<commit_message>
clase 18: se agrega tipos de texto de google fornts
</commit_message>
<xml_diff>
--- a/notas de desarrollo web.docx
+++ b/notas de desarrollo web.docx
@@ -161,51 +161,7 @@
           <w:szCs w:val="24"/>
           <w:lang w:eastAsia="es-ES"/>
         </w:rPr>
-        <w:t>Los atributos son valores agregados a las etiquetas (</w:t>
-      </w:r>
-      <w:proofErr w:type="spellStart"/>
-      <w:r>
-        <w:rPr>
-          <w:rFonts w:ascii="Arial" w:eastAsia="Times New Roman" w:hAnsi="Arial" w:cs="Arial"/>
-          <w:color w:val="273B47"/>
-          <w:sz w:val="16"/>
-          <w:szCs w:val="24"/>
-          <w:lang w:eastAsia="es-ES"/>
-        </w:rPr>
-        <w:t>tags</w:t>
-      </w:r>
-      <w:proofErr w:type="spellEnd"/>
-      <w:r>
-        <w:rPr>
-          <w:rFonts w:ascii="Arial" w:eastAsia="Times New Roman" w:hAnsi="Arial" w:cs="Arial"/>
-          <w:color w:val="273B47"/>
-          <w:sz w:val="16"/>
-          <w:szCs w:val="24"/>
-          <w:lang w:eastAsia="es-ES"/>
-        </w:rPr>
-        <w:t xml:space="preserve">) </w:t>
-      </w:r>
-      <w:proofErr w:type="spellStart"/>
-      <w:r>
-        <w:rPr>
-          <w:rFonts w:ascii="Arial" w:eastAsia="Times New Roman" w:hAnsi="Arial" w:cs="Arial"/>
-          <w:color w:val="273B47"/>
-          <w:sz w:val="16"/>
-          <w:szCs w:val="24"/>
-          <w:lang w:eastAsia="es-ES"/>
-        </w:rPr>
-        <w:t>html</w:t>
-      </w:r>
-      <w:proofErr w:type="spellEnd"/>
-      <w:r>
-        <w:rPr>
-          <w:rFonts w:ascii="Arial" w:eastAsia="Times New Roman" w:hAnsi="Arial" w:cs="Arial"/>
-          <w:color w:val="273B47"/>
-          <w:sz w:val="16"/>
-          <w:szCs w:val="24"/>
-          <w:lang w:eastAsia="es-ES"/>
-        </w:rPr>
-        <w:t xml:space="preserve"> que extienden su habilidad o funcionalidad con información específica.</w:t>
+        <w:t>Los atributos son valores agregados a las etiquetas (tags) html que extienden su habilidad o funcionalidad con información específica.</w:t>
       </w:r>
     </w:p>
     <w:p>
@@ -251,7 +207,6 @@
         </w:rPr>
         <w:t>Para </w:t>
       </w:r>
-      <w:proofErr w:type="spellStart"/>
       <w:r>
         <w:rPr>
           <w:rFonts w:ascii="Arial" w:eastAsia="Times New Roman" w:hAnsi="Arial" w:cs="Arial"/>
@@ -264,7 +219,6 @@
         </w:rPr>
         <w:t>img</w:t>
       </w:r>
-      <w:proofErr w:type="spellEnd"/>
       <w:r>
         <w:rPr>
           <w:rFonts w:ascii="Arial" w:eastAsia="Times New Roman" w:hAnsi="Arial" w:cs="Arial"/>
@@ -292,7 +246,6 @@
           <w:lang w:eastAsia="es-ES"/>
         </w:rPr>
       </w:pPr>
-      <w:proofErr w:type="spellStart"/>
       <w:r>
         <w:rPr>
           <w:rFonts w:ascii="Arial" w:eastAsia="Times New Roman" w:hAnsi="Arial" w:cs="Arial"/>
@@ -305,7 +258,6 @@
         </w:rPr>
         <w:t>src</w:t>
       </w:r>
-      <w:proofErr w:type="spellEnd"/>
       <w:r>
         <w:rPr>
           <w:rFonts w:ascii="Arial" w:eastAsia="Times New Roman" w:hAnsi="Arial" w:cs="Arial"/>
@@ -338,7 +290,6 @@
         </w:rPr>
         <w:t> de la imagen que será mostrada a través de esta etiqueta. La ruta puede ser </w:t>
       </w:r>
-      <w:proofErr w:type="gramStart"/>
       <w:r>
         <w:rPr>
           <w:rFonts w:ascii="Arial" w:eastAsia="Times New Roman" w:hAnsi="Arial" w:cs="Arial"/>
@@ -359,18 +310,7 @@
           <w:szCs w:val="24"/>
           <w:lang w:eastAsia="es-ES"/>
         </w:rPr>
-        <w:t>(</w:t>
-      </w:r>
-      <w:proofErr w:type="gramEnd"/>
-      <w:r>
-        <w:rPr>
-          <w:rFonts w:ascii="Arial" w:eastAsia="Times New Roman" w:hAnsi="Arial" w:cs="Arial"/>
-          <w:color w:val="273B47"/>
-          <w:sz w:val="16"/>
-          <w:szCs w:val="24"/>
-          <w:lang w:eastAsia="es-ES"/>
-        </w:rPr>
-        <w:t>cunado especifica una dirección exacta, incluyendo el prefijo </w:t>
+        <w:t>(cunado especifica una dirección exacta, incluyendo el prefijo </w:t>
       </w:r>
       <w:r>
         <w:rPr>
@@ -433,7 +373,6 @@
           <w:lang w:eastAsia="es-ES"/>
         </w:rPr>
       </w:pPr>
-      <w:proofErr w:type="spellStart"/>
       <w:r>
         <w:rPr>
           <w:rFonts w:ascii="Arial" w:eastAsia="Times New Roman" w:hAnsi="Arial" w:cs="Arial"/>
@@ -446,7 +385,6 @@
         </w:rPr>
         <w:t>alt</w:t>
       </w:r>
-      <w:proofErr w:type="spellEnd"/>
       <w:r>
         <w:rPr>
           <w:rFonts w:ascii="Arial" w:eastAsia="Times New Roman" w:hAnsi="Arial" w:cs="Arial"/>
@@ -474,7 +412,6 @@
           <w:lang w:eastAsia="es-ES"/>
         </w:rPr>
       </w:pPr>
-      <w:proofErr w:type="spellStart"/>
       <w:r>
         <w:rPr>
           <w:rFonts w:ascii="Arial" w:eastAsia="Times New Roman" w:hAnsi="Arial" w:cs="Arial"/>
@@ -487,7 +424,6 @@
         </w:rPr>
         <w:t>width</w:t>
       </w:r>
-      <w:proofErr w:type="spellEnd"/>
       <w:r>
         <w:rPr>
           <w:rFonts w:ascii="Arial" w:eastAsia="Times New Roman" w:hAnsi="Arial" w:cs="Arial"/>
@@ -515,7 +451,6 @@
           <w:lang w:eastAsia="es-ES"/>
         </w:rPr>
       </w:pPr>
-      <w:proofErr w:type="spellStart"/>
       <w:r>
         <w:rPr>
           <w:rFonts w:ascii="Arial" w:eastAsia="Times New Roman" w:hAnsi="Arial" w:cs="Arial"/>
@@ -528,7 +463,6 @@
         </w:rPr>
         <w:t>height</w:t>
       </w:r>
-      <w:proofErr w:type="spellEnd"/>
       <w:r>
         <w:rPr>
           <w:rFonts w:ascii="Arial" w:eastAsia="Times New Roman" w:hAnsi="Arial" w:cs="Arial"/>
@@ -622,7 +556,6 @@
           <w:lang w:eastAsia="es-ES"/>
         </w:rPr>
       </w:pPr>
-      <w:proofErr w:type="spellStart"/>
       <w:r>
         <w:rPr>
           <w:rFonts w:ascii="Arial" w:eastAsia="Times New Roman" w:hAnsi="Arial" w:cs="Arial"/>
@@ -635,7 +568,6 @@
         </w:rPr>
         <w:t>rel</w:t>
       </w:r>
-      <w:proofErr w:type="spellEnd"/>
       <w:r>
         <w:rPr>
           <w:rFonts w:ascii="Arial" w:eastAsia="Times New Roman" w:hAnsi="Arial" w:cs="Arial"/>
@@ -663,7 +595,6 @@
           <w:lang w:eastAsia="es-ES"/>
         </w:rPr>
       </w:pPr>
-      <w:proofErr w:type="spellStart"/>
       <w:r>
         <w:rPr>
           <w:rFonts w:ascii="Arial" w:eastAsia="Times New Roman" w:hAnsi="Arial" w:cs="Arial"/>
@@ -676,7 +607,6 @@
         </w:rPr>
         <w:t>type</w:t>
       </w:r>
-      <w:proofErr w:type="spellEnd"/>
       <w:r>
         <w:rPr>
           <w:rFonts w:ascii="Arial" w:eastAsia="Times New Roman" w:hAnsi="Arial" w:cs="Arial"/>
@@ -704,7 +634,6 @@
           <w:lang w:eastAsia="es-ES"/>
         </w:rPr>
       </w:pPr>
-      <w:proofErr w:type="spellStart"/>
       <w:r>
         <w:rPr>
           <w:rFonts w:ascii="Arial" w:eastAsia="Times New Roman" w:hAnsi="Arial" w:cs="Arial"/>
@@ -717,38 +646,15 @@
         </w:rPr>
         <w:t>href</w:t>
       </w:r>
-      <w:proofErr w:type="spellEnd"/>
-      <w:r>
-        <w:rPr>
-          <w:rFonts w:ascii="Arial" w:eastAsia="Times New Roman" w:hAnsi="Arial" w:cs="Arial"/>
-          <w:color w:val="273B47"/>
-          <w:sz w:val="16"/>
-          <w:szCs w:val="24"/>
-          <w:lang w:eastAsia="es-ES"/>
-        </w:rPr>
-        <w:t>: indica la ubicación (</w:t>
-      </w:r>
-      <w:proofErr w:type="spellStart"/>
-      <w:r>
-        <w:rPr>
-          <w:rFonts w:ascii="Arial" w:eastAsia="Times New Roman" w:hAnsi="Arial" w:cs="Arial"/>
-          <w:color w:val="273B47"/>
-          <w:sz w:val="16"/>
-          <w:szCs w:val="24"/>
-          <w:lang w:eastAsia="es-ES"/>
-        </w:rPr>
-        <w:t>url</w:t>
-      </w:r>
-      <w:proofErr w:type="spellEnd"/>
-      <w:r>
-        <w:rPr>
-          <w:rFonts w:ascii="Arial" w:eastAsia="Times New Roman" w:hAnsi="Arial" w:cs="Arial"/>
-          <w:color w:val="273B47"/>
-          <w:sz w:val="16"/>
-          <w:szCs w:val="24"/>
-          <w:lang w:eastAsia="es-ES"/>
-        </w:rPr>
-        <w:t>) del recurso enlazado.</w:t>
+      <w:r>
+        <w:rPr>
+          <w:rFonts w:ascii="Arial" w:eastAsia="Times New Roman" w:hAnsi="Arial" w:cs="Arial"/>
+          <w:color w:val="273B47"/>
+          <w:sz w:val="16"/>
+          <w:szCs w:val="24"/>
+          <w:lang w:eastAsia="es-ES"/>
+        </w:rPr>
+        <w:t>: indica la ubicación (url) del recurso enlazado.</w:t>
       </w:r>
     </w:p>
     <w:p>
@@ -792,29 +698,7 @@
           <w:szCs w:val="24"/>
           <w:lang w:eastAsia="es-ES"/>
         </w:rPr>
-        <w:t xml:space="preserve">, </w:t>
-      </w:r>
-      <w:proofErr w:type="spellStart"/>
-      <w:r>
-        <w:rPr>
-          <w:rFonts w:ascii="Arial" w:eastAsia="Times New Roman" w:hAnsi="Arial" w:cs="Arial"/>
-          <w:color w:val="273B47"/>
-          <w:sz w:val="16"/>
-          <w:szCs w:val="24"/>
-          <w:lang w:eastAsia="es-ES"/>
-        </w:rPr>
-        <w:t>ambién</w:t>
-      </w:r>
-      <w:proofErr w:type="spellEnd"/>
-      <w:r>
-        <w:rPr>
-          <w:rFonts w:ascii="Arial" w:eastAsia="Times New Roman" w:hAnsi="Arial" w:cs="Arial"/>
-          <w:color w:val="273B47"/>
-          <w:sz w:val="16"/>
-          <w:szCs w:val="24"/>
-          <w:lang w:eastAsia="es-ES"/>
-        </w:rPr>
-        <w:t xml:space="preserve"> en la cabecera </w:t>
+        <w:t>, ambién en la cabecera </w:t>
       </w:r>
       <w:r>
         <w:rPr>
@@ -855,7 +739,6 @@
           <w:lang w:eastAsia="es-ES"/>
         </w:rPr>
       </w:pPr>
-      <w:proofErr w:type="spellStart"/>
       <w:r>
         <w:rPr>
           <w:rFonts w:ascii="Arial" w:eastAsia="Times New Roman" w:hAnsi="Arial" w:cs="Arial"/>
@@ -868,7 +751,6 @@
         </w:rPr>
         <w:t>charset</w:t>
       </w:r>
-      <w:proofErr w:type="spellEnd"/>
       <w:r>
         <w:rPr>
           <w:rFonts w:ascii="Arial" w:eastAsia="Times New Roman" w:hAnsi="Arial" w:cs="Arial"/>
@@ -940,7 +822,6 @@
           <w:lang w:eastAsia="es-ES"/>
         </w:rPr>
       </w:pPr>
-      <w:proofErr w:type="spellStart"/>
       <w:r>
         <w:rPr>
           <w:rFonts w:ascii="Arial" w:eastAsia="Times New Roman" w:hAnsi="Arial" w:cs="Arial"/>
@@ -953,7 +834,6 @@
         </w:rPr>
         <w:t>href</w:t>
       </w:r>
-      <w:proofErr w:type="spellEnd"/>
       <w:r>
         <w:rPr>
           <w:rFonts w:ascii="Arial" w:eastAsia="Times New Roman" w:hAnsi="Arial" w:cs="Arial"/>
@@ -979,8 +859,6 @@
           <w:lang w:eastAsia="es-ES"/>
         </w:rPr>
       </w:pPr>
-      <w:bookmarkStart w:id="0" w:name="_GoBack"/>
-      <w:bookmarkEnd w:id="0"/>
     </w:p>
     <w:p>
       <w:pPr>
@@ -1029,11 +907,7 @@
         <w:spacing w:after="0" w:line="240" w:lineRule="auto"/>
         <w:ind w:left="113" w:right="113"/>
         <w:rPr>
-          <w:rFonts w:ascii="Arial" w:eastAsia="Times New Roman" w:hAnsi="Arial" w:cs="Arial"/>
-          <w:color w:val="273B47"/>
-          <w:sz w:val="16"/>
-          <w:szCs w:val="24"/>
-          <w:lang w:eastAsia="es-ES"/>
+          <w:rStyle w:val="Hipervnculo"/>
         </w:rPr>
       </w:pPr>
       <w:hyperlink r:id="rId7" w:history="1">
@@ -1047,10 +921,319 @@
     </w:p>
     <w:p>
       <w:pPr>
+        <w:spacing w:after="0" w:line="240" w:lineRule="auto"/>
+        <w:ind w:left="113" w:right="113"/>
+        <w:rPr>
+          <w:rStyle w:val="Hipervnculo"/>
+        </w:rPr>
+      </w:pPr>
+    </w:p>
+    <w:p>
+      <w:pPr>
+        <w:spacing w:after="0" w:line="240" w:lineRule="auto"/>
+        <w:ind w:left="113" w:right="113"/>
+        <w:rPr>
+          <w:rFonts w:ascii="Arial" w:eastAsia="Times New Roman" w:hAnsi="Arial" w:cs="Arial"/>
+          <w:color w:val="273B47"/>
+          <w:sz w:val="16"/>
+          <w:szCs w:val="24"/>
+          <w:lang w:eastAsia="es-ES"/>
+        </w:rPr>
+      </w:pPr>
+      <w:r>
+        <w:rPr>
+          <w:rFonts w:ascii="cooper_hewittmedium" w:hAnsi="cooper_hewittmedium"/>
+          <w:b/>
+          <w:bCs/>
+          <w:color w:val="000000"/>
+          <w:spacing w:val="-2"/>
+          <w:sz w:val="36"/>
+          <w:szCs w:val="36"/>
+          <w:shd w:val="clear" w:color="auto" w:fill="FFFFFF"/>
+        </w:rPr>
+        <w:t>Reglas, selectores, declaraciones, propiedades y valores de CSS</w:t>
+      </w:r>
+    </w:p>
+    <w:p>
+      <w:pPr>
+        <w:shd w:val="clear" w:color="auto" w:fill="13252E"/>
+        <w:spacing w:before="48" w:after="240" w:line="240" w:lineRule="auto"/>
+        <w:rPr>
+          <w:rFonts w:ascii="Arial" w:eastAsia="Times New Roman" w:hAnsi="Arial" w:cs="Arial"/>
+          <w:color w:val="FFFFFF"/>
+          <w:sz w:val="21"/>
+          <w:szCs w:val="21"/>
+          <w:lang w:eastAsia="es-ES"/>
+        </w:rPr>
+      </w:pPr>
+      <w:r>
+        <w:rPr>
+          <w:rFonts w:ascii="Arial" w:eastAsia="Times New Roman" w:hAnsi="Arial" w:cs="Arial"/>
+          <w:noProof/>
+          <w:color w:val="FFFFFF"/>
+          <w:sz w:val="21"/>
+          <w:szCs w:val="21"/>
+          <w:lang w:eastAsia="es-ES"/>
+        </w:rPr>
+        <w:lastRenderedPageBreak/>
+        <w:drawing>
+          <wp:inline distT="0" distB="0" distL="0" distR="0">
+            <wp:extent cx="3035036" cy="1713500"/>
+            <wp:effectExtent l="0" t="0" r="0" b="1270"/>
+            <wp:docPr id="3" name="Imagen 3" descr="csspartes.png"/>
+            <wp:cNvGraphicFramePr>
+              <a:graphicFrameLocks xmlns:a="http://schemas.openxmlformats.org/drawingml/2006/main" noChangeAspect="1"/>
+            </wp:cNvGraphicFramePr>
+            <a:graphic xmlns:a="http://schemas.openxmlformats.org/drawingml/2006/main">
+              <a:graphicData uri="http://schemas.openxmlformats.org/drawingml/2006/picture">
+                <pic:pic xmlns:pic="http://schemas.openxmlformats.org/drawingml/2006/picture">
+                  <pic:nvPicPr>
+                    <pic:cNvPr id="0" name="Picture 1" descr="csspartes.png"/>
+                    <pic:cNvPicPr>
+                      <a:picLocks noChangeAspect="1" noChangeArrowheads="1"/>
+                    </pic:cNvPicPr>
+                  </pic:nvPicPr>
+                  <pic:blipFill>
+                    <a:blip r:embed="rId8" cstate="print">
+                      <a:extLst>
+                        <a:ext uri="{28A0092B-C50C-407E-A947-70E740481C1C}">
+                          <a14:useLocalDpi xmlns:a14="http://schemas.microsoft.com/office/drawing/2010/main" val="0"/>
+                        </a:ext>
+                      </a:extLst>
+                    </a:blip>
+                    <a:srcRect/>
+                    <a:stretch>
+                      <a:fillRect/>
+                    </a:stretch>
+                  </pic:blipFill>
+                  <pic:spPr bwMode="auto">
+                    <a:xfrm>
+                      <a:off x="0" y="0"/>
+                      <a:ext cx="3075620" cy="1736413"/>
+                    </a:xfrm>
+                    <a:prstGeom prst="rect">
+                      <a:avLst/>
+                    </a:prstGeom>
+                    <a:noFill/>
+                    <a:ln>
+                      <a:noFill/>
+                    </a:ln>
+                  </pic:spPr>
+                </pic:pic>
+              </a:graphicData>
+            </a:graphic>
+          </wp:inline>
+        </w:drawing>
+      </w:r>
+    </w:p>
+    <w:p>
+      <w:pPr>
+        <w:shd w:val="clear" w:color="auto" w:fill="13252E"/>
+        <w:spacing w:after="0" w:line="240" w:lineRule="auto"/>
+        <w:rPr>
+          <w:rFonts w:ascii="Arial" w:eastAsia="Times New Roman" w:hAnsi="Arial" w:cs="Arial"/>
+          <w:color w:val="FFFFFF"/>
+          <w:sz w:val="21"/>
+          <w:szCs w:val="21"/>
+          <w:lang w:eastAsia="es-ES"/>
+        </w:rPr>
+      </w:pPr>
+      <w:r>
+        <w:rPr>
+          <w:rFonts w:ascii="Arial" w:eastAsia="Times New Roman" w:hAnsi="Arial" w:cs="Arial"/>
+          <w:b/>
+          <w:bCs/>
+          <w:color w:val="FFFFFF"/>
+          <w:sz w:val="21"/>
+          <w:szCs w:val="21"/>
+          <w:lang w:eastAsia="es-ES"/>
+        </w:rPr>
+        <w:t>También recordar que existen varios tipos de selectores:</w:t>
+      </w:r>
+      <w:r>
+        <w:rPr>
+          <w:rFonts w:ascii="Arial" w:eastAsia="Times New Roman" w:hAnsi="Arial" w:cs="Arial"/>
+          <w:color w:val="FFFFFF"/>
+          <w:sz w:val="21"/>
+          <w:szCs w:val="21"/>
+          <w:lang w:eastAsia="es-ES"/>
+        </w:rPr>
+        <w:br/>
+      </w:r>
+      <w:r>
+        <w:rPr>
+          <w:rFonts w:ascii="Arial" w:eastAsia="Times New Roman" w:hAnsi="Arial" w:cs="Arial"/>
+          <w:b/>
+          <w:bCs/>
+          <w:color w:val="FFFFFF"/>
+          <w:sz w:val="21"/>
+          <w:szCs w:val="21"/>
+          <w:lang w:eastAsia="es-ES"/>
+        </w:rPr>
+        <w:t>1. Selector de etiqueta:</w:t>
+      </w:r>
+      <w:r>
+        <w:rPr>
+          <w:rFonts w:ascii="Arial" w:eastAsia="Times New Roman" w:hAnsi="Arial" w:cs="Arial"/>
+          <w:color w:val="FFFFFF"/>
+          <w:sz w:val="21"/>
+          <w:szCs w:val="21"/>
+          <w:lang w:eastAsia="es-ES"/>
+        </w:rPr>
+        <w:t> refiere a etiquetas HTML, como el ejemplo de la imagen.</w:t>
+      </w:r>
+      <w:r>
+        <w:rPr>
+          <w:rFonts w:ascii="Arial" w:eastAsia="Times New Roman" w:hAnsi="Arial" w:cs="Arial"/>
+          <w:color w:val="FFFFFF"/>
+          <w:sz w:val="21"/>
+          <w:szCs w:val="21"/>
+          <w:lang w:eastAsia="es-ES"/>
+        </w:rPr>
+        <w:br/>
+      </w:r>
+      <w:r>
+        <w:rPr>
+          <w:rFonts w:ascii="Arial" w:eastAsia="Times New Roman" w:hAnsi="Arial" w:cs="Arial"/>
+          <w:b/>
+          <w:bCs/>
+          <w:color w:val="FFFFFF"/>
+          <w:sz w:val="21"/>
+          <w:szCs w:val="21"/>
+          <w:lang w:eastAsia="es-ES"/>
+        </w:rPr>
+        <w:t>2. Selector descendiente:</w:t>
+      </w:r>
+      <w:r>
+        <w:rPr>
+          <w:rFonts w:ascii="Arial" w:eastAsia="Times New Roman" w:hAnsi="Arial" w:cs="Arial"/>
+          <w:color w:val="FFFFFF"/>
+          <w:sz w:val="21"/>
+          <w:szCs w:val="21"/>
+          <w:lang w:eastAsia="es-ES"/>
+        </w:rPr>
+        <w:t> refiere a etiquetas HTML de forma hereditaria.</w:t>
+      </w:r>
+      <w:r>
+        <w:rPr>
+          <w:rFonts w:ascii="Arial" w:eastAsia="Times New Roman" w:hAnsi="Arial" w:cs="Arial"/>
+          <w:color w:val="FFFFFF"/>
+          <w:sz w:val="21"/>
+          <w:szCs w:val="21"/>
+          <w:lang w:eastAsia="es-ES"/>
+        </w:rPr>
+        <w:br/>
+      </w:r>
+      <w:r>
+        <w:rPr>
+          <w:rFonts w:ascii="Arial" w:eastAsia="Times New Roman" w:hAnsi="Arial" w:cs="Arial"/>
+          <w:b/>
+          <w:bCs/>
+          <w:color w:val="FFFFFF"/>
+          <w:sz w:val="21"/>
+          <w:szCs w:val="21"/>
+          <w:lang w:eastAsia="es-ES"/>
+        </w:rPr>
+        <w:t>3. Selector de id:</w:t>
+      </w:r>
+      <w:r>
+        <w:rPr>
+          <w:rFonts w:ascii="Arial" w:eastAsia="Times New Roman" w:hAnsi="Arial" w:cs="Arial"/>
+          <w:color w:val="FFFFFF"/>
+          <w:sz w:val="21"/>
+          <w:szCs w:val="21"/>
+          <w:lang w:eastAsia="es-ES"/>
+        </w:rPr>
+        <w:t> refiere a atributos </w:t>
+      </w:r>
+      <w:r>
+        <w:rPr>
+          <w:rFonts w:ascii="Consolas" w:eastAsia="Times New Roman" w:hAnsi="Consolas" w:cs="Consolas"/>
+          <w:color w:val="FFFFFF"/>
+          <w:sz w:val="20"/>
+          <w:szCs w:val="20"/>
+          <w:lang w:eastAsia="es-ES"/>
+        </w:rPr>
+        <w:t>id</w:t>
+      </w:r>
+      <w:r>
+        <w:rPr>
+          <w:rFonts w:ascii="Arial" w:eastAsia="Times New Roman" w:hAnsi="Arial" w:cs="Arial"/>
+          <w:color w:val="FFFFFF"/>
+          <w:sz w:val="21"/>
+          <w:szCs w:val="21"/>
+          <w:lang w:eastAsia="es-ES"/>
+        </w:rPr>
+        <w:t> de etiquetas HTML.</w:t>
+      </w:r>
+      <w:r>
+        <w:rPr>
+          <w:rFonts w:ascii="Arial" w:eastAsia="Times New Roman" w:hAnsi="Arial" w:cs="Arial"/>
+          <w:color w:val="FFFFFF"/>
+          <w:sz w:val="21"/>
+          <w:szCs w:val="21"/>
+          <w:lang w:eastAsia="es-ES"/>
+        </w:rPr>
+        <w:br/>
+      </w:r>
+      <w:r>
+        <w:rPr>
+          <w:rFonts w:ascii="Arial" w:eastAsia="Times New Roman" w:hAnsi="Arial" w:cs="Arial"/>
+          <w:b/>
+          <w:bCs/>
+          <w:color w:val="FFFFFF"/>
+          <w:sz w:val="21"/>
+          <w:szCs w:val="21"/>
+          <w:lang w:eastAsia="es-ES"/>
+        </w:rPr>
+        <w:t>4. Selector de class (clase):</w:t>
+      </w:r>
+      <w:r>
+        <w:rPr>
+          <w:rFonts w:ascii="Arial" w:eastAsia="Times New Roman" w:hAnsi="Arial" w:cs="Arial"/>
+          <w:color w:val="FFFFFF"/>
+          <w:sz w:val="21"/>
+          <w:szCs w:val="21"/>
+          <w:lang w:eastAsia="es-ES"/>
+        </w:rPr>
+        <w:t> refiere a atributos </w:t>
+      </w:r>
+      <w:r>
+        <w:rPr>
+          <w:rFonts w:ascii="Consolas" w:eastAsia="Times New Roman" w:hAnsi="Consolas" w:cs="Consolas"/>
+          <w:color w:val="FFFFFF"/>
+          <w:sz w:val="20"/>
+          <w:szCs w:val="20"/>
+          <w:lang w:eastAsia="es-ES"/>
+        </w:rPr>
+        <w:t>class</w:t>
+      </w:r>
+      <w:r>
+        <w:rPr>
+          <w:rFonts w:ascii="Arial" w:eastAsia="Times New Roman" w:hAnsi="Arial" w:cs="Arial"/>
+          <w:color w:val="FFFFFF"/>
+          <w:sz w:val="21"/>
+          <w:szCs w:val="21"/>
+          <w:lang w:eastAsia="es-ES"/>
+        </w:rPr>
+        <w:t> de etiquetas HTML.</w:t>
+      </w:r>
+    </w:p>
+    <w:p>
+      <w:pPr>
         <w:rPr>
           <w:sz w:val="14"/>
         </w:rPr>
       </w:pPr>
+    </w:p>
+    <w:p>
+      <w:pPr>
+        <w:rPr>
+          <w:sz w:val="14"/>
+        </w:rPr>
+      </w:pPr>
+      <w:bookmarkStart w:id="0" w:name="_GoBack"/>
+      <w:bookmarkEnd w:id="0"/>
     </w:p>
     <w:sectPr>
       <w:pgSz w:w="11906" w:h="16838"/>
@@ -2157,6 +2340,19 @@
       <w:u w:val="single"/>
     </w:rPr>
   </w:style>
+  <w:style w:type="character" w:styleId="CdigoHTML">
+    <w:name w:val="HTML Code"/>
+    <w:basedOn w:val="Fuentedeprrafopredeter"/>
+    <w:uiPriority w:val="99"/>
+    <w:semiHidden/>
+    <w:unhideWhenUsed/>
+    <w:rsid w:val="00DE20AF"/>
+    <w:rPr>
+      <w:rFonts w:ascii="Courier New" w:eastAsia="Times New Roman" w:hAnsi="Courier New" w:cs="Courier New"/>
+      <w:sz w:val="20"/>
+      <w:szCs w:val="20"/>
+    </w:rPr>
+  </w:style>
 </w:styles>
 </file>
 

</xml_diff>

<commit_message>
Clase 19: Propiedades para los textos
</commit_message>
<xml_diff>
--- a/notas de desarrollo web.docx
+++ b/notas de desarrollo web.docx
@@ -161,7 +161,51 @@
           <w:szCs w:val="24"/>
           <w:lang w:eastAsia="es-ES"/>
         </w:rPr>
-        <w:t>Los atributos son valores agregados a las etiquetas (tags) html que extienden su habilidad o funcionalidad con información específica.</w:t>
+        <w:t>Los atributos son valores agregados a las etiquetas (</w:t>
+      </w:r>
+      <w:proofErr w:type="spellStart"/>
+      <w:r>
+        <w:rPr>
+          <w:rFonts w:ascii="Arial" w:eastAsia="Times New Roman" w:hAnsi="Arial" w:cs="Arial"/>
+          <w:color w:val="273B47"/>
+          <w:sz w:val="16"/>
+          <w:szCs w:val="24"/>
+          <w:lang w:eastAsia="es-ES"/>
+        </w:rPr>
+        <w:t>tags</w:t>
+      </w:r>
+      <w:proofErr w:type="spellEnd"/>
+      <w:r>
+        <w:rPr>
+          <w:rFonts w:ascii="Arial" w:eastAsia="Times New Roman" w:hAnsi="Arial" w:cs="Arial"/>
+          <w:color w:val="273B47"/>
+          <w:sz w:val="16"/>
+          <w:szCs w:val="24"/>
+          <w:lang w:eastAsia="es-ES"/>
+        </w:rPr>
+        <w:t xml:space="preserve">) </w:t>
+      </w:r>
+      <w:proofErr w:type="spellStart"/>
+      <w:r>
+        <w:rPr>
+          <w:rFonts w:ascii="Arial" w:eastAsia="Times New Roman" w:hAnsi="Arial" w:cs="Arial"/>
+          <w:color w:val="273B47"/>
+          <w:sz w:val="16"/>
+          <w:szCs w:val="24"/>
+          <w:lang w:eastAsia="es-ES"/>
+        </w:rPr>
+        <w:t>html</w:t>
+      </w:r>
+      <w:proofErr w:type="spellEnd"/>
+      <w:r>
+        <w:rPr>
+          <w:rFonts w:ascii="Arial" w:eastAsia="Times New Roman" w:hAnsi="Arial" w:cs="Arial"/>
+          <w:color w:val="273B47"/>
+          <w:sz w:val="16"/>
+          <w:szCs w:val="24"/>
+          <w:lang w:eastAsia="es-ES"/>
+        </w:rPr>
+        <w:t xml:space="preserve"> que extienden su habilidad o funcionalidad con información específica.</w:t>
       </w:r>
     </w:p>
     <w:p>
@@ -207,6 +251,7 @@
         </w:rPr>
         <w:t>Para </w:t>
       </w:r>
+      <w:proofErr w:type="spellStart"/>
       <w:r>
         <w:rPr>
           <w:rFonts w:ascii="Arial" w:eastAsia="Times New Roman" w:hAnsi="Arial" w:cs="Arial"/>
@@ -219,6 +264,7 @@
         </w:rPr>
         <w:t>img</w:t>
       </w:r>
+      <w:proofErr w:type="spellEnd"/>
       <w:r>
         <w:rPr>
           <w:rFonts w:ascii="Arial" w:eastAsia="Times New Roman" w:hAnsi="Arial" w:cs="Arial"/>
@@ -246,6 +292,7 @@
           <w:lang w:eastAsia="es-ES"/>
         </w:rPr>
       </w:pPr>
+      <w:proofErr w:type="spellStart"/>
       <w:r>
         <w:rPr>
           <w:rFonts w:ascii="Arial" w:eastAsia="Times New Roman" w:hAnsi="Arial" w:cs="Arial"/>
@@ -258,6 +305,7 @@
         </w:rPr>
         <w:t>src</w:t>
       </w:r>
+      <w:proofErr w:type="spellEnd"/>
       <w:r>
         <w:rPr>
           <w:rFonts w:ascii="Arial" w:eastAsia="Times New Roman" w:hAnsi="Arial" w:cs="Arial"/>
@@ -290,6 +338,7 @@
         </w:rPr>
         <w:t> de la imagen que será mostrada a través de esta etiqueta. La ruta puede ser </w:t>
       </w:r>
+      <w:proofErr w:type="gramStart"/>
       <w:r>
         <w:rPr>
           <w:rFonts w:ascii="Arial" w:eastAsia="Times New Roman" w:hAnsi="Arial" w:cs="Arial"/>
@@ -310,7 +359,18 @@
           <w:szCs w:val="24"/>
           <w:lang w:eastAsia="es-ES"/>
         </w:rPr>
-        <w:t>(cunado especifica una dirección exacta, incluyendo el prefijo </w:t>
+        <w:t>(</w:t>
+      </w:r>
+      <w:proofErr w:type="gramEnd"/>
+      <w:r>
+        <w:rPr>
+          <w:rFonts w:ascii="Arial" w:eastAsia="Times New Roman" w:hAnsi="Arial" w:cs="Arial"/>
+          <w:color w:val="273B47"/>
+          <w:sz w:val="16"/>
+          <w:szCs w:val="24"/>
+          <w:lang w:eastAsia="es-ES"/>
+        </w:rPr>
+        <w:t>cunado especifica una dirección exacta, incluyendo el prefijo </w:t>
       </w:r>
       <w:r>
         <w:rPr>
@@ -373,6 +433,7 @@
           <w:lang w:eastAsia="es-ES"/>
         </w:rPr>
       </w:pPr>
+      <w:proofErr w:type="spellStart"/>
       <w:r>
         <w:rPr>
           <w:rFonts w:ascii="Arial" w:eastAsia="Times New Roman" w:hAnsi="Arial" w:cs="Arial"/>
@@ -385,6 +446,7 @@
         </w:rPr>
         <w:t>alt</w:t>
       </w:r>
+      <w:proofErr w:type="spellEnd"/>
       <w:r>
         <w:rPr>
           <w:rFonts w:ascii="Arial" w:eastAsia="Times New Roman" w:hAnsi="Arial" w:cs="Arial"/>
@@ -412,6 +474,7 @@
           <w:lang w:eastAsia="es-ES"/>
         </w:rPr>
       </w:pPr>
+      <w:proofErr w:type="spellStart"/>
       <w:r>
         <w:rPr>
           <w:rFonts w:ascii="Arial" w:eastAsia="Times New Roman" w:hAnsi="Arial" w:cs="Arial"/>
@@ -424,6 +487,7 @@
         </w:rPr>
         <w:t>width</w:t>
       </w:r>
+      <w:proofErr w:type="spellEnd"/>
       <w:r>
         <w:rPr>
           <w:rFonts w:ascii="Arial" w:eastAsia="Times New Roman" w:hAnsi="Arial" w:cs="Arial"/>
@@ -451,6 +515,7 @@
           <w:lang w:eastAsia="es-ES"/>
         </w:rPr>
       </w:pPr>
+      <w:proofErr w:type="spellStart"/>
       <w:r>
         <w:rPr>
           <w:rFonts w:ascii="Arial" w:eastAsia="Times New Roman" w:hAnsi="Arial" w:cs="Arial"/>
@@ -463,6 +528,7 @@
         </w:rPr>
         <w:t>height</w:t>
       </w:r>
+      <w:proofErr w:type="spellEnd"/>
       <w:r>
         <w:rPr>
           <w:rFonts w:ascii="Arial" w:eastAsia="Times New Roman" w:hAnsi="Arial" w:cs="Arial"/>
@@ -556,6 +622,7 @@
           <w:lang w:eastAsia="es-ES"/>
         </w:rPr>
       </w:pPr>
+      <w:proofErr w:type="spellStart"/>
       <w:r>
         <w:rPr>
           <w:rFonts w:ascii="Arial" w:eastAsia="Times New Roman" w:hAnsi="Arial" w:cs="Arial"/>
@@ -568,6 +635,7 @@
         </w:rPr>
         <w:t>rel</w:t>
       </w:r>
+      <w:proofErr w:type="spellEnd"/>
       <w:r>
         <w:rPr>
           <w:rFonts w:ascii="Arial" w:eastAsia="Times New Roman" w:hAnsi="Arial" w:cs="Arial"/>
@@ -595,6 +663,7 @@
           <w:lang w:eastAsia="es-ES"/>
         </w:rPr>
       </w:pPr>
+      <w:proofErr w:type="spellStart"/>
       <w:r>
         <w:rPr>
           <w:rFonts w:ascii="Arial" w:eastAsia="Times New Roman" w:hAnsi="Arial" w:cs="Arial"/>
@@ -607,6 +676,7 @@
         </w:rPr>
         <w:t>type</w:t>
       </w:r>
+      <w:proofErr w:type="spellEnd"/>
       <w:r>
         <w:rPr>
           <w:rFonts w:ascii="Arial" w:eastAsia="Times New Roman" w:hAnsi="Arial" w:cs="Arial"/>
@@ -634,6 +704,7 @@
           <w:lang w:eastAsia="es-ES"/>
         </w:rPr>
       </w:pPr>
+      <w:proofErr w:type="spellStart"/>
       <w:r>
         <w:rPr>
           <w:rFonts w:ascii="Arial" w:eastAsia="Times New Roman" w:hAnsi="Arial" w:cs="Arial"/>
@@ -646,15 +717,38 @@
         </w:rPr>
         <w:t>href</w:t>
       </w:r>
-      <w:r>
-        <w:rPr>
-          <w:rFonts w:ascii="Arial" w:eastAsia="Times New Roman" w:hAnsi="Arial" w:cs="Arial"/>
-          <w:color w:val="273B47"/>
-          <w:sz w:val="16"/>
-          <w:szCs w:val="24"/>
-          <w:lang w:eastAsia="es-ES"/>
-        </w:rPr>
-        <w:t>: indica la ubicación (url) del recurso enlazado.</w:t>
+      <w:proofErr w:type="spellEnd"/>
+      <w:r>
+        <w:rPr>
+          <w:rFonts w:ascii="Arial" w:eastAsia="Times New Roman" w:hAnsi="Arial" w:cs="Arial"/>
+          <w:color w:val="273B47"/>
+          <w:sz w:val="16"/>
+          <w:szCs w:val="24"/>
+          <w:lang w:eastAsia="es-ES"/>
+        </w:rPr>
+        <w:t>: indica la ubicación (</w:t>
+      </w:r>
+      <w:proofErr w:type="spellStart"/>
+      <w:r>
+        <w:rPr>
+          <w:rFonts w:ascii="Arial" w:eastAsia="Times New Roman" w:hAnsi="Arial" w:cs="Arial"/>
+          <w:color w:val="273B47"/>
+          <w:sz w:val="16"/>
+          <w:szCs w:val="24"/>
+          <w:lang w:eastAsia="es-ES"/>
+        </w:rPr>
+        <w:t>url</w:t>
+      </w:r>
+      <w:proofErr w:type="spellEnd"/>
+      <w:r>
+        <w:rPr>
+          <w:rFonts w:ascii="Arial" w:eastAsia="Times New Roman" w:hAnsi="Arial" w:cs="Arial"/>
+          <w:color w:val="273B47"/>
+          <w:sz w:val="16"/>
+          <w:szCs w:val="24"/>
+          <w:lang w:eastAsia="es-ES"/>
+        </w:rPr>
+        <w:t>) del recurso enlazado.</w:t>
       </w:r>
     </w:p>
     <w:p>
@@ -698,7 +792,29 @@
           <w:szCs w:val="24"/>
           <w:lang w:eastAsia="es-ES"/>
         </w:rPr>
-        <w:t>, ambién en la cabecera </w:t>
+        <w:t xml:space="preserve">, </w:t>
+      </w:r>
+      <w:proofErr w:type="spellStart"/>
+      <w:r>
+        <w:rPr>
+          <w:rFonts w:ascii="Arial" w:eastAsia="Times New Roman" w:hAnsi="Arial" w:cs="Arial"/>
+          <w:color w:val="273B47"/>
+          <w:sz w:val="16"/>
+          <w:szCs w:val="24"/>
+          <w:lang w:eastAsia="es-ES"/>
+        </w:rPr>
+        <w:t>ambién</w:t>
+      </w:r>
+      <w:proofErr w:type="spellEnd"/>
+      <w:r>
+        <w:rPr>
+          <w:rFonts w:ascii="Arial" w:eastAsia="Times New Roman" w:hAnsi="Arial" w:cs="Arial"/>
+          <w:color w:val="273B47"/>
+          <w:sz w:val="16"/>
+          <w:szCs w:val="24"/>
+          <w:lang w:eastAsia="es-ES"/>
+        </w:rPr>
+        <w:t xml:space="preserve"> en la cabecera </w:t>
       </w:r>
       <w:r>
         <w:rPr>
@@ -739,6 +855,7 @@
           <w:lang w:eastAsia="es-ES"/>
         </w:rPr>
       </w:pPr>
+      <w:proofErr w:type="spellStart"/>
       <w:r>
         <w:rPr>
           <w:rFonts w:ascii="Arial" w:eastAsia="Times New Roman" w:hAnsi="Arial" w:cs="Arial"/>
@@ -751,6 +868,7 @@
         </w:rPr>
         <w:t>charset</w:t>
       </w:r>
+      <w:proofErr w:type="spellEnd"/>
       <w:r>
         <w:rPr>
           <w:rFonts w:ascii="Arial" w:eastAsia="Times New Roman" w:hAnsi="Arial" w:cs="Arial"/>
@@ -822,6 +940,7 @@
           <w:lang w:eastAsia="es-ES"/>
         </w:rPr>
       </w:pPr>
+      <w:proofErr w:type="spellStart"/>
       <w:r>
         <w:rPr>
           <w:rFonts w:ascii="Arial" w:eastAsia="Times New Roman" w:hAnsi="Arial" w:cs="Arial"/>
@@ -834,6 +953,7 @@
         </w:rPr>
         <w:t>href</w:t>
       </w:r>
+      <w:proofErr w:type="spellEnd"/>
       <w:r>
         <w:rPr>
           <w:rFonts w:ascii="Arial" w:eastAsia="Times New Roman" w:hAnsi="Arial" w:cs="Arial"/>
@@ -1186,18 +1306,45 @@
           <w:szCs w:val="21"/>
           <w:lang w:eastAsia="es-ES"/>
         </w:rPr>
-        <w:t>4. Selector de class (clase):</w:t>
-      </w:r>
-      <w:r>
-        <w:rPr>
-          <w:rFonts w:ascii="Arial" w:eastAsia="Times New Roman" w:hAnsi="Arial" w:cs="Arial"/>
+        <w:t xml:space="preserve">4. Selector de </w:t>
+      </w:r>
+      <w:proofErr w:type="spellStart"/>
+      <w:r>
+        <w:rPr>
+          <w:rFonts w:ascii="Arial" w:eastAsia="Times New Roman" w:hAnsi="Arial" w:cs="Arial"/>
+          <w:b/>
+          <w:bCs/>
           <w:color w:val="FFFFFF"/>
           <w:sz w:val="21"/>
           <w:szCs w:val="21"/>
           <w:lang w:eastAsia="es-ES"/>
         </w:rPr>
+        <w:t>class</w:t>
+      </w:r>
+      <w:proofErr w:type="spellEnd"/>
+      <w:r>
+        <w:rPr>
+          <w:rFonts w:ascii="Arial" w:eastAsia="Times New Roman" w:hAnsi="Arial" w:cs="Arial"/>
+          <w:b/>
+          <w:bCs/>
+          <w:color w:val="FFFFFF"/>
+          <w:sz w:val="21"/>
+          <w:szCs w:val="21"/>
+          <w:lang w:eastAsia="es-ES"/>
+        </w:rPr>
+        <w:t xml:space="preserve"> (clase):</w:t>
+      </w:r>
+      <w:r>
+        <w:rPr>
+          <w:rFonts w:ascii="Arial" w:eastAsia="Times New Roman" w:hAnsi="Arial" w:cs="Arial"/>
+          <w:color w:val="FFFFFF"/>
+          <w:sz w:val="21"/>
+          <w:szCs w:val="21"/>
+          <w:lang w:eastAsia="es-ES"/>
+        </w:rPr>
         <w:t> refiere a atributos </w:t>
       </w:r>
+      <w:proofErr w:type="spellStart"/>
       <w:r>
         <w:rPr>
           <w:rFonts w:ascii="Consolas" w:eastAsia="Times New Roman" w:hAnsi="Consolas" w:cs="Consolas"/>
@@ -1208,6 +1355,7 @@
         </w:rPr>
         <w:t>class</w:t>
       </w:r>
+      <w:proofErr w:type="spellEnd"/>
       <w:r>
         <w:rPr>
           <w:rFonts w:ascii="Arial" w:eastAsia="Times New Roman" w:hAnsi="Arial" w:cs="Arial"/>
@@ -1229,11 +1377,2088 @@
     <w:p>
       <w:pPr>
         <w:rPr>
+          <w:rFonts w:ascii="cooper_hewittmedium" w:hAnsi="cooper_hewittmedium"/>
+          <w:b/>
+          <w:bCs/>
+          <w:color w:val="000000"/>
+          <w:spacing w:val="-2"/>
+          <w:sz w:val="36"/>
+          <w:szCs w:val="36"/>
+          <w:shd w:val="clear" w:color="auto" w:fill="FFFFFF"/>
+        </w:rPr>
+      </w:pPr>
+      <w:r>
+        <w:rPr>
+          <w:rFonts w:ascii="cooper_hewittmedium" w:hAnsi="cooper_hewittmedium"/>
+          <w:b/>
+          <w:bCs/>
+          <w:color w:val="000000"/>
+          <w:spacing w:val="-2"/>
+          <w:sz w:val="36"/>
+          <w:szCs w:val="36"/>
+          <w:shd w:val="clear" w:color="auto" w:fill="FFFFFF"/>
+        </w:rPr>
+        <w:t>Unidades de medida y colores</w:t>
+      </w:r>
+    </w:p>
+    <w:p>
+      <w:pPr>
+        <w:shd w:val="clear" w:color="auto" w:fill="FFFFFF"/>
+        <w:spacing w:after="0" w:line="240" w:lineRule="auto"/>
+        <w:rPr>
+          <w:rFonts w:ascii="Arial" w:eastAsia="Times New Roman" w:hAnsi="Arial" w:cs="Arial"/>
+          <w:color w:val="273B47"/>
+          <w:sz w:val="18"/>
+          <w:szCs w:val="24"/>
+          <w:lang w:eastAsia="es-ES"/>
+        </w:rPr>
+      </w:pPr>
+      <w:r>
+        <w:rPr>
+          <w:rFonts w:ascii="Arial" w:eastAsia="Times New Roman" w:hAnsi="Arial" w:cs="Arial"/>
+          <w:color w:val="273B47"/>
+          <w:sz w:val="18"/>
+          <w:szCs w:val="24"/>
+          <w:lang w:eastAsia="es-ES"/>
+        </w:rPr>
+        <w:t xml:space="preserve">Hay varias unidades de medida con las que se puede trabajar en CSS: %, </w:t>
+      </w:r>
+      <w:proofErr w:type="spellStart"/>
+      <w:r>
+        <w:rPr>
+          <w:rFonts w:ascii="Arial" w:eastAsia="Times New Roman" w:hAnsi="Arial" w:cs="Arial"/>
+          <w:color w:val="273B47"/>
+          <w:sz w:val="18"/>
+          <w:szCs w:val="24"/>
+          <w:lang w:eastAsia="es-ES"/>
+        </w:rPr>
+        <w:t>em</w:t>
+      </w:r>
+      <w:proofErr w:type="spellEnd"/>
+      <w:r>
+        <w:rPr>
+          <w:rFonts w:ascii="Arial" w:eastAsia="Times New Roman" w:hAnsi="Arial" w:cs="Arial"/>
+          <w:color w:val="273B47"/>
+          <w:sz w:val="18"/>
+          <w:szCs w:val="24"/>
+          <w:lang w:eastAsia="es-ES"/>
+        </w:rPr>
+        <w:t xml:space="preserve">, rem, </w:t>
+      </w:r>
+      <w:proofErr w:type="spellStart"/>
+      <w:r>
+        <w:rPr>
+          <w:rFonts w:ascii="Arial" w:eastAsia="Times New Roman" w:hAnsi="Arial" w:cs="Arial"/>
+          <w:color w:val="273B47"/>
+          <w:sz w:val="18"/>
+          <w:szCs w:val="24"/>
+          <w:lang w:eastAsia="es-ES"/>
+        </w:rPr>
+        <w:t>px</w:t>
+      </w:r>
+      <w:proofErr w:type="spellEnd"/>
+      <w:r>
+        <w:rPr>
+          <w:rFonts w:ascii="Arial" w:eastAsia="Times New Roman" w:hAnsi="Arial" w:cs="Arial"/>
+          <w:color w:val="273B47"/>
+          <w:sz w:val="18"/>
+          <w:szCs w:val="24"/>
+          <w:lang w:eastAsia="es-ES"/>
+        </w:rPr>
+        <w:t xml:space="preserve">, pt, </w:t>
+      </w:r>
+      <w:proofErr w:type="spellStart"/>
+      <w:r>
+        <w:rPr>
+          <w:rFonts w:ascii="Arial" w:eastAsia="Times New Roman" w:hAnsi="Arial" w:cs="Arial"/>
+          <w:color w:val="273B47"/>
+          <w:sz w:val="18"/>
+          <w:szCs w:val="24"/>
+          <w:lang w:eastAsia="es-ES"/>
+        </w:rPr>
+        <w:t>fr</w:t>
+      </w:r>
+      <w:proofErr w:type="spellEnd"/>
+      <w:r>
+        <w:rPr>
+          <w:rFonts w:ascii="Arial" w:eastAsia="Times New Roman" w:hAnsi="Arial" w:cs="Arial"/>
+          <w:color w:val="273B47"/>
+          <w:sz w:val="18"/>
+          <w:szCs w:val="24"/>
+          <w:lang w:eastAsia="es-ES"/>
+        </w:rPr>
+        <w:t xml:space="preserve">, </w:t>
+      </w:r>
+      <w:proofErr w:type="spellStart"/>
+      <w:r>
+        <w:rPr>
+          <w:rFonts w:ascii="Arial" w:eastAsia="Times New Roman" w:hAnsi="Arial" w:cs="Arial"/>
+          <w:color w:val="273B47"/>
+          <w:sz w:val="18"/>
+          <w:szCs w:val="24"/>
+          <w:lang w:eastAsia="es-ES"/>
+        </w:rPr>
+        <w:t>vw</w:t>
+      </w:r>
+      <w:proofErr w:type="spellEnd"/>
+      <w:r>
+        <w:rPr>
+          <w:rFonts w:ascii="Arial" w:eastAsia="Times New Roman" w:hAnsi="Arial" w:cs="Arial"/>
+          <w:color w:val="273B47"/>
+          <w:sz w:val="18"/>
+          <w:szCs w:val="24"/>
+          <w:lang w:eastAsia="es-ES"/>
+        </w:rPr>
+        <w:t xml:space="preserve">, </w:t>
+      </w:r>
+      <w:proofErr w:type="spellStart"/>
+      <w:r>
+        <w:rPr>
+          <w:rFonts w:ascii="Arial" w:eastAsia="Times New Roman" w:hAnsi="Arial" w:cs="Arial"/>
+          <w:color w:val="273B47"/>
+          <w:sz w:val="18"/>
+          <w:szCs w:val="24"/>
+          <w:lang w:eastAsia="es-ES"/>
+        </w:rPr>
+        <w:t>vh</w:t>
+      </w:r>
+      <w:proofErr w:type="spellEnd"/>
+      <w:r>
+        <w:rPr>
+          <w:rFonts w:ascii="Arial" w:eastAsia="Times New Roman" w:hAnsi="Arial" w:cs="Arial"/>
+          <w:color w:val="273B47"/>
+          <w:sz w:val="18"/>
+          <w:szCs w:val="24"/>
+          <w:lang w:eastAsia="es-ES"/>
+        </w:rPr>
+        <w:br/>
+        <w:t>Las medidas más comunes y utilizadas son los pixeles. Un </w:t>
+      </w:r>
+      <w:r>
+        <w:rPr>
+          <w:rFonts w:ascii="Arial" w:eastAsia="Times New Roman" w:hAnsi="Arial" w:cs="Arial"/>
+          <w:b/>
+          <w:bCs/>
+          <w:color w:val="273B47"/>
+          <w:sz w:val="18"/>
+          <w:szCs w:val="24"/>
+          <w:lang w:eastAsia="es-ES"/>
+        </w:rPr>
+        <w:t>pixel</w:t>
+      </w:r>
+      <w:r>
+        <w:rPr>
+          <w:rFonts w:ascii="Arial" w:eastAsia="Times New Roman" w:hAnsi="Arial" w:cs="Arial"/>
+          <w:color w:val="273B47"/>
+          <w:sz w:val="18"/>
+          <w:szCs w:val="24"/>
+          <w:lang w:eastAsia="es-ES"/>
+        </w:rPr>
+        <w:t> es la menor unidad homogénea en color que forma parte de una imagen digital. Es la unidad más práctica y fácil de utilizar y manipular, y es la que utilizaremos mayormente en este curso.</w:t>
+      </w:r>
+    </w:p>
+    <w:p>
+      <w:pPr>
+        <w:shd w:val="clear" w:color="auto" w:fill="FFFFFF"/>
+        <w:spacing w:before="113" w:after="113" w:line="240" w:lineRule="auto"/>
+        <w:rPr>
+          <w:rFonts w:ascii="Arial" w:eastAsia="Times New Roman" w:hAnsi="Arial" w:cs="Arial"/>
+          <w:color w:val="273B47"/>
+          <w:sz w:val="18"/>
+          <w:szCs w:val="24"/>
+          <w:lang w:eastAsia="es-ES"/>
+        </w:rPr>
+      </w:pPr>
+      <w:r>
+        <w:rPr>
+          <w:rFonts w:ascii="Arial" w:eastAsia="Times New Roman" w:hAnsi="Arial" w:cs="Arial"/>
+          <w:color w:val="273B47"/>
+          <w:sz w:val="18"/>
+          <w:szCs w:val="24"/>
+          <w:lang w:eastAsia="es-ES"/>
+        </w:rPr>
+        <w:t>Los colores en CSS pueden ser representados de al menos tres formas diferentes:</w:t>
+      </w:r>
+    </w:p>
+    <w:p>
+      <w:pPr>
+        <w:numPr>
+          <w:ilvl w:val="0"/>
+          <w:numId w:val="5"/>
+        </w:numPr>
+        <w:shd w:val="clear" w:color="auto" w:fill="FFFFFF"/>
+        <w:spacing w:after="0" w:line="240" w:lineRule="auto"/>
+        <w:ind w:left="113" w:right="113"/>
+        <w:rPr>
+          <w:rFonts w:ascii="Arial" w:eastAsia="Times New Roman" w:hAnsi="Arial" w:cs="Arial"/>
+          <w:color w:val="273B47"/>
+          <w:sz w:val="18"/>
+          <w:szCs w:val="24"/>
+          <w:lang w:eastAsia="es-ES"/>
+        </w:rPr>
+      </w:pPr>
+      <w:r>
+        <w:rPr>
+          <w:rFonts w:ascii="Arial" w:eastAsia="Times New Roman" w:hAnsi="Arial" w:cs="Arial"/>
+          <w:color w:val="273B47"/>
+          <w:sz w:val="18"/>
+          <w:szCs w:val="24"/>
+          <w:lang w:eastAsia="es-ES"/>
+        </w:rPr>
+        <w:t>Representados con </w:t>
+      </w:r>
+      <w:r>
+        <w:rPr>
+          <w:rFonts w:ascii="Arial" w:eastAsia="Times New Roman" w:hAnsi="Arial" w:cs="Arial"/>
+          <w:b/>
+          <w:bCs/>
+          <w:color w:val="273B47"/>
+          <w:sz w:val="18"/>
+          <w:szCs w:val="24"/>
+          <w:lang w:eastAsia="es-ES"/>
+        </w:rPr>
+        <w:t>palabras claves</w:t>
+      </w:r>
+      <w:r>
+        <w:rPr>
+          <w:rFonts w:ascii="Arial" w:eastAsia="Times New Roman" w:hAnsi="Arial" w:cs="Arial"/>
+          <w:color w:val="273B47"/>
+          <w:sz w:val="18"/>
+          <w:szCs w:val="24"/>
+          <w:lang w:eastAsia="es-ES"/>
+        </w:rPr>
+        <w:t xml:space="preserve"> para cada color, como: red, </w:t>
+      </w:r>
+      <w:proofErr w:type="spellStart"/>
+      <w:r>
+        <w:rPr>
+          <w:rFonts w:ascii="Arial" w:eastAsia="Times New Roman" w:hAnsi="Arial" w:cs="Arial"/>
+          <w:color w:val="273B47"/>
+          <w:sz w:val="18"/>
+          <w:szCs w:val="24"/>
+          <w:lang w:eastAsia="es-ES"/>
+        </w:rPr>
+        <w:t>green</w:t>
+      </w:r>
+      <w:proofErr w:type="spellEnd"/>
+      <w:r>
+        <w:rPr>
+          <w:rFonts w:ascii="Arial" w:eastAsia="Times New Roman" w:hAnsi="Arial" w:cs="Arial"/>
+          <w:color w:val="273B47"/>
+          <w:sz w:val="18"/>
+          <w:szCs w:val="24"/>
+          <w:lang w:eastAsia="es-ES"/>
+        </w:rPr>
+        <w:t xml:space="preserve">, blue, </w:t>
+      </w:r>
+      <w:proofErr w:type="spellStart"/>
+      <w:r>
+        <w:rPr>
+          <w:rFonts w:ascii="Arial" w:eastAsia="Times New Roman" w:hAnsi="Arial" w:cs="Arial"/>
+          <w:color w:val="273B47"/>
+          <w:sz w:val="18"/>
+          <w:szCs w:val="24"/>
+          <w:lang w:eastAsia="es-ES"/>
+        </w:rPr>
+        <w:t>pink</w:t>
+      </w:r>
+      <w:proofErr w:type="spellEnd"/>
+      <w:r>
+        <w:rPr>
+          <w:rFonts w:ascii="Arial" w:eastAsia="Times New Roman" w:hAnsi="Arial" w:cs="Arial"/>
+          <w:color w:val="273B47"/>
+          <w:sz w:val="18"/>
+          <w:szCs w:val="24"/>
+          <w:lang w:eastAsia="es-ES"/>
+        </w:rPr>
+        <w:t xml:space="preserve">, </w:t>
+      </w:r>
+      <w:proofErr w:type="spellStart"/>
+      <w:r>
+        <w:rPr>
+          <w:rFonts w:ascii="Arial" w:eastAsia="Times New Roman" w:hAnsi="Arial" w:cs="Arial"/>
+          <w:color w:val="273B47"/>
+          <w:sz w:val="18"/>
+          <w:szCs w:val="24"/>
+          <w:lang w:eastAsia="es-ES"/>
+        </w:rPr>
+        <w:t>yellow</w:t>
+      </w:r>
+      <w:proofErr w:type="spellEnd"/>
+      <w:r>
+        <w:rPr>
+          <w:rFonts w:ascii="Arial" w:eastAsia="Times New Roman" w:hAnsi="Arial" w:cs="Arial"/>
+          <w:color w:val="273B47"/>
+          <w:sz w:val="18"/>
+          <w:szCs w:val="24"/>
+          <w:lang w:eastAsia="es-ES"/>
+        </w:rPr>
+        <w:t xml:space="preserve">, </w:t>
+      </w:r>
+      <w:proofErr w:type="spellStart"/>
+      <w:r>
+        <w:rPr>
+          <w:rFonts w:ascii="Arial" w:eastAsia="Times New Roman" w:hAnsi="Arial" w:cs="Arial"/>
+          <w:color w:val="273B47"/>
+          <w:sz w:val="18"/>
+          <w:szCs w:val="24"/>
+          <w:lang w:eastAsia="es-ES"/>
+        </w:rPr>
+        <w:t>black</w:t>
+      </w:r>
+      <w:proofErr w:type="spellEnd"/>
+      <w:r>
+        <w:rPr>
+          <w:rFonts w:ascii="Arial" w:eastAsia="Times New Roman" w:hAnsi="Arial" w:cs="Arial"/>
+          <w:color w:val="273B47"/>
+          <w:sz w:val="18"/>
+          <w:szCs w:val="24"/>
+          <w:lang w:eastAsia="es-ES"/>
+        </w:rPr>
+        <w:t>, etc.</w:t>
+      </w:r>
+    </w:p>
+    <w:p>
+      <w:pPr>
+        <w:numPr>
+          <w:ilvl w:val="0"/>
+          <w:numId w:val="5"/>
+        </w:numPr>
+        <w:shd w:val="clear" w:color="auto" w:fill="FFFFFF"/>
+        <w:spacing w:after="0" w:line="240" w:lineRule="auto"/>
+        <w:ind w:left="113" w:right="113"/>
+        <w:rPr>
+          <w:rFonts w:ascii="Arial" w:eastAsia="Times New Roman" w:hAnsi="Arial" w:cs="Arial"/>
+          <w:color w:val="273B47"/>
+          <w:sz w:val="18"/>
+          <w:szCs w:val="24"/>
+          <w:lang w:eastAsia="es-ES"/>
+        </w:rPr>
+      </w:pPr>
+      <w:r>
+        <w:rPr>
+          <w:rFonts w:ascii="Arial" w:eastAsia="Times New Roman" w:hAnsi="Arial" w:cs="Arial"/>
+          <w:color w:val="273B47"/>
+          <w:sz w:val="18"/>
+          <w:szCs w:val="24"/>
+          <w:lang w:eastAsia="es-ES"/>
+        </w:rPr>
+        <w:t>Usando la composición de tres colores (</w:t>
+      </w:r>
+      <w:r>
+        <w:rPr>
+          <w:rFonts w:ascii="Arial" w:eastAsia="Times New Roman" w:hAnsi="Arial" w:cs="Arial"/>
+          <w:b/>
+          <w:bCs/>
+          <w:color w:val="273B47"/>
+          <w:sz w:val="18"/>
+          <w:szCs w:val="24"/>
+          <w:lang w:eastAsia="es-ES"/>
+        </w:rPr>
+        <w:t>rojo</w:t>
+      </w:r>
+      <w:r>
+        <w:rPr>
+          <w:rFonts w:ascii="Arial" w:eastAsia="Times New Roman" w:hAnsi="Arial" w:cs="Arial"/>
+          <w:color w:val="273B47"/>
+          <w:sz w:val="18"/>
+          <w:szCs w:val="24"/>
+          <w:lang w:eastAsia="es-ES"/>
+        </w:rPr>
+        <w:t>, </w:t>
+      </w:r>
+      <w:r>
+        <w:rPr>
+          <w:rFonts w:ascii="Arial" w:eastAsia="Times New Roman" w:hAnsi="Arial" w:cs="Arial"/>
+          <w:b/>
+          <w:bCs/>
+          <w:color w:val="273B47"/>
+          <w:sz w:val="18"/>
+          <w:szCs w:val="24"/>
+          <w:lang w:eastAsia="es-ES"/>
+        </w:rPr>
+        <w:t>verde</w:t>
+      </w:r>
+      <w:r>
+        <w:rPr>
+          <w:rFonts w:ascii="Arial" w:eastAsia="Times New Roman" w:hAnsi="Arial" w:cs="Arial"/>
+          <w:color w:val="273B47"/>
+          <w:sz w:val="18"/>
+          <w:szCs w:val="24"/>
+          <w:lang w:eastAsia="es-ES"/>
+        </w:rPr>
+        <w:t> y </w:t>
+      </w:r>
+      <w:r>
+        <w:rPr>
+          <w:rFonts w:ascii="Arial" w:eastAsia="Times New Roman" w:hAnsi="Arial" w:cs="Arial"/>
+          <w:b/>
+          <w:bCs/>
+          <w:color w:val="273B47"/>
+          <w:sz w:val="18"/>
+          <w:szCs w:val="24"/>
+          <w:lang w:eastAsia="es-ES"/>
+        </w:rPr>
+        <w:t>azul</w:t>
+      </w:r>
+      <w:r>
+        <w:rPr>
+          <w:rFonts w:ascii="Arial" w:eastAsia="Times New Roman" w:hAnsi="Arial" w:cs="Arial"/>
+          <w:color w:val="273B47"/>
+          <w:sz w:val="18"/>
+          <w:szCs w:val="24"/>
+          <w:lang w:eastAsia="es-ES"/>
+        </w:rPr>
+        <w:t xml:space="preserve">): para esto podemos usar notación </w:t>
+      </w:r>
+      <w:proofErr w:type="spellStart"/>
+      <w:r>
+        <w:rPr>
+          <w:rFonts w:ascii="Arial" w:eastAsia="Times New Roman" w:hAnsi="Arial" w:cs="Arial"/>
+          <w:color w:val="273B47"/>
+          <w:sz w:val="18"/>
+          <w:szCs w:val="24"/>
+          <w:lang w:eastAsia="es-ES"/>
+        </w:rPr>
+        <w:t>exadecimal</w:t>
+      </w:r>
+      <w:proofErr w:type="spellEnd"/>
+      <w:r>
+        <w:rPr>
+          <w:rFonts w:ascii="Arial" w:eastAsia="Times New Roman" w:hAnsi="Arial" w:cs="Arial"/>
+          <w:color w:val="273B47"/>
+          <w:sz w:val="18"/>
+          <w:szCs w:val="24"/>
+          <w:lang w:eastAsia="es-ES"/>
+        </w:rPr>
+        <w:t xml:space="preserve"> o las funciones </w:t>
+      </w:r>
+      <w:proofErr w:type="spellStart"/>
+      <w:proofErr w:type="gramStart"/>
+      <w:r>
+        <w:rPr>
+          <w:rFonts w:ascii="Arial" w:eastAsia="Times New Roman" w:hAnsi="Arial" w:cs="Arial"/>
+          <w:color w:val="273B47"/>
+          <w:sz w:val="18"/>
+          <w:szCs w:val="24"/>
+          <w:lang w:eastAsia="es-ES"/>
+        </w:rPr>
+        <w:t>rgb</w:t>
+      </w:r>
+      <w:proofErr w:type="spellEnd"/>
+      <w:r>
+        <w:rPr>
+          <w:rFonts w:ascii="Arial" w:eastAsia="Times New Roman" w:hAnsi="Arial" w:cs="Arial"/>
+          <w:color w:val="273B47"/>
+          <w:sz w:val="18"/>
+          <w:szCs w:val="24"/>
+          <w:lang w:eastAsia="es-ES"/>
+        </w:rPr>
+        <w:t>(</w:t>
+      </w:r>
+      <w:proofErr w:type="gramEnd"/>
+      <w:r>
+        <w:rPr>
+          <w:rFonts w:ascii="Arial" w:eastAsia="Times New Roman" w:hAnsi="Arial" w:cs="Arial"/>
+          <w:color w:val="273B47"/>
+          <w:sz w:val="18"/>
+          <w:szCs w:val="24"/>
+          <w:lang w:eastAsia="es-ES"/>
+        </w:rPr>
+        <w:t xml:space="preserve">) y </w:t>
+      </w:r>
+      <w:proofErr w:type="spellStart"/>
+      <w:r>
+        <w:rPr>
+          <w:rFonts w:ascii="Arial" w:eastAsia="Times New Roman" w:hAnsi="Arial" w:cs="Arial"/>
+          <w:color w:val="273B47"/>
+          <w:sz w:val="18"/>
+          <w:szCs w:val="24"/>
+          <w:lang w:eastAsia="es-ES"/>
+        </w:rPr>
+        <w:t>rgba</w:t>
+      </w:r>
+      <w:proofErr w:type="spellEnd"/>
+      <w:r>
+        <w:rPr>
+          <w:rFonts w:ascii="Arial" w:eastAsia="Times New Roman" w:hAnsi="Arial" w:cs="Arial"/>
+          <w:color w:val="273B47"/>
+          <w:sz w:val="18"/>
+          <w:szCs w:val="24"/>
+          <w:lang w:eastAsia="es-ES"/>
+        </w:rPr>
+        <w:t>().</w:t>
+      </w:r>
+    </w:p>
+    <w:p>
+      <w:pPr>
+        <w:numPr>
+          <w:ilvl w:val="0"/>
+          <w:numId w:val="5"/>
+        </w:numPr>
+        <w:shd w:val="clear" w:color="auto" w:fill="FFFFFF"/>
+        <w:spacing w:after="0" w:line="240" w:lineRule="auto"/>
+        <w:ind w:left="113" w:right="113"/>
+        <w:rPr>
+          <w:rFonts w:ascii="Arial" w:eastAsia="Times New Roman" w:hAnsi="Arial" w:cs="Arial"/>
+          <w:color w:val="273B47"/>
+          <w:sz w:val="18"/>
+          <w:szCs w:val="24"/>
+          <w:lang w:eastAsia="es-ES"/>
+        </w:rPr>
+      </w:pPr>
+      <w:r>
+        <w:rPr>
+          <w:rFonts w:ascii="Arial" w:eastAsia="Times New Roman" w:hAnsi="Arial" w:cs="Arial"/>
+          <w:color w:val="273B47"/>
+          <w:sz w:val="18"/>
+          <w:szCs w:val="24"/>
+          <w:lang w:eastAsia="es-ES"/>
+        </w:rPr>
+        <w:t>Usando la composición mediante valores de </w:t>
+      </w:r>
+      <w:r>
+        <w:rPr>
+          <w:rFonts w:ascii="Arial" w:eastAsia="Times New Roman" w:hAnsi="Arial" w:cs="Arial"/>
+          <w:b/>
+          <w:bCs/>
+          <w:color w:val="273B47"/>
+          <w:sz w:val="18"/>
+          <w:szCs w:val="24"/>
+          <w:lang w:eastAsia="es-ES"/>
+        </w:rPr>
+        <w:t>Matiz</w:t>
+      </w:r>
+      <w:r>
+        <w:rPr>
+          <w:rFonts w:ascii="Arial" w:eastAsia="Times New Roman" w:hAnsi="Arial" w:cs="Arial"/>
+          <w:color w:val="273B47"/>
+          <w:sz w:val="18"/>
+          <w:szCs w:val="24"/>
+          <w:lang w:eastAsia="es-ES"/>
+        </w:rPr>
+        <w:t>, </w:t>
+      </w:r>
+      <w:r>
+        <w:rPr>
+          <w:rFonts w:ascii="Arial" w:eastAsia="Times New Roman" w:hAnsi="Arial" w:cs="Arial"/>
+          <w:b/>
+          <w:bCs/>
+          <w:color w:val="273B47"/>
+          <w:sz w:val="18"/>
+          <w:szCs w:val="24"/>
+          <w:lang w:eastAsia="es-ES"/>
+        </w:rPr>
+        <w:t>Saturación</w:t>
+      </w:r>
+      <w:r>
+        <w:rPr>
+          <w:rFonts w:ascii="Arial" w:eastAsia="Times New Roman" w:hAnsi="Arial" w:cs="Arial"/>
+          <w:color w:val="273B47"/>
+          <w:sz w:val="18"/>
+          <w:szCs w:val="24"/>
+          <w:lang w:eastAsia="es-ES"/>
+        </w:rPr>
+        <w:t> y </w:t>
+      </w:r>
+      <w:r>
+        <w:rPr>
+          <w:rFonts w:ascii="Arial" w:eastAsia="Times New Roman" w:hAnsi="Arial" w:cs="Arial"/>
+          <w:b/>
+          <w:bCs/>
+          <w:color w:val="273B47"/>
+          <w:sz w:val="18"/>
+          <w:szCs w:val="24"/>
+          <w:lang w:eastAsia="es-ES"/>
+        </w:rPr>
+        <w:t>Luminosidad</w:t>
+      </w:r>
+      <w:r>
+        <w:rPr>
+          <w:rFonts w:ascii="Arial" w:eastAsia="Times New Roman" w:hAnsi="Arial" w:cs="Arial"/>
+          <w:color w:val="273B47"/>
+          <w:sz w:val="18"/>
+          <w:szCs w:val="24"/>
+          <w:lang w:eastAsia="es-ES"/>
+        </w:rPr>
+        <w:t xml:space="preserve"> con: </w:t>
+      </w:r>
+      <w:proofErr w:type="spellStart"/>
+      <w:proofErr w:type="gramStart"/>
+      <w:r>
+        <w:rPr>
+          <w:rFonts w:ascii="Arial" w:eastAsia="Times New Roman" w:hAnsi="Arial" w:cs="Arial"/>
+          <w:color w:val="273B47"/>
+          <w:sz w:val="18"/>
+          <w:szCs w:val="24"/>
+          <w:lang w:eastAsia="es-ES"/>
+        </w:rPr>
+        <w:t>hls</w:t>
+      </w:r>
+      <w:proofErr w:type="spellEnd"/>
+      <w:r>
+        <w:rPr>
+          <w:rFonts w:ascii="Arial" w:eastAsia="Times New Roman" w:hAnsi="Arial" w:cs="Arial"/>
+          <w:color w:val="273B47"/>
+          <w:sz w:val="18"/>
+          <w:szCs w:val="24"/>
+          <w:lang w:eastAsia="es-ES"/>
+        </w:rPr>
+        <w:t>(</w:t>
+      </w:r>
+      <w:proofErr w:type="gramEnd"/>
+      <w:r>
+        <w:rPr>
+          <w:rFonts w:ascii="Arial" w:eastAsia="Times New Roman" w:hAnsi="Arial" w:cs="Arial"/>
+          <w:color w:val="273B47"/>
+          <w:sz w:val="18"/>
+          <w:szCs w:val="24"/>
+          <w:lang w:eastAsia="es-ES"/>
+        </w:rPr>
+        <w:t xml:space="preserve">) y </w:t>
+      </w:r>
+      <w:proofErr w:type="spellStart"/>
+      <w:r>
+        <w:rPr>
+          <w:rFonts w:ascii="Arial" w:eastAsia="Times New Roman" w:hAnsi="Arial" w:cs="Arial"/>
+          <w:color w:val="273B47"/>
+          <w:sz w:val="18"/>
+          <w:szCs w:val="24"/>
+          <w:lang w:eastAsia="es-ES"/>
+        </w:rPr>
+        <w:t>hlsa</w:t>
+      </w:r>
+      <w:proofErr w:type="spellEnd"/>
+      <w:r>
+        <w:rPr>
+          <w:rFonts w:ascii="Arial" w:eastAsia="Times New Roman" w:hAnsi="Arial" w:cs="Arial"/>
+          <w:color w:val="273B47"/>
+          <w:sz w:val="18"/>
+          <w:szCs w:val="24"/>
+          <w:lang w:eastAsia="es-ES"/>
+        </w:rPr>
+        <w:t>().</w:t>
+      </w:r>
+    </w:p>
+    <w:p>
+      <w:pPr>
+        <w:shd w:val="clear" w:color="auto" w:fill="FFFFFF"/>
+        <w:spacing w:before="113" w:after="113" w:line="240" w:lineRule="auto"/>
+        <w:rPr>
+          <w:rFonts w:ascii="Arial" w:eastAsia="Times New Roman" w:hAnsi="Arial" w:cs="Arial"/>
+          <w:color w:val="273B47"/>
+          <w:sz w:val="18"/>
+          <w:szCs w:val="24"/>
+          <w:lang w:eastAsia="es-ES"/>
+        </w:rPr>
+      </w:pPr>
+      <w:r>
+        <w:rPr>
+          <w:rFonts w:ascii="Arial" w:eastAsia="Times New Roman" w:hAnsi="Arial" w:cs="Arial"/>
+          <w:color w:val="273B47"/>
+          <w:sz w:val="18"/>
+          <w:szCs w:val="24"/>
+          <w:lang w:eastAsia="es-ES"/>
+        </w:rPr>
+        <w:t xml:space="preserve">Con respecto a los valores hexadecimales, cada color está representado por 6 </w:t>
+      </w:r>
+      <w:proofErr w:type="spellStart"/>
+      <w:r>
+        <w:rPr>
+          <w:rFonts w:ascii="Arial" w:eastAsia="Times New Roman" w:hAnsi="Arial" w:cs="Arial"/>
+          <w:color w:val="273B47"/>
+          <w:sz w:val="18"/>
+          <w:szCs w:val="24"/>
+          <w:lang w:eastAsia="es-ES"/>
+        </w:rPr>
+        <w:t>digitos</w:t>
+      </w:r>
+      <w:proofErr w:type="spellEnd"/>
+      <w:r>
+        <w:rPr>
+          <w:rFonts w:ascii="Arial" w:eastAsia="Times New Roman" w:hAnsi="Arial" w:cs="Arial"/>
+          <w:color w:val="273B47"/>
+          <w:sz w:val="18"/>
+          <w:szCs w:val="24"/>
+          <w:lang w:eastAsia="es-ES"/>
+        </w:rPr>
+        <w:t>, que representan 3 pares de hexadecimales: FF - FF - FF (rojo, verde y azul), en el que cada par puede tomar valores hexadecimales entre 00 y FF. Cada uno equivale a valores decimales entre 0 y 255, donde 0 es la ausencia de ese color y 255 la mayor cantidad disponible. De esta manera cada color se forma por la combinación de diferentes proporciones de rojo, verde y azul.</w:t>
+      </w:r>
+    </w:p>
+    <w:p>
+      <w:pPr>
+        <w:numPr>
+          <w:ilvl w:val="0"/>
+          <w:numId w:val="6"/>
+        </w:numPr>
+        <w:shd w:val="clear" w:color="auto" w:fill="FFFFFF"/>
+        <w:spacing w:after="0" w:line="240" w:lineRule="auto"/>
+        <w:ind w:left="113" w:right="113"/>
+        <w:rPr>
+          <w:rFonts w:ascii="Arial" w:eastAsia="Times New Roman" w:hAnsi="Arial" w:cs="Arial"/>
+          <w:color w:val="273B47"/>
+          <w:sz w:val="18"/>
+          <w:szCs w:val="24"/>
+          <w:lang w:eastAsia="es-ES"/>
+        </w:rPr>
+      </w:pPr>
+      <w:r>
+        <w:rPr>
+          <w:rFonts w:ascii="Arial" w:eastAsia="Times New Roman" w:hAnsi="Arial" w:cs="Arial"/>
+          <w:color w:val="273B47"/>
+          <w:sz w:val="18"/>
+          <w:szCs w:val="24"/>
+          <w:lang w:eastAsia="es-ES"/>
+        </w:rPr>
+        <w:t>#000000 es equivalente a Negro</w:t>
+      </w:r>
+    </w:p>
+    <w:p>
+      <w:pPr>
+        <w:numPr>
+          <w:ilvl w:val="0"/>
+          <w:numId w:val="6"/>
+        </w:numPr>
+        <w:shd w:val="clear" w:color="auto" w:fill="FFFFFF"/>
+        <w:spacing w:after="0" w:line="240" w:lineRule="auto"/>
+        <w:ind w:left="113" w:right="113"/>
+        <w:rPr>
+          <w:rFonts w:ascii="Arial" w:eastAsia="Times New Roman" w:hAnsi="Arial" w:cs="Arial"/>
+          <w:color w:val="273B47"/>
+          <w:sz w:val="18"/>
+          <w:szCs w:val="24"/>
+          <w:lang w:eastAsia="es-ES"/>
+        </w:rPr>
+      </w:pPr>
+      <w:r>
+        <w:rPr>
+          <w:rFonts w:ascii="Arial" w:eastAsia="Times New Roman" w:hAnsi="Arial" w:cs="Arial"/>
+          <w:color w:val="273B47"/>
+          <w:sz w:val="18"/>
+          <w:szCs w:val="24"/>
+          <w:lang w:eastAsia="es-ES"/>
+        </w:rPr>
+        <w:t>#FF0000 es equivalente a Rojo</w:t>
+      </w:r>
+    </w:p>
+    <w:p>
+      <w:pPr>
+        <w:numPr>
+          <w:ilvl w:val="0"/>
+          <w:numId w:val="6"/>
+        </w:numPr>
+        <w:shd w:val="clear" w:color="auto" w:fill="FFFFFF"/>
+        <w:spacing w:after="0" w:line="240" w:lineRule="auto"/>
+        <w:ind w:left="113" w:right="113"/>
+        <w:rPr>
+          <w:rFonts w:ascii="Arial" w:eastAsia="Times New Roman" w:hAnsi="Arial" w:cs="Arial"/>
+          <w:color w:val="273B47"/>
+          <w:sz w:val="18"/>
+          <w:szCs w:val="24"/>
+          <w:lang w:eastAsia="es-ES"/>
+        </w:rPr>
+      </w:pPr>
+      <w:r>
+        <w:rPr>
+          <w:rFonts w:ascii="Arial" w:eastAsia="Times New Roman" w:hAnsi="Arial" w:cs="Arial"/>
+          <w:color w:val="273B47"/>
+          <w:sz w:val="18"/>
+          <w:szCs w:val="24"/>
+          <w:lang w:eastAsia="es-ES"/>
+        </w:rPr>
+        <w:t>#00FF00 es equivalente a Verde</w:t>
+      </w:r>
+    </w:p>
+    <w:p>
+      <w:pPr>
+        <w:numPr>
+          <w:ilvl w:val="0"/>
+          <w:numId w:val="6"/>
+        </w:numPr>
+        <w:shd w:val="clear" w:color="auto" w:fill="FFFFFF"/>
+        <w:spacing w:after="0" w:line="240" w:lineRule="auto"/>
+        <w:ind w:left="113" w:right="113"/>
+        <w:rPr>
+          <w:rFonts w:ascii="Arial" w:eastAsia="Times New Roman" w:hAnsi="Arial" w:cs="Arial"/>
+          <w:color w:val="273B47"/>
+          <w:sz w:val="18"/>
+          <w:szCs w:val="24"/>
+          <w:lang w:eastAsia="es-ES"/>
+        </w:rPr>
+      </w:pPr>
+      <w:r>
+        <w:rPr>
+          <w:rFonts w:ascii="Arial" w:eastAsia="Times New Roman" w:hAnsi="Arial" w:cs="Arial"/>
+          <w:color w:val="273B47"/>
+          <w:sz w:val="18"/>
+          <w:szCs w:val="24"/>
+          <w:lang w:eastAsia="es-ES"/>
+        </w:rPr>
+        <w:t>#0000FF es equivalente a Azul</w:t>
+      </w:r>
+    </w:p>
+    <w:p>
+      <w:pPr>
+        <w:numPr>
+          <w:ilvl w:val="0"/>
+          <w:numId w:val="6"/>
+        </w:numPr>
+        <w:shd w:val="clear" w:color="auto" w:fill="FFFFFF"/>
+        <w:spacing w:after="0" w:line="240" w:lineRule="auto"/>
+        <w:ind w:left="113" w:right="113"/>
+        <w:rPr>
+          <w:rFonts w:ascii="Arial" w:eastAsia="Times New Roman" w:hAnsi="Arial" w:cs="Arial"/>
+          <w:color w:val="273B47"/>
+          <w:sz w:val="18"/>
+          <w:szCs w:val="24"/>
+          <w:lang w:eastAsia="es-ES"/>
+        </w:rPr>
+      </w:pPr>
+      <w:r>
+        <w:rPr>
+          <w:rFonts w:ascii="Arial" w:eastAsia="Times New Roman" w:hAnsi="Arial" w:cs="Arial"/>
+          <w:color w:val="273B47"/>
+          <w:sz w:val="18"/>
+          <w:szCs w:val="24"/>
+          <w:lang w:eastAsia="es-ES"/>
+        </w:rPr>
+        <w:t>#FFFFFF es equivalente a Blanco</w:t>
+      </w:r>
+    </w:p>
+    <w:p>
+      <w:pPr>
+        <w:shd w:val="clear" w:color="auto" w:fill="FFFFFF"/>
+        <w:spacing w:after="0" w:line="240" w:lineRule="auto"/>
+        <w:ind w:left="113" w:right="113"/>
+        <w:rPr>
+          <w:rFonts w:ascii="Arial" w:eastAsia="Times New Roman" w:hAnsi="Arial" w:cs="Arial"/>
+          <w:color w:val="273B47"/>
+          <w:sz w:val="18"/>
+          <w:szCs w:val="24"/>
+          <w:lang w:eastAsia="es-ES"/>
+        </w:rPr>
+      </w:pPr>
+    </w:p>
+    <w:p>
+      <w:pPr>
+        <w:shd w:val="clear" w:color="auto" w:fill="FFFFFF"/>
+        <w:spacing w:after="0" w:line="240" w:lineRule="auto"/>
+        <w:ind w:left="113" w:right="113"/>
+        <w:rPr>
+          <w:rFonts w:ascii="Arial" w:eastAsia="Times New Roman" w:hAnsi="Arial" w:cs="Arial"/>
+          <w:color w:val="273B47"/>
+          <w:sz w:val="18"/>
+          <w:szCs w:val="24"/>
+          <w:lang w:eastAsia="es-ES"/>
+        </w:rPr>
+      </w:pPr>
+    </w:p>
+    <w:p>
+      <w:pPr>
+        <w:numPr>
+          <w:ilvl w:val="0"/>
+          <w:numId w:val="7"/>
+        </w:numPr>
+        <w:shd w:val="clear" w:color="auto" w:fill="FFFFFF"/>
+        <w:spacing w:before="120" w:after="0" w:line="240" w:lineRule="auto"/>
+        <w:ind w:left="0"/>
+        <w:rPr>
+          <w:rFonts w:ascii="Arial" w:eastAsia="Times New Roman" w:hAnsi="Arial" w:cs="Arial"/>
+          <w:color w:val="1C3643"/>
+          <w:sz w:val="21"/>
+          <w:szCs w:val="21"/>
+          <w:lang w:eastAsia="es-ES"/>
+        </w:rPr>
+      </w:pPr>
+      <w:r>
+        <w:rPr>
+          <w:rFonts w:ascii="Arial" w:eastAsia="Times New Roman" w:hAnsi="Arial" w:cs="Arial"/>
+          <w:color w:val="1C3643"/>
+          <w:sz w:val="21"/>
+          <w:szCs w:val="21"/>
+          <w:lang w:eastAsia="es-ES"/>
+        </w:rPr>
+        <w:t xml:space="preserve">Palabra clave: red, blue, </w:t>
+      </w:r>
+      <w:proofErr w:type="spellStart"/>
+      <w:r>
+        <w:rPr>
+          <w:rFonts w:ascii="Arial" w:eastAsia="Times New Roman" w:hAnsi="Arial" w:cs="Arial"/>
+          <w:color w:val="1C3643"/>
+          <w:sz w:val="21"/>
+          <w:szCs w:val="21"/>
+          <w:lang w:eastAsia="es-ES"/>
+        </w:rPr>
+        <w:t>pink</w:t>
+      </w:r>
+      <w:proofErr w:type="spellEnd"/>
+      <w:r>
+        <w:rPr>
+          <w:rFonts w:ascii="Arial" w:eastAsia="Times New Roman" w:hAnsi="Arial" w:cs="Arial"/>
+          <w:color w:val="1C3643"/>
+          <w:sz w:val="21"/>
+          <w:szCs w:val="21"/>
+          <w:lang w:eastAsia="es-ES"/>
+        </w:rPr>
+        <w:t>, etc.</w:t>
+      </w:r>
+    </w:p>
+    <w:p>
+      <w:pPr>
+        <w:numPr>
+          <w:ilvl w:val="0"/>
+          <w:numId w:val="7"/>
+        </w:numPr>
+        <w:shd w:val="clear" w:color="auto" w:fill="FFFFFF"/>
+        <w:spacing w:after="0" w:line="240" w:lineRule="auto"/>
+        <w:ind w:left="0"/>
+        <w:rPr>
+          <w:rFonts w:ascii="Arial" w:eastAsia="Times New Roman" w:hAnsi="Arial" w:cs="Arial"/>
+          <w:color w:val="1C3643"/>
+          <w:sz w:val="21"/>
+          <w:szCs w:val="21"/>
+          <w:lang w:eastAsia="es-ES"/>
+        </w:rPr>
+      </w:pPr>
+      <w:r>
+        <w:rPr>
+          <w:rFonts w:ascii="Arial" w:eastAsia="Times New Roman" w:hAnsi="Arial" w:cs="Arial"/>
+          <w:color w:val="1C3643"/>
+          <w:sz w:val="21"/>
+          <w:szCs w:val="21"/>
+          <w:lang w:eastAsia="es-ES"/>
+        </w:rPr>
+        <w:t>Hexadecimales: 0123456789ABCDEF</w:t>
+      </w:r>
+    </w:p>
+    <w:p>
+      <w:pPr>
+        <w:numPr>
+          <w:ilvl w:val="0"/>
+          <w:numId w:val="7"/>
+        </w:numPr>
+        <w:shd w:val="clear" w:color="auto" w:fill="FFFFFF"/>
+        <w:spacing w:after="0" w:line="240" w:lineRule="auto"/>
+        <w:ind w:left="0"/>
+        <w:rPr>
+          <w:rFonts w:ascii="Arial" w:eastAsia="Times New Roman" w:hAnsi="Arial" w:cs="Arial"/>
+          <w:color w:val="1C3643"/>
+          <w:sz w:val="21"/>
+          <w:szCs w:val="21"/>
+          <w:lang w:eastAsia="es-ES"/>
+        </w:rPr>
+      </w:pPr>
+      <w:proofErr w:type="spellStart"/>
+      <w:r>
+        <w:rPr>
+          <w:rFonts w:ascii="Arial" w:eastAsia="Times New Roman" w:hAnsi="Arial" w:cs="Arial"/>
+          <w:color w:val="1C3643"/>
+          <w:sz w:val="21"/>
+          <w:szCs w:val="21"/>
+          <w:lang w:eastAsia="es-ES"/>
+        </w:rPr>
+        <w:t>hls</w:t>
+      </w:r>
+      <w:proofErr w:type="spellEnd"/>
+      <w:r>
+        <w:rPr>
+          <w:rFonts w:ascii="Arial" w:eastAsia="Times New Roman" w:hAnsi="Arial" w:cs="Arial"/>
+          <w:color w:val="1C3643"/>
+          <w:sz w:val="21"/>
+          <w:szCs w:val="21"/>
+          <w:lang w:eastAsia="es-ES"/>
+        </w:rPr>
+        <w:t xml:space="preserve">() </w:t>
+      </w:r>
+      <w:proofErr w:type="spellStart"/>
+      <w:r>
+        <w:rPr>
+          <w:rFonts w:ascii="Arial" w:eastAsia="Times New Roman" w:hAnsi="Arial" w:cs="Arial"/>
+          <w:color w:val="1C3643"/>
+          <w:sz w:val="21"/>
+          <w:szCs w:val="21"/>
+          <w:lang w:eastAsia="es-ES"/>
+        </w:rPr>
+        <w:t>hlsa</w:t>
+      </w:r>
+      <w:proofErr w:type="spellEnd"/>
+      <w:r>
+        <w:rPr>
+          <w:rFonts w:ascii="Arial" w:eastAsia="Times New Roman" w:hAnsi="Arial" w:cs="Arial"/>
+          <w:color w:val="1C3643"/>
+          <w:sz w:val="21"/>
+          <w:szCs w:val="21"/>
+          <w:lang w:eastAsia="es-ES"/>
+        </w:rPr>
+        <w:t>()</w:t>
+      </w:r>
+    </w:p>
+    <w:p>
+      <w:pPr>
+        <w:numPr>
+          <w:ilvl w:val="0"/>
+          <w:numId w:val="8"/>
+        </w:numPr>
+        <w:shd w:val="clear" w:color="auto" w:fill="FFFFFF"/>
+        <w:spacing w:before="120" w:after="0" w:line="240" w:lineRule="auto"/>
+        <w:ind w:left="0"/>
+        <w:rPr>
+          <w:rFonts w:ascii="Arial" w:eastAsia="Times New Roman" w:hAnsi="Arial" w:cs="Arial"/>
+          <w:color w:val="1C3643"/>
+          <w:sz w:val="21"/>
+          <w:szCs w:val="21"/>
+          <w:lang w:eastAsia="es-ES"/>
+        </w:rPr>
+      </w:pPr>
+      <w:r>
+        <w:rPr>
+          <w:rFonts w:ascii="Arial" w:eastAsia="Times New Roman" w:hAnsi="Arial" w:cs="Arial"/>
+          <w:color w:val="1C3643"/>
+          <w:sz w:val="21"/>
+          <w:szCs w:val="21"/>
+          <w:lang w:eastAsia="es-ES"/>
+        </w:rPr>
+        <w:t>#000000 = Negro</w:t>
+      </w:r>
+    </w:p>
+    <w:p>
+      <w:pPr>
+        <w:numPr>
+          <w:ilvl w:val="0"/>
+          <w:numId w:val="8"/>
+        </w:numPr>
+        <w:shd w:val="clear" w:color="auto" w:fill="FFFFFF"/>
+        <w:spacing w:after="0" w:line="240" w:lineRule="auto"/>
+        <w:ind w:left="0"/>
+        <w:rPr>
+          <w:rFonts w:ascii="Arial" w:eastAsia="Times New Roman" w:hAnsi="Arial" w:cs="Arial"/>
+          <w:color w:val="1C3643"/>
+          <w:sz w:val="21"/>
+          <w:szCs w:val="21"/>
+          <w:u w:val="single"/>
+          <w:lang w:eastAsia="es-ES"/>
+        </w:rPr>
+      </w:pPr>
+      <w:bookmarkStart w:id="0" w:name="_GoBack"/>
+      <w:r>
+        <w:rPr>
+          <w:rFonts w:ascii="Arial" w:eastAsia="Times New Roman" w:hAnsi="Arial" w:cs="Arial"/>
+          <w:color w:val="1C3643"/>
+          <w:sz w:val="21"/>
+          <w:szCs w:val="21"/>
+          <w:u w:val="single"/>
+          <w:lang w:eastAsia="es-ES"/>
+        </w:rPr>
+        <w:t>#FFFFFF = Blanco</w:t>
+      </w:r>
+    </w:p>
+    <w:bookmarkEnd w:id="0"/>
+    <w:p>
+      <w:pPr>
+        <w:shd w:val="clear" w:color="auto" w:fill="FFFFFF"/>
+        <w:spacing w:after="0" w:line="240" w:lineRule="auto"/>
+        <w:rPr>
+          <w:rFonts w:ascii="Arial" w:eastAsia="Times New Roman" w:hAnsi="Arial" w:cs="Arial"/>
+          <w:color w:val="1C3643"/>
+          <w:sz w:val="21"/>
+          <w:szCs w:val="21"/>
+          <w:lang w:eastAsia="es-ES"/>
+        </w:rPr>
+      </w:pPr>
+      <w:r>
+        <w:rPr>
+          <w:rFonts w:ascii="Arial" w:eastAsia="Times New Roman" w:hAnsi="Arial" w:cs="Arial"/>
+          <w:b/>
+          <w:bCs/>
+          <w:color w:val="1C3643"/>
+          <w:sz w:val="21"/>
+          <w:szCs w:val="21"/>
+          <w:lang w:eastAsia="es-ES"/>
+        </w:rPr>
+        <w:lastRenderedPageBreak/>
+        <w:t>Se representan por grupos de 2 -&gt;</w:t>
+      </w:r>
+      <w:r>
+        <w:rPr>
+          <w:rFonts w:ascii="Arial" w:eastAsia="Times New Roman" w:hAnsi="Arial" w:cs="Arial"/>
+          <w:color w:val="1C3643"/>
+          <w:sz w:val="21"/>
+          <w:szCs w:val="21"/>
+          <w:lang w:eastAsia="es-ES"/>
+        </w:rPr>
+        <w:t> Red, Green, Blue</w:t>
+      </w:r>
+    </w:p>
+    <w:p>
+      <w:pPr>
+        <w:numPr>
+          <w:ilvl w:val="0"/>
+          <w:numId w:val="9"/>
+        </w:numPr>
+        <w:shd w:val="clear" w:color="auto" w:fill="FFFFFF"/>
+        <w:spacing w:before="120" w:after="0" w:line="240" w:lineRule="auto"/>
+        <w:ind w:left="0"/>
+        <w:rPr>
+          <w:rFonts w:ascii="Arial" w:eastAsia="Times New Roman" w:hAnsi="Arial" w:cs="Arial"/>
+          <w:color w:val="1C3643"/>
+          <w:sz w:val="21"/>
+          <w:szCs w:val="21"/>
+          <w:lang w:eastAsia="es-ES"/>
+        </w:rPr>
+      </w:pPr>
+      <w:r>
+        <w:rPr>
+          <w:rFonts w:ascii="Arial" w:eastAsia="Times New Roman" w:hAnsi="Arial" w:cs="Arial"/>
+          <w:color w:val="1C3643"/>
+          <w:sz w:val="21"/>
+          <w:szCs w:val="21"/>
+          <w:lang w:eastAsia="es-ES"/>
+        </w:rPr>
+        <w:t>#FF0000 = Rojo</w:t>
+      </w:r>
+    </w:p>
+    <w:p>
+      <w:pPr>
+        <w:numPr>
+          <w:ilvl w:val="0"/>
+          <w:numId w:val="9"/>
+        </w:numPr>
+        <w:shd w:val="clear" w:color="auto" w:fill="FFFFFF"/>
+        <w:spacing w:after="0" w:line="240" w:lineRule="auto"/>
+        <w:ind w:left="0"/>
+        <w:rPr>
+          <w:rFonts w:ascii="Arial" w:eastAsia="Times New Roman" w:hAnsi="Arial" w:cs="Arial"/>
+          <w:color w:val="1C3643"/>
+          <w:sz w:val="21"/>
+          <w:szCs w:val="21"/>
+          <w:lang w:eastAsia="es-ES"/>
+        </w:rPr>
+      </w:pPr>
+      <w:r>
+        <w:rPr>
+          <w:rFonts w:ascii="Arial" w:eastAsia="Times New Roman" w:hAnsi="Arial" w:cs="Arial"/>
+          <w:color w:val="1C3643"/>
+          <w:sz w:val="21"/>
+          <w:szCs w:val="21"/>
+          <w:lang w:eastAsia="es-ES"/>
+        </w:rPr>
+        <w:t>#00FF00 = Verde</w:t>
+      </w:r>
+    </w:p>
+    <w:p>
+      <w:pPr>
+        <w:numPr>
+          <w:ilvl w:val="0"/>
+          <w:numId w:val="9"/>
+        </w:numPr>
+        <w:shd w:val="clear" w:color="auto" w:fill="FFFFFF"/>
+        <w:spacing w:after="0" w:line="240" w:lineRule="auto"/>
+        <w:ind w:left="0"/>
+        <w:rPr>
+          <w:rFonts w:ascii="Arial" w:eastAsia="Times New Roman" w:hAnsi="Arial" w:cs="Arial"/>
+          <w:color w:val="1C3643"/>
+          <w:sz w:val="21"/>
+          <w:szCs w:val="21"/>
+          <w:lang w:eastAsia="es-ES"/>
+        </w:rPr>
+      </w:pPr>
+      <w:r>
+        <w:rPr>
+          <w:rFonts w:ascii="Arial" w:eastAsia="Times New Roman" w:hAnsi="Arial" w:cs="Arial"/>
+          <w:color w:val="1C3643"/>
+          <w:sz w:val="21"/>
+          <w:szCs w:val="21"/>
+          <w:lang w:eastAsia="es-ES"/>
+        </w:rPr>
+        <w:t>#0000FF = Azul</w:t>
+      </w:r>
+    </w:p>
+    <w:p>
+      <w:pPr>
+        <w:shd w:val="clear" w:color="auto" w:fill="FFFFFF"/>
+        <w:spacing w:after="0" w:line="240" w:lineRule="auto"/>
+        <w:rPr>
+          <w:rFonts w:ascii="Arial" w:eastAsia="Times New Roman" w:hAnsi="Arial" w:cs="Arial"/>
+          <w:color w:val="1C3643"/>
+          <w:sz w:val="21"/>
+          <w:szCs w:val="21"/>
+          <w:lang w:eastAsia="es-ES"/>
+        </w:rPr>
+      </w:pPr>
+      <w:r>
+        <w:rPr>
+          <w:rFonts w:ascii="Arial" w:eastAsia="Times New Roman" w:hAnsi="Arial" w:cs="Arial"/>
+          <w:b/>
+          <w:bCs/>
+          <w:color w:val="1C3643"/>
+          <w:sz w:val="21"/>
+          <w:szCs w:val="21"/>
+          <w:lang w:eastAsia="es-ES"/>
+        </w:rPr>
+        <w:t xml:space="preserve">Para obtener un color más exacto se utiliza </w:t>
+      </w:r>
+      <w:proofErr w:type="spellStart"/>
+      <w:r>
+        <w:rPr>
+          <w:rFonts w:ascii="Arial" w:eastAsia="Times New Roman" w:hAnsi="Arial" w:cs="Arial"/>
+          <w:b/>
+          <w:bCs/>
+          <w:color w:val="1C3643"/>
+          <w:sz w:val="21"/>
+          <w:szCs w:val="21"/>
+          <w:lang w:eastAsia="es-ES"/>
+        </w:rPr>
+        <w:t>rgb</w:t>
+      </w:r>
+      <w:proofErr w:type="spellEnd"/>
+      <w:r>
+        <w:rPr>
+          <w:rFonts w:ascii="Arial" w:eastAsia="Times New Roman" w:hAnsi="Arial" w:cs="Arial"/>
+          <w:b/>
+          <w:bCs/>
+          <w:color w:val="1C3643"/>
+          <w:sz w:val="21"/>
+          <w:szCs w:val="21"/>
+          <w:lang w:eastAsia="es-ES"/>
+        </w:rPr>
+        <w:t xml:space="preserve"> o </w:t>
+      </w:r>
+      <w:proofErr w:type="spellStart"/>
+      <w:r>
+        <w:rPr>
+          <w:rFonts w:ascii="Arial" w:eastAsia="Times New Roman" w:hAnsi="Arial" w:cs="Arial"/>
+          <w:b/>
+          <w:bCs/>
+          <w:color w:val="1C3643"/>
+          <w:sz w:val="21"/>
+          <w:szCs w:val="21"/>
+          <w:lang w:eastAsia="es-ES"/>
+        </w:rPr>
+        <w:t>rgba</w:t>
+      </w:r>
+      <w:proofErr w:type="spellEnd"/>
+      <w:r>
+        <w:rPr>
+          <w:rFonts w:ascii="Arial" w:eastAsia="Times New Roman" w:hAnsi="Arial" w:cs="Arial"/>
+          <w:b/>
+          <w:bCs/>
+          <w:color w:val="1C3643"/>
+          <w:sz w:val="21"/>
+          <w:szCs w:val="21"/>
+          <w:lang w:eastAsia="es-ES"/>
+        </w:rPr>
+        <w:t>:</w:t>
+      </w:r>
+    </w:p>
+    <w:p>
+      <w:pPr>
+        <w:numPr>
+          <w:ilvl w:val="0"/>
+          <w:numId w:val="10"/>
+        </w:numPr>
+        <w:shd w:val="clear" w:color="auto" w:fill="FFFFFF"/>
+        <w:spacing w:before="120" w:after="0" w:line="240" w:lineRule="auto"/>
+        <w:ind w:left="0"/>
+        <w:rPr>
+          <w:rFonts w:ascii="Arial" w:eastAsia="Times New Roman" w:hAnsi="Arial" w:cs="Arial"/>
+          <w:color w:val="1C3643"/>
+          <w:sz w:val="21"/>
+          <w:szCs w:val="21"/>
+          <w:lang w:eastAsia="es-ES"/>
+        </w:rPr>
+      </w:pPr>
+      <w:proofErr w:type="spellStart"/>
+      <w:r>
+        <w:rPr>
+          <w:rFonts w:ascii="Arial" w:eastAsia="Times New Roman" w:hAnsi="Arial" w:cs="Arial"/>
+          <w:color w:val="1C3643"/>
+          <w:sz w:val="21"/>
+          <w:szCs w:val="21"/>
+          <w:lang w:eastAsia="es-ES"/>
+        </w:rPr>
+        <w:t>rgb</w:t>
+      </w:r>
+      <w:proofErr w:type="spellEnd"/>
+      <w:r>
+        <w:rPr>
+          <w:rFonts w:ascii="Arial" w:eastAsia="Times New Roman" w:hAnsi="Arial" w:cs="Arial"/>
+          <w:color w:val="1C3643"/>
+          <w:sz w:val="21"/>
+          <w:szCs w:val="21"/>
+          <w:lang w:eastAsia="es-ES"/>
+        </w:rPr>
+        <w:t>(0, 200, 145)</w:t>
+      </w:r>
+    </w:p>
+    <w:p>
+      <w:pPr>
+        <w:numPr>
+          <w:ilvl w:val="0"/>
+          <w:numId w:val="10"/>
+        </w:numPr>
+        <w:shd w:val="clear" w:color="auto" w:fill="FFFFFF"/>
+        <w:spacing w:after="0" w:line="240" w:lineRule="auto"/>
+        <w:ind w:left="0"/>
+        <w:rPr>
+          <w:rFonts w:ascii="Arial" w:eastAsia="Times New Roman" w:hAnsi="Arial" w:cs="Arial"/>
+          <w:color w:val="1C3643"/>
+          <w:sz w:val="21"/>
+          <w:szCs w:val="21"/>
+          <w:lang w:eastAsia="es-ES"/>
+        </w:rPr>
+      </w:pPr>
+      <w:proofErr w:type="spellStart"/>
+      <w:r>
+        <w:rPr>
+          <w:rFonts w:ascii="Arial" w:eastAsia="Times New Roman" w:hAnsi="Arial" w:cs="Arial"/>
+          <w:color w:val="1C3643"/>
+          <w:sz w:val="21"/>
+          <w:szCs w:val="21"/>
+          <w:lang w:eastAsia="es-ES"/>
+        </w:rPr>
+        <w:t>rgba</w:t>
+      </w:r>
+      <w:proofErr w:type="spellEnd"/>
+      <w:r>
+        <w:rPr>
+          <w:rFonts w:ascii="Arial" w:eastAsia="Times New Roman" w:hAnsi="Arial" w:cs="Arial"/>
+          <w:color w:val="1C3643"/>
+          <w:sz w:val="21"/>
+          <w:szCs w:val="21"/>
+          <w:lang w:eastAsia="es-ES"/>
+        </w:rPr>
+        <w:t>(0, 50, 70, 0.5) para obtener transparencia</w:t>
+      </w:r>
+    </w:p>
+    <w:p>
+      <w:pPr>
+        <w:shd w:val="clear" w:color="auto" w:fill="FFFFFF"/>
+        <w:spacing w:after="0" w:line="240" w:lineRule="auto"/>
+        <w:rPr>
+          <w:rFonts w:ascii="Arial" w:eastAsia="Times New Roman" w:hAnsi="Arial" w:cs="Arial"/>
+          <w:color w:val="1C3643"/>
+          <w:sz w:val="21"/>
+          <w:szCs w:val="21"/>
+          <w:lang w:eastAsia="es-ES"/>
+        </w:rPr>
+      </w:pPr>
+      <w:r>
+        <w:rPr>
+          <w:rFonts w:ascii="Arial" w:eastAsia="Times New Roman" w:hAnsi="Arial" w:cs="Arial"/>
+          <w:b/>
+          <w:bCs/>
+          <w:color w:val="1C3643"/>
+          <w:sz w:val="21"/>
+          <w:szCs w:val="21"/>
+          <w:lang w:eastAsia="es-ES"/>
+        </w:rPr>
+        <w:t>¿Qué es un pixel?</w:t>
+      </w:r>
+      <w:r>
+        <w:rPr>
+          <w:rFonts w:ascii="Arial" w:eastAsia="Times New Roman" w:hAnsi="Arial" w:cs="Arial"/>
+          <w:color w:val="1C3643"/>
+          <w:sz w:val="21"/>
+          <w:szCs w:val="21"/>
+          <w:lang w:eastAsia="es-ES"/>
+        </w:rPr>
+        <w:br/>
+        <w:t xml:space="preserve">La menor unidad </w:t>
+      </w:r>
+      <w:proofErr w:type="spellStart"/>
+      <w:r>
+        <w:rPr>
+          <w:rFonts w:ascii="Arial" w:eastAsia="Times New Roman" w:hAnsi="Arial" w:cs="Arial"/>
+          <w:color w:val="1C3643"/>
+          <w:sz w:val="21"/>
+          <w:szCs w:val="21"/>
+          <w:lang w:eastAsia="es-ES"/>
+        </w:rPr>
+        <w:t>homogenea</w:t>
+      </w:r>
+      <w:proofErr w:type="spellEnd"/>
+      <w:r>
+        <w:rPr>
+          <w:rFonts w:ascii="Arial" w:eastAsia="Times New Roman" w:hAnsi="Arial" w:cs="Arial"/>
+          <w:color w:val="1C3643"/>
+          <w:sz w:val="21"/>
+          <w:szCs w:val="21"/>
+          <w:lang w:eastAsia="es-ES"/>
+        </w:rPr>
+        <w:t xml:space="preserve"> en color que forma parte de una imagen di</w:t>
+      </w:r>
+    </w:p>
+    <w:p>
+      <w:pPr>
+        <w:shd w:val="clear" w:color="auto" w:fill="FFFFFF"/>
+        <w:spacing w:after="0" w:line="240" w:lineRule="auto"/>
+        <w:ind w:left="113" w:right="113"/>
+        <w:rPr>
+          <w:rFonts w:ascii="Arial" w:eastAsia="Times New Roman" w:hAnsi="Arial" w:cs="Arial"/>
+          <w:color w:val="273B47"/>
+          <w:sz w:val="18"/>
+          <w:szCs w:val="24"/>
+          <w:lang w:eastAsia="es-ES"/>
+        </w:rPr>
+      </w:pPr>
+    </w:p>
+    <w:p>
+      <w:pPr>
+        <w:shd w:val="clear" w:color="auto" w:fill="FFFFFF"/>
+        <w:spacing w:after="0" w:line="240" w:lineRule="auto"/>
+        <w:ind w:left="113" w:right="113"/>
+        <w:rPr>
+          <w:rFonts w:ascii="Arial" w:eastAsia="Times New Roman" w:hAnsi="Arial" w:cs="Arial"/>
+          <w:color w:val="273B47"/>
+          <w:sz w:val="18"/>
+          <w:szCs w:val="24"/>
+          <w:lang w:eastAsia="es-ES"/>
+        </w:rPr>
+      </w:pPr>
+    </w:p>
+    <w:p>
+      <w:pPr>
+        <w:shd w:val="clear" w:color="auto" w:fill="FFFFFF"/>
+        <w:spacing w:after="0" w:line="240" w:lineRule="auto"/>
+        <w:ind w:left="113" w:right="113"/>
+        <w:rPr>
+          <w:rFonts w:ascii="cooper_hewittmedium" w:hAnsi="cooper_hewittmedium"/>
+          <w:b/>
+          <w:bCs/>
+          <w:color w:val="000000"/>
+          <w:spacing w:val="-2"/>
+          <w:sz w:val="36"/>
+          <w:szCs w:val="36"/>
+          <w:shd w:val="clear" w:color="auto" w:fill="FFFFFF"/>
+        </w:rPr>
+      </w:pPr>
+      <w:r>
+        <w:rPr>
+          <w:rFonts w:ascii="cooper_hewittmedium" w:hAnsi="cooper_hewittmedium"/>
+          <w:b/>
+          <w:bCs/>
+          <w:color w:val="000000"/>
+          <w:spacing w:val="-2"/>
+          <w:sz w:val="36"/>
+          <w:szCs w:val="36"/>
+          <w:shd w:val="clear" w:color="auto" w:fill="FFFFFF"/>
+        </w:rPr>
+        <w:t>Tipos de textos personalizados</w:t>
+      </w:r>
+    </w:p>
+    <w:p>
+      <w:pPr>
+        <w:shd w:val="clear" w:color="auto" w:fill="FFFFFF"/>
+        <w:spacing w:after="0" w:line="240" w:lineRule="auto"/>
+        <w:rPr>
+          <w:rFonts w:ascii="Arial" w:eastAsia="Times New Roman" w:hAnsi="Arial" w:cs="Arial"/>
+          <w:color w:val="273B47"/>
+          <w:sz w:val="16"/>
+          <w:szCs w:val="24"/>
+          <w:lang w:eastAsia="es-ES"/>
+        </w:rPr>
+      </w:pPr>
+      <w:r>
+        <w:rPr>
+          <w:rFonts w:ascii="Arial" w:eastAsia="Times New Roman" w:hAnsi="Arial" w:cs="Arial"/>
+          <w:color w:val="273B47"/>
+          <w:sz w:val="16"/>
+          <w:szCs w:val="24"/>
+          <w:lang w:eastAsia="es-ES"/>
+        </w:rPr>
+        <w:t>Los tipos de texto, también conocidos como </w:t>
+      </w:r>
+      <w:r>
+        <w:rPr>
+          <w:rFonts w:ascii="Arial" w:eastAsia="Times New Roman" w:hAnsi="Arial" w:cs="Arial"/>
+          <w:b/>
+          <w:bCs/>
+          <w:color w:val="273B47"/>
+          <w:sz w:val="16"/>
+          <w:szCs w:val="24"/>
+          <w:lang w:eastAsia="es-ES"/>
+        </w:rPr>
+        <w:t>tipos de letras</w:t>
+      </w:r>
+      <w:r>
+        <w:rPr>
+          <w:rFonts w:ascii="Arial" w:eastAsia="Times New Roman" w:hAnsi="Arial" w:cs="Arial"/>
+          <w:color w:val="273B47"/>
+          <w:sz w:val="16"/>
+          <w:szCs w:val="24"/>
+          <w:lang w:eastAsia="es-ES"/>
+        </w:rPr>
+        <w:t> o </w:t>
+      </w:r>
+      <w:r>
+        <w:rPr>
+          <w:rFonts w:ascii="Arial" w:eastAsia="Times New Roman" w:hAnsi="Arial" w:cs="Arial"/>
+          <w:b/>
+          <w:bCs/>
+          <w:color w:val="273B47"/>
+          <w:sz w:val="16"/>
+          <w:szCs w:val="24"/>
+          <w:lang w:eastAsia="es-ES"/>
+        </w:rPr>
+        <w:t>fuentes</w:t>
+      </w:r>
+      <w:r>
+        <w:rPr>
+          <w:rFonts w:ascii="Arial" w:eastAsia="Times New Roman" w:hAnsi="Arial" w:cs="Arial"/>
+          <w:color w:val="273B47"/>
+          <w:sz w:val="16"/>
+          <w:szCs w:val="24"/>
+          <w:lang w:eastAsia="es-ES"/>
+        </w:rPr>
+        <w:t>, son el conjunto de diseños tipográficos que representan a cada una de las letras y los caracteres gráficos en el documento. Su nombre correcto es </w:t>
+      </w:r>
+      <w:r>
+        <w:rPr>
+          <w:rFonts w:ascii="Arial" w:eastAsia="Times New Roman" w:hAnsi="Arial" w:cs="Arial"/>
+          <w:b/>
+          <w:bCs/>
+          <w:color w:val="273B47"/>
+          <w:sz w:val="16"/>
+          <w:szCs w:val="24"/>
+          <w:lang w:eastAsia="es-ES"/>
+        </w:rPr>
+        <w:t>tipografía</w:t>
+      </w:r>
+      <w:r>
+        <w:rPr>
+          <w:rFonts w:ascii="Arial" w:eastAsia="Times New Roman" w:hAnsi="Arial" w:cs="Arial"/>
+          <w:color w:val="273B47"/>
+          <w:sz w:val="16"/>
+          <w:szCs w:val="24"/>
+          <w:lang w:eastAsia="es-ES"/>
+        </w:rPr>
+        <w:t>. Los diferentes tipos de fuente están basados en archivos que existen en cada sistema operativo.</w:t>
+      </w:r>
+    </w:p>
+    <w:p>
+      <w:pPr>
+        <w:shd w:val="clear" w:color="auto" w:fill="FFFFFF"/>
+        <w:spacing w:after="0" w:line="240" w:lineRule="auto"/>
+        <w:rPr>
+          <w:rFonts w:ascii="Arial" w:eastAsia="Times New Roman" w:hAnsi="Arial" w:cs="Arial"/>
+          <w:color w:val="273B47"/>
+          <w:sz w:val="16"/>
+          <w:szCs w:val="24"/>
+          <w:lang w:eastAsia="es-ES"/>
+        </w:rPr>
+      </w:pPr>
+      <w:r>
+        <w:rPr>
+          <w:rFonts w:ascii="Arial" w:eastAsia="Times New Roman" w:hAnsi="Arial" w:cs="Arial"/>
+          <w:color w:val="273B47"/>
+          <w:sz w:val="16"/>
+          <w:szCs w:val="24"/>
+          <w:lang w:eastAsia="es-ES"/>
+        </w:rPr>
+        <w:t>Algunos ejemplos de </w:t>
+      </w:r>
+      <w:r>
+        <w:rPr>
+          <w:rFonts w:ascii="Arial" w:eastAsia="Times New Roman" w:hAnsi="Arial" w:cs="Arial"/>
+          <w:b/>
+          <w:bCs/>
+          <w:color w:val="273B47"/>
+          <w:sz w:val="16"/>
+          <w:szCs w:val="24"/>
+          <w:lang w:eastAsia="es-ES"/>
+        </w:rPr>
+        <w:t>tipos de texto</w:t>
+      </w:r>
+      <w:r>
+        <w:rPr>
+          <w:rFonts w:ascii="Arial" w:eastAsia="Times New Roman" w:hAnsi="Arial" w:cs="Arial"/>
+          <w:color w:val="273B47"/>
+          <w:sz w:val="16"/>
+          <w:szCs w:val="24"/>
+          <w:lang w:eastAsia="es-ES"/>
+        </w:rPr>
+        <w:t> o fuentes, son:</w:t>
+      </w:r>
+    </w:p>
+    <w:p>
+      <w:pPr>
+        <w:numPr>
+          <w:ilvl w:val="0"/>
+          <w:numId w:val="11"/>
+        </w:numPr>
+        <w:shd w:val="clear" w:color="auto" w:fill="FFFFFF"/>
+        <w:spacing w:after="0" w:line="240" w:lineRule="auto"/>
+        <w:ind w:left="113" w:right="113"/>
+        <w:rPr>
+          <w:rFonts w:ascii="Arial" w:eastAsia="Times New Roman" w:hAnsi="Arial" w:cs="Arial"/>
+          <w:color w:val="273B47"/>
+          <w:sz w:val="16"/>
+          <w:szCs w:val="24"/>
+          <w:lang w:eastAsia="es-ES"/>
+        </w:rPr>
+      </w:pPr>
+      <w:r>
+        <w:rPr>
+          <w:rFonts w:ascii="Arial" w:eastAsia="Times New Roman" w:hAnsi="Arial" w:cs="Arial"/>
+          <w:color w:val="273B47"/>
+          <w:sz w:val="16"/>
+          <w:szCs w:val="24"/>
+          <w:lang w:eastAsia="es-ES"/>
+        </w:rPr>
+        <w:t>Arial</w:t>
+      </w:r>
+    </w:p>
+    <w:p>
+      <w:pPr>
+        <w:numPr>
+          <w:ilvl w:val="0"/>
+          <w:numId w:val="11"/>
+        </w:numPr>
+        <w:shd w:val="clear" w:color="auto" w:fill="FFFFFF"/>
+        <w:spacing w:after="0" w:line="240" w:lineRule="auto"/>
+        <w:ind w:left="113" w:right="113"/>
+        <w:rPr>
+          <w:rFonts w:ascii="Arial" w:eastAsia="Times New Roman" w:hAnsi="Arial" w:cs="Arial"/>
+          <w:color w:val="273B47"/>
+          <w:sz w:val="16"/>
+          <w:szCs w:val="24"/>
+          <w:lang w:eastAsia="es-ES"/>
+        </w:rPr>
+      </w:pPr>
+      <w:r>
+        <w:rPr>
+          <w:rFonts w:ascii="Arial" w:eastAsia="Times New Roman" w:hAnsi="Arial" w:cs="Arial"/>
+          <w:color w:val="273B47"/>
+          <w:sz w:val="16"/>
+          <w:szCs w:val="24"/>
+          <w:lang w:eastAsia="es-ES"/>
+        </w:rPr>
+        <w:t xml:space="preserve">Times New </w:t>
+      </w:r>
+      <w:proofErr w:type="spellStart"/>
+      <w:r>
+        <w:rPr>
+          <w:rFonts w:ascii="Arial" w:eastAsia="Times New Roman" w:hAnsi="Arial" w:cs="Arial"/>
+          <w:color w:val="273B47"/>
+          <w:sz w:val="16"/>
+          <w:szCs w:val="24"/>
+          <w:lang w:eastAsia="es-ES"/>
+        </w:rPr>
+        <w:t>Roman</w:t>
+      </w:r>
+      <w:proofErr w:type="spellEnd"/>
+    </w:p>
+    <w:p>
+      <w:pPr>
+        <w:numPr>
+          <w:ilvl w:val="0"/>
+          <w:numId w:val="11"/>
+        </w:numPr>
+        <w:shd w:val="clear" w:color="auto" w:fill="FFFFFF"/>
+        <w:spacing w:after="0" w:line="240" w:lineRule="auto"/>
+        <w:ind w:left="113" w:right="113"/>
+        <w:rPr>
+          <w:rFonts w:ascii="Arial" w:eastAsia="Times New Roman" w:hAnsi="Arial" w:cs="Arial"/>
+          <w:color w:val="273B47"/>
+          <w:sz w:val="16"/>
+          <w:szCs w:val="24"/>
+          <w:lang w:eastAsia="es-ES"/>
+        </w:rPr>
+      </w:pPr>
+      <w:proofErr w:type="spellStart"/>
+      <w:r>
+        <w:rPr>
+          <w:rFonts w:ascii="Arial" w:eastAsia="Times New Roman" w:hAnsi="Arial" w:cs="Arial"/>
+          <w:color w:val="273B47"/>
+          <w:sz w:val="16"/>
+          <w:szCs w:val="24"/>
+          <w:lang w:eastAsia="es-ES"/>
+        </w:rPr>
+        <w:t>Verdana</w:t>
+      </w:r>
+      <w:proofErr w:type="spellEnd"/>
+    </w:p>
+    <w:p>
+      <w:pPr>
+        <w:numPr>
+          <w:ilvl w:val="0"/>
+          <w:numId w:val="11"/>
+        </w:numPr>
+        <w:shd w:val="clear" w:color="auto" w:fill="FFFFFF"/>
+        <w:spacing w:after="0" w:line="240" w:lineRule="auto"/>
+        <w:ind w:left="113" w:right="113"/>
+        <w:rPr>
+          <w:rFonts w:ascii="Arial" w:eastAsia="Times New Roman" w:hAnsi="Arial" w:cs="Arial"/>
+          <w:color w:val="273B47"/>
+          <w:sz w:val="16"/>
+          <w:szCs w:val="24"/>
+          <w:lang w:eastAsia="es-ES"/>
+        </w:rPr>
+      </w:pPr>
+      <w:proofErr w:type="spellStart"/>
+      <w:r>
+        <w:rPr>
+          <w:rFonts w:ascii="Arial" w:eastAsia="Times New Roman" w:hAnsi="Arial" w:cs="Arial"/>
+          <w:color w:val="273B47"/>
+          <w:sz w:val="16"/>
+          <w:szCs w:val="24"/>
+          <w:lang w:eastAsia="es-ES"/>
+        </w:rPr>
+        <w:t>DeJaVu</w:t>
+      </w:r>
+      <w:proofErr w:type="spellEnd"/>
+    </w:p>
+    <w:p>
+      <w:pPr>
+        <w:numPr>
+          <w:ilvl w:val="0"/>
+          <w:numId w:val="11"/>
+        </w:numPr>
+        <w:shd w:val="clear" w:color="auto" w:fill="FFFFFF"/>
+        <w:spacing w:after="0" w:line="240" w:lineRule="auto"/>
+        <w:ind w:left="113" w:right="113"/>
+        <w:rPr>
+          <w:rFonts w:ascii="Arial" w:eastAsia="Times New Roman" w:hAnsi="Arial" w:cs="Arial"/>
+          <w:color w:val="273B47"/>
+          <w:sz w:val="16"/>
+          <w:szCs w:val="24"/>
+          <w:lang w:eastAsia="es-ES"/>
+        </w:rPr>
+      </w:pPr>
+      <w:r>
+        <w:rPr>
+          <w:rFonts w:ascii="Arial" w:eastAsia="Times New Roman" w:hAnsi="Arial" w:cs="Arial"/>
+          <w:color w:val="273B47"/>
+          <w:sz w:val="16"/>
+          <w:szCs w:val="24"/>
+          <w:lang w:eastAsia="es-ES"/>
+        </w:rPr>
+        <w:t>Lato</w:t>
+      </w:r>
+    </w:p>
+    <w:p>
+      <w:pPr>
+        <w:numPr>
+          <w:ilvl w:val="0"/>
+          <w:numId w:val="11"/>
+        </w:numPr>
+        <w:shd w:val="clear" w:color="auto" w:fill="FFFFFF"/>
+        <w:spacing w:after="0" w:line="240" w:lineRule="auto"/>
+        <w:ind w:left="113" w:right="113"/>
+        <w:rPr>
+          <w:rFonts w:ascii="Arial" w:eastAsia="Times New Roman" w:hAnsi="Arial" w:cs="Arial"/>
+          <w:color w:val="273B47"/>
+          <w:sz w:val="16"/>
+          <w:szCs w:val="24"/>
+          <w:lang w:eastAsia="es-ES"/>
+        </w:rPr>
+      </w:pPr>
+      <w:proofErr w:type="spellStart"/>
+      <w:r>
+        <w:rPr>
+          <w:rFonts w:ascii="Arial" w:eastAsia="Times New Roman" w:hAnsi="Arial" w:cs="Arial"/>
+          <w:color w:val="273B47"/>
+          <w:sz w:val="16"/>
+          <w:szCs w:val="24"/>
+          <w:lang w:eastAsia="es-ES"/>
+        </w:rPr>
+        <w:t>OpenSans</w:t>
+      </w:r>
+      <w:proofErr w:type="spellEnd"/>
+    </w:p>
+    <w:p>
+      <w:pPr>
+        <w:numPr>
+          <w:ilvl w:val="0"/>
+          <w:numId w:val="11"/>
+        </w:numPr>
+        <w:shd w:val="clear" w:color="auto" w:fill="FFFFFF"/>
+        <w:spacing w:after="0" w:line="240" w:lineRule="auto"/>
+        <w:ind w:left="113" w:right="113"/>
+        <w:rPr>
+          <w:rFonts w:ascii="Arial" w:eastAsia="Times New Roman" w:hAnsi="Arial" w:cs="Arial"/>
+          <w:color w:val="273B47"/>
+          <w:sz w:val="16"/>
+          <w:szCs w:val="24"/>
+          <w:lang w:eastAsia="es-ES"/>
+        </w:rPr>
+      </w:pPr>
+      <w:proofErr w:type="spellStart"/>
+      <w:r>
+        <w:rPr>
+          <w:rFonts w:ascii="Arial" w:eastAsia="Times New Roman" w:hAnsi="Arial" w:cs="Arial"/>
+          <w:color w:val="273B47"/>
+          <w:sz w:val="16"/>
+          <w:szCs w:val="24"/>
+          <w:lang w:eastAsia="es-ES"/>
+        </w:rPr>
+        <w:t>Roboto</w:t>
+      </w:r>
+      <w:proofErr w:type="spellEnd"/>
+    </w:p>
+    <w:p>
+      <w:pPr>
+        <w:shd w:val="clear" w:color="auto" w:fill="FFFFFF"/>
+        <w:spacing w:after="0" w:line="240" w:lineRule="auto"/>
+        <w:rPr>
+          <w:rFonts w:ascii="Arial" w:eastAsia="Times New Roman" w:hAnsi="Arial" w:cs="Arial"/>
+          <w:color w:val="273B47"/>
+          <w:sz w:val="16"/>
+          <w:szCs w:val="24"/>
+          <w:lang w:eastAsia="es-ES"/>
+        </w:rPr>
+      </w:pPr>
+      <w:r>
+        <w:rPr>
+          <w:rFonts w:ascii="Arial" w:eastAsia="Times New Roman" w:hAnsi="Arial" w:cs="Arial"/>
+          <w:color w:val="273B47"/>
+          <w:sz w:val="16"/>
+          <w:szCs w:val="24"/>
+          <w:lang w:eastAsia="es-ES"/>
+        </w:rPr>
+        <w:t>CSS permite utilizar </w:t>
+      </w:r>
+      <w:r>
+        <w:rPr>
+          <w:rFonts w:ascii="Arial" w:eastAsia="Times New Roman" w:hAnsi="Arial" w:cs="Arial"/>
+          <w:b/>
+          <w:bCs/>
+          <w:color w:val="273B47"/>
+          <w:sz w:val="16"/>
+          <w:szCs w:val="24"/>
+          <w:lang w:eastAsia="es-ES"/>
+        </w:rPr>
+        <w:t>fuentes</w:t>
+      </w:r>
+      <w:r>
+        <w:rPr>
+          <w:rFonts w:ascii="Arial" w:eastAsia="Times New Roman" w:hAnsi="Arial" w:cs="Arial"/>
+          <w:color w:val="273B47"/>
+          <w:sz w:val="16"/>
+          <w:szCs w:val="24"/>
+          <w:lang w:eastAsia="es-ES"/>
+        </w:rPr>
+        <w:t> diferentes a las disponibles en el sistema operativo del cliente, mediante la importación o el enlace a archivos de fuentes externas. Las más usadas son las que están disponibles a través del sitio web de </w:t>
+      </w:r>
+      <w:r>
+        <w:rPr>
+          <w:rFonts w:ascii="Arial" w:eastAsia="Times New Roman" w:hAnsi="Arial" w:cs="Arial"/>
+          <w:b/>
+          <w:bCs/>
+          <w:color w:val="273B47"/>
+          <w:sz w:val="16"/>
+          <w:szCs w:val="24"/>
+          <w:lang w:eastAsia="es-ES"/>
+        </w:rPr>
+        <w:t xml:space="preserve">Google </w:t>
+      </w:r>
+      <w:proofErr w:type="spellStart"/>
+      <w:r>
+        <w:rPr>
+          <w:rFonts w:ascii="Arial" w:eastAsia="Times New Roman" w:hAnsi="Arial" w:cs="Arial"/>
+          <w:b/>
+          <w:bCs/>
+          <w:color w:val="273B47"/>
+          <w:sz w:val="16"/>
+          <w:szCs w:val="24"/>
+          <w:lang w:eastAsia="es-ES"/>
+        </w:rPr>
+        <w:t>Fonts</w:t>
+      </w:r>
+      <w:proofErr w:type="spellEnd"/>
+      <w:r>
+        <w:rPr>
+          <w:rFonts w:ascii="Arial" w:eastAsia="Times New Roman" w:hAnsi="Arial" w:cs="Arial"/>
+          <w:color w:val="273B47"/>
+          <w:sz w:val="16"/>
+          <w:szCs w:val="24"/>
+          <w:lang w:eastAsia="es-ES"/>
+        </w:rPr>
+        <w:t>.</w:t>
+      </w:r>
+    </w:p>
+    <w:p>
+      <w:pPr>
+        <w:shd w:val="clear" w:color="auto" w:fill="FFFFFF"/>
+        <w:spacing w:after="0" w:line="240" w:lineRule="auto"/>
+        <w:rPr>
+          <w:rFonts w:ascii="Arial" w:eastAsia="Times New Roman" w:hAnsi="Arial" w:cs="Arial"/>
+          <w:color w:val="273B47"/>
+          <w:sz w:val="16"/>
+          <w:szCs w:val="24"/>
+          <w:lang w:eastAsia="es-ES"/>
+        </w:rPr>
+      </w:pPr>
+      <w:r>
+        <w:rPr>
+          <w:rFonts w:ascii="Arial" w:eastAsia="Times New Roman" w:hAnsi="Arial" w:cs="Arial"/>
+          <w:color w:val="273B47"/>
+          <w:sz w:val="16"/>
+          <w:szCs w:val="24"/>
+          <w:lang w:eastAsia="es-ES"/>
+        </w:rPr>
+        <w:t xml:space="preserve">Al definir el tipo de texto asociado a una clase </w:t>
+      </w:r>
+      <w:proofErr w:type="spellStart"/>
+      <w:r>
+        <w:rPr>
+          <w:rFonts w:ascii="Arial" w:eastAsia="Times New Roman" w:hAnsi="Arial" w:cs="Arial"/>
+          <w:color w:val="273B47"/>
+          <w:sz w:val="16"/>
+          <w:szCs w:val="24"/>
+          <w:lang w:eastAsia="es-ES"/>
+        </w:rPr>
+        <w:t>css</w:t>
+      </w:r>
+      <w:proofErr w:type="spellEnd"/>
+      <w:r>
+        <w:rPr>
+          <w:rFonts w:ascii="Arial" w:eastAsia="Times New Roman" w:hAnsi="Arial" w:cs="Arial"/>
+          <w:color w:val="273B47"/>
+          <w:sz w:val="16"/>
+          <w:szCs w:val="24"/>
+          <w:lang w:eastAsia="es-ES"/>
+        </w:rPr>
+        <w:t xml:space="preserve"> con la </w:t>
+      </w:r>
+      <w:proofErr w:type="spellStart"/>
+      <w:r>
+        <w:rPr>
+          <w:rFonts w:ascii="Arial" w:eastAsia="Times New Roman" w:hAnsi="Arial" w:cs="Arial"/>
+          <w:color w:val="273B47"/>
+          <w:sz w:val="16"/>
+          <w:szCs w:val="24"/>
+          <w:lang w:eastAsia="es-ES"/>
+        </w:rPr>
+        <w:t>propioedad</w:t>
+      </w:r>
+      <w:proofErr w:type="spellEnd"/>
+      <w:r>
+        <w:rPr>
+          <w:rFonts w:ascii="Arial" w:eastAsia="Times New Roman" w:hAnsi="Arial" w:cs="Arial"/>
+          <w:color w:val="273B47"/>
+          <w:sz w:val="16"/>
+          <w:szCs w:val="24"/>
+          <w:lang w:eastAsia="es-ES"/>
+        </w:rPr>
+        <w:t> </w:t>
+      </w:r>
+      <w:proofErr w:type="spellStart"/>
+      <w:r>
+        <w:rPr>
+          <w:rFonts w:ascii="Arial" w:eastAsia="Times New Roman" w:hAnsi="Arial" w:cs="Arial"/>
+          <w:b/>
+          <w:bCs/>
+          <w:color w:val="273B47"/>
+          <w:sz w:val="16"/>
+          <w:szCs w:val="24"/>
+          <w:lang w:eastAsia="es-ES"/>
+        </w:rPr>
+        <w:t>font-family</w:t>
+      </w:r>
+      <w:proofErr w:type="spellEnd"/>
+      <w:r>
+        <w:rPr>
+          <w:rFonts w:ascii="Arial" w:eastAsia="Times New Roman" w:hAnsi="Arial" w:cs="Arial"/>
+          <w:color w:val="273B47"/>
+          <w:sz w:val="16"/>
+          <w:szCs w:val="24"/>
+          <w:lang w:eastAsia="es-ES"/>
+        </w:rPr>
+        <w:t xml:space="preserve"> indicamos al navegador, que debe intentar usar esa fuente en particular para darle la apariencia tipográfica a los textos de ese elemento </w:t>
+      </w:r>
+      <w:proofErr w:type="spellStart"/>
+      <w:r>
+        <w:rPr>
+          <w:rFonts w:ascii="Arial" w:eastAsia="Times New Roman" w:hAnsi="Arial" w:cs="Arial"/>
+          <w:color w:val="273B47"/>
+          <w:sz w:val="16"/>
+          <w:szCs w:val="24"/>
+          <w:lang w:eastAsia="es-ES"/>
+        </w:rPr>
+        <w:t>html</w:t>
+      </w:r>
+      <w:proofErr w:type="spellEnd"/>
+      <w:r>
+        <w:rPr>
+          <w:rFonts w:ascii="Arial" w:eastAsia="Times New Roman" w:hAnsi="Arial" w:cs="Arial"/>
+          <w:color w:val="273B47"/>
+          <w:sz w:val="16"/>
+          <w:szCs w:val="24"/>
+          <w:lang w:eastAsia="es-ES"/>
+        </w:rPr>
+        <w:t>.</w:t>
+      </w:r>
+    </w:p>
+    <w:p>
+      <w:pPr>
+        <w:shd w:val="clear" w:color="auto" w:fill="FFFFFF"/>
+        <w:spacing w:after="0" w:line="240" w:lineRule="auto"/>
+        <w:ind w:left="113" w:right="113"/>
+        <w:rPr>
+          <w:rFonts w:ascii="Arial" w:eastAsia="Times New Roman" w:hAnsi="Arial" w:cs="Arial"/>
+          <w:color w:val="273B47"/>
+          <w:sz w:val="18"/>
+          <w:szCs w:val="24"/>
+          <w:lang w:eastAsia="es-ES"/>
+        </w:rPr>
+      </w:pPr>
+    </w:p>
+    <w:p>
+      <w:pPr>
+        <w:rPr>
           <w:sz w:val="14"/>
         </w:rPr>
       </w:pPr>
-      <w:bookmarkStart w:id="0" w:name="_GoBack"/>
-      <w:bookmarkEnd w:id="0"/>
+      <w:r>
+        <w:rPr>
+          <w:noProof/>
+          <w:sz w:val="14"/>
+          <w:lang w:eastAsia="es-ES"/>
+        </w:rPr>
+        <w:lastRenderedPageBreak/>
+        <w:drawing>
+          <wp:inline distT="0" distB="0" distL="0" distR="0">
+            <wp:extent cx="3098165" cy="5764377"/>
+            <wp:effectExtent l="0" t="0" r="6985" b="8255"/>
+            <wp:docPr id="4" name="Imagen 4"/>
+            <wp:cNvGraphicFramePr>
+              <a:graphicFrameLocks xmlns:a="http://schemas.openxmlformats.org/drawingml/2006/main" noChangeAspect="1"/>
+            </wp:cNvGraphicFramePr>
+            <a:graphic xmlns:a="http://schemas.openxmlformats.org/drawingml/2006/main">
+              <a:graphicData uri="http://schemas.openxmlformats.org/drawingml/2006/picture">
+                <pic:pic xmlns:pic="http://schemas.openxmlformats.org/drawingml/2006/picture">
+                  <pic:nvPicPr>
+                    <pic:cNvPr id="4" name="INFOGRAFÍA-GOOGLE-FONTS.jpg"/>
+                    <pic:cNvPicPr/>
+                  </pic:nvPicPr>
+                  <pic:blipFill>
+                    <a:blip r:embed="rId9" cstate="print">
+                      <a:extLst>
+                        <a:ext uri="{28A0092B-C50C-407E-A947-70E740481C1C}">
+                          <a14:useLocalDpi xmlns:a14="http://schemas.microsoft.com/office/drawing/2010/main" val="0"/>
+                        </a:ext>
+                      </a:extLst>
+                    </a:blip>
+                    <a:stretch>
+                      <a:fillRect/>
+                    </a:stretch>
+                  </pic:blipFill>
+                  <pic:spPr>
+                    <a:xfrm>
+                      <a:off x="0" y="0"/>
+                      <a:ext cx="3099683" cy="5767201"/>
+                    </a:xfrm>
+                    <a:prstGeom prst="rect">
+                      <a:avLst/>
+                    </a:prstGeom>
+                  </pic:spPr>
+                </pic:pic>
+              </a:graphicData>
+            </a:graphic>
+          </wp:inline>
+        </w:drawing>
+      </w:r>
     </w:p>
     <w:sectPr>
       <w:pgSz w:w="11906" w:h="16838"/>
@@ -1397,6 +3622,268 @@
     </w:lvl>
   </w:abstractNum>
   <w:abstractNum w:abstractNumId="1">
+    <w:nsid w:val="36940DD7"/>
+    <w:multiLevelType w:val="multilevel"/>
+    <w:tmpl w:val="570E2DF0"/>
+    <w:lvl w:ilvl="0">
+      <w:start w:val="1"/>
+      <w:numFmt w:val="bullet"/>
+      <w:lvlText w:val=""/>
+      <w:lvlJc w:val="left"/>
+      <w:pPr>
+        <w:tabs>
+          <w:tab w:val="num" w:pos="720"/>
+        </w:tabs>
+        <w:ind w:left="720" w:hanging="360"/>
+      </w:pPr>
+      <w:rPr>
+        <w:rFonts w:ascii="Symbol" w:hAnsi="Symbol" w:hint="default"/>
+        <w:sz w:val="20"/>
+      </w:rPr>
+    </w:lvl>
+    <w:lvl w:ilvl="1" w:tentative="1">
+      <w:start w:val="1"/>
+      <w:numFmt w:val="bullet"/>
+      <w:lvlText w:val="o"/>
+      <w:lvlJc w:val="left"/>
+      <w:pPr>
+        <w:tabs>
+          <w:tab w:val="num" w:pos="1440"/>
+        </w:tabs>
+        <w:ind w:left="1440" w:hanging="360"/>
+      </w:pPr>
+      <w:rPr>
+        <w:rFonts w:ascii="Courier New" w:hAnsi="Courier New" w:hint="default"/>
+        <w:sz w:val="20"/>
+      </w:rPr>
+    </w:lvl>
+    <w:lvl w:ilvl="2" w:tentative="1">
+      <w:start w:val="1"/>
+      <w:numFmt w:val="bullet"/>
+      <w:lvlText w:val=""/>
+      <w:lvlJc w:val="left"/>
+      <w:pPr>
+        <w:tabs>
+          <w:tab w:val="num" w:pos="2160"/>
+        </w:tabs>
+        <w:ind w:left="2160" w:hanging="360"/>
+      </w:pPr>
+      <w:rPr>
+        <w:rFonts w:ascii="Wingdings" w:hAnsi="Wingdings" w:hint="default"/>
+        <w:sz w:val="20"/>
+      </w:rPr>
+    </w:lvl>
+    <w:lvl w:ilvl="3" w:tentative="1">
+      <w:start w:val="1"/>
+      <w:numFmt w:val="bullet"/>
+      <w:lvlText w:val=""/>
+      <w:lvlJc w:val="left"/>
+      <w:pPr>
+        <w:tabs>
+          <w:tab w:val="num" w:pos="2880"/>
+        </w:tabs>
+        <w:ind w:left="2880" w:hanging="360"/>
+      </w:pPr>
+      <w:rPr>
+        <w:rFonts w:ascii="Wingdings" w:hAnsi="Wingdings" w:hint="default"/>
+        <w:sz w:val="20"/>
+      </w:rPr>
+    </w:lvl>
+    <w:lvl w:ilvl="4" w:tentative="1">
+      <w:start w:val="1"/>
+      <w:numFmt w:val="bullet"/>
+      <w:lvlText w:val=""/>
+      <w:lvlJc w:val="left"/>
+      <w:pPr>
+        <w:tabs>
+          <w:tab w:val="num" w:pos="3600"/>
+        </w:tabs>
+        <w:ind w:left="3600" w:hanging="360"/>
+      </w:pPr>
+      <w:rPr>
+        <w:rFonts w:ascii="Wingdings" w:hAnsi="Wingdings" w:hint="default"/>
+        <w:sz w:val="20"/>
+      </w:rPr>
+    </w:lvl>
+    <w:lvl w:ilvl="5" w:tentative="1">
+      <w:start w:val="1"/>
+      <w:numFmt w:val="bullet"/>
+      <w:lvlText w:val=""/>
+      <w:lvlJc w:val="left"/>
+      <w:pPr>
+        <w:tabs>
+          <w:tab w:val="num" w:pos="4320"/>
+        </w:tabs>
+        <w:ind w:left="4320" w:hanging="360"/>
+      </w:pPr>
+      <w:rPr>
+        <w:rFonts w:ascii="Wingdings" w:hAnsi="Wingdings" w:hint="default"/>
+        <w:sz w:val="20"/>
+      </w:rPr>
+    </w:lvl>
+    <w:lvl w:ilvl="6" w:tentative="1">
+      <w:start w:val="1"/>
+      <w:numFmt w:val="bullet"/>
+      <w:lvlText w:val=""/>
+      <w:lvlJc w:val="left"/>
+      <w:pPr>
+        <w:tabs>
+          <w:tab w:val="num" w:pos="5040"/>
+        </w:tabs>
+        <w:ind w:left="5040" w:hanging="360"/>
+      </w:pPr>
+      <w:rPr>
+        <w:rFonts w:ascii="Wingdings" w:hAnsi="Wingdings" w:hint="default"/>
+        <w:sz w:val="20"/>
+      </w:rPr>
+    </w:lvl>
+    <w:lvl w:ilvl="7" w:tentative="1">
+      <w:start w:val="1"/>
+      <w:numFmt w:val="bullet"/>
+      <w:lvlText w:val=""/>
+      <w:lvlJc w:val="left"/>
+      <w:pPr>
+        <w:tabs>
+          <w:tab w:val="num" w:pos="5760"/>
+        </w:tabs>
+        <w:ind w:left="5760" w:hanging="360"/>
+      </w:pPr>
+      <w:rPr>
+        <w:rFonts w:ascii="Wingdings" w:hAnsi="Wingdings" w:hint="default"/>
+        <w:sz w:val="20"/>
+      </w:rPr>
+    </w:lvl>
+    <w:lvl w:ilvl="8" w:tentative="1">
+      <w:start w:val="1"/>
+      <w:numFmt w:val="bullet"/>
+      <w:lvlText w:val=""/>
+      <w:lvlJc w:val="left"/>
+      <w:pPr>
+        <w:tabs>
+          <w:tab w:val="num" w:pos="6480"/>
+        </w:tabs>
+        <w:ind w:left="6480" w:hanging="360"/>
+      </w:pPr>
+      <w:rPr>
+        <w:rFonts w:ascii="Wingdings" w:hAnsi="Wingdings" w:hint="default"/>
+        <w:sz w:val="20"/>
+      </w:rPr>
+    </w:lvl>
+  </w:abstractNum>
+  <w:abstractNum w:abstractNumId="2">
+    <w:nsid w:val="410D3FA9"/>
+    <w:multiLevelType w:val="multilevel"/>
+    <w:tmpl w:val="0C22D85A"/>
+    <w:lvl w:ilvl="0">
+      <w:start w:val="1"/>
+      <w:numFmt w:val="decimal"/>
+      <w:lvlText w:val="%1."/>
+      <w:lvlJc w:val="left"/>
+      <w:pPr>
+        <w:tabs>
+          <w:tab w:val="num" w:pos="720"/>
+        </w:tabs>
+        <w:ind w:left="720" w:hanging="360"/>
+      </w:pPr>
+    </w:lvl>
+    <w:lvl w:ilvl="1" w:tentative="1">
+      <w:start w:val="1"/>
+      <w:numFmt w:val="decimal"/>
+      <w:lvlText w:val="%2."/>
+      <w:lvlJc w:val="left"/>
+      <w:pPr>
+        <w:tabs>
+          <w:tab w:val="num" w:pos="1440"/>
+        </w:tabs>
+        <w:ind w:left="1440" w:hanging="360"/>
+      </w:pPr>
+    </w:lvl>
+    <w:lvl w:ilvl="2" w:tentative="1">
+      <w:start w:val="1"/>
+      <w:numFmt w:val="decimal"/>
+      <w:lvlText w:val="%3."/>
+      <w:lvlJc w:val="left"/>
+      <w:pPr>
+        <w:tabs>
+          <w:tab w:val="num" w:pos="2160"/>
+        </w:tabs>
+        <w:ind w:left="2160" w:hanging="360"/>
+      </w:pPr>
+    </w:lvl>
+    <w:lvl w:ilvl="3" w:tentative="1">
+      <w:start w:val="1"/>
+      <w:numFmt w:val="decimal"/>
+      <w:lvlText w:val="%4."/>
+      <w:lvlJc w:val="left"/>
+      <w:pPr>
+        <w:tabs>
+          <w:tab w:val="num" w:pos="2880"/>
+        </w:tabs>
+        <w:ind w:left="2880" w:hanging="360"/>
+      </w:pPr>
+    </w:lvl>
+    <w:lvl w:ilvl="4" w:tentative="1">
+      <w:start w:val="1"/>
+      <w:numFmt w:val="decimal"/>
+      <w:lvlText w:val="%5."/>
+      <w:lvlJc w:val="left"/>
+      <w:pPr>
+        <w:tabs>
+          <w:tab w:val="num" w:pos="3600"/>
+        </w:tabs>
+        <w:ind w:left="3600" w:hanging="360"/>
+      </w:pPr>
+    </w:lvl>
+    <w:lvl w:ilvl="5" w:tentative="1">
+      <w:start w:val="1"/>
+      <w:numFmt w:val="decimal"/>
+      <w:lvlText w:val="%6."/>
+      <w:lvlJc w:val="left"/>
+      <w:pPr>
+        <w:tabs>
+          <w:tab w:val="num" w:pos="4320"/>
+        </w:tabs>
+        <w:ind w:left="4320" w:hanging="360"/>
+      </w:pPr>
+    </w:lvl>
+    <w:lvl w:ilvl="6" w:tentative="1">
+      <w:start w:val="1"/>
+      <w:numFmt w:val="decimal"/>
+      <w:lvlText w:val="%7."/>
+      <w:lvlJc w:val="left"/>
+      <w:pPr>
+        <w:tabs>
+          <w:tab w:val="num" w:pos="5040"/>
+        </w:tabs>
+        <w:ind w:left="5040" w:hanging="360"/>
+      </w:pPr>
+    </w:lvl>
+    <w:lvl w:ilvl="7" w:tentative="1">
+      <w:start w:val="1"/>
+      <w:numFmt w:val="decimal"/>
+      <w:lvlText w:val="%8."/>
+      <w:lvlJc w:val="left"/>
+      <w:pPr>
+        <w:tabs>
+          <w:tab w:val="num" w:pos="5760"/>
+        </w:tabs>
+        <w:ind w:left="5760" w:hanging="360"/>
+      </w:pPr>
+    </w:lvl>
+    <w:lvl w:ilvl="8" w:tentative="1">
+      <w:start w:val="1"/>
+      <w:numFmt w:val="decimal"/>
+      <w:lvlText w:val="%9."/>
+      <w:lvlJc w:val="left"/>
+      <w:pPr>
+        <w:tabs>
+          <w:tab w:val="num" w:pos="6480"/>
+        </w:tabs>
+        <w:ind w:left="6480" w:hanging="360"/>
+      </w:pPr>
+    </w:lvl>
+  </w:abstractNum>
+  <w:abstractNum w:abstractNumId="3">
     <w:nsid w:val="4714187D"/>
     <w:multiLevelType w:val="multilevel"/>
     <w:tmpl w:val="6546AD24"/>
@@ -1545,7 +4032,305 @@
       </w:rPr>
     </w:lvl>
   </w:abstractNum>
-  <w:abstractNum w:abstractNumId="2">
+  <w:abstractNum w:abstractNumId="4">
+    <w:nsid w:val="49725194"/>
+    <w:multiLevelType w:val="multilevel"/>
+    <w:tmpl w:val="B5760314"/>
+    <w:lvl w:ilvl="0">
+      <w:start w:val="1"/>
+      <w:numFmt w:val="bullet"/>
+      <w:lvlText w:val=""/>
+      <w:lvlJc w:val="left"/>
+      <w:pPr>
+        <w:tabs>
+          <w:tab w:val="num" w:pos="720"/>
+        </w:tabs>
+        <w:ind w:left="720" w:hanging="360"/>
+      </w:pPr>
+      <w:rPr>
+        <w:rFonts w:ascii="Symbol" w:hAnsi="Symbol" w:hint="default"/>
+        <w:sz w:val="20"/>
+      </w:rPr>
+    </w:lvl>
+    <w:lvl w:ilvl="1" w:tentative="1">
+      <w:start w:val="1"/>
+      <w:numFmt w:val="bullet"/>
+      <w:lvlText w:val="o"/>
+      <w:lvlJc w:val="left"/>
+      <w:pPr>
+        <w:tabs>
+          <w:tab w:val="num" w:pos="1440"/>
+        </w:tabs>
+        <w:ind w:left="1440" w:hanging="360"/>
+      </w:pPr>
+      <w:rPr>
+        <w:rFonts w:ascii="Courier New" w:hAnsi="Courier New" w:hint="default"/>
+        <w:sz w:val="20"/>
+      </w:rPr>
+    </w:lvl>
+    <w:lvl w:ilvl="2" w:tentative="1">
+      <w:start w:val="1"/>
+      <w:numFmt w:val="bullet"/>
+      <w:lvlText w:val=""/>
+      <w:lvlJc w:val="left"/>
+      <w:pPr>
+        <w:tabs>
+          <w:tab w:val="num" w:pos="2160"/>
+        </w:tabs>
+        <w:ind w:left="2160" w:hanging="360"/>
+      </w:pPr>
+      <w:rPr>
+        <w:rFonts w:ascii="Wingdings" w:hAnsi="Wingdings" w:hint="default"/>
+        <w:sz w:val="20"/>
+      </w:rPr>
+    </w:lvl>
+    <w:lvl w:ilvl="3" w:tentative="1">
+      <w:start w:val="1"/>
+      <w:numFmt w:val="bullet"/>
+      <w:lvlText w:val=""/>
+      <w:lvlJc w:val="left"/>
+      <w:pPr>
+        <w:tabs>
+          <w:tab w:val="num" w:pos="2880"/>
+        </w:tabs>
+        <w:ind w:left="2880" w:hanging="360"/>
+      </w:pPr>
+      <w:rPr>
+        <w:rFonts w:ascii="Wingdings" w:hAnsi="Wingdings" w:hint="default"/>
+        <w:sz w:val="20"/>
+      </w:rPr>
+    </w:lvl>
+    <w:lvl w:ilvl="4" w:tentative="1">
+      <w:start w:val="1"/>
+      <w:numFmt w:val="bullet"/>
+      <w:lvlText w:val=""/>
+      <w:lvlJc w:val="left"/>
+      <w:pPr>
+        <w:tabs>
+          <w:tab w:val="num" w:pos="3600"/>
+        </w:tabs>
+        <w:ind w:left="3600" w:hanging="360"/>
+      </w:pPr>
+      <w:rPr>
+        <w:rFonts w:ascii="Wingdings" w:hAnsi="Wingdings" w:hint="default"/>
+        <w:sz w:val="20"/>
+      </w:rPr>
+    </w:lvl>
+    <w:lvl w:ilvl="5" w:tentative="1">
+      <w:start w:val="1"/>
+      <w:numFmt w:val="bullet"/>
+      <w:lvlText w:val=""/>
+      <w:lvlJc w:val="left"/>
+      <w:pPr>
+        <w:tabs>
+          <w:tab w:val="num" w:pos="4320"/>
+        </w:tabs>
+        <w:ind w:left="4320" w:hanging="360"/>
+      </w:pPr>
+      <w:rPr>
+        <w:rFonts w:ascii="Wingdings" w:hAnsi="Wingdings" w:hint="default"/>
+        <w:sz w:val="20"/>
+      </w:rPr>
+    </w:lvl>
+    <w:lvl w:ilvl="6" w:tentative="1">
+      <w:start w:val="1"/>
+      <w:numFmt w:val="bullet"/>
+      <w:lvlText w:val=""/>
+      <w:lvlJc w:val="left"/>
+      <w:pPr>
+        <w:tabs>
+          <w:tab w:val="num" w:pos="5040"/>
+        </w:tabs>
+        <w:ind w:left="5040" w:hanging="360"/>
+      </w:pPr>
+      <w:rPr>
+        <w:rFonts w:ascii="Wingdings" w:hAnsi="Wingdings" w:hint="default"/>
+        <w:sz w:val="20"/>
+      </w:rPr>
+    </w:lvl>
+    <w:lvl w:ilvl="7" w:tentative="1">
+      <w:start w:val="1"/>
+      <w:numFmt w:val="bullet"/>
+      <w:lvlText w:val=""/>
+      <w:lvlJc w:val="left"/>
+      <w:pPr>
+        <w:tabs>
+          <w:tab w:val="num" w:pos="5760"/>
+        </w:tabs>
+        <w:ind w:left="5760" w:hanging="360"/>
+      </w:pPr>
+      <w:rPr>
+        <w:rFonts w:ascii="Wingdings" w:hAnsi="Wingdings" w:hint="default"/>
+        <w:sz w:val="20"/>
+      </w:rPr>
+    </w:lvl>
+    <w:lvl w:ilvl="8" w:tentative="1">
+      <w:start w:val="1"/>
+      <w:numFmt w:val="bullet"/>
+      <w:lvlText w:val=""/>
+      <w:lvlJc w:val="left"/>
+      <w:pPr>
+        <w:tabs>
+          <w:tab w:val="num" w:pos="6480"/>
+        </w:tabs>
+        <w:ind w:left="6480" w:hanging="360"/>
+      </w:pPr>
+      <w:rPr>
+        <w:rFonts w:ascii="Wingdings" w:hAnsi="Wingdings" w:hint="default"/>
+        <w:sz w:val="20"/>
+      </w:rPr>
+    </w:lvl>
+  </w:abstractNum>
+  <w:abstractNum w:abstractNumId="5">
+    <w:nsid w:val="51B66820"/>
+    <w:multiLevelType w:val="multilevel"/>
+    <w:tmpl w:val="DFFC4466"/>
+    <w:lvl w:ilvl="0">
+      <w:start w:val="1"/>
+      <w:numFmt w:val="bullet"/>
+      <w:lvlText w:val=""/>
+      <w:lvlJc w:val="left"/>
+      <w:pPr>
+        <w:tabs>
+          <w:tab w:val="num" w:pos="720"/>
+        </w:tabs>
+        <w:ind w:left="720" w:hanging="360"/>
+      </w:pPr>
+      <w:rPr>
+        <w:rFonts w:ascii="Symbol" w:hAnsi="Symbol" w:hint="default"/>
+        <w:sz w:val="20"/>
+      </w:rPr>
+    </w:lvl>
+    <w:lvl w:ilvl="1" w:tentative="1">
+      <w:start w:val="1"/>
+      <w:numFmt w:val="bullet"/>
+      <w:lvlText w:val="o"/>
+      <w:lvlJc w:val="left"/>
+      <w:pPr>
+        <w:tabs>
+          <w:tab w:val="num" w:pos="1440"/>
+        </w:tabs>
+        <w:ind w:left="1440" w:hanging="360"/>
+      </w:pPr>
+      <w:rPr>
+        <w:rFonts w:ascii="Courier New" w:hAnsi="Courier New" w:hint="default"/>
+        <w:sz w:val="20"/>
+      </w:rPr>
+    </w:lvl>
+    <w:lvl w:ilvl="2" w:tentative="1">
+      <w:start w:val="1"/>
+      <w:numFmt w:val="bullet"/>
+      <w:lvlText w:val=""/>
+      <w:lvlJc w:val="left"/>
+      <w:pPr>
+        <w:tabs>
+          <w:tab w:val="num" w:pos="2160"/>
+        </w:tabs>
+        <w:ind w:left="2160" w:hanging="360"/>
+      </w:pPr>
+      <w:rPr>
+        <w:rFonts w:ascii="Wingdings" w:hAnsi="Wingdings" w:hint="default"/>
+        <w:sz w:val="20"/>
+      </w:rPr>
+    </w:lvl>
+    <w:lvl w:ilvl="3" w:tentative="1">
+      <w:start w:val="1"/>
+      <w:numFmt w:val="bullet"/>
+      <w:lvlText w:val=""/>
+      <w:lvlJc w:val="left"/>
+      <w:pPr>
+        <w:tabs>
+          <w:tab w:val="num" w:pos="2880"/>
+        </w:tabs>
+        <w:ind w:left="2880" w:hanging="360"/>
+      </w:pPr>
+      <w:rPr>
+        <w:rFonts w:ascii="Wingdings" w:hAnsi="Wingdings" w:hint="default"/>
+        <w:sz w:val="20"/>
+      </w:rPr>
+    </w:lvl>
+    <w:lvl w:ilvl="4" w:tentative="1">
+      <w:start w:val="1"/>
+      <w:numFmt w:val="bullet"/>
+      <w:lvlText w:val=""/>
+      <w:lvlJc w:val="left"/>
+      <w:pPr>
+        <w:tabs>
+          <w:tab w:val="num" w:pos="3600"/>
+        </w:tabs>
+        <w:ind w:left="3600" w:hanging="360"/>
+      </w:pPr>
+      <w:rPr>
+        <w:rFonts w:ascii="Wingdings" w:hAnsi="Wingdings" w:hint="default"/>
+        <w:sz w:val="20"/>
+      </w:rPr>
+    </w:lvl>
+    <w:lvl w:ilvl="5" w:tentative="1">
+      <w:start w:val="1"/>
+      <w:numFmt w:val="bullet"/>
+      <w:lvlText w:val=""/>
+      <w:lvlJc w:val="left"/>
+      <w:pPr>
+        <w:tabs>
+          <w:tab w:val="num" w:pos="4320"/>
+        </w:tabs>
+        <w:ind w:left="4320" w:hanging="360"/>
+      </w:pPr>
+      <w:rPr>
+        <w:rFonts w:ascii="Wingdings" w:hAnsi="Wingdings" w:hint="default"/>
+        <w:sz w:val="20"/>
+      </w:rPr>
+    </w:lvl>
+    <w:lvl w:ilvl="6" w:tentative="1">
+      <w:start w:val="1"/>
+      <w:numFmt w:val="bullet"/>
+      <w:lvlText w:val=""/>
+      <w:lvlJc w:val="left"/>
+      <w:pPr>
+        <w:tabs>
+          <w:tab w:val="num" w:pos="5040"/>
+        </w:tabs>
+        <w:ind w:left="5040" w:hanging="360"/>
+      </w:pPr>
+      <w:rPr>
+        <w:rFonts w:ascii="Wingdings" w:hAnsi="Wingdings" w:hint="default"/>
+        <w:sz w:val="20"/>
+      </w:rPr>
+    </w:lvl>
+    <w:lvl w:ilvl="7" w:tentative="1">
+      <w:start w:val="1"/>
+      <w:numFmt w:val="bullet"/>
+      <w:lvlText w:val=""/>
+      <w:lvlJc w:val="left"/>
+      <w:pPr>
+        <w:tabs>
+          <w:tab w:val="num" w:pos="5760"/>
+        </w:tabs>
+        <w:ind w:left="5760" w:hanging="360"/>
+      </w:pPr>
+      <w:rPr>
+        <w:rFonts w:ascii="Wingdings" w:hAnsi="Wingdings" w:hint="default"/>
+        <w:sz w:val="20"/>
+      </w:rPr>
+    </w:lvl>
+    <w:lvl w:ilvl="8" w:tentative="1">
+      <w:start w:val="1"/>
+      <w:numFmt w:val="bullet"/>
+      <w:lvlText w:val=""/>
+      <w:lvlJc w:val="left"/>
+      <w:pPr>
+        <w:tabs>
+          <w:tab w:val="num" w:pos="6480"/>
+        </w:tabs>
+        <w:ind w:left="6480" w:hanging="360"/>
+      </w:pPr>
+      <w:rPr>
+        <w:rFonts w:ascii="Wingdings" w:hAnsi="Wingdings" w:hint="default"/>
+        <w:sz w:val="20"/>
+      </w:rPr>
+    </w:lvl>
+  </w:abstractNum>
+  <w:abstractNum w:abstractNumId="6">
     <w:nsid w:val="6AA804D8"/>
     <w:multiLevelType w:val="multilevel"/>
     <w:tmpl w:val="E8F8F6F8"/>
@@ -1694,10 +4479,457 @@
       </w:rPr>
     </w:lvl>
   </w:abstractNum>
-  <w:abstractNum w:abstractNumId="3">
+  <w:abstractNum w:abstractNumId="7">
+    <w:nsid w:val="6E1E3546"/>
+    <w:multiLevelType w:val="multilevel"/>
+    <w:tmpl w:val="DA023918"/>
+    <w:lvl w:ilvl="0">
+      <w:start w:val="1"/>
+      <w:numFmt w:val="bullet"/>
+      <w:lvlText w:val=""/>
+      <w:lvlJc w:val="left"/>
+      <w:pPr>
+        <w:tabs>
+          <w:tab w:val="num" w:pos="720"/>
+        </w:tabs>
+        <w:ind w:left="720" w:hanging="360"/>
+      </w:pPr>
+      <w:rPr>
+        <w:rFonts w:ascii="Symbol" w:hAnsi="Symbol" w:hint="default"/>
+        <w:sz w:val="20"/>
+      </w:rPr>
+    </w:lvl>
+    <w:lvl w:ilvl="1" w:tentative="1">
+      <w:start w:val="1"/>
+      <w:numFmt w:val="bullet"/>
+      <w:lvlText w:val="o"/>
+      <w:lvlJc w:val="left"/>
+      <w:pPr>
+        <w:tabs>
+          <w:tab w:val="num" w:pos="1440"/>
+        </w:tabs>
+        <w:ind w:left="1440" w:hanging="360"/>
+      </w:pPr>
+      <w:rPr>
+        <w:rFonts w:ascii="Courier New" w:hAnsi="Courier New" w:hint="default"/>
+        <w:sz w:val="20"/>
+      </w:rPr>
+    </w:lvl>
+    <w:lvl w:ilvl="2" w:tentative="1">
+      <w:start w:val="1"/>
+      <w:numFmt w:val="bullet"/>
+      <w:lvlText w:val=""/>
+      <w:lvlJc w:val="left"/>
+      <w:pPr>
+        <w:tabs>
+          <w:tab w:val="num" w:pos="2160"/>
+        </w:tabs>
+        <w:ind w:left="2160" w:hanging="360"/>
+      </w:pPr>
+      <w:rPr>
+        <w:rFonts w:ascii="Wingdings" w:hAnsi="Wingdings" w:hint="default"/>
+        <w:sz w:val="20"/>
+      </w:rPr>
+    </w:lvl>
+    <w:lvl w:ilvl="3" w:tentative="1">
+      <w:start w:val="1"/>
+      <w:numFmt w:val="bullet"/>
+      <w:lvlText w:val=""/>
+      <w:lvlJc w:val="left"/>
+      <w:pPr>
+        <w:tabs>
+          <w:tab w:val="num" w:pos="2880"/>
+        </w:tabs>
+        <w:ind w:left="2880" w:hanging="360"/>
+      </w:pPr>
+      <w:rPr>
+        <w:rFonts w:ascii="Wingdings" w:hAnsi="Wingdings" w:hint="default"/>
+        <w:sz w:val="20"/>
+      </w:rPr>
+    </w:lvl>
+    <w:lvl w:ilvl="4" w:tentative="1">
+      <w:start w:val="1"/>
+      <w:numFmt w:val="bullet"/>
+      <w:lvlText w:val=""/>
+      <w:lvlJc w:val="left"/>
+      <w:pPr>
+        <w:tabs>
+          <w:tab w:val="num" w:pos="3600"/>
+        </w:tabs>
+        <w:ind w:left="3600" w:hanging="360"/>
+      </w:pPr>
+      <w:rPr>
+        <w:rFonts w:ascii="Wingdings" w:hAnsi="Wingdings" w:hint="default"/>
+        <w:sz w:val="20"/>
+      </w:rPr>
+    </w:lvl>
+    <w:lvl w:ilvl="5" w:tentative="1">
+      <w:start w:val="1"/>
+      <w:numFmt w:val="bullet"/>
+      <w:lvlText w:val=""/>
+      <w:lvlJc w:val="left"/>
+      <w:pPr>
+        <w:tabs>
+          <w:tab w:val="num" w:pos="4320"/>
+        </w:tabs>
+        <w:ind w:left="4320" w:hanging="360"/>
+      </w:pPr>
+      <w:rPr>
+        <w:rFonts w:ascii="Wingdings" w:hAnsi="Wingdings" w:hint="default"/>
+        <w:sz w:val="20"/>
+      </w:rPr>
+    </w:lvl>
+    <w:lvl w:ilvl="6" w:tentative="1">
+      <w:start w:val="1"/>
+      <w:numFmt w:val="bullet"/>
+      <w:lvlText w:val=""/>
+      <w:lvlJc w:val="left"/>
+      <w:pPr>
+        <w:tabs>
+          <w:tab w:val="num" w:pos="5040"/>
+        </w:tabs>
+        <w:ind w:left="5040" w:hanging="360"/>
+      </w:pPr>
+      <w:rPr>
+        <w:rFonts w:ascii="Wingdings" w:hAnsi="Wingdings" w:hint="default"/>
+        <w:sz w:val="20"/>
+      </w:rPr>
+    </w:lvl>
+    <w:lvl w:ilvl="7" w:tentative="1">
+      <w:start w:val="1"/>
+      <w:numFmt w:val="bullet"/>
+      <w:lvlText w:val=""/>
+      <w:lvlJc w:val="left"/>
+      <w:pPr>
+        <w:tabs>
+          <w:tab w:val="num" w:pos="5760"/>
+        </w:tabs>
+        <w:ind w:left="5760" w:hanging="360"/>
+      </w:pPr>
+      <w:rPr>
+        <w:rFonts w:ascii="Wingdings" w:hAnsi="Wingdings" w:hint="default"/>
+        <w:sz w:val="20"/>
+      </w:rPr>
+    </w:lvl>
+    <w:lvl w:ilvl="8" w:tentative="1">
+      <w:start w:val="1"/>
+      <w:numFmt w:val="bullet"/>
+      <w:lvlText w:val=""/>
+      <w:lvlJc w:val="left"/>
+      <w:pPr>
+        <w:tabs>
+          <w:tab w:val="num" w:pos="6480"/>
+        </w:tabs>
+        <w:ind w:left="6480" w:hanging="360"/>
+      </w:pPr>
+      <w:rPr>
+        <w:rFonts w:ascii="Wingdings" w:hAnsi="Wingdings" w:hint="default"/>
+        <w:sz w:val="20"/>
+      </w:rPr>
+    </w:lvl>
+  </w:abstractNum>
+  <w:abstractNum w:abstractNumId="8">
+    <w:nsid w:val="6EC24DB5"/>
+    <w:multiLevelType w:val="multilevel"/>
+    <w:tmpl w:val="BD3C1786"/>
+    <w:lvl w:ilvl="0">
+      <w:start w:val="1"/>
+      <w:numFmt w:val="bullet"/>
+      <w:lvlText w:val=""/>
+      <w:lvlJc w:val="left"/>
+      <w:pPr>
+        <w:tabs>
+          <w:tab w:val="num" w:pos="720"/>
+        </w:tabs>
+        <w:ind w:left="720" w:hanging="360"/>
+      </w:pPr>
+      <w:rPr>
+        <w:rFonts w:ascii="Symbol" w:hAnsi="Symbol" w:hint="default"/>
+        <w:sz w:val="20"/>
+      </w:rPr>
+    </w:lvl>
+    <w:lvl w:ilvl="1" w:tentative="1">
+      <w:start w:val="1"/>
+      <w:numFmt w:val="bullet"/>
+      <w:lvlText w:val="o"/>
+      <w:lvlJc w:val="left"/>
+      <w:pPr>
+        <w:tabs>
+          <w:tab w:val="num" w:pos="1440"/>
+        </w:tabs>
+        <w:ind w:left="1440" w:hanging="360"/>
+      </w:pPr>
+      <w:rPr>
+        <w:rFonts w:ascii="Courier New" w:hAnsi="Courier New" w:hint="default"/>
+        <w:sz w:val="20"/>
+      </w:rPr>
+    </w:lvl>
+    <w:lvl w:ilvl="2" w:tentative="1">
+      <w:start w:val="1"/>
+      <w:numFmt w:val="bullet"/>
+      <w:lvlText w:val=""/>
+      <w:lvlJc w:val="left"/>
+      <w:pPr>
+        <w:tabs>
+          <w:tab w:val="num" w:pos="2160"/>
+        </w:tabs>
+        <w:ind w:left="2160" w:hanging="360"/>
+      </w:pPr>
+      <w:rPr>
+        <w:rFonts w:ascii="Wingdings" w:hAnsi="Wingdings" w:hint="default"/>
+        <w:sz w:val="20"/>
+      </w:rPr>
+    </w:lvl>
+    <w:lvl w:ilvl="3" w:tentative="1">
+      <w:start w:val="1"/>
+      <w:numFmt w:val="bullet"/>
+      <w:lvlText w:val=""/>
+      <w:lvlJc w:val="left"/>
+      <w:pPr>
+        <w:tabs>
+          <w:tab w:val="num" w:pos="2880"/>
+        </w:tabs>
+        <w:ind w:left="2880" w:hanging="360"/>
+      </w:pPr>
+      <w:rPr>
+        <w:rFonts w:ascii="Wingdings" w:hAnsi="Wingdings" w:hint="default"/>
+        <w:sz w:val="20"/>
+      </w:rPr>
+    </w:lvl>
+    <w:lvl w:ilvl="4" w:tentative="1">
+      <w:start w:val="1"/>
+      <w:numFmt w:val="bullet"/>
+      <w:lvlText w:val=""/>
+      <w:lvlJc w:val="left"/>
+      <w:pPr>
+        <w:tabs>
+          <w:tab w:val="num" w:pos="3600"/>
+        </w:tabs>
+        <w:ind w:left="3600" w:hanging="360"/>
+      </w:pPr>
+      <w:rPr>
+        <w:rFonts w:ascii="Wingdings" w:hAnsi="Wingdings" w:hint="default"/>
+        <w:sz w:val="20"/>
+      </w:rPr>
+    </w:lvl>
+    <w:lvl w:ilvl="5" w:tentative="1">
+      <w:start w:val="1"/>
+      <w:numFmt w:val="bullet"/>
+      <w:lvlText w:val=""/>
+      <w:lvlJc w:val="left"/>
+      <w:pPr>
+        <w:tabs>
+          <w:tab w:val="num" w:pos="4320"/>
+        </w:tabs>
+        <w:ind w:left="4320" w:hanging="360"/>
+      </w:pPr>
+      <w:rPr>
+        <w:rFonts w:ascii="Wingdings" w:hAnsi="Wingdings" w:hint="default"/>
+        <w:sz w:val="20"/>
+      </w:rPr>
+    </w:lvl>
+    <w:lvl w:ilvl="6" w:tentative="1">
+      <w:start w:val="1"/>
+      <w:numFmt w:val="bullet"/>
+      <w:lvlText w:val=""/>
+      <w:lvlJc w:val="left"/>
+      <w:pPr>
+        <w:tabs>
+          <w:tab w:val="num" w:pos="5040"/>
+        </w:tabs>
+        <w:ind w:left="5040" w:hanging="360"/>
+      </w:pPr>
+      <w:rPr>
+        <w:rFonts w:ascii="Wingdings" w:hAnsi="Wingdings" w:hint="default"/>
+        <w:sz w:val="20"/>
+      </w:rPr>
+    </w:lvl>
+    <w:lvl w:ilvl="7" w:tentative="1">
+      <w:start w:val="1"/>
+      <w:numFmt w:val="bullet"/>
+      <w:lvlText w:val=""/>
+      <w:lvlJc w:val="left"/>
+      <w:pPr>
+        <w:tabs>
+          <w:tab w:val="num" w:pos="5760"/>
+        </w:tabs>
+        <w:ind w:left="5760" w:hanging="360"/>
+      </w:pPr>
+      <w:rPr>
+        <w:rFonts w:ascii="Wingdings" w:hAnsi="Wingdings" w:hint="default"/>
+        <w:sz w:val="20"/>
+      </w:rPr>
+    </w:lvl>
+    <w:lvl w:ilvl="8" w:tentative="1">
+      <w:start w:val="1"/>
+      <w:numFmt w:val="bullet"/>
+      <w:lvlText w:val=""/>
+      <w:lvlJc w:val="left"/>
+      <w:pPr>
+        <w:tabs>
+          <w:tab w:val="num" w:pos="6480"/>
+        </w:tabs>
+        <w:ind w:left="6480" w:hanging="360"/>
+      </w:pPr>
+      <w:rPr>
+        <w:rFonts w:ascii="Wingdings" w:hAnsi="Wingdings" w:hint="default"/>
+        <w:sz w:val="20"/>
+      </w:rPr>
+    </w:lvl>
+  </w:abstractNum>
+  <w:abstractNum w:abstractNumId="9">
     <w:nsid w:val="79D4123C"/>
     <w:multiLevelType w:val="multilevel"/>
     <w:tmpl w:val="791CB156"/>
+    <w:lvl w:ilvl="0">
+      <w:start w:val="1"/>
+      <w:numFmt w:val="bullet"/>
+      <w:lvlText w:val=""/>
+      <w:lvlJc w:val="left"/>
+      <w:pPr>
+        <w:tabs>
+          <w:tab w:val="num" w:pos="720"/>
+        </w:tabs>
+        <w:ind w:left="720" w:hanging="360"/>
+      </w:pPr>
+      <w:rPr>
+        <w:rFonts w:ascii="Symbol" w:hAnsi="Symbol" w:hint="default"/>
+        <w:sz w:val="20"/>
+      </w:rPr>
+    </w:lvl>
+    <w:lvl w:ilvl="1" w:tentative="1">
+      <w:start w:val="1"/>
+      <w:numFmt w:val="bullet"/>
+      <w:lvlText w:val="o"/>
+      <w:lvlJc w:val="left"/>
+      <w:pPr>
+        <w:tabs>
+          <w:tab w:val="num" w:pos="1440"/>
+        </w:tabs>
+        <w:ind w:left="1440" w:hanging="360"/>
+      </w:pPr>
+      <w:rPr>
+        <w:rFonts w:ascii="Courier New" w:hAnsi="Courier New" w:hint="default"/>
+        <w:sz w:val="20"/>
+      </w:rPr>
+    </w:lvl>
+    <w:lvl w:ilvl="2" w:tentative="1">
+      <w:start w:val="1"/>
+      <w:numFmt w:val="bullet"/>
+      <w:lvlText w:val=""/>
+      <w:lvlJc w:val="left"/>
+      <w:pPr>
+        <w:tabs>
+          <w:tab w:val="num" w:pos="2160"/>
+        </w:tabs>
+        <w:ind w:left="2160" w:hanging="360"/>
+      </w:pPr>
+      <w:rPr>
+        <w:rFonts w:ascii="Wingdings" w:hAnsi="Wingdings" w:hint="default"/>
+        <w:sz w:val="20"/>
+      </w:rPr>
+    </w:lvl>
+    <w:lvl w:ilvl="3" w:tentative="1">
+      <w:start w:val="1"/>
+      <w:numFmt w:val="bullet"/>
+      <w:lvlText w:val=""/>
+      <w:lvlJc w:val="left"/>
+      <w:pPr>
+        <w:tabs>
+          <w:tab w:val="num" w:pos="2880"/>
+        </w:tabs>
+        <w:ind w:left="2880" w:hanging="360"/>
+      </w:pPr>
+      <w:rPr>
+        <w:rFonts w:ascii="Wingdings" w:hAnsi="Wingdings" w:hint="default"/>
+        <w:sz w:val="20"/>
+      </w:rPr>
+    </w:lvl>
+    <w:lvl w:ilvl="4" w:tentative="1">
+      <w:start w:val="1"/>
+      <w:numFmt w:val="bullet"/>
+      <w:lvlText w:val=""/>
+      <w:lvlJc w:val="left"/>
+      <w:pPr>
+        <w:tabs>
+          <w:tab w:val="num" w:pos="3600"/>
+        </w:tabs>
+        <w:ind w:left="3600" w:hanging="360"/>
+      </w:pPr>
+      <w:rPr>
+        <w:rFonts w:ascii="Wingdings" w:hAnsi="Wingdings" w:hint="default"/>
+        <w:sz w:val="20"/>
+      </w:rPr>
+    </w:lvl>
+    <w:lvl w:ilvl="5" w:tentative="1">
+      <w:start w:val="1"/>
+      <w:numFmt w:val="bullet"/>
+      <w:lvlText w:val=""/>
+      <w:lvlJc w:val="left"/>
+      <w:pPr>
+        <w:tabs>
+          <w:tab w:val="num" w:pos="4320"/>
+        </w:tabs>
+        <w:ind w:left="4320" w:hanging="360"/>
+      </w:pPr>
+      <w:rPr>
+        <w:rFonts w:ascii="Wingdings" w:hAnsi="Wingdings" w:hint="default"/>
+        <w:sz w:val="20"/>
+      </w:rPr>
+    </w:lvl>
+    <w:lvl w:ilvl="6" w:tentative="1">
+      <w:start w:val="1"/>
+      <w:numFmt w:val="bullet"/>
+      <w:lvlText w:val=""/>
+      <w:lvlJc w:val="left"/>
+      <w:pPr>
+        <w:tabs>
+          <w:tab w:val="num" w:pos="5040"/>
+        </w:tabs>
+        <w:ind w:left="5040" w:hanging="360"/>
+      </w:pPr>
+      <w:rPr>
+        <w:rFonts w:ascii="Wingdings" w:hAnsi="Wingdings" w:hint="default"/>
+        <w:sz w:val="20"/>
+      </w:rPr>
+    </w:lvl>
+    <w:lvl w:ilvl="7" w:tentative="1">
+      <w:start w:val="1"/>
+      <w:numFmt w:val="bullet"/>
+      <w:lvlText w:val=""/>
+      <w:lvlJc w:val="left"/>
+      <w:pPr>
+        <w:tabs>
+          <w:tab w:val="num" w:pos="5760"/>
+        </w:tabs>
+        <w:ind w:left="5760" w:hanging="360"/>
+      </w:pPr>
+      <w:rPr>
+        <w:rFonts w:ascii="Wingdings" w:hAnsi="Wingdings" w:hint="default"/>
+        <w:sz w:val="20"/>
+      </w:rPr>
+    </w:lvl>
+    <w:lvl w:ilvl="8" w:tentative="1">
+      <w:start w:val="1"/>
+      <w:numFmt w:val="bullet"/>
+      <w:lvlText w:val=""/>
+      <w:lvlJc w:val="left"/>
+      <w:pPr>
+        <w:tabs>
+          <w:tab w:val="num" w:pos="6480"/>
+        </w:tabs>
+        <w:ind w:left="6480" w:hanging="360"/>
+      </w:pPr>
+      <w:rPr>
+        <w:rFonts w:ascii="Wingdings" w:hAnsi="Wingdings" w:hint="default"/>
+        <w:sz w:val="20"/>
+      </w:rPr>
+    </w:lvl>
+  </w:abstractNum>
+  <w:abstractNum w:abstractNumId="10">
+    <w:nsid w:val="7FD25DD2"/>
+    <w:multiLevelType w:val="multilevel"/>
+    <w:tmpl w:val="31B8B32A"/>
     <w:lvl w:ilvl="0">
       <w:start w:val="1"/>
       <w:numFmt w:val="bullet"/>
@@ -1847,13 +5079,34 @@
     <w:abstractNumId w:val="0"/>
   </w:num>
   <w:num w:numId="2">
+    <w:abstractNumId w:val="3"/>
+  </w:num>
+  <w:num w:numId="3">
+    <w:abstractNumId w:val="9"/>
+  </w:num>
+  <w:num w:numId="4">
+    <w:abstractNumId w:val="6"/>
+  </w:num>
+  <w:num w:numId="5">
+    <w:abstractNumId w:val="10"/>
+  </w:num>
+  <w:num w:numId="6">
+    <w:abstractNumId w:val="8"/>
+  </w:num>
+  <w:num w:numId="7">
+    <w:abstractNumId w:val="2"/>
+  </w:num>
+  <w:num w:numId="8">
+    <w:abstractNumId w:val="5"/>
+  </w:num>
+  <w:num w:numId="9">
     <w:abstractNumId w:val="1"/>
   </w:num>
-  <w:num w:numId="3">
-    <w:abstractNumId w:val="3"/>
+  <w:num w:numId="10">
+    <w:abstractNumId w:val="7"/>
   </w:num>
-  <w:num w:numId="4">
-    <w:abstractNumId w:val="2"/>
+  <w:num w:numId="11">
+    <w:abstractNumId w:val="4"/>
   </w:num>
 </w:numbering>
 </file>

</xml_diff>

<commit_message>
clase 24 se hacen los margenes de toda el proyecto
</commit_message>
<xml_diff>
--- a/notas de desarrollo web.docx
+++ b/notas de desarrollo web.docx
@@ -2439,7 +2439,6 @@
           <w:lang w:eastAsia="es-ES"/>
         </w:rPr>
       </w:pPr>
-      <w:bookmarkStart w:id="0" w:name="_GoBack"/>
       <w:r>
         <w:rPr>
           <w:rFonts w:ascii="Arial" w:eastAsia="Times New Roman" w:hAnsi="Arial" w:cs="Arial"/>
@@ -2452,7 +2451,6 @@
         <w:t>#FFFFFF = Blanco</w:t>
       </w:r>
     </w:p>
-    <w:bookmarkEnd w:id="0"/>
     <w:p>
       <w:pPr>
         <w:shd w:val="clear" w:color="auto" w:fill="FFFFFF"/>
@@ -3460,6 +3458,1031 @@
         </w:drawing>
       </w:r>
     </w:p>
+    <w:p>
+      <w:pPr>
+        <w:rPr>
+          <w:sz w:val="14"/>
+        </w:rPr>
+      </w:pPr>
+    </w:p>
+    <w:p>
+      <w:pPr>
+        <w:rPr>
+          <w:rFonts w:ascii="cooper_hewittmedium" w:hAnsi="cooper_hewittmedium"/>
+          <w:b/>
+          <w:bCs/>
+          <w:color w:val="000000"/>
+          <w:spacing w:val="-2"/>
+          <w:sz w:val="36"/>
+          <w:szCs w:val="36"/>
+          <w:shd w:val="clear" w:color="auto" w:fill="FFFFFF"/>
+        </w:rPr>
+      </w:pPr>
+      <w:r>
+        <w:rPr>
+          <w:rFonts w:ascii="cooper_hewittmedium" w:hAnsi="cooper_hewittmedium"/>
+          <w:b/>
+          <w:bCs/>
+          <w:color w:val="000000"/>
+          <w:spacing w:val="-2"/>
+          <w:sz w:val="36"/>
+          <w:szCs w:val="36"/>
+          <w:shd w:val="clear" w:color="auto" w:fill="FFFFFF"/>
+        </w:rPr>
+        <w:t>Propiedades para los textos</w:t>
+      </w:r>
+    </w:p>
+    <w:p>
+      <w:pPr>
+        <w:shd w:val="clear" w:color="auto" w:fill="FFFFFF"/>
+        <w:spacing w:before="113" w:after="113" w:line="240" w:lineRule="auto"/>
+        <w:rPr>
+          <w:rFonts w:ascii="Arial" w:eastAsia="Times New Roman" w:hAnsi="Arial" w:cs="Arial"/>
+          <w:color w:val="273B47"/>
+          <w:sz w:val="18"/>
+          <w:szCs w:val="24"/>
+          <w:lang w:eastAsia="es-ES"/>
+        </w:rPr>
+      </w:pPr>
+      <w:r>
+        <w:rPr>
+          <w:rFonts w:ascii="Arial" w:eastAsia="Times New Roman" w:hAnsi="Arial" w:cs="Arial"/>
+          <w:color w:val="273B47"/>
+          <w:sz w:val="18"/>
+          <w:szCs w:val="24"/>
+          <w:lang w:eastAsia="es-ES"/>
+        </w:rPr>
+        <w:t xml:space="preserve">Además de todas las propiedades comunes que comparten los elementos estándar de </w:t>
+      </w:r>
+      <w:proofErr w:type="spellStart"/>
+      <w:r>
+        <w:rPr>
+          <w:rFonts w:ascii="Arial" w:eastAsia="Times New Roman" w:hAnsi="Arial" w:cs="Arial"/>
+          <w:color w:val="273B47"/>
+          <w:sz w:val="18"/>
+          <w:szCs w:val="24"/>
+          <w:lang w:eastAsia="es-ES"/>
+        </w:rPr>
+        <w:t>html</w:t>
+      </w:r>
+      <w:proofErr w:type="spellEnd"/>
+      <w:r>
+        <w:rPr>
+          <w:rFonts w:ascii="Arial" w:eastAsia="Times New Roman" w:hAnsi="Arial" w:cs="Arial"/>
+          <w:color w:val="273B47"/>
+          <w:sz w:val="18"/>
+          <w:szCs w:val="24"/>
+          <w:lang w:eastAsia="es-ES"/>
+        </w:rPr>
+        <w:t xml:space="preserve">, como: </w:t>
+      </w:r>
+      <w:proofErr w:type="spellStart"/>
+      <w:r>
+        <w:rPr>
+          <w:rFonts w:ascii="Arial" w:eastAsia="Times New Roman" w:hAnsi="Arial" w:cs="Arial"/>
+          <w:color w:val="273B47"/>
+          <w:sz w:val="18"/>
+          <w:szCs w:val="24"/>
+          <w:lang w:eastAsia="es-ES"/>
+        </w:rPr>
+        <w:t>display</w:t>
+      </w:r>
+      <w:proofErr w:type="spellEnd"/>
+      <w:r>
+        <w:rPr>
+          <w:rFonts w:ascii="Arial" w:eastAsia="Times New Roman" w:hAnsi="Arial" w:cs="Arial"/>
+          <w:color w:val="273B47"/>
+          <w:sz w:val="18"/>
+          <w:szCs w:val="24"/>
+          <w:lang w:eastAsia="es-ES"/>
+        </w:rPr>
+        <w:t xml:space="preserve">, position, </w:t>
+      </w:r>
+      <w:proofErr w:type="spellStart"/>
+      <w:r>
+        <w:rPr>
+          <w:rFonts w:ascii="Arial" w:eastAsia="Times New Roman" w:hAnsi="Arial" w:cs="Arial"/>
+          <w:color w:val="273B47"/>
+          <w:sz w:val="18"/>
+          <w:szCs w:val="24"/>
+          <w:lang w:eastAsia="es-ES"/>
+        </w:rPr>
+        <w:t>margin</w:t>
+      </w:r>
+      <w:proofErr w:type="spellEnd"/>
+      <w:r>
+        <w:rPr>
+          <w:rFonts w:ascii="Arial" w:eastAsia="Times New Roman" w:hAnsi="Arial" w:cs="Arial"/>
+          <w:color w:val="273B47"/>
+          <w:sz w:val="18"/>
+          <w:szCs w:val="24"/>
+          <w:lang w:eastAsia="es-ES"/>
+        </w:rPr>
+        <w:t xml:space="preserve">, </w:t>
+      </w:r>
+      <w:proofErr w:type="spellStart"/>
+      <w:r>
+        <w:rPr>
+          <w:rFonts w:ascii="Arial" w:eastAsia="Times New Roman" w:hAnsi="Arial" w:cs="Arial"/>
+          <w:color w:val="273B47"/>
+          <w:sz w:val="18"/>
+          <w:szCs w:val="24"/>
+          <w:lang w:eastAsia="es-ES"/>
+        </w:rPr>
+        <w:t>padding</w:t>
+      </w:r>
+      <w:proofErr w:type="spellEnd"/>
+      <w:r>
+        <w:rPr>
+          <w:rFonts w:ascii="Arial" w:eastAsia="Times New Roman" w:hAnsi="Arial" w:cs="Arial"/>
+          <w:color w:val="273B47"/>
+          <w:sz w:val="18"/>
+          <w:szCs w:val="24"/>
+          <w:lang w:eastAsia="es-ES"/>
+        </w:rPr>
+        <w:t xml:space="preserve">, top, </w:t>
+      </w:r>
+      <w:proofErr w:type="spellStart"/>
+      <w:r>
+        <w:rPr>
+          <w:rFonts w:ascii="Arial" w:eastAsia="Times New Roman" w:hAnsi="Arial" w:cs="Arial"/>
+          <w:color w:val="273B47"/>
+          <w:sz w:val="18"/>
+          <w:szCs w:val="24"/>
+          <w:lang w:eastAsia="es-ES"/>
+        </w:rPr>
+        <w:t>left</w:t>
+      </w:r>
+      <w:proofErr w:type="spellEnd"/>
+      <w:r>
+        <w:rPr>
+          <w:rFonts w:ascii="Arial" w:eastAsia="Times New Roman" w:hAnsi="Arial" w:cs="Arial"/>
+          <w:color w:val="273B47"/>
+          <w:sz w:val="18"/>
+          <w:szCs w:val="24"/>
+          <w:lang w:eastAsia="es-ES"/>
+        </w:rPr>
+        <w:t xml:space="preserve">, </w:t>
+      </w:r>
+      <w:proofErr w:type="spellStart"/>
+      <w:r>
+        <w:rPr>
+          <w:rFonts w:ascii="Arial" w:eastAsia="Times New Roman" w:hAnsi="Arial" w:cs="Arial"/>
+          <w:color w:val="273B47"/>
+          <w:sz w:val="18"/>
+          <w:szCs w:val="24"/>
+          <w:lang w:eastAsia="es-ES"/>
+        </w:rPr>
+        <w:t>right</w:t>
+      </w:r>
+      <w:proofErr w:type="spellEnd"/>
+      <w:r>
+        <w:rPr>
+          <w:rFonts w:ascii="Arial" w:eastAsia="Times New Roman" w:hAnsi="Arial" w:cs="Arial"/>
+          <w:color w:val="273B47"/>
+          <w:sz w:val="18"/>
+          <w:szCs w:val="24"/>
+          <w:lang w:eastAsia="es-ES"/>
+        </w:rPr>
+        <w:t xml:space="preserve">, </w:t>
+      </w:r>
+      <w:proofErr w:type="spellStart"/>
+      <w:r>
+        <w:rPr>
+          <w:rFonts w:ascii="Arial" w:eastAsia="Times New Roman" w:hAnsi="Arial" w:cs="Arial"/>
+          <w:color w:val="273B47"/>
+          <w:sz w:val="18"/>
+          <w:szCs w:val="24"/>
+          <w:lang w:eastAsia="es-ES"/>
+        </w:rPr>
+        <w:t>bottom</w:t>
+      </w:r>
+      <w:proofErr w:type="spellEnd"/>
+      <w:r>
+        <w:rPr>
+          <w:rFonts w:ascii="Arial" w:eastAsia="Times New Roman" w:hAnsi="Arial" w:cs="Arial"/>
+          <w:color w:val="273B47"/>
+          <w:sz w:val="18"/>
+          <w:szCs w:val="24"/>
+          <w:lang w:eastAsia="es-ES"/>
+        </w:rPr>
+        <w:t xml:space="preserve">, </w:t>
+      </w:r>
+      <w:proofErr w:type="spellStart"/>
+      <w:r>
+        <w:rPr>
+          <w:rFonts w:ascii="Arial" w:eastAsia="Times New Roman" w:hAnsi="Arial" w:cs="Arial"/>
+          <w:color w:val="273B47"/>
+          <w:sz w:val="18"/>
+          <w:szCs w:val="24"/>
+          <w:lang w:eastAsia="es-ES"/>
+        </w:rPr>
+        <w:t>border</w:t>
+      </w:r>
+      <w:proofErr w:type="spellEnd"/>
+      <w:r>
+        <w:rPr>
+          <w:rFonts w:ascii="Arial" w:eastAsia="Times New Roman" w:hAnsi="Arial" w:cs="Arial"/>
+          <w:color w:val="273B47"/>
+          <w:sz w:val="18"/>
+          <w:szCs w:val="24"/>
+          <w:lang w:eastAsia="es-ES"/>
+        </w:rPr>
+        <w:t>, etc., los elementos que admiten contenidos textuales aceptan una serie particular de propiedades entre las que se encuentran las siguientes:</w:t>
+      </w:r>
+    </w:p>
+    <w:p>
+      <w:pPr>
+        <w:numPr>
+          <w:ilvl w:val="0"/>
+          <w:numId w:val="12"/>
+        </w:numPr>
+        <w:shd w:val="clear" w:color="auto" w:fill="FFFFFF"/>
+        <w:spacing w:after="0" w:line="240" w:lineRule="auto"/>
+        <w:ind w:left="113" w:right="113"/>
+        <w:rPr>
+          <w:rFonts w:ascii="Arial" w:eastAsia="Times New Roman" w:hAnsi="Arial" w:cs="Arial"/>
+          <w:color w:val="273B47"/>
+          <w:sz w:val="18"/>
+          <w:szCs w:val="24"/>
+          <w:lang w:eastAsia="es-ES"/>
+        </w:rPr>
+      </w:pPr>
+      <w:proofErr w:type="spellStart"/>
+      <w:r>
+        <w:rPr>
+          <w:rFonts w:ascii="Arial" w:eastAsia="Times New Roman" w:hAnsi="Arial" w:cs="Arial"/>
+          <w:b/>
+          <w:bCs/>
+          <w:color w:val="273B47"/>
+          <w:sz w:val="18"/>
+          <w:szCs w:val="24"/>
+          <w:lang w:eastAsia="es-ES"/>
+        </w:rPr>
+        <w:t>font-family</w:t>
+      </w:r>
+      <w:proofErr w:type="spellEnd"/>
+      <w:r>
+        <w:rPr>
+          <w:rFonts w:ascii="Arial" w:eastAsia="Times New Roman" w:hAnsi="Arial" w:cs="Arial"/>
+          <w:color w:val="273B47"/>
+          <w:sz w:val="18"/>
+          <w:szCs w:val="24"/>
+          <w:lang w:eastAsia="es-ES"/>
+        </w:rPr>
+        <w:t>: define el tipo de fuente aplicado al texto.</w:t>
+      </w:r>
+    </w:p>
+    <w:p>
+      <w:pPr>
+        <w:numPr>
+          <w:ilvl w:val="0"/>
+          <w:numId w:val="12"/>
+        </w:numPr>
+        <w:shd w:val="clear" w:color="auto" w:fill="FFFFFF"/>
+        <w:spacing w:after="0" w:line="240" w:lineRule="auto"/>
+        <w:ind w:left="113" w:right="113"/>
+        <w:rPr>
+          <w:rFonts w:ascii="Arial" w:eastAsia="Times New Roman" w:hAnsi="Arial" w:cs="Arial"/>
+          <w:color w:val="273B47"/>
+          <w:sz w:val="18"/>
+          <w:szCs w:val="24"/>
+          <w:lang w:eastAsia="es-ES"/>
+        </w:rPr>
+      </w:pPr>
+      <w:r>
+        <w:rPr>
+          <w:rFonts w:ascii="Arial" w:eastAsia="Times New Roman" w:hAnsi="Arial" w:cs="Arial"/>
+          <w:b/>
+          <w:bCs/>
+          <w:color w:val="273B47"/>
+          <w:sz w:val="18"/>
+          <w:szCs w:val="24"/>
+          <w:lang w:eastAsia="es-ES"/>
+        </w:rPr>
+        <w:t>color</w:t>
+      </w:r>
+      <w:r>
+        <w:rPr>
+          <w:rFonts w:ascii="Arial" w:eastAsia="Times New Roman" w:hAnsi="Arial" w:cs="Arial"/>
+          <w:color w:val="273B47"/>
+          <w:sz w:val="18"/>
+          <w:szCs w:val="24"/>
+          <w:lang w:eastAsia="es-ES"/>
+        </w:rPr>
+        <w:t>: define el colore del texto.</w:t>
+      </w:r>
+    </w:p>
+    <w:p>
+      <w:pPr>
+        <w:numPr>
+          <w:ilvl w:val="0"/>
+          <w:numId w:val="12"/>
+        </w:numPr>
+        <w:shd w:val="clear" w:color="auto" w:fill="FFFFFF"/>
+        <w:spacing w:after="0" w:line="240" w:lineRule="auto"/>
+        <w:ind w:left="113" w:right="113"/>
+        <w:rPr>
+          <w:rFonts w:ascii="Arial" w:eastAsia="Times New Roman" w:hAnsi="Arial" w:cs="Arial"/>
+          <w:color w:val="273B47"/>
+          <w:sz w:val="18"/>
+          <w:szCs w:val="24"/>
+          <w:lang w:eastAsia="es-ES"/>
+        </w:rPr>
+      </w:pPr>
+      <w:r>
+        <w:rPr>
+          <w:rFonts w:ascii="Arial" w:eastAsia="Times New Roman" w:hAnsi="Arial" w:cs="Arial"/>
+          <w:b/>
+          <w:bCs/>
+          <w:color w:val="273B47"/>
+          <w:sz w:val="18"/>
+          <w:szCs w:val="24"/>
+          <w:lang w:eastAsia="es-ES"/>
+        </w:rPr>
+        <w:t>line-</w:t>
+      </w:r>
+      <w:proofErr w:type="spellStart"/>
+      <w:r>
+        <w:rPr>
+          <w:rFonts w:ascii="Arial" w:eastAsia="Times New Roman" w:hAnsi="Arial" w:cs="Arial"/>
+          <w:b/>
+          <w:bCs/>
+          <w:color w:val="273B47"/>
+          <w:sz w:val="18"/>
+          <w:szCs w:val="24"/>
+          <w:lang w:eastAsia="es-ES"/>
+        </w:rPr>
+        <w:t>height</w:t>
+      </w:r>
+      <w:proofErr w:type="spellEnd"/>
+      <w:r>
+        <w:rPr>
+          <w:rFonts w:ascii="Arial" w:eastAsia="Times New Roman" w:hAnsi="Arial" w:cs="Arial"/>
+          <w:color w:val="273B47"/>
+          <w:sz w:val="18"/>
+          <w:szCs w:val="24"/>
+          <w:lang w:eastAsia="es-ES"/>
+        </w:rPr>
+        <w:t>: define la altura desde la base del texto hasta la base de la siguiente línea de texto.</w:t>
+      </w:r>
+    </w:p>
+    <w:p>
+      <w:pPr>
+        <w:numPr>
+          <w:ilvl w:val="0"/>
+          <w:numId w:val="12"/>
+        </w:numPr>
+        <w:shd w:val="clear" w:color="auto" w:fill="FFFFFF"/>
+        <w:spacing w:after="0" w:line="240" w:lineRule="auto"/>
+        <w:ind w:left="113" w:right="113"/>
+        <w:rPr>
+          <w:rFonts w:ascii="Arial" w:eastAsia="Times New Roman" w:hAnsi="Arial" w:cs="Arial"/>
+          <w:color w:val="273B47"/>
+          <w:sz w:val="18"/>
+          <w:szCs w:val="24"/>
+          <w:lang w:eastAsia="es-ES"/>
+        </w:rPr>
+      </w:pPr>
+      <w:proofErr w:type="spellStart"/>
+      <w:r>
+        <w:rPr>
+          <w:rFonts w:ascii="Arial" w:eastAsia="Times New Roman" w:hAnsi="Arial" w:cs="Arial"/>
+          <w:b/>
+          <w:bCs/>
+          <w:color w:val="273B47"/>
+          <w:sz w:val="18"/>
+          <w:szCs w:val="24"/>
+          <w:lang w:eastAsia="es-ES"/>
+        </w:rPr>
+        <w:t>font-size</w:t>
+      </w:r>
+      <w:proofErr w:type="spellEnd"/>
+      <w:r>
+        <w:rPr>
+          <w:rFonts w:ascii="Arial" w:eastAsia="Times New Roman" w:hAnsi="Arial" w:cs="Arial"/>
+          <w:color w:val="273B47"/>
+          <w:sz w:val="18"/>
+          <w:szCs w:val="24"/>
+          <w:lang w:eastAsia="es-ES"/>
+        </w:rPr>
+        <w:t>: define el tamaño del texto, admite cualquiera de las unidades de medida disponibles.</w:t>
+      </w:r>
+    </w:p>
+    <w:p>
+      <w:pPr>
+        <w:numPr>
+          <w:ilvl w:val="0"/>
+          <w:numId w:val="12"/>
+        </w:numPr>
+        <w:shd w:val="clear" w:color="auto" w:fill="FFFFFF"/>
+        <w:spacing w:after="0" w:line="240" w:lineRule="auto"/>
+        <w:ind w:left="113" w:right="113"/>
+        <w:rPr>
+          <w:rFonts w:ascii="Arial" w:eastAsia="Times New Roman" w:hAnsi="Arial" w:cs="Arial"/>
+          <w:color w:val="273B47"/>
+          <w:sz w:val="18"/>
+          <w:szCs w:val="24"/>
+          <w:lang w:eastAsia="es-ES"/>
+        </w:rPr>
+      </w:pPr>
+      <w:proofErr w:type="spellStart"/>
+      <w:r>
+        <w:rPr>
+          <w:rFonts w:ascii="Arial" w:eastAsia="Times New Roman" w:hAnsi="Arial" w:cs="Arial"/>
+          <w:b/>
+          <w:bCs/>
+          <w:color w:val="273B47"/>
+          <w:sz w:val="18"/>
+          <w:szCs w:val="24"/>
+          <w:lang w:eastAsia="es-ES"/>
+        </w:rPr>
+        <w:t>letter-spacing</w:t>
+      </w:r>
+      <w:proofErr w:type="spellEnd"/>
+      <w:r>
+        <w:rPr>
+          <w:rFonts w:ascii="Arial" w:eastAsia="Times New Roman" w:hAnsi="Arial" w:cs="Arial"/>
+          <w:color w:val="273B47"/>
+          <w:sz w:val="18"/>
+          <w:szCs w:val="24"/>
+          <w:lang w:eastAsia="es-ES"/>
+        </w:rPr>
+        <w:t>: define el espaciado entre las letras del texto.</w:t>
+      </w:r>
+    </w:p>
+    <w:p>
+      <w:pPr>
+        <w:numPr>
+          <w:ilvl w:val="0"/>
+          <w:numId w:val="12"/>
+        </w:numPr>
+        <w:shd w:val="clear" w:color="auto" w:fill="FFFFFF"/>
+        <w:spacing w:after="0" w:line="240" w:lineRule="auto"/>
+        <w:ind w:left="113" w:right="113"/>
+        <w:rPr>
+          <w:rFonts w:ascii="Arial" w:eastAsia="Times New Roman" w:hAnsi="Arial" w:cs="Arial"/>
+          <w:color w:val="273B47"/>
+          <w:sz w:val="18"/>
+          <w:szCs w:val="24"/>
+          <w:lang w:eastAsia="es-ES"/>
+        </w:rPr>
+      </w:pPr>
+      <w:proofErr w:type="spellStart"/>
+      <w:r>
+        <w:rPr>
+          <w:rFonts w:ascii="Arial" w:eastAsia="Times New Roman" w:hAnsi="Arial" w:cs="Arial"/>
+          <w:b/>
+          <w:bCs/>
+          <w:color w:val="273B47"/>
+          <w:sz w:val="18"/>
+          <w:szCs w:val="24"/>
+          <w:lang w:eastAsia="es-ES"/>
+        </w:rPr>
+        <w:t>font-weight</w:t>
+      </w:r>
+      <w:proofErr w:type="spellEnd"/>
+      <w:r>
+        <w:rPr>
+          <w:rFonts w:ascii="Arial" w:eastAsia="Times New Roman" w:hAnsi="Arial" w:cs="Arial"/>
+          <w:color w:val="273B47"/>
+          <w:sz w:val="18"/>
+          <w:szCs w:val="24"/>
+          <w:lang w:eastAsia="es-ES"/>
+        </w:rPr>
+        <w:t xml:space="preserve">: define el ““peso”” de la letra, negrita, normal, light y normalmente se indica en múltiplos de 100 o usando </w:t>
+      </w:r>
+      <w:proofErr w:type="spellStart"/>
+      <w:r>
+        <w:rPr>
+          <w:rFonts w:ascii="Arial" w:eastAsia="Times New Roman" w:hAnsi="Arial" w:cs="Arial"/>
+          <w:color w:val="273B47"/>
+          <w:sz w:val="18"/>
+          <w:szCs w:val="24"/>
+          <w:lang w:eastAsia="es-ES"/>
+        </w:rPr>
+        <w:t>keywords</w:t>
+      </w:r>
+      <w:proofErr w:type="spellEnd"/>
+      <w:r>
+        <w:rPr>
+          <w:rFonts w:ascii="Arial" w:eastAsia="Times New Roman" w:hAnsi="Arial" w:cs="Arial"/>
+          <w:color w:val="273B47"/>
+          <w:sz w:val="18"/>
+          <w:szCs w:val="24"/>
+          <w:lang w:eastAsia="es-ES"/>
+        </w:rPr>
+        <w:t>.</w:t>
+      </w:r>
+    </w:p>
+    <w:p>
+      <w:pPr>
+        <w:numPr>
+          <w:ilvl w:val="0"/>
+          <w:numId w:val="12"/>
+        </w:numPr>
+        <w:shd w:val="clear" w:color="auto" w:fill="FFFFFF"/>
+        <w:spacing w:after="0" w:line="240" w:lineRule="auto"/>
+        <w:ind w:left="113" w:right="113"/>
+        <w:rPr>
+          <w:rFonts w:ascii="Arial" w:eastAsia="Times New Roman" w:hAnsi="Arial" w:cs="Arial"/>
+          <w:color w:val="273B47"/>
+          <w:sz w:val="18"/>
+          <w:szCs w:val="24"/>
+          <w:lang w:eastAsia="es-ES"/>
+        </w:rPr>
+      </w:pPr>
+      <w:proofErr w:type="spellStart"/>
+      <w:r>
+        <w:rPr>
+          <w:rFonts w:ascii="Arial" w:eastAsia="Times New Roman" w:hAnsi="Arial" w:cs="Arial"/>
+          <w:b/>
+          <w:bCs/>
+          <w:color w:val="273B47"/>
+          <w:sz w:val="18"/>
+          <w:szCs w:val="24"/>
+          <w:lang w:eastAsia="es-ES"/>
+        </w:rPr>
+        <w:t>text-decoration</w:t>
+      </w:r>
+      <w:proofErr w:type="spellEnd"/>
+      <w:r>
+        <w:rPr>
+          <w:rFonts w:ascii="Arial" w:eastAsia="Times New Roman" w:hAnsi="Arial" w:cs="Arial"/>
+          <w:color w:val="273B47"/>
+          <w:sz w:val="18"/>
+          <w:szCs w:val="24"/>
+          <w:lang w:eastAsia="es-ES"/>
+        </w:rPr>
+        <w:t>: define el decorado del texto como subrayado, tachado, con subrayado superior, etc.</w:t>
+      </w:r>
+    </w:p>
+    <w:p>
+      <w:pPr>
+        <w:numPr>
+          <w:ilvl w:val="0"/>
+          <w:numId w:val="12"/>
+        </w:numPr>
+        <w:shd w:val="clear" w:color="auto" w:fill="FFFFFF"/>
+        <w:spacing w:after="0" w:line="240" w:lineRule="auto"/>
+        <w:ind w:left="113" w:right="113"/>
+        <w:rPr>
+          <w:rFonts w:ascii="Arial" w:eastAsia="Times New Roman" w:hAnsi="Arial" w:cs="Arial"/>
+          <w:color w:val="273B47"/>
+          <w:sz w:val="18"/>
+          <w:szCs w:val="24"/>
+          <w:lang w:eastAsia="es-ES"/>
+        </w:rPr>
+      </w:pPr>
+      <w:proofErr w:type="spellStart"/>
+      <w:r>
+        <w:rPr>
+          <w:rFonts w:ascii="Arial" w:eastAsia="Times New Roman" w:hAnsi="Arial" w:cs="Arial"/>
+          <w:b/>
+          <w:bCs/>
+          <w:color w:val="273B47"/>
+          <w:sz w:val="18"/>
+          <w:szCs w:val="24"/>
+          <w:lang w:eastAsia="es-ES"/>
+        </w:rPr>
+        <w:t>text-transform</w:t>
+      </w:r>
+      <w:proofErr w:type="spellEnd"/>
+      <w:r>
+        <w:rPr>
+          <w:rFonts w:ascii="Arial" w:eastAsia="Times New Roman" w:hAnsi="Arial" w:cs="Arial"/>
+          <w:color w:val="273B47"/>
+          <w:sz w:val="18"/>
+          <w:szCs w:val="24"/>
+          <w:lang w:eastAsia="es-ES"/>
+        </w:rPr>
+        <w:t xml:space="preserve">: permite transformar el estado de mayúsculas / minúsculas en el texto, usando </w:t>
+      </w:r>
+      <w:proofErr w:type="spellStart"/>
+      <w:r>
+        <w:rPr>
+          <w:rFonts w:ascii="Arial" w:eastAsia="Times New Roman" w:hAnsi="Arial" w:cs="Arial"/>
+          <w:color w:val="273B47"/>
+          <w:sz w:val="18"/>
+          <w:szCs w:val="24"/>
+          <w:lang w:eastAsia="es-ES"/>
+        </w:rPr>
+        <w:t>uppercase</w:t>
+      </w:r>
+      <w:proofErr w:type="spellEnd"/>
+      <w:r>
+        <w:rPr>
+          <w:rFonts w:ascii="Arial" w:eastAsia="Times New Roman" w:hAnsi="Arial" w:cs="Arial"/>
+          <w:color w:val="273B47"/>
+          <w:sz w:val="18"/>
+          <w:szCs w:val="24"/>
+          <w:lang w:eastAsia="es-ES"/>
+        </w:rPr>
+        <w:t xml:space="preserve"> para mayúsculas sostenidas, </w:t>
+      </w:r>
+      <w:proofErr w:type="spellStart"/>
+      <w:r>
+        <w:rPr>
+          <w:rFonts w:ascii="Arial" w:eastAsia="Times New Roman" w:hAnsi="Arial" w:cs="Arial"/>
+          <w:color w:val="273B47"/>
+          <w:sz w:val="18"/>
+          <w:szCs w:val="24"/>
+          <w:lang w:eastAsia="es-ES"/>
+        </w:rPr>
+        <w:t>lowercase</w:t>
+      </w:r>
+      <w:proofErr w:type="spellEnd"/>
+      <w:r>
+        <w:rPr>
+          <w:rFonts w:ascii="Arial" w:eastAsia="Times New Roman" w:hAnsi="Arial" w:cs="Arial"/>
+          <w:color w:val="273B47"/>
+          <w:sz w:val="18"/>
+          <w:szCs w:val="24"/>
+          <w:lang w:eastAsia="es-ES"/>
+        </w:rPr>
+        <w:t xml:space="preserve"> para minúsculas sostenidas, etc.</w:t>
+      </w:r>
+    </w:p>
+    <w:p>
+      <w:pPr>
+        <w:numPr>
+          <w:ilvl w:val="0"/>
+          <w:numId w:val="12"/>
+        </w:numPr>
+        <w:shd w:val="clear" w:color="auto" w:fill="FFFFFF"/>
+        <w:spacing w:after="0" w:line="240" w:lineRule="auto"/>
+        <w:ind w:left="113" w:right="113"/>
+        <w:rPr>
+          <w:rFonts w:ascii="Arial" w:eastAsia="Times New Roman" w:hAnsi="Arial" w:cs="Arial"/>
+          <w:color w:val="273B47"/>
+          <w:sz w:val="18"/>
+          <w:szCs w:val="24"/>
+          <w:lang w:eastAsia="es-ES"/>
+        </w:rPr>
+      </w:pPr>
+      <w:r>
+        <w:rPr>
+          <w:rStyle w:val="CdigoHTML"/>
+          <w:rFonts w:ascii="Consolas" w:eastAsiaTheme="minorHAnsi" w:hAnsi="Consolas" w:cs="Consolas"/>
+          <w:color w:val="1C3643"/>
+        </w:rPr>
+        <w:lastRenderedPageBreak/>
+        <w:t>line-</w:t>
+      </w:r>
+      <w:proofErr w:type="spellStart"/>
+      <w:r>
+        <w:rPr>
+          <w:rStyle w:val="CdigoHTML"/>
+          <w:rFonts w:ascii="Consolas" w:eastAsiaTheme="minorHAnsi" w:hAnsi="Consolas" w:cs="Consolas"/>
+          <w:color w:val="1C3643"/>
+        </w:rPr>
+        <w:t>height</w:t>
+      </w:r>
+      <w:proofErr w:type="spellEnd"/>
+      <w:r>
+        <w:rPr>
+          <w:rFonts w:ascii="Arial" w:hAnsi="Arial" w:cs="Arial"/>
+          <w:color w:val="1C3643"/>
+          <w:sz w:val="21"/>
+          <w:szCs w:val="21"/>
+          <w:shd w:val="clear" w:color="auto" w:fill="FFFFFF"/>
+        </w:rPr>
+        <w:t xml:space="preserve"> para modificar el alto de </w:t>
+      </w:r>
+      <w:proofErr w:type="spellStart"/>
+      <w:r>
+        <w:rPr>
+          <w:rFonts w:ascii="Arial" w:hAnsi="Arial" w:cs="Arial"/>
+          <w:color w:val="1C3643"/>
+          <w:sz w:val="21"/>
+          <w:szCs w:val="21"/>
+          <w:shd w:val="clear" w:color="auto" w:fill="FFFFFF"/>
+        </w:rPr>
+        <w:t>linea</w:t>
+      </w:r>
+      <w:proofErr w:type="spellEnd"/>
+      <w:r>
+        <w:rPr>
+          <w:rFonts w:ascii="Arial" w:hAnsi="Arial" w:cs="Arial"/>
+          <w:color w:val="1C3643"/>
+          <w:sz w:val="21"/>
+          <w:szCs w:val="21"/>
+        </w:rPr>
+        <w:br/>
+      </w:r>
+      <w:proofErr w:type="spellStart"/>
+      <w:r>
+        <w:rPr>
+          <w:rStyle w:val="CdigoHTML"/>
+          <w:rFonts w:ascii="Consolas" w:eastAsiaTheme="minorHAnsi" w:hAnsi="Consolas" w:cs="Consolas"/>
+          <w:color w:val="1C3643"/>
+        </w:rPr>
+        <w:t>font-size</w:t>
+      </w:r>
+      <w:proofErr w:type="spellEnd"/>
+      <w:r>
+        <w:rPr>
+          <w:rFonts w:ascii="Arial" w:hAnsi="Arial" w:cs="Arial"/>
+          <w:color w:val="1C3643"/>
+          <w:sz w:val="21"/>
+          <w:szCs w:val="21"/>
+          <w:shd w:val="clear" w:color="auto" w:fill="FFFFFF"/>
+        </w:rPr>
+        <w:t> para modificar el tamaño de la fuente</w:t>
+      </w:r>
+      <w:r>
+        <w:rPr>
+          <w:rFonts w:ascii="Arial" w:hAnsi="Arial" w:cs="Arial"/>
+          <w:color w:val="1C3643"/>
+          <w:sz w:val="21"/>
+          <w:szCs w:val="21"/>
+        </w:rPr>
+        <w:br/>
+      </w:r>
+      <w:proofErr w:type="spellStart"/>
+      <w:r>
+        <w:rPr>
+          <w:rStyle w:val="CdigoHTML"/>
+          <w:rFonts w:ascii="Consolas" w:eastAsiaTheme="minorHAnsi" w:hAnsi="Consolas" w:cs="Consolas"/>
+          <w:color w:val="1C3643"/>
+        </w:rPr>
+        <w:t>font-weight</w:t>
+      </w:r>
+      <w:proofErr w:type="spellEnd"/>
+      <w:r>
+        <w:rPr>
+          <w:rFonts w:ascii="Arial" w:hAnsi="Arial" w:cs="Arial"/>
+          <w:color w:val="1C3643"/>
+          <w:sz w:val="21"/>
+          <w:szCs w:val="21"/>
+          <w:shd w:val="clear" w:color="auto" w:fill="FFFFFF"/>
+        </w:rPr>
+        <w:t> para modificar el tipo de fuente</w:t>
+      </w:r>
+      <w:r>
+        <w:rPr>
+          <w:rFonts w:ascii="Arial" w:hAnsi="Arial" w:cs="Arial"/>
+          <w:color w:val="1C3643"/>
+          <w:sz w:val="21"/>
+          <w:szCs w:val="21"/>
+        </w:rPr>
+        <w:br/>
+      </w:r>
+      <w:proofErr w:type="spellStart"/>
+      <w:r>
+        <w:rPr>
+          <w:rStyle w:val="CdigoHTML"/>
+          <w:rFonts w:ascii="Consolas" w:eastAsiaTheme="minorHAnsi" w:hAnsi="Consolas" w:cs="Consolas"/>
+          <w:color w:val="1C3643"/>
+        </w:rPr>
+        <w:t>font-style</w:t>
+      </w:r>
+      <w:proofErr w:type="spellEnd"/>
+      <w:r>
+        <w:rPr>
+          <w:rFonts w:ascii="Arial" w:hAnsi="Arial" w:cs="Arial"/>
+          <w:color w:val="1C3643"/>
+          <w:sz w:val="21"/>
+          <w:szCs w:val="21"/>
+          <w:shd w:val="clear" w:color="auto" w:fill="FFFFFF"/>
+        </w:rPr>
+        <w:t> para modificar el estilo de la fuente</w:t>
+      </w:r>
+      <w:r>
+        <w:rPr>
+          <w:rFonts w:ascii="Arial" w:hAnsi="Arial" w:cs="Arial"/>
+          <w:color w:val="1C3643"/>
+          <w:sz w:val="21"/>
+          <w:szCs w:val="21"/>
+        </w:rPr>
+        <w:br/>
+      </w:r>
+      <w:proofErr w:type="spellStart"/>
+      <w:r>
+        <w:rPr>
+          <w:rStyle w:val="CdigoHTML"/>
+          <w:rFonts w:ascii="Consolas" w:eastAsiaTheme="minorHAnsi" w:hAnsi="Consolas" w:cs="Consolas"/>
+          <w:color w:val="1C3643"/>
+        </w:rPr>
+        <w:t>letter-spacing</w:t>
+      </w:r>
+      <w:proofErr w:type="spellEnd"/>
+      <w:r>
+        <w:rPr>
+          <w:rFonts w:ascii="Arial" w:hAnsi="Arial" w:cs="Arial"/>
+          <w:color w:val="1C3643"/>
+          <w:sz w:val="21"/>
+          <w:szCs w:val="21"/>
+          <w:shd w:val="clear" w:color="auto" w:fill="FFFFFF"/>
+        </w:rPr>
+        <w:t> para modificar el espacio entre letras</w:t>
+      </w:r>
+      <w:r>
+        <w:rPr>
+          <w:rFonts w:ascii="Arial" w:hAnsi="Arial" w:cs="Arial"/>
+          <w:color w:val="1C3643"/>
+          <w:sz w:val="21"/>
+          <w:szCs w:val="21"/>
+        </w:rPr>
+        <w:br/>
+      </w:r>
+      <w:proofErr w:type="spellStart"/>
+      <w:r>
+        <w:rPr>
+          <w:rStyle w:val="CdigoHTML"/>
+          <w:rFonts w:ascii="Consolas" w:eastAsiaTheme="minorHAnsi" w:hAnsi="Consolas" w:cs="Consolas"/>
+          <w:color w:val="1C3643"/>
+        </w:rPr>
+        <w:t>text-transform</w:t>
+      </w:r>
+      <w:proofErr w:type="spellEnd"/>
+      <w:r>
+        <w:rPr>
+          <w:rFonts w:ascii="Arial" w:hAnsi="Arial" w:cs="Arial"/>
+          <w:color w:val="1C3643"/>
+          <w:sz w:val="21"/>
+          <w:szCs w:val="21"/>
+          <w:shd w:val="clear" w:color="auto" w:fill="FFFFFF"/>
+        </w:rPr>
+        <w:t> para transformar la fuente (</w:t>
+      </w:r>
+      <w:proofErr w:type="spellStart"/>
+      <w:r>
+        <w:rPr>
+          <w:rFonts w:ascii="Arial" w:hAnsi="Arial" w:cs="Arial"/>
+          <w:color w:val="1C3643"/>
+          <w:sz w:val="21"/>
+          <w:szCs w:val="21"/>
+          <w:shd w:val="clear" w:color="auto" w:fill="FFFFFF"/>
+        </w:rPr>
+        <w:t>mayusculas</w:t>
+      </w:r>
+      <w:proofErr w:type="spellEnd"/>
+      <w:r>
+        <w:rPr>
+          <w:rFonts w:ascii="Arial" w:hAnsi="Arial" w:cs="Arial"/>
+          <w:color w:val="1C3643"/>
+          <w:sz w:val="21"/>
+          <w:szCs w:val="21"/>
+          <w:shd w:val="clear" w:color="auto" w:fill="FFFFFF"/>
+        </w:rPr>
+        <w:t xml:space="preserve">, </w:t>
+      </w:r>
+      <w:proofErr w:type="spellStart"/>
+      <w:r>
+        <w:rPr>
+          <w:rFonts w:ascii="Arial" w:hAnsi="Arial" w:cs="Arial"/>
+          <w:color w:val="1C3643"/>
+          <w:sz w:val="21"/>
+          <w:szCs w:val="21"/>
+          <w:shd w:val="clear" w:color="auto" w:fill="FFFFFF"/>
+        </w:rPr>
+        <w:t>minuculas</w:t>
+      </w:r>
+      <w:proofErr w:type="spellEnd"/>
+      <w:r>
+        <w:rPr>
+          <w:rFonts w:ascii="Arial" w:hAnsi="Arial" w:cs="Arial"/>
+          <w:color w:val="1C3643"/>
+          <w:sz w:val="21"/>
+          <w:szCs w:val="21"/>
+          <w:shd w:val="clear" w:color="auto" w:fill="FFFFFF"/>
+        </w:rPr>
+        <w:t xml:space="preserve">, </w:t>
+      </w:r>
+      <w:proofErr w:type="spellStart"/>
+      <w:r>
+        <w:rPr>
+          <w:rFonts w:ascii="Arial" w:hAnsi="Arial" w:cs="Arial"/>
+          <w:color w:val="1C3643"/>
+          <w:sz w:val="21"/>
+          <w:szCs w:val="21"/>
+          <w:shd w:val="clear" w:color="auto" w:fill="FFFFFF"/>
+        </w:rPr>
+        <w:t>etc</w:t>
+      </w:r>
+      <w:proofErr w:type="spellEnd"/>
+      <w:r>
+        <w:rPr>
+          <w:rFonts w:ascii="Arial" w:hAnsi="Arial" w:cs="Arial"/>
+          <w:color w:val="1C3643"/>
+          <w:sz w:val="21"/>
+          <w:szCs w:val="21"/>
+          <w:shd w:val="clear" w:color="auto" w:fill="FFFFFF"/>
+        </w:rPr>
+        <w:t>)</w:t>
+      </w:r>
+      <w:r>
+        <w:rPr>
+          <w:rFonts w:ascii="Arial" w:hAnsi="Arial" w:cs="Arial"/>
+          <w:color w:val="1C3643"/>
+          <w:sz w:val="21"/>
+          <w:szCs w:val="21"/>
+        </w:rPr>
+        <w:br/>
+      </w:r>
+      <w:proofErr w:type="spellStart"/>
+      <w:r>
+        <w:rPr>
+          <w:rStyle w:val="CdigoHTML"/>
+          <w:rFonts w:ascii="Consolas" w:eastAsiaTheme="minorHAnsi" w:hAnsi="Consolas" w:cs="Consolas"/>
+          <w:color w:val="1C3643"/>
+        </w:rPr>
+        <w:t>text-decoration</w:t>
+      </w:r>
+      <w:proofErr w:type="spellEnd"/>
+      <w:r>
+        <w:rPr>
+          <w:rFonts w:ascii="Arial" w:hAnsi="Arial" w:cs="Arial"/>
+          <w:color w:val="1C3643"/>
+          <w:sz w:val="21"/>
+          <w:szCs w:val="21"/>
+          <w:shd w:val="clear" w:color="auto" w:fill="FFFFFF"/>
+        </w:rPr>
+        <w:t xml:space="preserve"> para </w:t>
+      </w:r>
+      <w:proofErr w:type="spellStart"/>
+      <w:r>
+        <w:rPr>
+          <w:rFonts w:ascii="Arial" w:hAnsi="Arial" w:cs="Arial"/>
+          <w:color w:val="1C3643"/>
+          <w:sz w:val="21"/>
+          <w:szCs w:val="21"/>
+          <w:shd w:val="clear" w:color="auto" w:fill="FFFFFF"/>
+        </w:rPr>
+        <w:t>moodificar</w:t>
+      </w:r>
+      <w:proofErr w:type="spellEnd"/>
+      <w:r>
+        <w:rPr>
+          <w:rFonts w:ascii="Arial" w:hAnsi="Arial" w:cs="Arial"/>
+          <w:color w:val="1C3643"/>
+          <w:sz w:val="21"/>
+          <w:szCs w:val="21"/>
+          <w:shd w:val="clear" w:color="auto" w:fill="FFFFFF"/>
+        </w:rPr>
+        <w:t xml:space="preserve"> la decoración de la fuente</w:t>
+      </w:r>
+    </w:p>
+    <w:p>
+      <w:pPr>
+        <w:rPr>
+          <w:sz w:val="14"/>
+        </w:rPr>
+      </w:pPr>
+      <w:proofErr w:type="spellStart"/>
+      <w:proofErr w:type="gramStart"/>
+      <w:r>
+        <w:rPr>
+          <w:rStyle w:val="nfasis"/>
+          <w:rFonts w:ascii="Arial" w:hAnsi="Arial" w:cs="Arial"/>
+          <w:color w:val="1C3643"/>
+          <w:sz w:val="21"/>
+          <w:szCs w:val="21"/>
+          <w:shd w:val="clear" w:color="auto" w:fill="FFFFFF"/>
+        </w:rPr>
+        <w:t>font-weight</w:t>
+      </w:r>
+      <w:proofErr w:type="spellEnd"/>
+      <w:proofErr w:type="gramEnd"/>
+      <w:r>
+        <w:rPr>
+          <w:rStyle w:val="nfasis"/>
+          <w:rFonts w:ascii="Arial" w:hAnsi="Arial" w:cs="Arial"/>
+          <w:color w:val="1C3643"/>
+          <w:sz w:val="21"/>
+          <w:szCs w:val="21"/>
+          <w:shd w:val="clear" w:color="auto" w:fill="FFFFFF"/>
+        </w:rPr>
+        <w:t xml:space="preserve"> me gusta </w:t>
+      </w:r>
+      <w:proofErr w:type="spellStart"/>
+      <w:r>
+        <w:rPr>
+          <w:rStyle w:val="nfasis"/>
+          <w:rFonts w:ascii="Arial" w:hAnsi="Arial" w:cs="Arial"/>
+          <w:color w:val="1C3643"/>
+          <w:sz w:val="21"/>
+          <w:szCs w:val="21"/>
+          <w:shd w:val="clear" w:color="auto" w:fill="FFFFFF"/>
+        </w:rPr>
+        <w:t>mas</w:t>
+      </w:r>
+      <w:proofErr w:type="spellEnd"/>
+      <w:r>
+        <w:rPr>
+          <w:rStyle w:val="nfasis"/>
+          <w:rFonts w:ascii="Arial" w:hAnsi="Arial" w:cs="Arial"/>
+          <w:color w:val="1C3643"/>
+          <w:sz w:val="21"/>
+          <w:szCs w:val="21"/>
+          <w:shd w:val="clear" w:color="auto" w:fill="FFFFFF"/>
+        </w:rPr>
+        <w:t xml:space="preserve"> decirlo que modifica el peso de la fuente</w:t>
+      </w:r>
+      <w:bookmarkStart w:id="0" w:name="_GoBack"/>
+      <w:bookmarkEnd w:id="0"/>
+    </w:p>
     <w:sectPr>
       <w:pgSz w:w="11906" w:h="16838"/>
       <w:pgMar w:top="720" w:right="720" w:bottom="720" w:left="720" w:header="708" w:footer="708" w:gutter="0"/>
@@ -4778,6 +5801,155 @@
     </w:lvl>
   </w:abstractNum>
   <w:abstractNum w:abstractNumId="9">
+    <w:nsid w:val="721B51D4"/>
+    <w:multiLevelType w:val="multilevel"/>
+    <w:tmpl w:val="CEC64220"/>
+    <w:lvl w:ilvl="0">
+      <w:start w:val="1"/>
+      <w:numFmt w:val="bullet"/>
+      <w:lvlText w:val=""/>
+      <w:lvlJc w:val="left"/>
+      <w:pPr>
+        <w:tabs>
+          <w:tab w:val="num" w:pos="720"/>
+        </w:tabs>
+        <w:ind w:left="720" w:hanging="360"/>
+      </w:pPr>
+      <w:rPr>
+        <w:rFonts w:ascii="Symbol" w:hAnsi="Symbol" w:hint="default"/>
+        <w:sz w:val="20"/>
+      </w:rPr>
+    </w:lvl>
+    <w:lvl w:ilvl="1" w:tentative="1">
+      <w:start w:val="1"/>
+      <w:numFmt w:val="bullet"/>
+      <w:lvlText w:val="o"/>
+      <w:lvlJc w:val="left"/>
+      <w:pPr>
+        <w:tabs>
+          <w:tab w:val="num" w:pos="1440"/>
+        </w:tabs>
+        <w:ind w:left="1440" w:hanging="360"/>
+      </w:pPr>
+      <w:rPr>
+        <w:rFonts w:ascii="Courier New" w:hAnsi="Courier New" w:hint="default"/>
+        <w:sz w:val="20"/>
+      </w:rPr>
+    </w:lvl>
+    <w:lvl w:ilvl="2" w:tentative="1">
+      <w:start w:val="1"/>
+      <w:numFmt w:val="bullet"/>
+      <w:lvlText w:val=""/>
+      <w:lvlJc w:val="left"/>
+      <w:pPr>
+        <w:tabs>
+          <w:tab w:val="num" w:pos="2160"/>
+        </w:tabs>
+        <w:ind w:left="2160" w:hanging="360"/>
+      </w:pPr>
+      <w:rPr>
+        <w:rFonts w:ascii="Wingdings" w:hAnsi="Wingdings" w:hint="default"/>
+        <w:sz w:val="20"/>
+      </w:rPr>
+    </w:lvl>
+    <w:lvl w:ilvl="3" w:tentative="1">
+      <w:start w:val="1"/>
+      <w:numFmt w:val="bullet"/>
+      <w:lvlText w:val=""/>
+      <w:lvlJc w:val="left"/>
+      <w:pPr>
+        <w:tabs>
+          <w:tab w:val="num" w:pos="2880"/>
+        </w:tabs>
+        <w:ind w:left="2880" w:hanging="360"/>
+      </w:pPr>
+      <w:rPr>
+        <w:rFonts w:ascii="Wingdings" w:hAnsi="Wingdings" w:hint="default"/>
+        <w:sz w:val="20"/>
+      </w:rPr>
+    </w:lvl>
+    <w:lvl w:ilvl="4" w:tentative="1">
+      <w:start w:val="1"/>
+      <w:numFmt w:val="bullet"/>
+      <w:lvlText w:val=""/>
+      <w:lvlJc w:val="left"/>
+      <w:pPr>
+        <w:tabs>
+          <w:tab w:val="num" w:pos="3600"/>
+        </w:tabs>
+        <w:ind w:left="3600" w:hanging="360"/>
+      </w:pPr>
+      <w:rPr>
+        <w:rFonts w:ascii="Wingdings" w:hAnsi="Wingdings" w:hint="default"/>
+        <w:sz w:val="20"/>
+      </w:rPr>
+    </w:lvl>
+    <w:lvl w:ilvl="5" w:tentative="1">
+      <w:start w:val="1"/>
+      <w:numFmt w:val="bullet"/>
+      <w:lvlText w:val=""/>
+      <w:lvlJc w:val="left"/>
+      <w:pPr>
+        <w:tabs>
+          <w:tab w:val="num" w:pos="4320"/>
+        </w:tabs>
+        <w:ind w:left="4320" w:hanging="360"/>
+      </w:pPr>
+      <w:rPr>
+        <w:rFonts w:ascii="Wingdings" w:hAnsi="Wingdings" w:hint="default"/>
+        <w:sz w:val="20"/>
+      </w:rPr>
+    </w:lvl>
+    <w:lvl w:ilvl="6" w:tentative="1">
+      <w:start w:val="1"/>
+      <w:numFmt w:val="bullet"/>
+      <w:lvlText w:val=""/>
+      <w:lvlJc w:val="left"/>
+      <w:pPr>
+        <w:tabs>
+          <w:tab w:val="num" w:pos="5040"/>
+        </w:tabs>
+        <w:ind w:left="5040" w:hanging="360"/>
+      </w:pPr>
+      <w:rPr>
+        <w:rFonts w:ascii="Wingdings" w:hAnsi="Wingdings" w:hint="default"/>
+        <w:sz w:val="20"/>
+      </w:rPr>
+    </w:lvl>
+    <w:lvl w:ilvl="7" w:tentative="1">
+      <w:start w:val="1"/>
+      <w:numFmt w:val="bullet"/>
+      <w:lvlText w:val=""/>
+      <w:lvlJc w:val="left"/>
+      <w:pPr>
+        <w:tabs>
+          <w:tab w:val="num" w:pos="5760"/>
+        </w:tabs>
+        <w:ind w:left="5760" w:hanging="360"/>
+      </w:pPr>
+      <w:rPr>
+        <w:rFonts w:ascii="Wingdings" w:hAnsi="Wingdings" w:hint="default"/>
+        <w:sz w:val="20"/>
+      </w:rPr>
+    </w:lvl>
+    <w:lvl w:ilvl="8" w:tentative="1">
+      <w:start w:val="1"/>
+      <w:numFmt w:val="bullet"/>
+      <w:lvlText w:val=""/>
+      <w:lvlJc w:val="left"/>
+      <w:pPr>
+        <w:tabs>
+          <w:tab w:val="num" w:pos="6480"/>
+        </w:tabs>
+        <w:ind w:left="6480" w:hanging="360"/>
+      </w:pPr>
+      <w:rPr>
+        <w:rFonts w:ascii="Wingdings" w:hAnsi="Wingdings" w:hint="default"/>
+        <w:sz w:val="20"/>
+      </w:rPr>
+    </w:lvl>
+  </w:abstractNum>
+  <w:abstractNum w:abstractNumId="10">
     <w:nsid w:val="79D4123C"/>
     <w:multiLevelType w:val="multilevel"/>
     <w:tmpl w:val="791CB156"/>
@@ -4926,7 +6098,7 @@
       </w:rPr>
     </w:lvl>
   </w:abstractNum>
-  <w:abstractNum w:abstractNumId="10">
+  <w:abstractNum w:abstractNumId="11">
     <w:nsid w:val="7FD25DD2"/>
     <w:multiLevelType w:val="multilevel"/>
     <w:tmpl w:val="31B8B32A"/>
@@ -5082,13 +6254,13 @@
     <w:abstractNumId w:val="3"/>
   </w:num>
   <w:num w:numId="3">
-    <w:abstractNumId w:val="9"/>
+    <w:abstractNumId w:val="10"/>
   </w:num>
   <w:num w:numId="4">
     <w:abstractNumId w:val="6"/>
   </w:num>
   <w:num w:numId="5">
-    <w:abstractNumId w:val="10"/>
+    <w:abstractNumId w:val="11"/>
   </w:num>
   <w:num w:numId="6">
     <w:abstractNumId w:val="8"/>
@@ -5107,6 +6279,9 @@
   </w:num>
   <w:num w:numId="11">
     <w:abstractNumId w:val="4"/>
+  </w:num>
+  <w:num w:numId="12">
+    <w:abstractNumId w:val="9"/>
   </w:num>
 </w:numbering>
 </file>

</xml_diff>

<commit_message>
clase 30 : uso de estilos en el encabezado
</commit_message>
<xml_diff>
--- a/notas de desarrollo web.docx
+++ b/notas de desarrollo web.docx
@@ -3417,8 +3417,8 @@
         <w:lastRenderedPageBreak/>
         <w:drawing>
           <wp:inline distT="0" distB="0" distL="0" distR="0">
-            <wp:extent cx="3098165" cy="5764377"/>
-            <wp:effectExtent l="0" t="0" r="6985" b="8255"/>
+            <wp:extent cx="3097906" cy="5127955"/>
+            <wp:effectExtent l="0" t="0" r="7620" b="0"/>
             <wp:docPr id="4" name="Imagen 4"/>
             <wp:cNvGraphicFramePr>
               <a:graphicFrameLocks xmlns:a="http://schemas.openxmlformats.org/drawingml/2006/main" noChangeAspect="1"/>
@@ -3445,7 +3445,7 @@
                   <pic:spPr>
                     <a:xfrm>
                       <a:off x="0" y="0"/>
-                      <a:ext cx="3099683" cy="5767201"/>
+                      <a:ext cx="3100811" cy="5132764"/>
                     </a:xfrm>
                     <a:prstGeom prst="rect">
                       <a:avLst/>
@@ -4126,7 +4126,6 @@
           <w:rFonts w:ascii="Consolas" w:eastAsiaTheme="minorHAnsi" w:hAnsi="Consolas" w:cs="Consolas"/>
           <w:color w:val="1C3643"/>
         </w:rPr>
-        <w:lastRenderedPageBreak/>
         <w:t>line-</w:t>
       </w:r>
       <w:proofErr w:type="spellStart"/>
@@ -4264,6 +4263,7 @@
           <w:rFonts w:ascii="Consolas" w:eastAsiaTheme="minorHAnsi" w:hAnsi="Consolas" w:cs="Consolas"/>
           <w:color w:val="1C3643"/>
         </w:rPr>
+        <w:lastRenderedPageBreak/>
         <w:t>letter-spacing</w:t>
       </w:r>
       <w:proofErr w:type="spellEnd"/>
@@ -4427,13 +4427,6 @@
     <w:p>
       <w:pPr>
         <w:rPr>
-          <w:sz w:val="14"/>
-        </w:rPr>
-      </w:pPr>
-      <w:proofErr w:type="spellStart"/>
-      <w:proofErr w:type="gramStart"/>
-      <w:r>
-        <w:rPr>
           <w:rStyle w:val="nfasis"/>
           <w:rFonts w:ascii="Arial" w:hAnsi="Arial" w:cs="Arial"/>
           <w:color w:val="1C3643"/>
@@ -4441,10 +4434,9 @@
           <w:szCs w:val="21"/>
           <w:shd w:val="clear" w:color="auto" w:fill="FFFFFF"/>
         </w:rPr>
-        <w:t>font-weight</w:t>
-      </w:r>
-      <w:proofErr w:type="spellEnd"/>
-      <w:proofErr w:type="gramEnd"/>
+      </w:pPr>
+      <w:proofErr w:type="spellStart"/>
+      <w:proofErr w:type="gramStart"/>
       <w:r>
         <w:rPr>
           <w:rStyle w:val="nfasis"/>
@@ -4454,9 +4446,10 @@
           <w:szCs w:val="21"/>
           <w:shd w:val="clear" w:color="auto" w:fill="FFFFFF"/>
         </w:rPr>
-        <w:t xml:space="preserve"> me gusta </w:t>
-      </w:r>
-      <w:proofErr w:type="spellStart"/>
+        <w:t>font-weight</w:t>
+      </w:r>
+      <w:proofErr w:type="spellEnd"/>
+      <w:proofErr w:type="gramEnd"/>
       <w:r>
         <w:rPr>
           <w:rStyle w:val="nfasis"/>
@@ -4466,9 +4459,9 @@
           <w:szCs w:val="21"/>
           <w:shd w:val="clear" w:color="auto" w:fill="FFFFFF"/>
         </w:rPr>
-        <w:t>mas</w:t>
-      </w:r>
-      <w:proofErr w:type="spellEnd"/>
+        <w:t xml:space="preserve"> me gusta </w:t>
+      </w:r>
+      <w:proofErr w:type="spellStart"/>
       <w:r>
         <w:rPr>
           <w:rStyle w:val="nfasis"/>
@@ -4478,10 +4471,3493 @@
           <w:szCs w:val="21"/>
           <w:shd w:val="clear" w:color="auto" w:fill="FFFFFF"/>
         </w:rPr>
+        <w:t>mas</w:t>
+      </w:r>
+      <w:proofErr w:type="spellEnd"/>
+      <w:r>
+        <w:rPr>
+          <w:rStyle w:val="nfasis"/>
+          <w:rFonts w:ascii="Arial" w:hAnsi="Arial" w:cs="Arial"/>
+          <w:color w:val="1C3643"/>
+          <w:sz w:val="21"/>
+          <w:szCs w:val="21"/>
+          <w:shd w:val="clear" w:color="auto" w:fill="FFFFFF"/>
+        </w:rPr>
         <w:t xml:space="preserve"> decirlo que modifica el peso de la fuente</w:t>
+      </w:r>
+    </w:p>
+    <w:p>
+      <w:pPr>
+        <w:rPr>
+          <w:rFonts w:ascii="cooper_hewittmedium" w:hAnsi="cooper_hewittmedium"/>
+          <w:b/>
+          <w:bCs/>
+          <w:color w:val="000000"/>
+          <w:spacing w:val="-2"/>
+          <w:sz w:val="28"/>
+          <w:szCs w:val="36"/>
+          <w:shd w:val="clear" w:color="auto" w:fill="FFFFFF"/>
+        </w:rPr>
+      </w:pPr>
+      <w:proofErr w:type="spellStart"/>
+      <w:r>
+        <w:rPr>
+          <w:rFonts w:ascii="cooper_hewittmedium" w:hAnsi="cooper_hewittmedium"/>
+          <w:b/>
+          <w:bCs/>
+          <w:color w:val="000000"/>
+          <w:spacing w:val="-2"/>
+          <w:sz w:val="28"/>
+          <w:szCs w:val="36"/>
+          <w:shd w:val="clear" w:color="auto" w:fill="FFFFFF"/>
+        </w:rPr>
+        <w:t>Backgrounds</w:t>
+      </w:r>
+      <w:proofErr w:type="spellEnd"/>
+      <w:r>
+        <w:rPr>
+          <w:rFonts w:ascii="cooper_hewittmedium" w:hAnsi="cooper_hewittmedium"/>
+          <w:b/>
+          <w:bCs/>
+          <w:color w:val="000000"/>
+          <w:spacing w:val="-2"/>
+          <w:sz w:val="28"/>
+          <w:szCs w:val="36"/>
+          <w:shd w:val="clear" w:color="auto" w:fill="FFFFFF"/>
+        </w:rPr>
+        <w:t xml:space="preserve"> de color e imagen</w:t>
+      </w:r>
+    </w:p>
+    <w:p>
+      <w:pPr>
+        <w:shd w:val="clear" w:color="auto" w:fill="FFFFFF"/>
+        <w:spacing w:before="113" w:after="113" w:line="240" w:lineRule="auto"/>
+        <w:rPr>
+          <w:rFonts w:ascii="Arial" w:eastAsia="Times New Roman" w:hAnsi="Arial" w:cs="Arial"/>
+          <w:color w:val="273B47"/>
+          <w:sz w:val="16"/>
+          <w:szCs w:val="24"/>
+          <w:lang w:eastAsia="es-ES"/>
+        </w:rPr>
+      </w:pPr>
+      <w:r>
+        <w:rPr>
+          <w:rFonts w:ascii="Arial" w:eastAsia="Times New Roman" w:hAnsi="Arial" w:cs="Arial"/>
+          <w:color w:val="273B47"/>
+          <w:sz w:val="16"/>
+          <w:szCs w:val="24"/>
+          <w:lang w:eastAsia="es-ES"/>
+        </w:rPr>
+        <w:t xml:space="preserve">Algunas de las propiedades de </w:t>
+      </w:r>
+      <w:proofErr w:type="spellStart"/>
+      <w:r>
+        <w:rPr>
+          <w:rFonts w:ascii="Arial" w:eastAsia="Times New Roman" w:hAnsi="Arial" w:cs="Arial"/>
+          <w:color w:val="273B47"/>
+          <w:sz w:val="16"/>
+          <w:szCs w:val="24"/>
+          <w:lang w:eastAsia="es-ES"/>
+        </w:rPr>
+        <w:t>css</w:t>
+      </w:r>
+      <w:proofErr w:type="spellEnd"/>
+      <w:r>
+        <w:rPr>
+          <w:rFonts w:ascii="Arial" w:eastAsia="Times New Roman" w:hAnsi="Arial" w:cs="Arial"/>
+          <w:color w:val="273B47"/>
+          <w:sz w:val="16"/>
+          <w:szCs w:val="24"/>
+          <w:lang w:eastAsia="es-ES"/>
+        </w:rPr>
+        <w:t xml:space="preserve"> relacionadas con la apariencia del fondo de los elementos son:</w:t>
+      </w:r>
+    </w:p>
+    <w:p>
+      <w:pPr>
+        <w:numPr>
+          <w:ilvl w:val="0"/>
+          <w:numId w:val="13"/>
+        </w:numPr>
+        <w:shd w:val="clear" w:color="auto" w:fill="FFFFFF"/>
+        <w:spacing w:after="0" w:line="240" w:lineRule="auto"/>
+        <w:ind w:left="113" w:right="113"/>
+        <w:rPr>
+          <w:rFonts w:ascii="Arial" w:eastAsia="Times New Roman" w:hAnsi="Arial" w:cs="Arial"/>
+          <w:color w:val="273B47"/>
+          <w:sz w:val="16"/>
+          <w:szCs w:val="24"/>
+          <w:lang w:eastAsia="es-ES"/>
+        </w:rPr>
+      </w:pPr>
+      <w:proofErr w:type="spellStart"/>
+      <w:r>
+        <w:rPr>
+          <w:rFonts w:ascii="Arial" w:eastAsia="Times New Roman" w:hAnsi="Arial" w:cs="Arial"/>
+          <w:b/>
+          <w:bCs/>
+          <w:color w:val="273B47"/>
+          <w:sz w:val="16"/>
+          <w:szCs w:val="24"/>
+          <w:lang w:eastAsia="es-ES"/>
+        </w:rPr>
+        <w:t>background</w:t>
+      </w:r>
+      <w:proofErr w:type="spellEnd"/>
+      <w:r>
+        <w:rPr>
+          <w:rFonts w:ascii="Arial" w:eastAsia="Times New Roman" w:hAnsi="Arial" w:cs="Arial"/>
+          <w:color w:val="273B47"/>
+          <w:sz w:val="16"/>
+          <w:szCs w:val="24"/>
+          <w:lang w:eastAsia="es-ES"/>
+        </w:rPr>
+        <w:t xml:space="preserve">: con la que se puede indicar un color, o usada de manera extendida, puede incluir color de fondo, </w:t>
+      </w:r>
+      <w:proofErr w:type="spellStart"/>
+      <w:r>
+        <w:rPr>
+          <w:rFonts w:ascii="Arial" w:eastAsia="Times New Roman" w:hAnsi="Arial" w:cs="Arial"/>
+          <w:color w:val="273B47"/>
+          <w:sz w:val="16"/>
+          <w:szCs w:val="24"/>
+          <w:lang w:eastAsia="es-ES"/>
+        </w:rPr>
+        <w:t>url</w:t>
+      </w:r>
+      <w:proofErr w:type="spellEnd"/>
+      <w:r>
+        <w:rPr>
+          <w:rFonts w:ascii="Arial" w:eastAsia="Times New Roman" w:hAnsi="Arial" w:cs="Arial"/>
+          <w:color w:val="273B47"/>
+          <w:sz w:val="16"/>
+          <w:szCs w:val="24"/>
+          <w:lang w:eastAsia="es-ES"/>
+        </w:rPr>
+        <w:t xml:space="preserve"> de la imagen, posición y modo de repetición de la imagen.</w:t>
+      </w:r>
+    </w:p>
+    <w:p>
+      <w:pPr>
+        <w:numPr>
+          <w:ilvl w:val="0"/>
+          <w:numId w:val="13"/>
+        </w:numPr>
+        <w:shd w:val="clear" w:color="auto" w:fill="FFFFFF"/>
+        <w:spacing w:after="0" w:line="240" w:lineRule="auto"/>
+        <w:ind w:left="113" w:right="113"/>
+        <w:rPr>
+          <w:rFonts w:ascii="Arial" w:eastAsia="Times New Roman" w:hAnsi="Arial" w:cs="Arial"/>
+          <w:color w:val="273B47"/>
+          <w:sz w:val="16"/>
+          <w:szCs w:val="24"/>
+          <w:lang w:eastAsia="es-ES"/>
+        </w:rPr>
+      </w:pPr>
+      <w:proofErr w:type="spellStart"/>
+      <w:r>
+        <w:rPr>
+          <w:rFonts w:ascii="Arial" w:eastAsia="Times New Roman" w:hAnsi="Arial" w:cs="Arial"/>
+          <w:b/>
+          <w:bCs/>
+          <w:color w:val="273B47"/>
+          <w:sz w:val="16"/>
+          <w:szCs w:val="24"/>
+          <w:lang w:eastAsia="es-ES"/>
+        </w:rPr>
+        <w:t>background-image</w:t>
+      </w:r>
+      <w:proofErr w:type="spellEnd"/>
+      <w:r>
+        <w:rPr>
+          <w:rFonts w:ascii="Arial" w:eastAsia="Times New Roman" w:hAnsi="Arial" w:cs="Arial"/>
+          <w:color w:val="273B47"/>
+          <w:sz w:val="16"/>
+          <w:szCs w:val="24"/>
+          <w:lang w:eastAsia="es-ES"/>
+        </w:rPr>
+        <w:t xml:space="preserve">: contiene la </w:t>
+      </w:r>
+      <w:proofErr w:type="spellStart"/>
+      <w:r>
+        <w:rPr>
+          <w:rFonts w:ascii="Arial" w:eastAsia="Times New Roman" w:hAnsi="Arial" w:cs="Arial"/>
+          <w:color w:val="273B47"/>
+          <w:sz w:val="16"/>
+          <w:szCs w:val="24"/>
+          <w:lang w:eastAsia="es-ES"/>
+        </w:rPr>
+        <w:t>url</w:t>
+      </w:r>
+      <w:proofErr w:type="spellEnd"/>
+      <w:r>
+        <w:rPr>
+          <w:rFonts w:ascii="Arial" w:eastAsia="Times New Roman" w:hAnsi="Arial" w:cs="Arial"/>
+          <w:color w:val="273B47"/>
+          <w:sz w:val="16"/>
+          <w:szCs w:val="24"/>
+          <w:lang w:eastAsia="es-ES"/>
+        </w:rPr>
+        <w:t xml:space="preserve"> que se usará como fondo del elemento.</w:t>
+      </w:r>
+    </w:p>
+    <w:p>
+      <w:pPr>
+        <w:numPr>
+          <w:ilvl w:val="0"/>
+          <w:numId w:val="13"/>
+        </w:numPr>
+        <w:shd w:val="clear" w:color="auto" w:fill="FFFFFF"/>
+        <w:spacing w:after="0" w:line="240" w:lineRule="auto"/>
+        <w:ind w:left="113" w:right="113"/>
+        <w:rPr>
+          <w:rFonts w:ascii="Arial" w:eastAsia="Times New Roman" w:hAnsi="Arial" w:cs="Arial"/>
+          <w:color w:val="273B47"/>
+          <w:sz w:val="16"/>
+          <w:szCs w:val="24"/>
+          <w:lang w:eastAsia="es-ES"/>
+        </w:rPr>
+      </w:pPr>
+      <w:proofErr w:type="spellStart"/>
+      <w:r>
+        <w:rPr>
+          <w:rFonts w:ascii="Arial" w:eastAsia="Times New Roman" w:hAnsi="Arial" w:cs="Arial"/>
+          <w:b/>
+          <w:bCs/>
+          <w:color w:val="273B47"/>
+          <w:sz w:val="16"/>
+          <w:szCs w:val="24"/>
+          <w:lang w:eastAsia="es-ES"/>
+        </w:rPr>
+        <w:t>background</w:t>
+      </w:r>
+      <w:proofErr w:type="spellEnd"/>
+      <w:r>
+        <w:rPr>
+          <w:rFonts w:ascii="Arial" w:eastAsia="Times New Roman" w:hAnsi="Arial" w:cs="Arial"/>
+          <w:b/>
+          <w:bCs/>
+          <w:color w:val="273B47"/>
+          <w:sz w:val="16"/>
+          <w:szCs w:val="24"/>
+          <w:lang w:eastAsia="es-ES"/>
+        </w:rPr>
+        <w:t>-color</w:t>
+      </w:r>
+      <w:r>
+        <w:rPr>
+          <w:rFonts w:ascii="Arial" w:eastAsia="Times New Roman" w:hAnsi="Arial" w:cs="Arial"/>
+          <w:color w:val="273B47"/>
+          <w:sz w:val="16"/>
+          <w:szCs w:val="24"/>
+          <w:lang w:eastAsia="es-ES"/>
+        </w:rPr>
+        <w:t>: indica el color de fondo, se puede usar en combinación con la imagen.</w:t>
+      </w:r>
+    </w:p>
+    <w:p>
+      <w:pPr>
+        <w:numPr>
+          <w:ilvl w:val="0"/>
+          <w:numId w:val="13"/>
+        </w:numPr>
+        <w:shd w:val="clear" w:color="auto" w:fill="FFFFFF"/>
+        <w:spacing w:after="0" w:line="240" w:lineRule="auto"/>
+        <w:ind w:left="113" w:right="113"/>
+        <w:rPr>
+          <w:rFonts w:ascii="Arial" w:eastAsia="Times New Roman" w:hAnsi="Arial" w:cs="Arial"/>
+          <w:color w:val="273B47"/>
+          <w:sz w:val="16"/>
+          <w:szCs w:val="24"/>
+          <w:lang w:eastAsia="es-ES"/>
+        </w:rPr>
+      </w:pPr>
+      <w:proofErr w:type="spellStart"/>
+      <w:r>
+        <w:rPr>
+          <w:rFonts w:ascii="Arial" w:eastAsia="Times New Roman" w:hAnsi="Arial" w:cs="Arial"/>
+          <w:b/>
+          <w:bCs/>
+          <w:color w:val="273B47"/>
+          <w:sz w:val="16"/>
+          <w:szCs w:val="24"/>
+          <w:lang w:eastAsia="es-ES"/>
+        </w:rPr>
+        <w:t>background-size</w:t>
+      </w:r>
+      <w:proofErr w:type="spellEnd"/>
+      <w:r>
+        <w:rPr>
+          <w:rFonts w:ascii="Arial" w:eastAsia="Times New Roman" w:hAnsi="Arial" w:cs="Arial"/>
+          <w:color w:val="273B47"/>
+          <w:sz w:val="16"/>
+          <w:szCs w:val="24"/>
+          <w:lang w:eastAsia="es-ES"/>
+        </w:rPr>
+        <w:t xml:space="preserve">: se puede indicar en valores de alto y ancho o en alguna de las palabras claves permitidas: </w:t>
+      </w:r>
+      <w:proofErr w:type="spellStart"/>
+      <w:r>
+        <w:rPr>
+          <w:rFonts w:ascii="Arial" w:eastAsia="Times New Roman" w:hAnsi="Arial" w:cs="Arial"/>
+          <w:color w:val="273B47"/>
+          <w:sz w:val="16"/>
+          <w:szCs w:val="24"/>
+          <w:lang w:eastAsia="es-ES"/>
+        </w:rPr>
+        <w:t>cover</w:t>
+      </w:r>
+      <w:proofErr w:type="spellEnd"/>
+      <w:r>
+        <w:rPr>
+          <w:rFonts w:ascii="Arial" w:eastAsia="Times New Roman" w:hAnsi="Arial" w:cs="Arial"/>
+          <w:color w:val="273B47"/>
+          <w:sz w:val="16"/>
+          <w:szCs w:val="24"/>
+          <w:lang w:eastAsia="es-ES"/>
+        </w:rPr>
+        <w:t xml:space="preserve"> o </w:t>
+      </w:r>
+      <w:proofErr w:type="spellStart"/>
+      <w:r>
+        <w:rPr>
+          <w:rFonts w:ascii="Arial" w:eastAsia="Times New Roman" w:hAnsi="Arial" w:cs="Arial"/>
+          <w:color w:val="273B47"/>
+          <w:sz w:val="16"/>
+          <w:szCs w:val="24"/>
+          <w:lang w:eastAsia="es-ES"/>
+        </w:rPr>
+        <w:t>contain</w:t>
+      </w:r>
+      <w:proofErr w:type="spellEnd"/>
+      <w:r>
+        <w:rPr>
+          <w:rFonts w:ascii="Arial" w:eastAsia="Times New Roman" w:hAnsi="Arial" w:cs="Arial"/>
+          <w:color w:val="273B47"/>
+          <w:sz w:val="16"/>
+          <w:szCs w:val="24"/>
+          <w:lang w:eastAsia="es-ES"/>
+        </w:rPr>
+        <w:t>.</w:t>
+      </w:r>
+    </w:p>
+    <w:p>
+      <w:pPr>
+        <w:numPr>
+          <w:ilvl w:val="0"/>
+          <w:numId w:val="13"/>
+        </w:numPr>
+        <w:shd w:val="clear" w:color="auto" w:fill="FFFFFF"/>
+        <w:spacing w:after="0" w:line="240" w:lineRule="auto"/>
+        <w:ind w:left="113" w:right="113"/>
+        <w:rPr>
+          <w:rFonts w:ascii="Arial" w:eastAsia="Times New Roman" w:hAnsi="Arial" w:cs="Arial"/>
+          <w:color w:val="273B47"/>
+          <w:sz w:val="16"/>
+          <w:szCs w:val="24"/>
+          <w:lang w:eastAsia="es-ES"/>
+        </w:rPr>
+      </w:pPr>
+      <w:proofErr w:type="spellStart"/>
+      <w:r>
+        <w:rPr>
+          <w:rFonts w:ascii="Arial" w:eastAsia="Times New Roman" w:hAnsi="Arial" w:cs="Arial"/>
+          <w:b/>
+          <w:bCs/>
+          <w:color w:val="273B47"/>
+          <w:sz w:val="16"/>
+          <w:szCs w:val="24"/>
+          <w:lang w:eastAsia="es-ES"/>
+        </w:rPr>
+        <w:t>background</w:t>
+      </w:r>
+      <w:proofErr w:type="spellEnd"/>
+      <w:r>
+        <w:rPr>
+          <w:rFonts w:ascii="Arial" w:eastAsia="Times New Roman" w:hAnsi="Arial" w:cs="Arial"/>
+          <w:b/>
+          <w:bCs/>
+          <w:color w:val="273B47"/>
+          <w:sz w:val="16"/>
+          <w:szCs w:val="24"/>
+          <w:lang w:eastAsia="es-ES"/>
+        </w:rPr>
+        <w:t>-position</w:t>
+      </w:r>
+      <w:r>
+        <w:rPr>
+          <w:rFonts w:ascii="Arial" w:eastAsia="Times New Roman" w:hAnsi="Arial" w:cs="Arial"/>
+          <w:color w:val="273B47"/>
+          <w:sz w:val="16"/>
+          <w:szCs w:val="24"/>
+          <w:lang w:eastAsia="es-ES"/>
+        </w:rPr>
+        <w:t xml:space="preserve">: indica la posición de la imagen dentro del elemento, puede indicarse en unidades o en palabras claves como center, </w:t>
+      </w:r>
+      <w:proofErr w:type="spellStart"/>
+      <w:r>
+        <w:rPr>
+          <w:rFonts w:ascii="Arial" w:eastAsia="Times New Roman" w:hAnsi="Arial" w:cs="Arial"/>
+          <w:color w:val="273B47"/>
+          <w:sz w:val="16"/>
+          <w:szCs w:val="24"/>
+          <w:lang w:eastAsia="es-ES"/>
+        </w:rPr>
+        <w:t>left</w:t>
+      </w:r>
+      <w:proofErr w:type="spellEnd"/>
+      <w:r>
+        <w:rPr>
+          <w:rFonts w:ascii="Arial" w:eastAsia="Times New Roman" w:hAnsi="Arial" w:cs="Arial"/>
+          <w:color w:val="273B47"/>
+          <w:sz w:val="16"/>
+          <w:szCs w:val="24"/>
+          <w:lang w:eastAsia="es-ES"/>
+        </w:rPr>
+        <w:t xml:space="preserve">, top y </w:t>
+      </w:r>
+      <w:proofErr w:type="spellStart"/>
+      <w:r>
+        <w:rPr>
+          <w:rFonts w:ascii="Arial" w:eastAsia="Times New Roman" w:hAnsi="Arial" w:cs="Arial"/>
+          <w:color w:val="273B47"/>
+          <w:sz w:val="16"/>
+          <w:szCs w:val="24"/>
+          <w:lang w:eastAsia="es-ES"/>
+        </w:rPr>
+        <w:t>right</w:t>
+      </w:r>
+      <w:proofErr w:type="spellEnd"/>
+      <w:r>
+        <w:rPr>
+          <w:rFonts w:ascii="Arial" w:eastAsia="Times New Roman" w:hAnsi="Arial" w:cs="Arial"/>
+          <w:color w:val="273B47"/>
+          <w:sz w:val="16"/>
+          <w:szCs w:val="24"/>
+          <w:lang w:eastAsia="es-ES"/>
+        </w:rPr>
+        <w:t>.</w:t>
+      </w:r>
+    </w:p>
+    <w:p>
+      <w:pPr>
+        <w:numPr>
+          <w:ilvl w:val="0"/>
+          <w:numId w:val="13"/>
+        </w:numPr>
+        <w:shd w:val="clear" w:color="auto" w:fill="FFFFFF"/>
+        <w:spacing w:after="0" w:line="240" w:lineRule="auto"/>
+        <w:ind w:left="113" w:right="113"/>
+        <w:rPr>
+          <w:rFonts w:ascii="Arial" w:eastAsia="Times New Roman" w:hAnsi="Arial" w:cs="Arial"/>
+          <w:color w:val="273B47"/>
+          <w:sz w:val="16"/>
+          <w:szCs w:val="24"/>
+          <w:lang w:eastAsia="es-ES"/>
+        </w:rPr>
+      </w:pPr>
+      <w:proofErr w:type="spellStart"/>
+      <w:r>
+        <w:rPr>
+          <w:rFonts w:ascii="Arial" w:eastAsia="Times New Roman" w:hAnsi="Arial" w:cs="Arial"/>
+          <w:b/>
+          <w:bCs/>
+          <w:color w:val="273B47"/>
+          <w:sz w:val="16"/>
+          <w:szCs w:val="24"/>
+          <w:lang w:eastAsia="es-ES"/>
+        </w:rPr>
+        <w:t>background-repeat</w:t>
+      </w:r>
+      <w:proofErr w:type="spellEnd"/>
+      <w:r>
+        <w:rPr>
+          <w:rFonts w:ascii="Arial" w:eastAsia="Times New Roman" w:hAnsi="Arial" w:cs="Arial"/>
+          <w:color w:val="273B47"/>
+          <w:sz w:val="16"/>
+          <w:szCs w:val="24"/>
+          <w:lang w:eastAsia="es-ES"/>
+        </w:rPr>
+        <w:t xml:space="preserve">: indica el método de repetición de la imagen de fondo, puede ser: </w:t>
+      </w:r>
+      <w:proofErr w:type="spellStart"/>
+      <w:r>
+        <w:rPr>
+          <w:rFonts w:ascii="Arial" w:eastAsia="Times New Roman" w:hAnsi="Arial" w:cs="Arial"/>
+          <w:color w:val="273B47"/>
+          <w:sz w:val="16"/>
+          <w:szCs w:val="24"/>
+          <w:lang w:eastAsia="es-ES"/>
+        </w:rPr>
+        <w:t>repeat</w:t>
+      </w:r>
+      <w:proofErr w:type="spellEnd"/>
+      <w:r>
+        <w:rPr>
+          <w:rFonts w:ascii="Arial" w:eastAsia="Times New Roman" w:hAnsi="Arial" w:cs="Arial"/>
+          <w:color w:val="273B47"/>
+          <w:sz w:val="16"/>
+          <w:szCs w:val="24"/>
+          <w:lang w:eastAsia="es-ES"/>
+        </w:rPr>
+        <w:t xml:space="preserve">, </w:t>
+      </w:r>
+      <w:proofErr w:type="spellStart"/>
+      <w:r>
+        <w:rPr>
+          <w:rFonts w:ascii="Arial" w:eastAsia="Times New Roman" w:hAnsi="Arial" w:cs="Arial"/>
+          <w:color w:val="273B47"/>
+          <w:sz w:val="16"/>
+          <w:szCs w:val="24"/>
+          <w:lang w:eastAsia="es-ES"/>
+        </w:rPr>
+        <w:t>repeat</w:t>
+      </w:r>
+      <w:proofErr w:type="spellEnd"/>
+      <w:r>
+        <w:rPr>
+          <w:rFonts w:ascii="Arial" w:eastAsia="Times New Roman" w:hAnsi="Arial" w:cs="Arial"/>
+          <w:color w:val="273B47"/>
+          <w:sz w:val="16"/>
+          <w:szCs w:val="24"/>
+          <w:lang w:eastAsia="es-ES"/>
+        </w:rPr>
+        <w:t xml:space="preserve">-x, </w:t>
+      </w:r>
+      <w:proofErr w:type="spellStart"/>
+      <w:r>
+        <w:rPr>
+          <w:rFonts w:ascii="Arial" w:eastAsia="Times New Roman" w:hAnsi="Arial" w:cs="Arial"/>
+          <w:color w:val="273B47"/>
+          <w:sz w:val="16"/>
+          <w:szCs w:val="24"/>
+          <w:lang w:eastAsia="es-ES"/>
+        </w:rPr>
+        <w:t>repeat</w:t>
+      </w:r>
+      <w:proofErr w:type="spellEnd"/>
+      <w:r>
+        <w:rPr>
+          <w:rFonts w:ascii="Arial" w:eastAsia="Times New Roman" w:hAnsi="Arial" w:cs="Arial"/>
+          <w:color w:val="273B47"/>
+          <w:sz w:val="16"/>
+          <w:szCs w:val="24"/>
+          <w:lang w:eastAsia="es-ES"/>
+        </w:rPr>
+        <w:t>-y o no-</w:t>
+      </w:r>
+      <w:proofErr w:type="spellStart"/>
+      <w:r>
+        <w:rPr>
+          <w:rFonts w:ascii="Arial" w:eastAsia="Times New Roman" w:hAnsi="Arial" w:cs="Arial"/>
+          <w:color w:val="273B47"/>
+          <w:sz w:val="16"/>
+          <w:szCs w:val="24"/>
+          <w:lang w:eastAsia="es-ES"/>
+        </w:rPr>
+        <w:t>repeat</w:t>
+      </w:r>
+      <w:proofErr w:type="spellEnd"/>
+      <w:r>
+        <w:rPr>
+          <w:rFonts w:ascii="Arial" w:eastAsia="Times New Roman" w:hAnsi="Arial" w:cs="Arial"/>
+          <w:color w:val="273B47"/>
+          <w:sz w:val="16"/>
+          <w:szCs w:val="24"/>
+          <w:lang w:eastAsia="es-ES"/>
+        </w:rPr>
+        <w:t>.</w:t>
+      </w:r>
+    </w:p>
+    <w:p>
+      <w:pPr>
+        <w:rPr>
+          <w:rFonts w:ascii="cooper_hewittmedium" w:hAnsi="cooper_hewittmedium"/>
+          <w:b/>
+          <w:bCs/>
+          <w:color w:val="000000"/>
+          <w:spacing w:val="-2"/>
+          <w:sz w:val="36"/>
+          <w:szCs w:val="36"/>
+          <w:shd w:val="clear" w:color="auto" w:fill="FFFFFF"/>
+        </w:rPr>
+      </w:pPr>
+      <w:r>
+        <w:rPr>
+          <w:rFonts w:ascii="cooper_hewittmedium" w:hAnsi="cooper_hewittmedium"/>
+          <w:b/>
+          <w:bCs/>
+          <w:color w:val="000000"/>
+          <w:spacing w:val="-2"/>
+          <w:sz w:val="36"/>
+          <w:szCs w:val="36"/>
+          <w:shd w:val="clear" w:color="auto" w:fill="FFFFFF"/>
+        </w:rPr>
+        <w:t>Rellenos</w:t>
+      </w:r>
+    </w:p>
+    <w:p>
+      <w:pPr>
+        <w:shd w:val="clear" w:color="auto" w:fill="FFFFFF"/>
+        <w:spacing w:after="0" w:line="240" w:lineRule="auto"/>
+        <w:rPr>
+          <w:rFonts w:ascii="Arial" w:eastAsia="Times New Roman" w:hAnsi="Arial" w:cs="Arial"/>
+          <w:color w:val="273B47"/>
+          <w:sz w:val="16"/>
+          <w:szCs w:val="24"/>
+          <w:lang w:eastAsia="es-ES"/>
+        </w:rPr>
+      </w:pPr>
+      <w:r>
+        <w:rPr>
+          <w:rFonts w:ascii="Arial" w:eastAsia="Times New Roman" w:hAnsi="Arial" w:cs="Arial"/>
+          <w:color w:val="273B47"/>
+          <w:sz w:val="16"/>
+          <w:szCs w:val="24"/>
+          <w:lang w:eastAsia="es-ES"/>
+        </w:rPr>
+        <w:t xml:space="preserve">Así como el margen separa a los elementos </w:t>
+      </w:r>
+      <w:proofErr w:type="spellStart"/>
+      <w:r>
+        <w:rPr>
+          <w:rFonts w:ascii="Arial" w:eastAsia="Times New Roman" w:hAnsi="Arial" w:cs="Arial"/>
+          <w:color w:val="273B47"/>
+          <w:sz w:val="16"/>
+          <w:szCs w:val="24"/>
+          <w:lang w:eastAsia="es-ES"/>
+        </w:rPr>
+        <w:t>html</w:t>
+      </w:r>
+      <w:proofErr w:type="spellEnd"/>
+      <w:r>
+        <w:rPr>
+          <w:rFonts w:ascii="Arial" w:eastAsia="Times New Roman" w:hAnsi="Arial" w:cs="Arial"/>
+          <w:color w:val="273B47"/>
+          <w:sz w:val="16"/>
+          <w:szCs w:val="24"/>
+          <w:lang w:eastAsia="es-ES"/>
+        </w:rPr>
+        <w:t xml:space="preserve"> entre sí, la propiedad </w:t>
+      </w:r>
+      <w:proofErr w:type="spellStart"/>
+      <w:r>
+        <w:rPr>
+          <w:rFonts w:ascii="Arial" w:eastAsia="Times New Roman" w:hAnsi="Arial" w:cs="Arial"/>
+          <w:b/>
+          <w:bCs/>
+          <w:color w:val="273B47"/>
+          <w:sz w:val="16"/>
+          <w:szCs w:val="24"/>
+          <w:lang w:eastAsia="es-ES"/>
+        </w:rPr>
+        <w:t>padding</w:t>
+      </w:r>
+      <w:proofErr w:type="spellEnd"/>
+      <w:r>
+        <w:rPr>
+          <w:rFonts w:ascii="Arial" w:eastAsia="Times New Roman" w:hAnsi="Arial" w:cs="Arial"/>
+          <w:color w:val="273B47"/>
+          <w:sz w:val="16"/>
+          <w:szCs w:val="24"/>
+          <w:lang w:eastAsia="es-ES"/>
+        </w:rPr>
+        <w:t> de relleno, permite definir una separación entre el contenido interno y el </w:t>
+      </w:r>
+      <w:r>
+        <w:rPr>
+          <w:rFonts w:ascii="Arial" w:eastAsia="Times New Roman" w:hAnsi="Arial" w:cs="Arial"/>
+          <w:i/>
+          <w:iCs/>
+          <w:color w:val="273B47"/>
+          <w:sz w:val="16"/>
+          <w:szCs w:val="24"/>
+          <w:lang w:eastAsia="es-ES"/>
+        </w:rPr>
+        <w:t>borde</w:t>
+      </w:r>
+      <w:r>
+        <w:rPr>
+          <w:rFonts w:ascii="Arial" w:eastAsia="Times New Roman" w:hAnsi="Arial" w:cs="Arial"/>
+          <w:color w:val="273B47"/>
+          <w:sz w:val="16"/>
+          <w:szCs w:val="24"/>
+          <w:lang w:eastAsia="es-ES"/>
+        </w:rPr>
+        <w:t> de un elemento.</w:t>
+      </w:r>
+    </w:p>
+    <w:p>
+      <w:pPr>
+        <w:shd w:val="clear" w:color="auto" w:fill="FFFFFF"/>
+        <w:spacing w:before="113" w:after="113" w:line="240" w:lineRule="auto"/>
+        <w:rPr>
+          <w:rFonts w:ascii="Arial" w:eastAsia="Times New Roman" w:hAnsi="Arial" w:cs="Arial"/>
+          <w:color w:val="273B47"/>
+          <w:sz w:val="16"/>
+          <w:szCs w:val="24"/>
+          <w:lang w:eastAsia="es-ES"/>
+        </w:rPr>
+      </w:pPr>
+      <w:r>
+        <w:rPr>
+          <w:rFonts w:ascii="Arial" w:eastAsia="Times New Roman" w:hAnsi="Arial" w:cs="Arial"/>
+          <w:color w:val="273B47"/>
+          <w:sz w:val="16"/>
+          <w:szCs w:val="24"/>
+          <w:lang w:eastAsia="es-ES"/>
+        </w:rPr>
+        <w:t xml:space="preserve">Al inspeccionar los elementos </w:t>
+      </w:r>
+      <w:proofErr w:type="spellStart"/>
+      <w:r>
+        <w:rPr>
+          <w:rFonts w:ascii="Arial" w:eastAsia="Times New Roman" w:hAnsi="Arial" w:cs="Arial"/>
+          <w:color w:val="273B47"/>
+          <w:sz w:val="16"/>
+          <w:szCs w:val="24"/>
+          <w:lang w:eastAsia="es-ES"/>
+        </w:rPr>
+        <w:t>html</w:t>
+      </w:r>
+      <w:proofErr w:type="spellEnd"/>
+      <w:r>
+        <w:rPr>
+          <w:rFonts w:ascii="Arial" w:eastAsia="Times New Roman" w:hAnsi="Arial" w:cs="Arial"/>
+          <w:color w:val="273B47"/>
+          <w:sz w:val="16"/>
+          <w:szCs w:val="24"/>
+          <w:lang w:eastAsia="es-ES"/>
+        </w:rPr>
+        <w:t xml:space="preserve"> en el navegador, se puede apreciar el </w:t>
+      </w:r>
+      <w:proofErr w:type="spellStart"/>
+      <w:r>
+        <w:rPr>
+          <w:rFonts w:ascii="Arial" w:eastAsia="Times New Roman" w:hAnsi="Arial" w:cs="Arial"/>
+          <w:color w:val="273B47"/>
+          <w:sz w:val="16"/>
+          <w:szCs w:val="24"/>
+          <w:lang w:eastAsia="es-ES"/>
+        </w:rPr>
+        <w:t>margin</w:t>
+      </w:r>
+      <w:proofErr w:type="spellEnd"/>
+      <w:r>
+        <w:rPr>
+          <w:rFonts w:ascii="Arial" w:eastAsia="Times New Roman" w:hAnsi="Arial" w:cs="Arial"/>
+          <w:color w:val="273B47"/>
+          <w:sz w:val="16"/>
+          <w:szCs w:val="24"/>
+          <w:lang w:eastAsia="es-ES"/>
+        </w:rPr>
+        <w:t xml:space="preserve"> con color naranja y el </w:t>
+      </w:r>
+      <w:proofErr w:type="spellStart"/>
+      <w:r>
+        <w:rPr>
+          <w:rFonts w:ascii="Arial" w:eastAsia="Times New Roman" w:hAnsi="Arial" w:cs="Arial"/>
+          <w:color w:val="273B47"/>
+          <w:sz w:val="16"/>
+          <w:szCs w:val="24"/>
+          <w:lang w:eastAsia="es-ES"/>
+        </w:rPr>
+        <w:t>padding</w:t>
+      </w:r>
+      <w:proofErr w:type="spellEnd"/>
+      <w:r>
+        <w:rPr>
+          <w:rFonts w:ascii="Arial" w:eastAsia="Times New Roman" w:hAnsi="Arial" w:cs="Arial"/>
+          <w:color w:val="273B47"/>
+          <w:sz w:val="16"/>
+          <w:szCs w:val="24"/>
+          <w:lang w:eastAsia="es-ES"/>
+        </w:rPr>
+        <w:t xml:space="preserve"> con color verde.</w:t>
+      </w:r>
+    </w:p>
+    <w:p>
+      <w:pPr>
+        <w:shd w:val="clear" w:color="auto" w:fill="FFFFFF"/>
+        <w:spacing w:before="113" w:after="113" w:line="240" w:lineRule="auto"/>
+        <w:rPr>
+          <w:rFonts w:ascii="Arial" w:eastAsia="Times New Roman" w:hAnsi="Arial" w:cs="Arial"/>
+          <w:color w:val="273B47"/>
+          <w:sz w:val="16"/>
+          <w:szCs w:val="24"/>
+          <w:lang w:eastAsia="es-ES"/>
+        </w:rPr>
+      </w:pPr>
+      <w:r>
+        <w:rPr>
+          <w:rFonts w:ascii="Arial" w:eastAsia="Times New Roman" w:hAnsi="Arial" w:cs="Arial"/>
+          <w:color w:val="273B47"/>
+          <w:sz w:val="16"/>
+          <w:szCs w:val="24"/>
+          <w:lang w:eastAsia="es-ES"/>
+        </w:rPr>
+        <w:t xml:space="preserve">Una forma de identificar cuándo es mejor usar </w:t>
+      </w:r>
+      <w:proofErr w:type="spellStart"/>
+      <w:r>
+        <w:rPr>
+          <w:rFonts w:ascii="Arial" w:eastAsia="Times New Roman" w:hAnsi="Arial" w:cs="Arial"/>
+          <w:color w:val="273B47"/>
+          <w:sz w:val="16"/>
+          <w:szCs w:val="24"/>
+          <w:lang w:eastAsia="es-ES"/>
+        </w:rPr>
+        <w:t>margin</w:t>
+      </w:r>
+      <w:proofErr w:type="spellEnd"/>
+      <w:r>
+        <w:rPr>
+          <w:rFonts w:ascii="Arial" w:eastAsia="Times New Roman" w:hAnsi="Arial" w:cs="Arial"/>
+          <w:color w:val="273B47"/>
+          <w:sz w:val="16"/>
+          <w:szCs w:val="24"/>
+          <w:lang w:eastAsia="es-ES"/>
+        </w:rPr>
+        <w:t xml:space="preserve"> o </w:t>
+      </w:r>
+      <w:proofErr w:type="spellStart"/>
+      <w:r>
+        <w:rPr>
+          <w:rFonts w:ascii="Arial" w:eastAsia="Times New Roman" w:hAnsi="Arial" w:cs="Arial"/>
+          <w:color w:val="273B47"/>
+          <w:sz w:val="16"/>
+          <w:szCs w:val="24"/>
+          <w:lang w:eastAsia="es-ES"/>
+        </w:rPr>
+        <w:t>padding</w:t>
+      </w:r>
+      <w:proofErr w:type="spellEnd"/>
+      <w:r>
+        <w:rPr>
+          <w:rFonts w:ascii="Arial" w:eastAsia="Times New Roman" w:hAnsi="Arial" w:cs="Arial"/>
+          <w:color w:val="273B47"/>
+          <w:sz w:val="16"/>
+          <w:szCs w:val="24"/>
+          <w:lang w:eastAsia="es-ES"/>
+        </w:rPr>
+        <w:t xml:space="preserve"> en un elemento, es evaluando la necesidad de usar borde o </w:t>
+      </w:r>
+      <w:proofErr w:type="spellStart"/>
+      <w:r>
+        <w:rPr>
+          <w:rFonts w:ascii="Arial" w:eastAsia="Times New Roman" w:hAnsi="Arial" w:cs="Arial"/>
+          <w:color w:val="273B47"/>
+          <w:sz w:val="16"/>
+          <w:szCs w:val="24"/>
+          <w:lang w:eastAsia="es-ES"/>
+        </w:rPr>
+        <w:t>background</w:t>
+      </w:r>
+      <w:proofErr w:type="spellEnd"/>
+      <w:r>
+        <w:rPr>
+          <w:rFonts w:ascii="Arial" w:eastAsia="Times New Roman" w:hAnsi="Arial" w:cs="Arial"/>
+          <w:color w:val="273B47"/>
+          <w:sz w:val="16"/>
+          <w:szCs w:val="24"/>
+          <w:lang w:eastAsia="es-ES"/>
+        </w:rPr>
+        <w:t xml:space="preserve">, ya que son éstos: el borde y el </w:t>
+      </w:r>
+      <w:proofErr w:type="spellStart"/>
+      <w:r>
+        <w:rPr>
+          <w:rFonts w:ascii="Arial" w:eastAsia="Times New Roman" w:hAnsi="Arial" w:cs="Arial"/>
+          <w:color w:val="273B47"/>
+          <w:sz w:val="16"/>
+          <w:szCs w:val="24"/>
+          <w:lang w:eastAsia="es-ES"/>
+        </w:rPr>
+        <w:t>background</w:t>
+      </w:r>
+      <w:proofErr w:type="spellEnd"/>
+      <w:r>
+        <w:rPr>
+          <w:rFonts w:ascii="Arial" w:eastAsia="Times New Roman" w:hAnsi="Arial" w:cs="Arial"/>
+          <w:color w:val="273B47"/>
+          <w:sz w:val="16"/>
+          <w:szCs w:val="24"/>
+          <w:lang w:eastAsia="es-ES"/>
+        </w:rPr>
+        <w:t>, los que realmente diferencian el uso de uno u otro.</w:t>
+      </w:r>
+    </w:p>
+    <w:p>
+      <w:pPr>
+        <w:shd w:val="clear" w:color="auto" w:fill="FFFFFF"/>
+        <w:spacing w:before="113" w:after="113" w:line="240" w:lineRule="auto"/>
+        <w:rPr>
+          <w:rFonts w:ascii="Arial" w:eastAsia="Times New Roman" w:hAnsi="Arial" w:cs="Arial"/>
+          <w:color w:val="273B47"/>
+          <w:sz w:val="16"/>
+          <w:szCs w:val="24"/>
+          <w:lang w:eastAsia="es-ES"/>
+        </w:rPr>
+      </w:pPr>
+      <w:r>
+        <w:rPr>
+          <w:noProof/>
+          <w:lang w:eastAsia="es-ES"/>
+        </w:rPr>
+        <w:drawing>
+          <wp:inline distT="0" distB="0" distL="0" distR="0" wp14:anchorId="58F6D083" wp14:editId="5865D964">
+            <wp:extent cx="3098165" cy="2816352"/>
+            <wp:effectExtent l="0" t="0" r="6985" b="3175"/>
+            <wp:docPr id="5" name="Imagen 5"/>
+            <wp:cNvGraphicFramePr>
+              <a:graphicFrameLocks xmlns:a="http://schemas.openxmlformats.org/drawingml/2006/main" noChangeAspect="1"/>
+            </wp:cNvGraphicFramePr>
+            <a:graphic xmlns:a="http://schemas.openxmlformats.org/drawingml/2006/main">
+              <a:graphicData uri="http://schemas.openxmlformats.org/drawingml/2006/picture">
+                <pic:pic xmlns:pic="http://schemas.openxmlformats.org/drawingml/2006/picture">
+                  <pic:nvPicPr>
+                    <pic:cNvPr id="1" name=""/>
+                    <pic:cNvPicPr/>
+                  </pic:nvPicPr>
+                  <pic:blipFill>
+                    <a:blip r:embed="rId10"/>
+                    <a:stretch>
+                      <a:fillRect/>
+                    </a:stretch>
+                  </pic:blipFill>
+                  <pic:spPr>
+                    <a:xfrm>
+                      <a:off x="0" y="0"/>
+                      <a:ext cx="3098394" cy="2816560"/>
+                    </a:xfrm>
+                    <a:prstGeom prst="rect">
+                      <a:avLst/>
+                    </a:prstGeom>
+                  </pic:spPr>
+                </pic:pic>
+              </a:graphicData>
+            </a:graphic>
+          </wp:inline>
+        </w:drawing>
+      </w:r>
+    </w:p>
+    <w:p>
+      <w:pPr>
+        <w:rPr>
+          <w:rFonts w:ascii="cooper_hewittmedium" w:hAnsi="cooper_hewittmedium"/>
+          <w:b/>
+          <w:bCs/>
+          <w:color w:val="000000"/>
+          <w:spacing w:val="-2"/>
+          <w:sz w:val="36"/>
+          <w:szCs w:val="36"/>
+          <w:shd w:val="clear" w:color="auto" w:fill="FFFFFF"/>
+        </w:rPr>
+      </w:pPr>
+      <w:r>
+        <w:rPr>
+          <w:rFonts w:ascii="cooper_hewittmedium" w:hAnsi="cooper_hewittmedium"/>
+          <w:b/>
+          <w:bCs/>
+          <w:color w:val="000000"/>
+          <w:spacing w:val="-2"/>
+          <w:sz w:val="36"/>
+          <w:szCs w:val="36"/>
+          <w:shd w:val="clear" w:color="auto" w:fill="FFFFFF"/>
+        </w:rPr>
+        <w:t>Modelo de caja</w:t>
+      </w:r>
+    </w:p>
+    <w:p>
+      <w:pPr>
+        <w:pStyle w:val="NormalWeb"/>
+        <w:shd w:val="clear" w:color="auto" w:fill="FFFFFF"/>
+        <w:spacing w:before="0" w:beforeAutospacing="0" w:after="0" w:afterAutospacing="0"/>
+        <w:rPr>
+          <w:rFonts w:ascii="Arial" w:hAnsi="Arial" w:cs="Arial"/>
+          <w:color w:val="273B47"/>
+          <w:sz w:val="16"/>
+        </w:rPr>
+      </w:pPr>
+      <w:r>
+        <w:rPr>
+          <w:rFonts w:ascii="Arial" w:hAnsi="Arial" w:cs="Arial"/>
+          <w:color w:val="273B47"/>
+          <w:sz w:val="16"/>
+        </w:rPr>
+        <w:t xml:space="preserve">El modelo de caja es un concepto teórico de </w:t>
+      </w:r>
+      <w:proofErr w:type="spellStart"/>
+      <w:r>
+        <w:rPr>
+          <w:rFonts w:ascii="Arial" w:hAnsi="Arial" w:cs="Arial"/>
+          <w:color w:val="273B47"/>
+          <w:sz w:val="16"/>
+        </w:rPr>
+        <w:t>css</w:t>
+      </w:r>
+      <w:proofErr w:type="spellEnd"/>
+      <w:r>
+        <w:rPr>
+          <w:rFonts w:ascii="Arial" w:hAnsi="Arial" w:cs="Arial"/>
+          <w:color w:val="273B47"/>
+          <w:sz w:val="16"/>
+        </w:rPr>
+        <w:t xml:space="preserve"> que representa a cada elemento </w:t>
+      </w:r>
+      <w:proofErr w:type="spellStart"/>
+      <w:r>
+        <w:rPr>
+          <w:rFonts w:ascii="Arial" w:hAnsi="Arial" w:cs="Arial"/>
+          <w:color w:val="273B47"/>
+          <w:sz w:val="16"/>
+        </w:rPr>
+        <w:t>html</w:t>
+      </w:r>
+      <w:proofErr w:type="spellEnd"/>
+      <w:r>
+        <w:rPr>
+          <w:rFonts w:ascii="Arial" w:hAnsi="Arial" w:cs="Arial"/>
+          <w:color w:val="273B47"/>
+          <w:sz w:val="16"/>
+        </w:rPr>
+        <w:t xml:space="preserve"> en base sus propiedades de: </w:t>
+      </w:r>
+      <w:proofErr w:type="spellStart"/>
+      <w:r>
+        <w:rPr>
+          <w:rStyle w:val="Textoennegrita"/>
+          <w:rFonts w:ascii="Arial" w:hAnsi="Arial" w:cs="Arial"/>
+          <w:color w:val="273B47"/>
+          <w:sz w:val="16"/>
+        </w:rPr>
+        <w:t>margin</w:t>
+      </w:r>
+      <w:proofErr w:type="spellEnd"/>
+      <w:r>
+        <w:rPr>
+          <w:rFonts w:ascii="Arial" w:hAnsi="Arial" w:cs="Arial"/>
+          <w:color w:val="273B47"/>
+          <w:sz w:val="16"/>
+        </w:rPr>
+        <w:t>, </w:t>
+      </w:r>
+      <w:proofErr w:type="spellStart"/>
+      <w:r>
+        <w:rPr>
+          <w:rStyle w:val="Textoennegrita"/>
+          <w:rFonts w:ascii="Arial" w:hAnsi="Arial" w:cs="Arial"/>
+          <w:color w:val="273B47"/>
+          <w:sz w:val="16"/>
+        </w:rPr>
+        <w:t>border</w:t>
+      </w:r>
+      <w:proofErr w:type="spellEnd"/>
+      <w:r>
+        <w:rPr>
+          <w:rFonts w:ascii="Arial" w:hAnsi="Arial" w:cs="Arial"/>
+          <w:color w:val="273B47"/>
+          <w:sz w:val="16"/>
+        </w:rPr>
+        <w:t>, </w:t>
+      </w:r>
+      <w:proofErr w:type="spellStart"/>
+      <w:r>
+        <w:rPr>
+          <w:rStyle w:val="Textoennegrita"/>
+          <w:rFonts w:ascii="Arial" w:hAnsi="Arial" w:cs="Arial"/>
+          <w:color w:val="273B47"/>
+          <w:sz w:val="16"/>
+        </w:rPr>
+        <w:t>padding</w:t>
+      </w:r>
+      <w:proofErr w:type="spellEnd"/>
+      <w:r>
+        <w:rPr>
+          <w:rFonts w:ascii="Arial" w:hAnsi="Arial" w:cs="Arial"/>
+          <w:color w:val="273B47"/>
+          <w:sz w:val="16"/>
+        </w:rPr>
+        <w:t> y </w:t>
+      </w:r>
+      <w:r>
+        <w:rPr>
+          <w:rStyle w:val="Textoennegrita"/>
+          <w:rFonts w:ascii="Arial" w:hAnsi="Arial" w:cs="Arial"/>
+          <w:color w:val="273B47"/>
+          <w:sz w:val="16"/>
+        </w:rPr>
+        <w:t>dimensiones</w:t>
+      </w:r>
+      <w:r>
+        <w:rPr>
+          <w:rFonts w:ascii="Arial" w:hAnsi="Arial" w:cs="Arial"/>
+          <w:color w:val="273B47"/>
+          <w:sz w:val="16"/>
+        </w:rPr>
+        <w:t> (alto y ancho).</w:t>
+      </w:r>
+      <w:r>
+        <w:rPr>
+          <w:rFonts w:ascii="Arial" w:hAnsi="Arial" w:cs="Arial"/>
+          <w:color w:val="273B47"/>
+          <w:sz w:val="16"/>
+        </w:rPr>
+        <w:br/>
+        <w:t xml:space="preserve">Para visualizar un elemento </w:t>
+      </w:r>
+      <w:proofErr w:type="spellStart"/>
+      <w:r>
+        <w:rPr>
+          <w:rFonts w:ascii="Arial" w:hAnsi="Arial" w:cs="Arial"/>
+          <w:color w:val="273B47"/>
+          <w:sz w:val="16"/>
+        </w:rPr>
+        <w:t>html</w:t>
+      </w:r>
+      <w:proofErr w:type="spellEnd"/>
+      <w:r>
+        <w:rPr>
+          <w:rFonts w:ascii="Arial" w:hAnsi="Arial" w:cs="Arial"/>
+          <w:color w:val="273B47"/>
+          <w:sz w:val="16"/>
+        </w:rPr>
+        <w:t xml:space="preserve"> en su representación como modelo de caja debemos irnos a la parte baja de la sección </w:t>
+      </w:r>
+      <w:proofErr w:type="spellStart"/>
+      <w:r>
+        <w:rPr>
+          <w:rStyle w:val="nfasis"/>
+          <w:rFonts w:ascii="Arial" w:hAnsi="Arial" w:cs="Arial"/>
+          <w:color w:val="273B47"/>
+          <w:sz w:val="16"/>
+        </w:rPr>
+        <w:t>styles</w:t>
+      </w:r>
+      <w:proofErr w:type="spellEnd"/>
+      <w:r>
+        <w:rPr>
+          <w:rFonts w:ascii="Arial" w:hAnsi="Arial" w:cs="Arial"/>
+          <w:color w:val="273B47"/>
+          <w:sz w:val="16"/>
+        </w:rPr>
+        <w:t> del inspector de elementos, o en la sección llamada </w:t>
+      </w:r>
+      <w:proofErr w:type="spellStart"/>
+      <w:r>
+        <w:rPr>
+          <w:rStyle w:val="Textoennegrita"/>
+          <w:rFonts w:ascii="Arial" w:hAnsi="Arial" w:cs="Arial"/>
+          <w:color w:val="273B47"/>
+          <w:sz w:val="16"/>
+        </w:rPr>
+        <w:t>Computed</w:t>
+      </w:r>
+      <w:proofErr w:type="spellEnd"/>
+      <w:r>
+        <w:rPr>
+          <w:rFonts w:ascii="Arial" w:hAnsi="Arial" w:cs="Arial"/>
+          <w:color w:val="273B47"/>
+          <w:sz w:val="16"/>
+        </w:rPr>
+        <w:t>.</w:t>
+      </w:r>
+    </w:p>
+    <w:p>
+      <w:pPr>
+        <w:pStyle w:val="NormalWeb"/>
+        <w:shd w:val="clear" w:color="auto" w:fill="FFFFFF"/>
+        <w:spacing w:before="0" w:beforeAutospacing="0" w:after="0" w:afterAutospacing="0"/>
+        <w:rPr>
+          <w:rFonts w:ascii="Arial" w:hAnsi="Arial" w:cs="Arial"/>
+          <w:color w:val="273B47"/>
+          <w:sz w:val="16"/>
+        </w:rPr>
+      </w:pPr>
+      <w:r>
+        <w:rPr>
+          <w:rFonts w:ascii="Arial" w:hAnsi="Arial" w:cs="Arial"/>
+          <w:color w:val="273B47"/>
+          <w:sz w:val="16"/>
+        </w:rPr>
+        <w:t>En el modelo de caja, el </w:t>
+      </w:r>
+      <w:r>
+        <w:rPr>
+          <w:rStyle w:val="Textoennegrita"/>
+          <w:rFonts w:ascii="Arial" w:hAnsi="Arial" w:cs="Arial"/>
+          <w:color w:val="273B47"/>
+          <w:sz w:val="16"/>
+        </w:rPr>
+        <w:t>ancho total</w:t>
+      </w:r>
+      <w:r>
+        <w:rPr>
+          <w:rFonts w:ascii="Arial" w:hAnsi="Arial" w:cs="Arial"/>
+          <w:color w:val="273B47"/>
+          <w:sz w:val="16"/>
+        </w:rPr>
+        <w:t> de un </w:t>
+      </w:r>
+      <w:r>
+        <w:rPr>
+          <w:rStyle w:val="nfasis"/>
+          <w:rFonts w:ascii="Arial" w:hAnsi="Arial" w:cs="Arial"/>
+          <w:color w:val="273B47"/>
+          <w:sz w:val="16"/>
+        </w:rPr>
+        <w:t xml:space="preserve">elemento </w:t>
+      </w:r>
+      <w:proofErr w:type="spellStart"/>
+      <w:r>
+        <w:rPr>
+          <w:rStyle w:val="nfasis"/>
+          <w:rFonts w:ascii="Arial" w:hAnsi="Arial" w:cs="Arial"/>
+          <w:color w:val="273B47"/>
+          <w:sz w:val="16"/>
+        </w:rPr>
+        <w:t>html</w:t>
+      </w:r>
+      <w:proofErr w:type="spellEnd"/>
+      <w:r>
+        <w:rPr>
+          <w:rFonts w:ascii="Arial" w:hAnsi="Arial" w:cs="Arial"/>
+          <w:color w:val="273B47"/>
+          <w:sz w:val="16"/>
+        </w:rPr>
+        <w:t> equivale a la sumatoria de los valores de: </w:t>
+      </w:r>
+      <w:r>
+        <w:rPr>
+          <w:rStyle w:val="Textoennegrita"/>
+          <w:rFonts w:ascii="Arial" w:hAnsi="Arial" w:cs="Arial"/>
+          <w:color w:val="273B47"/>
+          <w:sz w:val="16"/>
+        </w:rPr>
+        <w:t>width</w:t>
+      </w:r>
+      <w:r>
+        <w:rPr>
+          <w:rFonts w:ascii="Arial" w:hAnsi="Arial" w:cs="Arial"/>
+          <w:color w:val="273B47"/>
+          <w:sz w:val="16"/>
+        </w:rPr>
+        <w:t>, </w:t>
+      </w:r>
+      <w:r>
+        <w:rPr>
+          <w:rStyle w:val="Textoennegrita"/>
+          <w:rFonts w:ascii="Arial" w:hAnsi="Arial" w:cs="Arial"/>
+          <w:color w:val="273B47"/>
+          <w:sz w:val="16"/>
+        </w:rPr>
+        <w:t>padding-left</w:t>
+      </w:r>
+      <w:r>
+        <w:rPr>
+          <w:rFonts w:ascii="Arial" w:hAnsi="Arial" w:cs="Arial"/>
+          <w:color w:val="273B47"/>
+          <w:sz w:val="16"/>
+        </w:rPr>
+        <w:t>, </w:t>
+      </w:r>
+      <w:r>
+        <w:rPr>
+          <w:rStyle w:val="Textoennegrita"/>
+          <w:rFonts w:ascii="Arial" w:hAnsi="Arial" w:cs="Arial"/>
+          <w:color w:val="273B47"/>
+          <w:sz w:val="16"/>
+        </w:rPr>
+        <w:t>padding-</w:t>
+      </w:r>
+      <w:r>
+        <w:rPr>
+          <w:rStyle w:val="Textoennegrita"/>
+          <w:rFonts w:ascii="Arial" w:hAnsi="Arial" w:cs="Arial"/>
+          <w:color w:val="273B47"/>
+          <w:sz w:val="16"/>
+        </w:rPr>
+        <w:lastRenderedPageBreak/>
+        <w:t>right</w:t>
+      </w:r>
+      <w:r>
+        <w:rPr>
+          <w:rFonts w:ascii="Arial" w:hAnsi="Arial" w:cs="Arial"/>
+          <w:color w:val="273B47"/>
+          <w:sz w:val="16"/>
+        </w:rPr>
+        <w:t>, </w:t>
+      </w:r>
+      <w:r>
+        <w:rPr>
+          <w:rStyle w:val="Textoennegrita"/>
+          <w:rFonts w:ascii="Arial" w:hAnsi="Arial" w:cs="Arial"/>
+          <w:color w:val="273B47"/>
+          <w:sz w:val="16"/>
+        </w:rPr>
+        <w:t>border-left-width</w:t>
+      </w:r>
+      <w:r>
+        <w:rPr>
+          <w:rFonts w:ascii="Arial" w:hAnsi="Arial" w:cs="Arial"/>
+          <w:color w:val="273B47"/>
+          <w:sz w:val="16"/>
+        </w:rPr>
+        <w:t>, </w:t>
+      </w:r>
+      <w:r>
+        <w:rPr>
+          <w:rStyle w:val="Textoennegrita"/>
+          <w:rFonts w:ascii="Arial" w:hAnsi="Arial" w:cs="Arial"/>
+          <w:color w:val="273B47"/>
+          <w:sz w:val="16"/>
+        </w:rPr>
+        <w:t>border-right-width</w:t>
+      </w:r>
+      <w:r>
+        <w:rPr>
+          <w:rFonts w:ascii="Arial" w:hAnsi="Arial" w:cs="Arial"/>
+          <w:color w:val="273B47"/>
+          <w:sz w:val="16"/>
+        </w:rPr>
+        <w:t>. De manera similar aplica para el </w:t>
+      </w:r>
+      <w:r>
+        <w:rPr>
+          <w:rStyle w:val="Textoennegrita"/>
+          <w:rFonts w:ascii="Arial" w:hAnsi="Arial" w:cs="Arial"/>
+          <w:color w:val="273B47"/>
+          <w:sz w:val="16"/>
+        </w:rPr>
+        <w:t>alto total</w:t>
+      </w:r>
+      <w:r>
+        <w:rPr>
+          <w:rFonts w:ascii="Arial" w:hAnsi="Arial" w:cs="Arial"/>
+          <w:color w:val="273B47"/>
+          <w:sz w:val="16"/>
+        </w:rPr>
+        <w:t> de cada </w:t>
+      </w:r>
+      <w:r>
+        <w:rPr>
+          <w:rStyle w:val="nfasis"/>
+          <w:rFonts w:ascii="Arial" w:hAnsi="Arial" w:cs="Arial"/>
+          <w:color w:val="273B47"/>
+          <w:sz w:val="16"/>
+        </w:rPr>
+        <w:t>elemento</w:t>
+      </w:r>
+      <w:r>
+        <w:rPr>
+          <w:rFonts w:ascii="Arial" w:hAnsi="Arial" w:cs="Arial"/>
+          <w:color w:val="273B47"/>
+          <w:sz w:val="16"/>
+        </w:rPr>
+        <w:t>. Aunque </w:t>
+      </w:r>
+      <w:proofErr w:type="spellStart"/>
+      <w:r>
+        <w:rPr>
+          <w:rStyle w:val="Textoennegrita"/>
+          <w:rFonts w:ascii="Arial" w:hAnsi="Arial" w:cs="Arial"/>
+          <w:color w:val="273B47"/>
+          <w:sz w:val="16"/>
+        </w:rPr>
+        <w:t>margin-left</w:t>
+      </w:r>
+      <w:proofErr w:type="spellEnd"/>
+      <w:r>
+        <w:rPr>
+          <w:rFonts w:ascii="Arial" w:hAnsi="Arial" w:cs="Arial"/>
+          <w:color w:val="273B47"/>
+          <w:sz w:val="16"/>
+        </w:rPr>
+        <w:t> y </w:t>
+      </w:r>
+      <w:proofErr w:type="spellStart"/>
+      <w:r>
+        <w:rPr>
+          <w:rStyle w:val="Textoennegrita"/>
+          <w:rFonts w:ascii="Arial" w:hAnsi="Arial" w:cs="Arial"/>
+          <w:color w:val="273B47"/>
+          <w:sz w:val="16"/>
+        </w:rPr>
+        <w:t>margin-right</w:t>
+      </w:r>
+      <w:proofErr w:type="spellEnd"/>
+      <w:r>
+        <w:rPr>
+          <w:rFonts w:ascii="Arial" w:hAnsi="Arial" w:cs="Arial"/>
+          <w:color w:val="273B47"/>
+          <w:sz w:val="16"/>
+        </w:rPr>
+        <w:t xml:space="preserve">, forman parte del modelo de caja, no se incluyen para el </w:t>
+      </w:r>
+      <w:proofErr w:type="spellStart"/>
+      <w:proofErr w:type="gramStart"/>
+      <w:r>
+        <w:rPr>
+          <w:rFonts w:ascii="Arial" w:hAnsi="Arial" w:cs="Arial"/>
+          <w:color w:val="273B47"/>
+          <w:sz w:val="16"/>
+        </w:rPr>
+        <w:t>calculo</w:t>
+      </w:r>
+      <w:proofErr w:type="spellEnd"/>
+      <w:proofErr w:type="gramEnd"/>
+      <w:r>
+        <w:rPr>
+          <w:rFonts w:ascii="Arial" w:hAnsi="Arial" w:cs="Arial"/>
+          <w:color w:val="273B47"/>
+          <w:sz w:val="16"/>
+        </w:rPr>
+        <w:t xml:space="preserve"> del ancho total.</w:t>
+      </w:r>
+    </w:p>
+    <w:p>
+      <w:pPr>
+        <w:pStyle w:val="NormalWeb"/>
+        <w:shd w:val="clear" w:color="auto" w:fill="FFFFFF"/>
+        <w:spacing w:before="0" w:beforeAutospacing="0" w:after="0" w:afterAutospacing="0"/>
+        <w:rPr>
+          <w:rFonts w:ascii="Arial" w:hAnsi="Arial" w:cs="Arial"/>
+          <w:color w:val="273B47"/>
+          <w:sz w:val="16"/>
+        </w:rPr>
+      </w:pPr>
+      <w:r>
+        <w:rPr>
+          <w:rFonts w:ascii="Arial" w:hAnsi="Arial" w:cs="Arial"/>
+          <w:color w:val="273B47"/>
+          <w:sz w:val="16"/>
+        </w:rPr>
+        <w:t>Con la propiedad </w:t>
+      </w:r>
+      <w:r>
+        <w:rPr>
+          <w:rStyle w:val="Textoennegrita"/>
+          <w:rFonts w:ascii="Arial" w:hAnsi="Arial" w:cs="Arial"/>
+          <w:color w:val="273B47"/>
+          <w:sz w:val="16"/>
+        </w:rPr>
+        <w:t>box-</w:t>
+      </w:r>
+      <w:proofErr w:type="spellStart"/>
+      <w:r>
+        <w:rPr>
+          <w:rStyle w:val="Textoennegrita"/>
+          <w:rFonts w:ascii="Arial" w:hAnsi="Arial" w:cs="Arial"/>
+          <w:color w:val="273B47"/>
+          <w:sz w:val="16"/>
+        </w:rPr>
+        <w:t>sizing</w:t>
+      </w:r>
+      <w:proofErr w:type="spellEnd"/>
+      <w:r>
+        <w:rPr>
+          <w:rFonts w:ascii="Arial" w:hAnsi="Arial" w:cs="Arial"/>
+          <w:color w:val="273B47"/>
+          <w:sz w:val="16"/>
+        </w:rPr>
+        <w:t>, y en particular con el valor </w:t>
+      </w:r>
+      <w:proofErr w:type="spellStart"/>
+      <w:r>
+        <w:rPr>
+          <w:rStyle w:val="Textoennegrita"/>
+          <w:rFonts w:ascii="Arial" w:hAnsi="Arial" w:cs="Arial"/>
+          <w:color w:val="273B47"/>
+          <w:sz w:val="16"/>
+        </w:rPr>
+        <w:t>border</w:t>
+      </w:r>
+      <w:proofErr w:type="spellEnd"/>
+      <w:r>
+        <w:rPr>
+          <w:rStyle w:val="Textoennegrita"/>
+          <w:rFonts w:ascii="Arial" w:hAnsi="Arial" w:cs="Arial"/>
+          <w:color w:val="273B47"/>
+          <w:sz w:val="16"/>
+        </w:rPr>
+        <w:t>-box</w:t>
+      </w:r>
+      <w:r>
+        <w:rPr>
+          <w:rFonts w:ascii="Arial" w:hAnsi="Arial" w:cs="Arial"/>
+          <w:color w:val="273B47"/>
+          <w:sz w:val="16"/>
+        </w:rPr>
+        <w:t> de esta propiedad, podemos modificar el comportamiento del modelo de caja para que nuestro elemento nunca supere el tamaño máximo que le hayamos definido en </w:t>
+      </w:r>
+      <w:proofErr w:type="spellStart"/>
+      <w:r>
+        <w:rPr>
+          <w:rStyle w:val="Textoennegrita"/>
+          <w:rFonts w:ascii="Arial" w:hAnsi="Arial" w:cs="Arial"/>
+          <w:color w:val="273B47"/>
+          <w:sz w:val="16"/>
+        </w:rPr>
+        <w:t>width</w:t>
+      </w:r>
+      <w:proofErr w:type="spellEnd"/>
+      <w:r>
+        <w:rPr>
+          <w:rFonts w:ascii="Arial" w:hAnsi="Arial" w:cs="Arial"/>
+          <w:color w:val="273B47"/>
+          <w:sz w:val="16"/>
+        </w:rPr>
+        <w:t> y </w:t>
+      </w:r>
+      <w:proofErr w:type="spellStart"/>
+      <w:r>
+        <w:rPr>
+          <w:rStyle w:val="Textoennegrita"/>
+          <w:rFonts w:ascii="Arial" w:hAnsi="Arial" w:cs="Arial"/>
+          <w:color w:val="273B47"/>
+          <w:sz w:val="16"/>
+        </w:rPr>
+        <w:t>height</w:t>
+      </w:r>
+      <w:proofErr w:type="spellEnd"/>
+      <w:r>
+        <w:rPr>
+          <w:rFonts w:ascii="Arial" w:hAnsi="Arial" w:cs="Arial"/>
+          <w:color w:val="273B47"/>
+          <w:sz w:val="16"/>
+        </w:rPr>
+        <w:t>. Esta es la opción recomendad para trabajar.</w:t>
+      </w:r>
+    </w:p>
+    <w:p>
+      <w:pPr>
+        <w:rPr>
+          <w:sz w:val="14"/>
+        </w:rPr>
+      </w:pPr>
+      <w:r>
+        <w:rPr>
+          <w:noProof/>
+          <w:lang w:eastAsia="es-ES"/>
+        </w:rPr>
+        <w:drawing>
+          <wp:inline distT="0" distB="0" distL="0" distR="0" wp14:anchorId="3471509C" wp14:editId="2C2F8C70">
+            <wp:extent cx="3335732" cy="2004060"/>
+            <wp:effectExtent l="0" t="0" r="0" b="0"/>
+            <wp:docPr id="6" name="Imagen 6"/>
+            <wp:cNvGraphicFramePr>
+              <a:graphicFrameLocks xmlns:a="http://schemas.openxmlformats.org/drawingml/2006/main" noChangeAspect="1"/>
+            </wp:cNvGraphicFramePr>
+            <a:graphic xmlns:a="http://schemas.openxmlformats.org/drawingml/2006/main">
+              <a:graphicData uri="http://schemas.openxmlformats.org/drawingml/2006/picture">
+                <pic:pic xmlns:pic="http://schemas.openxmlformats.org/drawingml/2006/picture">
+                  <pic:nvPicPr>
+                    <pic:cNvPr id="1" name=""/>
+                    <pic:cNvPicPr/>
+                  </pic:nvPicPr>
+                  <pic:blipFill>
+                    <a:blip r:embed="rId11"/>
+                    <a:stretch>
+                      <a:fillRect/>
+                    </a:stretch>
+                  </pic:blipFill>
+                  <pic:spPr>
+                    <a:xfrm>
+                      <a:off x="0" y="0"/>
+                      <a:ext cx="3349074" cy="2012076"/>
+                    </a:xfrm>
+                    <a:prstGeom prst="rect">
+                      <a:avLst/>
+                    </a:prstGeom>
+                  </pic:spPr>
+                </pic:pic>
+              </a:graphicData>
+            </a:graphic>
+          </wp:inline>
+        </w:drawing>
+      </w:r>
+    </w:p>
+    <w:p>
+      <w:pPr>
+        <w:rPr>
+          <w:rFonts w:ascii="cooper_hewittmedium" w:hAnsi="cooper_hewittmedium"/>
+          <w:b/>
+          <w:bCs/>
+          <w:color w:val="000000"/>
+          <w:spacing w:val="-2"/>
+          <w:sz w:val="36"/>
+          <w:szCs w:val="36"/>
+          <w:shd w:val="clear" w:color="auto" w:fill="FFFFFF"/>
+        </w:rPr>
+      </w:pPr>
+      <w:r>
+        <w:rPr>
+          <w:rFonts w:ascii="cooper_hewittmedium" w:hAnsi="cooper_hewittmedium"/>
+          <w:b/>
+          <w:bCs/>
+          <w:color w:val="000000"/>
+          <w:spacing w:val="-2"/>
+          <w:sz w:val="36"/>
+          <w:szCs w:val="36"/>
+          <w:shd w:val="clear" w:color="auto" w:fill="FFFFFF"/>
+        </w:rPr>
+        <w:t xml:space="preserve">Tipos de </w:t>
+      </w:r>
+      <w:proofErr w:type="spellStart"/>
+      <w:r>
+        <w:rPr>
+          <w:rFonts w:ascii="cooper_hewittmedium" w:hAnsi="cooper_hewittmedium"/>
+          <w:b/>
+          <w:bCs/>
+          <w:color w:val="000000"/>
+          <w:spacing w:val="-2"/>
+          <w:sz w:val="36"/>
+          <w:szCs w:val="36"/>
+          <w:shd w:val="clear" w:color="auto" w:fill="FFFFFF"/>
+        </w:rPr>
+        <w:t>display</w:t>
+      </w:r>
+      <w:proofErr w:type="spellEnd"/>
+    </w:p>
+    <w:p>
+      <w:pPr>
+        <w:shd w:val="clear" w:color="auto" w:fill="FFFFFF"/>
+        <w:spacing w:before="113" w:after="113" w:line="240" w:lineRule="auto"/>
+        <w:rPr>
+          <w:rFonts w:ascii="Arial" w:eastAsia="Times New Roman" w:hAnsi="Arial" w:cs="Arial"/>
+          <w:color w:val="273B47"/>
+          <w:sz w:val="16"/>
+          <w:szCs w:val="24"/>
+          <w:lang w:eastAsia="es-ES"/>
+        </w:rPr>
+      </w:pPr>
+      <w:proofErr w:type="spellStart"/>
+      <w:r>
+        <w:rPr>
+          <w:rFonts w:ascii="Arial" w:eastAsia="Times New Roman" w:hAnsi="Arial" w:cs="Arial"/>
+          <w:color w:val="273B47"/>
+          <w:sz w:val="16"/>
+          <w:szCs w:val="24"/>
+          <w:lang w:eastAsia="es-ES"/>
+        </w:rPr>
+        <w:t>Display</w:t>
+      </w:r>
+      <w:proofErr w:type="spellEnd"/>
+      <w:r>
+        <w:rPr>
+          <w:rFonts w:ascii="Arial" w:eastAsia="Times New Roman" w:hAnsi="Arial" w:cs="Arial"/>
+          <w:color w:val="273B47"/>
+          <w:sz w:val="16"/>
+          <w:szCs w:val="24"/>
+          <w:lang w:eastAsia="es-ES"/>
+        </w:rPr>
+        <w:t xml:space="preserve"> es la propiedad de </w:t>
+      </w:r>
+      <w:proofErr w:type="spellStart"/>
+      <w:r>
+        <w:rPr>
+          <w:rFonts w:ascii="Arial" w:eastAsia="Times New Roman" w:hAnsi="Arial" w:cs="Arial"/>
+          <w:color w:val="273B47"/>
+          <w:sz w:val="16"/>
+          <w:szCs w:val="24"/>
+          <w:lang w:eastAsia="es-ES"/>
+        </w:rPr>
+        <w:t>css</w:t>
+      </w:r>
+      <w:proofErr w:type="spellEnd"/>
+      <w:r>
+        <w:rPr>
+          <w:rFonts w:ascii="Arial" w:eastAsia="Times New Roman" w:hAnsi="Arial" w:cs="Arial"/>
+          <w:color w:val="273B47"/>
+          <w:sz w:val="16"/>
+          <w:szCs w:val="24"/>
+          <w:lang w:eastAsia="es-ES"/>
+        </w:rPr>
+        <w:t xml:space="preserve"> que indica cómo debe ser mostrado un elemento </w:t>
+      </w:r>
+      <w:proofErr w:type="spellStart"/>
+      <w:r>
+        <w:rPr>
+          <w:rFonts w:ascii="Arial" w:eastAsia="Times New Roman" w:hAnsi="Arial" w:cs="Arial"/>
+          <w:color w:val="273B47"/>
+          <w:sz w:val="16"/>
+          <w:szCs w:val="24"/>
+          <w:lang w:eastAsia="es-ES"/>
+        </w:rPr>
+        <w:t>html</w:t>
+      </w:r>
+      <w:proofErr w:type="spellEnd"/>
+      <w:r>
+        <w:rPr>
+          <w:rFonts w:ascii="Arial" w:eastAsia="Times New Roman" w:hAnsi="Arial" w:cs="Arial"/>
+          <w:color w:val="273B47"/>
+          <w:sz w:val="16"/>
+          <w:szCs w:val="24"/>
+          <w:lang w:eastAsia="es-ES"/>
+        </w:rPr>
+        <w:t xml:space="preserve">. Todos los elementos tienen algún tipo de </w:t>
+      </w:r>
+      <w:proofErr w:type="spellStart"/>
+      <w:r>
+        <w:rPr>
+          <w:rFonts w:ascii="Arial" w:eastAsia="Times New Roman" w:hAnsi="Arial" w:cs="Arial"/>
+          <w:color w:val="273B47"/>
+          <w:sz w:val="16"/>
+          <w:szCs w:val="24"/>
+          <w:lang w:eastAsia="es-ES"/>
+        </w:rPr>
+        <w:t>display</w:t>
+      </w:r>
+      <w:proofErr w:type="spellEnd"/>
+      <w:r>
+        <w:rPr>
+          <w:rFonts w:ascii="Arial" w:eastAsia="Times New Roman" w:hAnsi="Arial" w:cs="Arial"/>
+          <w:color w:val="273B47"/>
+          <w:sz w:val="16"/>
+          <w:szCs w:val="24"/>
+          <w:lang w:eastAsia="es-ES"/>
+        </w:rPr>
+        <w:t xml:space="preserve">. Si un elemento no se ve en pantalla es porque </w:t>
+      </w:r>
+      <w:proofErr w:type="spellStart"/>
+      <w:r>
+        <w:rPr>
+          <w:rFonts w:ascii="Arial" w:eastAsia="Times New Roman" w:hAnsi="Arial" w:cs="Arial"/>
+          <w:color w:val="273B47"/>
+          <w:sz w:val="16"/>
+          <w:szCs w:val="24"/>
+          <w:lang w:eastAsia="es-ES"/>
+        </w:rPr>
+        <w:t>segurmanete</w:t>
+      </w:r>
+      <w:proofErr w:type="spellEnd"/>
+      <w:r>
+        <w:rPr>
+          <w:rFonts w:ascii="Arial" w:eastAsia="Times New Roman" w:hAnsi="Arial" w:cs="Arial"/>
+          <w:color w:val="273B47"/>
+          <w:sz w:val="16"/>
+          <w:szCs w:val="24"/>
+          <w:lang w:eastAsia="es-ES"/>
+        </w:rPr>
+        <w:t xml:space="preserve"> su </w:t>
+      </w:r>
+      <w:proofErr w:type="spellStart"/>
+      <w:r>
+        <w:rPr>
+          <w:rFonts w:ascii="Arial" w:eastAsia="Times New Roman" w:hAnsi="Arial" w:cs="Arial"/>
+          <w:color w:val="273B47"/>
+          <w:sz w:val="16"/>
+          <w:szCs w:val="24"/>
+          <w:lang w:eastAsia="es-ES"/>
+        </w:rPr>
+        <w:t>display</w:t>
+      </w:r>
+      <w:proofErr w:type="spellEnd"/>
+      <w:r>
+        <w:rPr>
+          <w:rFonts w:ascii="Arial" w:eastAsia="Times New Roman" w:hAnsi="Arial" w:cs="Arial"/>
+          <w:color w:val="273B47"/>
+          <w:sz w:val="16"/>
+          <w:szCs w:val="24"/>
+          <w:lang w:eastAsia="es-ES"/>
+        </w:rPr>
+        <w:t xml:space="preserve"> es </w:t>
+      </w:r>
+      <w:proofErr w:type="spellStart"/>
+      <w:r>
+        <w:rPr>
+          <w:rFonts w:ascii="Arial" w:eastAsia="Times New Roman" w:hAnsi="Arial" w:cs="Arial"/>
+          <w:color w:val="273B47"/>
+          <w:sz w:val="16"/>
+          <w:szCs w:val="24"/>
+          <w:lang w:eastAsia="es-ES"/>
+        </w:rPr>
+        <w:t>none</w:t>
+      </w:r>
+      <w:proofErr w:type="spellEnd"/>
+      <w:r>
+        <w:rPr>
+          <w:rFonts w:ascii="Arial" w:eastAsia="Times New Roman" w:hAnsi="Arial" w:cs="Arial"/>
+          <w:color w:val="273B47"/>
+          <w:sz w:val="16"/>
+          <w:szCs w:val="24"/>
+          <w:lang w:eastAsia="es-ES"/>
+        </w:rPr>
+        <w:t>.</w:t>
+      </w:r>
+    </w:p>
+    <w:p>
+      <w:pPr>
+        <w:shd w:val="clear" w:color="auto" w:fill="FFFFFF"/>
+        <w:spacing w:after="0" w:line="240" w:lineRule="auto"/>
+        <w:rPr>
+          <w:rFonts w:ascii="Arial" w:eastAsia="Times New Roman" w:hAnsi="Arial" w:cs="Arial"/>
+          <w:color w:val="273B47"/>
+          <w:sz w:val="16"/>
+          <w:szCs w:val="24"/>
+          <w:lang w:eastAsia="es-ES"/>
+        </w:rPr>
+      </w:pPr>
+      <w:r>
+        <w:rPr>
+          <w:rFonts w:ascii="Arial" w:eastAsia="Times New Roman" w:hAnsi="Arial" w:cs="Arial"/>
+          <w:color w:val="273B47"/>
+          <w:sz w:val="16"/>
+          <w:szCs w:val="24"/>
+          <w:lang w:eastAsia="es-ES"/>
+        </w:rPr>
+        <w:t>Los valores más comunes que puede recibir la propiedad </w:t>
+      </w:r>
+      <w:proofErr w:type="spellStart"/>
+      <w:r>
+        <w:rPr>
+          <w:rFonts w:ascii="Arial" w:eastAsia="Times New Roman" w:hAnsi="Arial" w:cs="Arial"/>
+          <w:b/>
+          <w:bCs/>
+          <w:color w:val="273B47"/>
+          <w:sz w:val="16"/>
+          <w:szCs w:val="24"/>
+          <w:lang w:eastAsia="es-ES"/>
+        </w:rPr>
+        <w:t>display</w:t>
+      </w:r>
+      <w:proofErr w:type="spellEnd"/>
+      <w:r>
+        <w:rPr>
+          <w:rFonts w:ascii="Arial" w:eastAsia="Times New Roman" w:hAnsi="Arial" w:cs="Arial"/>
+          <w:color w:val="273B47"/>
+          <w:sz w:val="16"/>
+          <w:szCs w:val="24"/>
+          <w:lang w:eastAsia="es-ES"/>
+        </w:rPr>
+        <w:t> son:</w:t>
+      </w:r>
+    </w:p>
+    <w:p>
+      <w:pPr>
+        <w:numPr>
+          <w:ilvl w:val="0"/>
+          <w:numId w:val="14"/>
+        </w:numPr>
+        <w:shd w:val="clear" w:color="auto" w:fill="FFFFFF"/>
+        <w:spacing w:after="0" w:line="240" w:lineRule="auto"/>
+        <w:ind w:left="113" w:right="113"/>
+        <w:rPr>
+          <w:rFonts w:ascii="Arial" w:eastAsia="Times New Roman" w:hAnsi="Arial" w:cs="Arial"/>
+          <w:color w:val="273B47"/>
+          <w:sz w:val="16"/>
+          <w:szCs w:val="24"/>
+          <w:lang w:eastAsia="es-ES"/>
+        </w:rPr>
+      </w:pPr>
+      <w:r>
+        <w:rPr>
+          <w:rFonts w:ascii="Arial" w:eastAsia="Times New Roman" w:hAnsi="Arial" w:cs="Arial"/>
+          <w:b/>
+          <w:bCs/>
+          <w:color w:val="273B47"/>
+          <w:sz w:val="16"/>
+          <w:szCs w:val="24"/>
+          <w:lang w:eastAsia="es-ES"/>
+        </w:rPr>
+        <w:t>block</w:t>
+      </w:r>
+      <w:r>
+        <w:rPr>
+          <w:rFonts w:ascii="Arial" w:eastAsia="Times New Roman" w:hAnsi="Arial" w:cs="Arial"/>
+          <w:color w:val="273B47"/>
+          <w:sz w:val="16"/>
+          <w:szCs w:val="24"/>
+          <w:lang w:eastAsia="es-ES"/>
+        </w:rPr>
+        <w:t>: el elemento intenta abarcar todo el ancho posible.</w:t>
+      </w:r>
+    </w:p>
+    <w:p>
+      <w:pPr>
+        <w:numPr>
+          <w:ilvl w:val="0"/>
+          <w:numId w:val="14"/>
+        </w:numPr>
+        <w:shd w:val="clear" w:color="auto" w:fill="FFFFFF"/>
+        <w:spacing w:after="0" w:line="240" w:lineRule="auto"/>
+        <w:ind w:left="113" w:right="113"/>
+        <w:rPr>
+          <w:rFonts w:ascii="Arial" w:eastAsia="Times New Roman" w:hAnsi="Arial" w:cs="Arial"/>
+          <w:color w:val="273B47"/>
+          <w:sz w:val="16"/>
+          <w:szCs w:val="24"/>
+          <w:lang w:eastAsia="es-ES"/>
+        </w:rPr>
+      </w:pPr>
+      <w:proofErr w:type="spellStart"/>
+      <w:r>
+        <w:rPr>
+          <w:rFonts w:ascii="Arial" w:eastAsia="Times New Roman" w:hAnsi="Arial" w:cs="Arial"/>
+          <w:b/>
+          <w:bCs/>
+          <w:color w:val="273B47"/>
+          <w:sz w:val="16"/>
+          <w:szCs w:val="24"/>
+          <w:lang w:eastAsia="es-ES"/>
+        </w:rPr>
+        <w:t>inline</w:t>
+      </w:r>
+      <w:proofErr w:type="spellEnd"/>
+      <w:r>
+        <w:rPr>
+          <w:rFonts w:ascii="Arial" w:eastAsia="Times New Roman" w:hAnsi="Arial" w:cs="Arial"/>
+          <w:color w:val="273B47"/>
+          <w:sz w:val="16"/>
+          <w:szCs w:val="24"/>
+          <w:lang w:eastAsia="es-ES"/>
+        </w:rPr>
+        <w:t xml:space="preserve">: reduce su tamaño exclusivamente hasta lo que abarca su contenido, descartando las propiedades </w:t>
+      </w:r>
+      <w:proofErr w:type="spellStart"/>
+      <w:r>
+        <w:rPr>
+          <w:rFonts w:ascii="Arial" w:eastAsia="Times New Roman" w:hAnsi="Arial" w:cs="Arial"/>
+          <w:color w:val="273B47"/>
+          <w:sz w:val="16"/>
+          <w:szCs w:val="24"/>
+          <w:lang w:eastAsia="es-ES"/>
+        </w:rPr>
+        <w:t>width</w:t>
+      </w:r>
+      <w:proofErr w:type="spellEnd"/>
+      <w:r>
+        <w:rPr>
+          <w:rFonts w:ascii="Arial" w:eastAsia="Times New Roman" w:hAnsi="Arial" w:cs="Arial"/>
+          <w:color w:val="273B47"/>
+          <w:sz w:val="16"/>
+          <w:szCs w:val="24"/>
+          <w:lang w:eastAsia="es-ES"/>
+        </w:rPr>
+        <w:t xml:space="preserve"> y </w:t>
+      </w:r>
+      <w:proofErr w:type="spellStart"/>
+      <w:r>
+        <w:rPr>
+          <w:rFonts w:ascii="Arial" w:eastAsia="Times New Roman" w:hAnsi="Arial" w:cs="Arial"/>
+          <w:color w:val="273B47"/>
+          <w:sz w:val="16"/>
+          <w:szCs w:val="24"/>
+          <w:lang w:eastAsia="es-ES"/>
+        </w:rPr>
+        <w:t>height</w:t>
+      </w:r>
+      <w:proofErr w:type="spellEnd"/>
+      <w:r>
+        <w:rPr>
+          <w:rFonts w:ascii="Arial" w:eastAsia="Times New Roman" w:hAnsi="Arial" w:cs="Arial"/>
+          <w:color w:val="273B47"/>
+          <w:sz w:val="16"/>
+          <w:szCs w:val="24"/>
+          <w:lang w:eastAsia="es-ES"/>
+        </w:rPr>
+        <w:t>.</w:t>
+      </w:r>
+    </w:p>
+    <w:p>
+      <w:pPr>
+        <w:numPr>
+          <w:ilvl w:val="0"/>
+          <w:numId w:val="14"/>
+        </w:numPr>
+        <w:shd w:val="clear" w:color="auto" w:fill="FFFFFF"/>
+        <w:spacing w:after="0" w:line="240" w:lineRule="auto"/>
+        <w:ind w:left="113" w:right="113"/>
+        <w:rPr>
+          <w:rFonts w:ascii="Arial" w:eastAsia="Times New Roman" w:hAnsi="Arial" w:cs="Arial"/>
+          <w:color w:val="273B47"/>
+          <w:sz w:val="16"/>
+          <w:szCs w:val="24"/>
+          <w:lang w:eastAsia="es-ES"/>
+        </w:rPr>
+      </w:pPr>
+      <w:proofErr w:type="spellStart"/>
+      <w:r>
+        <w:rPr>
+          <w:rFonts w:ascii="Arial" w:eastAsia="Times New Roman" w:hAnsi="Arial" w:cs="Arial"/>
+          <w:b/>
+          <w:bCs/>
+          <w:color w:val="273B47"/>
+          <w:sz w:val="16"/>
+          <w:szCs w:val="24"/>
+          <w:lang w:eastAsia="es-ES"/>
+        </w:rPr>
+        <w:t>inline</w:t>
+      </w:r>
+      <w:proofErr w:type="spellEnd"/>
+      <w:r>
+        <w:rPr>
+          <w:rFonts w:ascii="Arial" w:eastAsia="Times New Roman" w:hAnsi="Arial" w:cs="Arial"/>
+          <w:b/>
+          <w:bCs/>
+          <w:color w:val="273B47"/>
+          <w:sz w:val="16"/>
+          <w:szCs w:val="24"/>
+          <w:lang w:eastAsia="es-ES"/>
+        </w:rPr>
+        <w:t>-block</w:t>
+      </w:r>
+      <w:r>
+        <w:rPr>
+          <w:rFonts w:ascii="Arial" w:eastAsia="Times New Roman" w:hAnsi="Arial" w:cs="Arial"/>
+          <w:color w:val="273B47"/>
+          <w:sz w:val="16"/>
+          <w:szCs w:val="24"/>
+          <w:lang w:eastAsia="es-ES"/>
+        </w:rPr>
+        <w:t xml:space="preserve">: combina lo mejor de block e </w:t>
+      </w:r>
+      <w:proofErr w:type="spellStart"/>
+      <w:r>
+        <w:rPr>
+          <w:rFonts w:ascii="Arial" w:eastAsia="Times New Roman" w:hAnsi="Arial" w:cs="Arial"/>
+          <w:color w:val="273B47"/>
+          <w:sz w:val="16"/>
+          <w:szCs w:val="24"/>
+          <w:lang w:eastAsia="es-ES"/>
+        </w:rPr>
+        <w:t>inline</w:t>
+      </w:r>
+      <w:proofErr w:type="spellEnd"/>
+      <w:r>
+        <w:rPr>
+          <w:rFonts w:ascii="Arial" w:eastAsia="Times New Roman" w:hAnsi="Arial" w:cs="Arial"/>
+          <w:color w:val="273B47"/>
+          <w:sz w:val="16"/>
+          <w:szCs w:val="24"/>
+          <w:lang w:eastAsia="es-ES"/>
+        </w:rPr>
+        <w:t xml:space="preserve">, ya que respeta las dimensiones indicadas en las propiedades </w:t>
+      </w:r>
+      <w:proofErr w:type="spellStart"/>
+      <w:r>
+        <w:rPr>
+          <w:rFonts w:ascii="Arial" w:eastAsia="Times New Roman" w:hAnsi="Arial" w:cs="Arial"/>
+          <w:color w:val="273B47"/>
+          <w:sz w:val="16"/>
+          <w:szCs w:val="24"/>
+          <w:lang w:eastAsia="es-ES"/>
+        </w:rPr>
+        <w:t>width</w:t>
+      </w:r>
+      <w:proofErr w:type="spellEnd"/>
+      <w:r>
+        <w:rPr>
+          <w:rFonts w:ascii="Arial" w:eastAsia="Times New Roman" w:hAnsi="Arial" w:cs="Arial"/>
+          <w:color w:val="273B47"/>
+          <w:sz w:val="16"/>
+          <w:szCs w:val="24"/>
+          <w:lang w:eastAsia="es-ES"/>
+        </w:rPr>
+        <w:t xml:space="preserve"> y </w:t>
+      </w:r>
+      <w:proofErr w:type="spellStart"/>
+      <w:r>
+        <w:rPr>
+          <w:rFonts w:ascii="Arial" w:eastAsia="Times New Roman" w:hAnsi="Arial" w:cs="Arial"/>
+          <w:color w:val="273B47"/>
+          <w:sz w:val="16"/>
+          <w:szCs w:val="24"/>
+          <w:lang w:eastAsia="es-ES"/>
+        </w:rPr>
+        <w:t>height</w:t>
+      </w:r>
+      <w:proofErr w:type="spellEnd"/>
+      <w:r>
+        <w:rPr>
+          <w:rFonts w:ascii="Arial" w:eastAsia="Times New Roman" w:hAnsi="Arial" w:cs="Arial"/>
+          <w:color w:val="273B47"/>
+          <w:sz w:val="16"/>
+          <w:szCs w:val="24"/>
+          <w:lang w:eastAsia="es-ES"/>
+        </w:rPr>
+        <w:t xml:space="preserve">, pero coloca el elemento en línea (al costado) de elementos hermanos que también tengan </w:t>
+      </w:r>
+      <w:proofErr w:type="spellStart"/>
+      <w:r>
+        <w:rPr>
+          <w:rFonts w:ascii="Arial" w:eastAsia="Times New Roman" w:hAnsi="Arial" w:cs="Arial"/>
+          <w:color w:val="273B47"/>
+          <w:sz w:val="16"/>
+          <w:szCs w:val="24"/>
+          <w:lang w:eastAsia="es-ES"/>
+        </w:rPr>
+        <w:t>display</w:t>
+      </w:r>
+      <w:proofErr w:type="spellEnd"/>
+      <w:r>
+        <w:rPr>
+          <w:rFonts w:ascii="Arial" w:eastAsia="Times New Roman" w:hAnsi="Arial" w:cs="Arial"/>
+          <w:color w:val="273B47"/>
+          <w:sz w:val="16"/>
+          <w:szCs w:val="24"/>
+          <w:lang w:eastAsia="es-ES"/>
+        </w:rPr>
+        <w:t xml:space="preserve">: </w:t>
+      </w:r>
+      <w:proofErr w:type="spellStart"/>
+      <w:r>
+        <w:rPr>
+          <w:rFonts w:ascii="Arial" w:eastAsia="Times New Roman" w:hAnsi="Arial" w:cs="Arial"/>
+          <w:color w:val="273B47"/>
+          <w:sz w:val="16"/>
+          <w:szCs w:val="24"/>
+          <w:lang w:eastAsia="es-ES"/>
+        </w:rPr>
+        <w:t>inline</w:t>
+      </w:r>
+      <w:proofErr w:type="spellEnd"/>
+      <w:r>
+        <w:rPr>
+          <w:rFonts w:ascii="Arial" w:eastAsia="Times New Roman" w:hAnsi="Arial" w:cs="Arial"/>
+          <w:color w:val="273B47"/>
+          <w:sz w:val="16"/>
+          <w:szCs w:val="24"/>
+          <w:lang w:eastAsia="es-ES"/>
+        </w:rPr>
+        <w:t xml:space="preserve"> o </w:t>
+      </w:r>
+      <w:proofErr w:type="spellStart"/>
+      <w:r>
+        <w:rPr>
+          <w:rFonts w:ascii="Arial" w:eastAsia="Times New Roman" w:hAnsi="Arial" w:cs="Arial"/>
+          <w:color w:val="273B47"/>
+          <w:sz w:val="16"/>
+          <w:szCs w:val="24"/>
+          <w:lang w:eastAsia="es-ES"/>
+        </w:rPr>
+        <w:t>inline</w:t>
+      </w:r>
+      <w:proofErr w:type="spellEnd"/>
+      <w:r>
+        <w:rPr>
+          <w:rFonts w:ascii="Arial" w:eastAsia="Times New Roman" w:hAnsi="Arial" w:cs="Arial"/>
+          <w:color w:val="273B47"/>
+          <w:sz w:val="16"/>
+          <w:szCs w:val="24"/>
+          <w:lang w:eastAsia="es-ES"/>
+        </w:rPr>
+        <w:t>-block.</w:t>
+      </w:r>
+    </w:p>
+    <w:p>
+      <w:pPr>
+        <w:numPr>
+          <w:ilvl w:val="0"/>
+          <w:numId w:val="14"/>
+        </w:numPr>
+        <w:shd w:val="clear" w:color="auto" w:fill="FFFFFF"/>
+        <w:spacing w:after="0" w:line="240" w:lineRule="auto"/>
+        <w:ind w:left="113" w:right="113"/>
+        <w:rPr>
+          <w:rFonts w:ascii="Arial" w:eastAsia="Times New Roman" w:hAnsi="Arial" w:cs="Arial"/>
+          <w:color w:val="273B47"/>
+          <w:sz w:val="16"/>
+          <w:szCs w:val="24"/>
+          <w:lang w:eastAsia="es-ES"/>
+        </w:rPr>
+      </w:pPr>
+      <w:proofErr w:type="spellStart"/>
+      <w:r>
+        <w:rPr>
+          <w:rFonts w:ascii="Arial" w:eastAsia="Times New Roman" w:hAnsi="Arial" w:cs="Arial"/>
+          <w:b/>
+          <w:bCs/>
+          <w:color w:val="273B47"/>
+          <w:sz w:val="16"/>
+          <w:szCs w:val="24"/>
+          <w:lang w:eastAsia="es-ES"/>
+        </w:rPr>
+        <w:t>flex</w:t>
+      </w:r>
+      <w:proofErr w:type="spellEnd"/>
+      <w:r>
+        <w:rPr>
+          <w:rFonts w:ascii="Arial" w:eastAsia="Times New Roman" w:hAnsi="Arial" w:cs="Arial"/>
+          <w:color w:val="273B47"/>
+          <w:sz w:val="16"/>
+          <w:szCs w:val="24"/>
+          <w:lang w:eastAsia="es-ES"/>
+        </w:rPr>
+        <w:t>: asume algunas propiedades por defecto que favorecen la alineación de los elementos internos.</w:t>
+      </w:r>
+    </w:p>
+    <w:p>
+      <w:pPr>
+        <w:numPr>
+          <w:ilvl w:val="0"/>
+          <w:numId w:val="14"/>
+        </w:numPr>
+        <w:shd w:val="clear" w:color="auto" w:fill="FFFFFF"/>
+        <w:spacing w:after="0" w:line="240" w:lineRule="auto"/>
+        <w:ind w:left="113" w:right="113"/>
+        <w:rPr>
+          <w:rFonts w:ascii="Arial" w:eastAsia="Times New Roman" w:hAnsi="Arial" w:cs="Arial"/>
+          <w:color w:val="273B47"/>
+          <w:sz w:val="16"/>
+          <w:szCs w:val="24"/>
+          <w:lang w:eastAsia="es-ES"/>
+        </w:rPr>
+      </w:pPr>
+      <w:proofErr w:type="spellStart"/>
+      <w:r>
+        <w:rPr>
+          <w:rFonts w:ascii="Arial" w:eastAsia="Times New Roman" w:hAnsi="Arial" w:cs="Arial"/>
+          <w:b/>
+          <w:bCs/>
+          <w:color w:val="273B47"/>
+          <w:sz w:val="16"/>
+          <w:szCs w:val="24"/>
+          <w:lang w:eastAsia="es-ES"/>
+        </w:rPr>
+        <w:t>grid</w:t>
+      </w:r>
+      <w:proofErr w:type="spellEnd"/>
+      <w:r>
+        <w:rPr>
+          <w:rFonts w:ascii="Arial" w:eastAsia="Times New Roman" w:hAnsi="Arial" w:cs="Arial"/>
+          <w:color w:val="273B47"/>
+          <w:sz w:val="16"/>
+          <w:szCs w:val="24"/>
+          <w:lang w:eastAsia="es-ES"/>
+        </w:rPr>
+        <w:t xml:space="preserve">: similar a </w:t>
+      </w:r>
+      <w:proofErr w:type="spellStart"/>
+      <w:r>
+        <w:rPr>
+          <w:rFonts w:ascii="Arial" w:eastAsia="Times New Roman" w:hAnsi="Arial" w:cs="Arial"/>
+          <w:color w:val="273B47"/>
+          <w:sz w:val="16"/>
+          <w:szCs w:val="24"/>
+          <w:lang w:eastAsia="es-ES"/>
+        </w:rPr>
+        <w:t>flex</w:t>
+      </w:r>
+      <w:proofErr w:type="spellEnd"/>
+      <w:r>
+        <w:rPr>
+          <w:rFonts w:ascii="Arial" w:eastAsia="Times New Roman" w:hAnsi="Arial" w:cs="Arial"/>
+          <w:color w:val="273B47"/>
+          <w:sz w:val="16"/>
+          <w:szCs w:val="24"/>
+          <w:lang w:eastAsia="es-ES"/>
+        </w:rPr>
+        <w:t>, asume algunas propiedades por defecto organizando los contenidos en filas y columnas.</w:t>
+      </w:r>
+    </w:p>
+    <w:p>
+      <w:pPr>
+        <w:numPr>
+          <w:ilvl w:val="0"/>
+          <w:numId w:val="14"/>
+        </w:numPr>
+        <w:shd w:val="clear" w:color="auto" w:fill="FFFFFF"/>
+        <w:spacing w:after="0" w:line="240" w:lineRule="auto"/>
+        <w:ind w:left="113" w:right="113"/>
+        <w:rPr>
+          <w:rFonts w:ascii="Arial" w:eastAsia="Times New Roman" w:hAnsi="Arial" w:cs="Arial"/>
+          <w:color w:val="273B47"/>
+          <w:sz w:val="16"/>
+          <w:szCs w:val="24"/>
+          <w:lang w:eastAsia="es-ES"/>
+        </w:rPr>
+      </w:pPr>
+      <w:proofErr w:type="spellStart"/>
+      <w:r>
+        <w:rPr>
+          <w:rFonts w:ascii="Arial" w:eastAsia="Times New Roman" w:hAnsi="Arial" w:cs="Arial"/>
+          <w:b/>
+          <w:bCs/>
+          <w:color w:val="273B47"/>
+          <w:sz w:val="16"/>
+          <w:szCs w:val="24"/>
+          <w:lang w:eastAsia="es-ES"/>
+        </w:rPr>
+        <w:t>none</w:t>
+      </w:r>
+      <w:proofErr w:type="spellEnd"/>
+      <w:r>
+        <w:rPr>
+          <w:rFonts w:ascii="Arial" w:eastAsia="Times New Roman" w:hAnsi="Arial" w:cs="Arial"/>
+          <w:color w:val="273B47"/>
+          <w:sz w:val="16"/>
+          <w:szCs w:val="24"/>
+          <w:lang w:eastAsia="es-ES"/>
+        </w:rPr>
+        <w:t>: oculta el elemento.</w:t>
+      </w:r>
+    </w:p>
+    <w:p>
+      <w:pPr>
+        <w:rPr>
+          <w:sz w:val="14"/>
+        </w:rPr>
+      </w:pPr>
+      <w:r>
+        <w:rPr>
+          <w:noProof/>
+          <w:lang w:eastAsia="es-ES"/>
+        </w:rPr>
+        <w:drawing>
+          <wp:inline distT="0" distB="0" distL="0" distR="0" wp14:anchorId="7121CCAD" wp14:editId="65C3EA41">
+            <wp:extent cx="3098165" cy="896620"/>
+            <wp:effectExtent l="0" t="0" r="6985" b="0"/>
+            <wp:docPr id="7" name="Imagen 7"/>
+            <wp:cNvGraphicFramePr>
+              <a:graphicFrameLocks xmlns:a="http://schemas.openxmlformats.org/drawingml/2006/main" noChangeAspect="1"/>
+            </wp:cNvGraphicFramePr>
+            <a:graphic xmlns:a="http://schemas.openxmlformats.org/drawingml/2006/main">
+              <a:graphicData uri="http://schemas.openxmlformats.org/drawingml/2006/picture">
+                <pic:pic xmlns:pic="http://schemas.openxmlformats.org/drawingml/2006/picture">
+                  <pic:nvPicPr>
+                    <pic:cNvPr id="1" name=""/>
+                    <pic:cNvPicPr/>
+                  </pic:nvPicPr>
+                  <pic:blipFill>
+                    <a:blip r:embed="rId12"/>
+                    <a:stretch>
+                      <a:fillRect/>
+                    </a:stretch>
+                  </pic:blipFill>
+                  <pic:spPr>
+                    <a:xfrm>
+                      <a:off x="0" y="0"/>
+                      <a:ext cx="3098165" cy="896620"/>
+                    </a:xfrm>
+                    <a:prstGeom prst="rect">
+                      <a:avLst/>
+                    </a:prstGeom>
+                  </pic:spPr>
+                </pic:pic>
+              </a:graphicData>
+            </a:graphic>
+          </wp:inline>
+        </w:drawing>
+      </w:r>
+    </w:p>
+    <w:p>
+      <w:pPr>
+        <w:rPr>
+          <w:rFonts w:ascii="cooper_hewittmedium" w:hAnsi="cooper_hewittmedium"/>
+          <w:b/>
+          <w:bCs/>
+          <w:color w:val="000000"/>
+          <w:spacing w:val="-2"/>
+          <w:sz w:val="36"/>
+          <w:szCs w:val="36"/>
+          <w:shd w:val="clear" w:color="auto" w:fill="FFFFFF"/>
+        </w:rPr>
+      </w:pPr>
+      <w:r>
+        <w:rPr>
+          <w:rFonts w:ascii="cooper_hewittmedium" w:hAnsi="cooper_hewittmedium"/>
+          <w:b/>
+          <w:bCs/>
+          <w:color w:val="000000"/>
+          <w:spacing w:val="-2"/>
+          <w:sz w:val="36"/>
+          <w:szCs w:val="36"/>
+          <w:shd w:val="clear" w:color="auto" w:fill="FFFFFF"/>
+        </w:rPr>
+        <w:t xml:space="preserve">Propiedades de </w:t>
+      </w:r>
+      <w:proofErr w:type="spellStart"/>
+      <w:r>
+        <w:rPr>
+          <w:rFonts w:ascii="cooper_hewittmedium" w:hAnsi="cooper_hewittmedium"/>
+          <w:b/>
+          <w:bCs/>
+          <w:color w:val="000000"/>
+          <w:spacing w:val="-2"/>
+          <w:sz w:val="36"/>
+          <w:szCs w:val="36"/>
+          <w:shd w:val="clear" w:color="auto" w:fill="FFFFFF"/>
+        </w:rPr>
+        <w:t>flexbox</w:t>
+      </w:r>
+      <w:proofErr w:type="spellEnd"/>
+    </w:p>
+    <w:p>
+      <w:pPr>
+        <w:pStyle w:val="NormalWeb"/>
+        <w:shd w:val="clear" w:color="auto" w:fill="FFFFFF"/>
+        <w:spacing w:before="0" w:beforeAutospacing="0" w:after="0" w:afterAutospacing="0"/>
+        <w:rPr>
+          <w:rFonts w:ascii="Arial" w:hAnsi="Arial" w:cs="Arial"/>
+          <w:color w:val="273B47"/>
+          <w:sz w:val="16"/>
+        </w:rPr>
+      </w:pPr>
+      <w:proofErr w:type="spellStart"/>
+      <w:r>
+        <w:rPr>
+          <w:rFonts w:ascii="Arial" w:hAnsi="Arial" w:cs="Arial"/>
+          <w:color w:val="273B47"/>
+          <w:sz w:val="16"/>
+        </w:rPr>
+        <w:t>Flexbox</w:t>
+      </w:r>
+      <w:proofErr w:type="spellEnd"/>
+      <w:r>
+        <w:rPr>
+          <w:rFonts w:ascii="Arial" w:hAnsi="Arial" w:cs="Arial"/>
+          <w:color w:val="273B47"/>
+          <w:sz w:val="16"/>
+        </w:rPr>
+        <w:t xml:space="preserve"> se refiere al tipo de </w:t>
+      </w:r>
+      <w:proofErr w:type="spellStart"/>
+      <w:r>
+        <w:rPr>
+          <w:rFonts w:ascii="Arial" w:hAnsi="Arial" w:cs="Arial"/>
+          <w:color w:val="273B47"/>
+          <w:sz w:val="16"/>
+        </w:rPr>
+        <w:t>display</w:t>
+      </w:r>
+      <w:proofErr w:type="spellEnd"/>
+      <w:r>
+        <w:rPr>
+          <w:rFonts w:ascii="Arial" w:hAnsi="Arial" w:cs="Arial"/>
+          <w:color w:val="273B47"/>
+          <w:sz w:val="16"/>
+        </w:rPr>
+        <w:t xml:space="preserve"> en </w:t>
+      </w:r>
+      <w:proofErr w:type="spellStart"/>
+      <w:r>
+        <w:rPr>
+          <w:rFonts w:ascii="Arial" w:hAnsi="Arial" w:cs="Arial"/>
+          <w:color w:val="273B47"/>
+          <w:sz w:val="16"/>
+        </w:rPr>
+        <w:t>css</w:t>
+      </w:r>
+      <w:proofErr w:type="spellEnd"/>
+      <w:r>
+        <w:rPr>
+          <w:rFonts w:ascii="Arial" w:hAnsi="Arial" w:cs="Arial"/>
+          <w:color w:val="273B47"/>
+          <w:sz w:val="16"/>
+        </w:rPr>
+        <w:t xml:space="preserve"> que permite un manejo </w:t>
+      </w:r>
+      <w:r>
+        <w:rPr>
+          <w:rStyle w:val="nfasis"/>
+          <w:rFonts w:ascii="Arial" w:hAnsi="Arial" w:cs="Arial"/>
+          <w:color w:val="273B47"/>
+          <w:sz w:val="16"/>
+        </w:rPr>
+        <w:t>flexible</w:t>
+      </w:r>
+      <w:r>
+        <w:rPr>
+          <w:rFonts w:ascii="Arial" w:hAnsi="Arial" w:cs="Arial"/>
+          <w:color w:val="273B47"/>
+          <w:sz w:val="16"/>
+        </w:rPr>
+        <w:t xml:space="preserve"> de la alineación, dimensionamiento y distribución de elementos </w:t>
+      </w:r>
+      <w:proofErr w:type="spellStart"/>
+      <w:r>
+        <w:rPr>
+          <w:rFonts w:ascii="Arial" w:hAnsi="Arial" w:cs="Arial"/>
+          <w:color w:val="273B47"/>
+          <w:sz w:val="16"/>
+        </w:rPr>
+        <w:t>html</w:t>
+      </w:r>
+      <w:proofErr w:type="spellEnd"/>
+      <w:r>
+        <w:rPr>
+          <w:rFonts w:ascii="Arial" w:hAnsi="Arial" w:cs="Arial"/>
+          <w:color w:val="273B47"/>
+          <w:sz w:val="16"/>
+        </w:rPr>
+        <w:t>.</w:t>
+      </w:r>
+    </w:p>
+    <w:p>
+      <w:pPr>
+        <w:pStyle w:val="NormalWeb"/>
+        <w:shd w:val="clear" w:color="auto" w:fill="FFFFFF"/>
+        <w:spacing w:before="113" w:beforeAutospacing="0" w:after="113" w:afterAutospacing="0"/>
+        <w:rPr>
+          <w:rFonts w:ascii="Arial" w:hAnsi="Arial" w:cs="Arial"/>
+          <w:color w:val="273B47"/>
+          <w:sz w:val="16"/>
+        </w:rPr>
+      </w:pPr>
+      <w:r>
+        <w:rPr>
+          <w:rFonts w:ascii="Arial" w:hAnsi="Arial" w:cs="Arial"/>
+          <w:color w:val="273B47"/>
+          <w:sz w:val="16"/>
+        </w:rPr>
+        <w:t xml:space="preserve">Esta propiedad se aplica a un elemento padre, pero va a afectar principalmente a sus elementos hijos directos. Por defecto, los elementos internos quedan alineados unos seguidos de los otros. El comportamiento del modelo de caja de estos elementos hijos también se ha modificado, ya que pierden el efecto de su propiedad </w:t>
+      </w:r>
+      <w:proofErr w:type="spellStart"/>
+      <w:r>
+        <w:rPr>
+          <w:rFonts w:ascii="Arial" w:hAnsi="Arial" w:cs="Arial"/>
+          <w:color w:val="273B47"/>
+          <w:sz w:val="16"/>
+        </w:rPr>
+        <w:t>margin</w:t>
+      </w:r>
+      <w:proofErr w:type="spellEnd"/>
+      <w:r>
+        <w:rPr>
+          <w:rFonts w:ascii="Arial" w:hAnsi="Arial" w:cs="Arial"/>
+          <w:color w:val="273B47"/>
+          <w:sz w:val="16"/>
+        </w:rPr>
+        <w:t>.</w:t>
+      </w:r>
+    </w:p>
+    <w:p>
+      <w:pPr>
+        <w:pStyle w:val="NormalWeb"/>
+        <w:shd w:val="clear" w:color="auto" w:fill="FFFFFF"/>
+        <w:spacing w:before="0" w:beforeAutospacing="0" w:after="0" w:afterAutospacing="0"/>
+        <w:rPr>
+          <w:rFonts w:ascii="Arial" w:hAnsi="Arial" w:cs="Arial"/>
+          <w:color w:val="273B47"/>
+          <w:sz w:val="16"/>
+        </w:rPr>
+      </w:pPr>
+      <w:r>
+        <w:rPr>
+          <w:rFonts w:ascii="Arial" w:hAnsi="Arial" w:cs="Arial"/>
+          <w:color w:val="273B47"/>
+          <w:sz w:val="16"/>
+        </w:rPr>
+        <w:t>Los elementos hijos de un padre con propiedad </w:t>
+      </w:r>
+      <w:proofErr w:type="spellStart"/>
+      <w:r>
+        <w:rPr>
+          <w:rStyle w:val="Textoennegrita"/>
+          <w:rFonts w:ascii="Arial" w:hAnsi="Arial" w:cs="Arial"/>
+          <w:color w:val="273B47"/>
+          <w:sz w:val="16"/>
+        </w:rPr>
+        <w:t>display</w:t>
+      </w:r>
+      <w:proofErr w:type="spellEnd"/>
+      <w:r>
+        <w:rPr>
+          <w:rStyle w:val="Textoennegrita"/>
+          <w:rFonts w:ascii="Arial" w:hAnsi="Arial" w:cs="Arial"/>
+          <w:color w:val="273B47"/>
+          <w:sz w:val="16"/>
+        </w:rPr>
+        <w:t xml:space="preserve">: </w:t>
+      </w:r>
+      <w:proofErr w:type="spellStart"/>
+      <w:r>
+        <w:rPr>
+          <w:rStyle w:val="Textoennegrita"/>
+          <w:rFonts w:ascii="Arial" w:hAnsi="Arial" w:cs="Arial"/>
+          <w:color w:val="273B47"/>
+          <w:sz w:val="16"/>
+        </w:rPr>
+        <w:t>flex</w:t>
+      </w:r>
+      <w:proofErr w:type="spellEnd"/>
+      <w:r>
+        <w:rPr>
+          <w:rFonts w:ascii="Arial" w:hAnsi="Arial" w:cs="Arial"/>
+          <w:color w:val="273B47"/>
+          <w:sz w:val="16"/>
+        </w:rPr>
+        <w:t> tienen a su disposición algunas nuevas propiedades que aportan mayor flexibilidad a su comportamiento. Una de estas propiedades es </w:t>
+      </w:r>
+      <w:proofErr w:type="spellStart"/>
+      <w:r>
+        <w:rPr>
+          <w:rStyle w:val="Textoennegrita"/>
+          <w:rFonts w:ascii="Arial" w:hAnsi="Arial" w:cs="Arial"/>
+          <w:color w:val="273B47"/>
+          <w:sz w:val="16"/>
+        </w:rPr>
+        <w:t>flex-shrink</w:t>
+      </w:r>
+      <w:proofErr w:type="spellEnd"/>
+      <w:r>
+        <w:rPr>
+          <w:rFonts w:ascii="Arial" w:hAnsi="Arial" w:cs="Arial"/>
+          <w:color w:val="273B47"/>
+          <w:sz w:val="16"/>
+        </w:rPr>
+        <w:t> que, junto a la propiedad </w:t>
+      </w:r>
+      <w:proofErr w:type="spellStart"/>
+      <w:r>
+        <w:rPr>
+          <w:rStyle w:val="Textoennegrita"/>
+          <w:rFonts w:ascii="Arial" w:hAnsi="Arial" w:cs="Arial"/>
+          <w:color w:val="273B47"/>
+          <w:sz w:val="16"/>
+        </w:rPr>
+        <w:t>flex-wrap</w:t>
+      </w:r>
+      <w:proofErr w:type="spellEnd"/>
+      <w:r>
+        <w:rPr>
+          <w:rFonts w:ascii="Arial" w:hAnsi="Arial" w:cs="Arial"/>
+          <w:color w:val="273B47"/>
+          <w:sz w:val="16"/>
+        </w:rPr>
+        <w:t xml:space="preserve"> del padre, permite adaptar y distribuir los elementos de manera dinámica en el espacio horizontal disponible hasta ocupar todo el espacio, y luego pasar a ocupar </w:t>
+      </w:r>
+      <w:proofErr w:type="spellStart"/>
+      <w:r>
+        <w:rPr>
+          <w:rFonts w:ascii="Arial" w:hAnsi="Arial" w:cs="Arial"/>
+          <w:color w:val="273B47"/>
+          <w:sz w:val="16"/>
+        </w:rPr>
+        <w:t>dinamicamente</w:t>
+      </w:r>
+      <w:proofErr w:type="spellEnd"/>
+      <w:r>
+        <w:rPr>
+          <w:rFonts w:ascii="Arial" w:hAnsi="Arial" w:cs="Arial"/>
+          <w:color w:val="273B47"/>
+          <w:sz w:val="16"/>
+        </w:rPr>
+        <w:t xml:space="preserve"> </w:t>
+      </w:r>
+      <w:proofErr w:type="gramStart"/>
+      <w:r>
+        <w:rPr>
+          <w:rFonts w:ascii="Arial" w:hAnsi="Arial" w:cs="Arial"/>
+          <w:color w:val="273B47"/>
+          <w:sz w:val="16"/>
+        </w:rPr>
+        <w:t>las siguiente filas</w:t>
+      </w:r>
+      <w:proofErr w:type="gramEnd"/>
+      <w:r>
+        <w:rPr>
+          <w:rFonts w:ascii="Arial" w:hAnsi="Arial" w:cs="Arial"/>
+          <w:color w:val="273B47"/>
+          <w:sz w:val="16"/>
+        </w:rPr>
+        <w:t xml:space="preserve"> hacia abajo.</w:t>
+      </w:r>
+    </w:p>
+    <w:p>
+      <w:pPr>
+        <w:pStyle w:val="NormalWeb"/>
+        <w:shd w:val="clear" w:color="auto" w:fill="FFFFFF"/>
+        <w:spacing w:before="0" w:beforeAutospacing="0" w:after="0" w:afterAutospacing="0"/>
+        <w:rPr>
+          <w:rFonts w:ascii="Arial" w:hAnsi="Arial" w:cs="Arial"/>
+          <w:color w:val="273B47"/>
+          <w:sz w:val="16"/>
+        </w:rPr>
+      </w:pPr>
+    </w:p>
+    <w:p>
+      <w:pPr>
+        <w:pStyle w:val="NormalWeb"/>
+        <w:shd w:val="clear" w:color="auto" w:fill="FFFFFF"/>
+        <w:spacing w:before="0" w:beforeAutospacing="0" w:after="0" w:afterAutospacing="0"/>
+        <w:rPr>
+          <w:rFonts w:ascii="Courier New" w:hAnsi="Courier New" w:cs="Courier New"/>
+          <w:b/>
+          <w:bCs/>
+          <w:sz w:val="23"/>
+          <w:szCs w:val="23"/>
+        </w:rPr>
+      </w:pPr>
+    </w:p>
+    <w:p>
+      <w:pPr>
+        <w:pStyle w:val="NormalWeb"/>
+        <w:shd w:val="clear" w:color="auto" w:fill="FFFFFF"/>
+        <w:spacing w:before="0" w:beforeAutospacing="0" w:after="0" w:afterAutospacing="0"/>
+        <w:rPr>
+          <w:rFonts w:ascii="Arial" w:hAnsi="Arial" w:cs="Arial"/>
+          <w:color w:val="273B47"/>
+          <w:sz w:val="16"/>
+        </w:rPr>
+      </w:pPr>
+      <w:proofErr w:type="spellStart"/>
+      <w:proofErr w:type="gramStart"/>
+      <w:r>
+        <w:rPr>
+          <w:rFonts w:ascii="Courier New" w:hAnsi="Courier New" w:cs="Courier New"/>
+          <w:b/>
+          <w:bCs/>
+          <w:sz w:val="23"/>
+          <w:szCs w:val="23"/>
+        </w:rPr>
+        <w:lastRenderedPageBreak/>
+        <w:t>justify-content</w:t>
+      </w:r>
+      <w:proofErr w:type="spellEnd"/>
+      <w:proofErr w:type="gramEnd"/>
+      <w:r>
+        <w:rPr>
+          <w:rFonts w:ascii="Courier New" w:hAnsi="Courier New" w:cs="Courier New"/>
+          <w:b/>
+          <w:bCs/>
+          <w:sz w:val="23"/>
+          <w:szCs w:val="23"/>
+        </w:rPr>
+        <w:t xml:space="preserve">: </w:t>
+      </w:r>
+      <w:proofErr w:type="spellStart"/>
+      <w:r>
+        <w:rPr>
+          <w:rFonts w:ascii="Courier New" w:hAnsi="Courier New" w:cs="Courier New"/>
+          <w:b/>
+          <w:bCs/>
+          <w:sz w:val="23"/>
+          <w:szCs w:val="23"/>
+        </w:rPr>
+        <w:t>xxxx</w:t>
+      </w:r>
+      <w:proofErr w:type="spellEnd"/>
+      <w:r>
+        <w:rPr>
+          <w:rFonts w:ascii="Courier New" w:hAnsi="Courier New" w:cs="Courier New"/>
+          <w:b/>
+          <w:bCs/>
+          <w:sz w:val="23"/>
+          <w:szCs w:val="23"/>
+        </w:rPr>
+        <w:t>;</w:t>
+      </w:r>
+    </w:p>
+    <w:p>
+      <w:pPr>
+        <w:shd w:val="clear" w:color="auto" w:fill="43A047"/>
+        <w:spacing w:before="100" w:beforeAutospacing="1" w:after="100" w:afterAutospacing="1" w:line="240" w:lineRule="auto"/>
+        <w:ind w:left="-360"/>
+        <w:rPr>
+          <w:rFonts w:ascii="Arial" w:eastAsia="Times New Roman" w:hAnsi="Arial" w:cs="Arial"/>
+          <w:sz w:val="23"/>
+          <w:szCs w:val="23"/>
+          <w:lang w:eastAsia="es-ES"/>
+        </w:rPr>
+      </w:pPr>
+      <w:proofErr w:type="spellStart"/>
+      <w:proofErr w:type="gramStart"/>
+      <w:r>
+        <w:rPr>
+          <w:rFonts w:ascii="Courier New" w:eastAsia="Times New Roman" w:hAnsi="Courier New" w:cs="Courier New"/>
+          <w:b/>
+          <w:bCs/>
+          <w:sz w:val="20"/>
+          <w:szCs w:val="20"/>
+          <w:lang w:eastAsia="es-ES"/>
+        </w:rPr>
+        <w:t>flex-start</w:t>
+      </w:r>
+      <w:proofErr w:type="spellEnd"/>
+      <w:proofErr w:type="gramEnd"/>
+      <w:r>
+        <w:rPr>
+          <w:rFonts w:ascii="Arial" w:eastAsia="Times New Roman" w:hAnsi="Arial" w:cs="Arial"/>
+          <w:sz w:val="23"/>
+          <w:szCs w:val="23"/>
+          <w:lang w:eastAsia="es-ES"/>
+        </w:rPr>
+        <w:t>: Alinea elementos al lado izquierdo del contenedor.</w:t>
+      </w:r>
+    </w:p>
+    <w:p>
+      <w:pPr>
+        <w:shd w:val="clear" w:color="auto" w:fill="43A047"/>
+        <w:spacing w:before="100" w:beforeAutospacing="1" w:after="100" w:afterAutospacing="1" w:line="240" w:lineRule="auto"/>
+        <w:ind w:left="-360"/>
+        <w:rPr>
+          <w:rFonts w:ascii="Arial" w:eastAsia="Times New Roman" w:hAnsi="Arial" w:cs="Arial"/>
+          <w:sz w:val="23"/>
+          <w:szCs w:val="23"/>
+          <w:lang w:eastAsia="es-ES"/>
+        </w:rPr>
+      </w:pPr>
+      <w:proofErr w:type="spellStart"/>
+      <w:proofErr w:type="gramStart"/>
+      <w:r>
+        <w:rPr>
+          <w:rFonts w:ascii="Courier New" w:eastAsia="Times New Roman" w:hAnsi="Courier New" w:cs="Courier New"/>
+          <w:b/>
+          <w:bCs/>
+          <w:sz w:val="20"/>
+          <w:szCs w:val="20"/>
+          <w:lang w:eastAsia="es-ES"/>
+        </w:rPr>
+        <w:t>flex-end</w:t>
+      </w:r>
+      <w:proofErr w:type="spellEnd"/>
+      <w:proofErr w:type="gramEnd"/>
+      <w:r>
+        <w:rPr>
+          <w:rFonts w:ascii="Arial" w:eastAsia="Times New Roman" w:hAnsi="Arial" w:cs="Arial"/>
+          <w:sz w:val="23"/>
+          <w:szCs w:val="23"/>
+          <w:lang w:eastAsia="es-ES"/>
+        </w:rPr>
+        <w:t>: Alinea elementos al lado derecho del contenedor.</w:t>
+      </w:r>
+    </w:p>
+    <w:p>
+      <w:pPr>
+        <w:shd w:val="clear" w:color="auto" w:fill="43A047"/>
+        <w:spacing w:before="100" w:beforeAutospacing="1" w:after="100" w:afterAutospacing="1" w:line="240" w:lineRule="auto"/>
+        <w:ind w:left="-360"/>
+        <w:rPr>
+          <w:rFonts w:ascii="Arial" w:eastAsia="Times New Roman" w:hAnsi="Arial" w:cs="Arial"/>
+          <w:sz w:val="23"/>
+          <w:szCs w:val="23"/>
+          <w:lang w:eastAsia="es-ES"/>
+        </w:rPr>
+      </w:pPr>
+      <w:proofErr w:type="gramStart"/>
+      <w:r>
+        <w:rPr>
+          <w:rFonts w:ascii="Courier New" w:eastAsia="Times New Roman" w:hAnsi="Courier New" w:cs="Courier New"/>
+          <w:b/>
+          <w:bCs/>
+          <w:sz w:val="20"/>
+          <w:szCs w:val="20"/>
+          <w:lang w:eastAsia="es-ES"/>
+        </w:rPr>
+        <w:t>center</w:t>
+      </w:r>
+      <w:proofErr w:type="gramEnd"/>
+      <w:r>
+        <w:rPr>
+          <w:rFonts w:ascii="Arial" w:eastAsia="Times New Roman" w:hAnsi="Arial" w:cs="Arial"/>
+          <w:sz w:val="23"/>
+          <w:szCs w:val="23"/>
+          <w:lang w:eastAsia="es-ES"/>
+        </w:rPr>
+        <w:t>: Alinea elementos en el centro del contenedor.</w:t>
+      </w:r>
+    </w:p>
+    <w:p>
+      <w:pPr>
+        <w:shd w:val="clear" w:color="auto" w:fill="43A047"/>
+        <w:spacing w:before="100" w:beforeAutospacing="1" w:after="100" w:afterAutospacing="1" w:line="240" w:lineRule="auto"/>
+        <w:ind w:left="-360"/>
+        <w:rPr>
+          <w:rFonts w:ascii="Arial" w:eastAsia="Times New Roman" w:hAnsi="Arial" w:cs="Arial"/>
+          <w:sz w:val="23"/>
+          <w:szCs w:val="23"/>
+          <w:lang w:eastAsia="es-ES"/>
+        </w:rPr>
+      </w:pPr>
+      <w:proofErr w:type="spellStart"/>
+      <w:proofErr w:type="gramStart"/>
+      <w:r>
+        <w:rPr>
+          <w:rFonts w:ascii="Courier New" w:eastAsia="Times New Roman" w:hAnsi="Courier New" w:cs="Courier New"/>
+          <w:b/>
+          <w:bCs/>
+          <w:sz w:val="20"/>
+          <w:szCs w:val="20"/>
+          <w:lang w:eastAsia="es-ES"/>
+        </w:rPr>
+        <w:t>space-between</w:t>
+      </w:r>
+      <w:proofErr w:type="spellEnd"/>
+      <w:proofErr w:type="gramEnd"/>
+      <w:r>
+        <w:rPr>
+          <w:rFonts w:ascii="Arial" w:eastAsia="Times New Roman" w:hAnsi="Arial" w:cs="Arial"/>
+          <w:sz w:val="23"/>
+          <w:szCs w:val="23"/>
+          <w:lang w:eastAsia="es-ES"/>
+        </w:rPr>
+        <w:t>: Muestra elementos con la misma distancia entre ellos.</w:t>
+      </w:r>
+    </w:p>
+    <w:p>
+      <w:pPr>
+        <w:shd w:val="clear" w:color="auto" w:fill="43A047"/>
+        <w:spacing w:before="100" w:beforeAutospacing="1" w:after="100" w:afterAutospacing="1" w:line="240" w:lineRule="auto"/>
+        <w:ind w:left="-360"/>
+        <w:rPr>
+          <w:rFonts w:ascii="Arial" w:eastAsia="Times New Roman" w:hAnsi="Arial" w:cs="Arial"/>
+          <w:sz w:val="23"/>
+          <w:szCs w:val="23"/>
+          <w:lang w:eastAsia="es-ES"/>
+        </w:rPr>
+      </w:pPr>
+      <w:proofErr w:type="spellStart"/>
+      <w:proofErr w:type="gramStart"/>
+      <w:r>
+        <w:rPr>
+          <w:rFonts w:ascii="Courier New" w:eastAsia="Times New Roman" w:hAnsi="Courier New" w:cs="Courier New"/>
+          <w:b/>
+          <w:bCs/>
+          <w:sz w:val="20"/>
+          <w:szCs w:val="20"/>
+          <w:lang w:eastAsia="es-ES"/>
+        </w:rPr>
+        <w:t>space-around</w:t>
+      </w:r>
+      <w:proofErr w:type="spellEnd"/>
+      <w:proofErr w:type="gramEnd"/>
+      <w:r>
+        <w:rPr>
+          <w:rFonts w:ascii="Arial" w:eastAsia="Times New Roman" w:hAnsi="Arial" w:cs="Arial"/>
+          <w:sz w:val="23"/>
+          <w:szCs w:val="23"/>
+          <w:lang w:eastAsia="es-ES"/>
+        </w:rPr>
+        <w:t>: Muestra elementos con la misma separación alrededor de ellos.</w:t>
+      </w:r>
+    </w:p>
+    <w:p>
+      <w:pPr>
+        <w:pStyle w:val="NormalWeb"/>
+        <w:shd w:val="clear" w:color="auto" w:fill="FFFFFF"/>
+        <w:spacing w:before="0" w:beforeAutospacing="0" w:after="0" w:afterAutospacing="0"/>
+        <w:rPr>
+          <w:rFonts w:ascii="Courier New" w:hAnsi="Courier New" w:cs="Courier New"/>
+          <w:b/>
+          <w:bCs/>
+          <w:sz w:val="23"/>
+          <w:szCs w:val="23"/>
+        </w:rPr>
+      </w:pPr>
+    </w:p>
+    <w:p>
+      <w:pPr>
+        <w:pStyle w:val="NormalWeb"/>
+        <w:shd w:val="clear" w:color="auto" w:fill="FFFFFF"/>
+        <w:spacing w:before="0" w:beforeAutospacing="0" w:after="0" w:afterAutospacing="0"/>
+        <w:rPr>
+          <w:rFonts w:ascii="Arial" w:hAnsi="Arial" w:cs="Arial"/>
+          <w:color w:val="273B47"/>
+          <w:sz w:val="16"/>
+        </w:rPr>
+      </w:pPr>
+      <w:proofErr w:type="spellStart"/>
+      <w:proofErr w:type="gramStart"/>
+      <w:r>
+        <w:rPr>
+          <w:rFonts w:ascii="Courier New" w:hAnsi="Courier New" w:cs="Courier New"/>
+          <w:b/>
+          <w:bCs/>
+          <w:sz w:val="23"/>
+          <w:szCs w:val="23"/>
+        </w:rPr>
+        <w:t>align-items</w:t>
+      </w:r>
+      <w:proofErr w:type="spellEnd"/>
+      <w:proofErr w:type="gramEnd"/>
+      <w:r>
+        <w:rPr>
+          <w:rFonts w:ascii="Courier New" w:hAnsi="Courier New" w:cs="Courier New"/>
+          <w:b/>
+          <w:bCs/>
+          <w:sz w:val="23"/>
+          <w:szCs w:val="23"/>
+        </w:rPr>
+        <w:t xml:space="preserve">: </w:t>
+      </w:r>
+      <w:proofErr w:type="spellStart"/>
+      <w:r>
+        <w:rPr>
+          <w:rFonts w:ascii="Courier New" w:hAnsi="Courier New" w:cs="Courier New"/>
+          <w:b/>
+          <w:bCs/>
+          <w:sz w:val="23"/>
+          <w:szCs w:val="23"/>
+        </w:rPr>
+        <w:t>xxxx</w:t>
+      </w:r>
+      <w:proofErr w:type="spellEnd"/>
+      <w:r>
+        <w:rPr>
+          <w:rFonts w:ascii="Courier New" w:hAnsi="Courier New" w:cs="Courier New"/>
+          <w:b/>
+          <w:bCs/>
+          <w:sz w:val="23"/>
+          <w:szCs w:val="23"/>
+        </w:rPr>
+        <w:t>;</w:t>
+      </w:r>
+    </w:p>
+    <w:p>
+      <w:pPr>
+        <w:shd w:val="clear" w:color="auto" w:fill="43A047"/>
+        <w:spacing w:before="100" w:beforeAutospacing="1" w:after="100" w:afterAutospacing="1" w:line="240" w:lineRule="auto"/>
+        <w:ind w:left="-360"/>
+        <w:rPr>
+          <w:rFonts w:ascii="Arial" w:eastAsia="Times New Roman" w:hAnsi="Arial" w:cs="Arial"/>
+          <w:sz w:val="23"/>
+          <w:szCs w:val="23"/>
+          <w:lang w:eastAsia="es-ES"/>
+        </w:rPr>
+      </w:pPr>
+      <w:proofErr w:type="spellStart"/>
+      <w:proofErr w:type="gramStart"/>
+      <w:r>
+        <w:rPr>
+          <w:rFonts w:ascii="Courier New" w:eastAsia="Times New Roman" w:hAnsi="Courier New" w:cs="Courier New"/>
+          <w:b/>
+          <w:bCs/>
+          <w:sz w:val="20"/>
+          <w:szCs w:val="20"/>
+          <w:lang w:eastAsia="es-ES"/>
+        </w:rPr>
+        <w:t>flex-start</w:t>
+      </w:r>
+      <w:proofErr w:type="spellEnd"/>
+      <w:proofErr w:type="gramEnd"/>
+      <w:r>
+        <w:rPr>
+          <w:rFonts w:ascii="Arial" w:eastAsia="Times New Roman" w:hAnsi="Arial" w:cs="Arial"/>
+          <w:sz w:val="23"/>
+          <w:szCs w:val="23"/>
+          <w:lang w:eastAsia="es-ES"/>
+        </w:rPr>
+        <w:t>: Alinea elementos a la parte superior del contenedor.</w:t>
+      </w:r>
+    </w:p>
+    <w:p>
+      <w:pPr>
+        <w:shd w:val="clear" w:color="auto" w:fill="43A047"/>
+        <w:spacing w:before="100" w:beforeAutospacing="1" w:after="100" w:afterAutospacing="1" w:line="240" w:lineRule="auto"/>
+        <w:ind w:left="-360"/>
+        <w:rPr>
+          <w:rFonts w:ascii="Arial" w:eastAsia="Times New Roman" w:hAnsi="Arial" w:cs="Arial"/>
+          <w:sz w:val="23"/>
+          <w:szCs w:val="23"/>
+          <w:lang w:eastAsia="es-ES"/>
+        </w:rPr>
+      </w:pPr>
+      <w:proofErr w:type="spellStart"/>
+      <w:proofErr w:type="gramStart"/>
+      <w:r>
+        <w:rPr>
+          <w:rFonts w:ascii="Courier New" w:eastAsia="Times New Roman" w:hAnsi="Courier New" w:cs="Courier New"/>
+          <w:b/>
+          <w:bCs/>
+          <w:sz w:val="20"/>
+          <w:szCs w:val="20"/>
+          <w:lang w:eastAsia="es-ES"/>
+        </w:rPr>
+        <w:t>flex-end</w:t>
+      </w:r>
+      <w:proofErr w:type="spellEnd"/>
+      <w:proofErr w:type="gramEnd"/>
+      <w:r>
+        <w:rPr>
+          <w:rFonts w:ascii="Arial" w:eastAsia="Times New Roman" w:hAnsi="Arial" w:cs="Arial"/>
+          <w:sz w:val="23"/>
+          <w:szCs w:val="23"/>
+          <w:lang w:eastAsia="es-ES"/>
+        </w:rPr>
+        <w:t>: Alinea elementos a la parte inferior del contenedor.</w:t>
+      </w:r>
+    </w:p>
+    <w:p>
+      <w:pPr>
+        <w:shd w:val="clear" w:color="auto" w:fill="43A047"/>
+        <w:spacing w:before="100" w:beforeAutospacing="1" w:after="100" w:afterAutospacing="1" w:line="240" w:lineRule="auto"/>
+        <w:ind w:left="-360"/>
+        <w:rPr>
+          <w:rFonts w:ascii="Arial" w:eastAsia="Times New Roman" w:hAnsi="Arial" w:cs="Arial"/>
+          <w:sz w:val="23"/>
+          <w:szCs w:val="23"/>
+          <w:lang w:eastAsia="es-ES"/>
+        </w:rPr>
+      </w:pPr>
+      <w:proofErr w:type="gramStart"/>
+      <w:r>
+        <w:rPr>
+          <w:rFonts w:ascii="Courier New" w:eastAsia="Times New Roman" w:hAnsi="Courier New" w:cs="Courier New"/>
+          <w:b/>
+          <w:bCs/>
+          <w:sz w:val="20"/>
+          <w:szCs w:val="20"/>
+          <w:lang w:eastAsia="es-ES"/>
+        </w:rPr>
+        <w:t>center</w:t>
+      </w:r>
+      <w:proofErr w:type="gramEnd"/>
+      <w:r>
+        <w:rPr>
+          <w:rFonts w:ascii="Arial" w:eastAsia="Times New Roman" w:hAnsi="Arial" w:cs="Arial"/>
+          <w:sz w:val="23"/>
+          <w:szCs w:val="23"/>
+          <w:lang w:eastAsia="es-ES"/>
+        </w:rPr>
+        <w:t xml:space="preserve">: Alinea elementos en el centro </w:t>
       </w:r>
       <w:bookmarkStart w:id="0" w:name="_GoBack"/>
       <w:bookmarkEnd w:id="0"/>
+      <w:r>
+        <w:rPr>
+          <w:rFonts w:ascii="Arial" w:eastAsia="Times New Roman" w:hAnsi="Arial" w:cs="Arial"/>
+          <w:sz w:val="23"/>
+          <w:szCs w:val="23"/>
+          <w:lang w:eastAsia="es-ES"/>
+        </w:rPr>
+        <w:t>(verticalmente hablando) del contenedor.</w:t>
+      </w:r>
+    </w:p>
+    <w:p>
+      <w:pPr>
+        <w:shd w:val="clear" w:color="auto" w:fill="43A047"/>
+        <w:spacing w:before="100" w:beforeAutospacing="1" w:after="100" w:afterAutospacing="1" w:line="240" w:lineRule="auto"/>
+        <w:ind w:left="-360"/>
+        <w:rPr>
+          <w:rFonts w:ascii="Arial" w:eastAsia="Times New Roman" w:hAnsi="Arial" w:cs="Arial"/>
+          <w:sz w:val="23"/>
+          <w:szCs w:val="23"/>
+          <w:lang w:eastAsia="es-ES"/>
+        </w:rPr>
+      </w:pPr>
+      <w:proofErr w:type="spellStart"/>
+      <w:proofErr w:type="gramStart"/>
+      <w:r>
+        <w:rPr>
+          <w:rFonts w:ascii="Courier New" w:eastAsia="Times New Roman" w:hAnsi="Courier New" w:cs="Courier New"/>
+          <w:b/>
+          <w:bCs/>
+          <w:sz w:val="20"/>
+          <w:szCs w:val="20"/>
+          <w:lang w:eastAsia="es-ES"/>
+        </w:rPr>
+        <w:t>baseline</w:t>
+      </w:r>
+      <w:proofErr w:type="spellEnd"/>
+      <w:proofErr w:type="gramEnd"/>
+      <w:r>
+        <w:rPr>
+          <w:rFonts w:ascii="Arial" w:eastAsia="Times New Roman" w:hAnsi="Arial" w:cs="Arial"/>
+          <w:sz w:val="23"/>
+          <w:szCs w:val="23"/>
+          <w:lang w:eastAsia="es-ES"/>
+        </w:rPr>
+        <w:t>: Muestra elementos en la línea base del contenedor</w:t>
+      </w:r>
+    </w:p>
+    <w:p>
+      <w:pPr>
+        <w:shd w:val="clear" w:color="auto" w:fill="43A047"/>
+        <w:spacing w:before="100" w:beforeAutospacing="1" w:after="100" w:afterAutospacing="1" w:line="240" w:lineRule="auto"/>
+        <w:ind w:left="-360"/>
+        <w:rPr>
+          <w:rFonts w:ascii="Arial" w:eastAsia="Times New Roman" w:hAnsi="Arial" w:cs="Arial"/>
+          <w:sz w:val="23"/>
+          <w:szCs w:val="23"/>
+          <w:lang w:eastAsia="es-ES"/>
+        </w:rPr>
+      </w:pPr>
+      <w:proofErr w:type="spellStart"/>
+      <w:proofErr w:type="gramStart"/>
+      <w:r>
+        <w:rPr>
+          <w:rFonts w:ascii="Courier New" w:eastAsia="Times New Roman" w:hAnsi="Courier New" w:cs="Courier New"/>
+          <w:b/>
+          <w:bCs/>
+          <w:sz w:val="20"/>
+          <w:szCs w:val="20"/>
+          <w:lang w:eastAsia="es-ES"/>
+        </w:rPr>
+        <w:t>stretch</w:t>
+      </w:r>
+      <w:proofErr w:type="spellEnd"/>
+      <w:proofErr w:type="gramEnd"/>
+      <w:r>
+        <w:rPr>
+          <w:rFonts w:ascii="Arial" w:eastAsia="Times New Roman" w:hAnsi="Arial" w:cs="Arial"/>
+          <w:sz w:val="23"/>
+          <w:szCs w:val="23"/>
+          <w:lang w:eastAsia="es-ES"/>
+        </w:rPr>
+        <w:t>: Elementos se estiran para ajustarse al contenedor.</w:t>
+      </w:r>
+    </w:p>
+    <w:p>
+      <w:pPr>
+        <w:pStyle w:val="NormalWeb"/>
+        <w:shd w:val="clear" w:color="auto" w:fill="FFFFFF"/>
+        <w:spacing w:before="0" w:beforeAutospacing="0" w:after="0" w:afterAutospacing="0"/>
+        <w:rPr>
+          <w:rFonts w:ascii="Arial" w:hAnsi="Arial" w:cs="Arial"/>
+          <w:color w:val="273B47"/>
+          <w:sz w:val="16"/>
+        </w:rPr>
+      </w:pPr>
+      <w:proofErr w:type="spellStart"/>
+      <w:proofErr w:type="gramStart"/>
+      <w:r>
+        <w:rPr>
+          <w:rFonts w:ascii="Courier New" w:hAnsi="Courier New" w:cs="Courier New"/>
+          <w:b/>
+          <w:bCs/>
+          <w:sz w:val="23"/>
+          <w:szCs w:val="23"/>
+        </w:rPr>
+        <w:t>flex-direction</w:t>
+      </w:r>
+      <w:proofErr w:type="spellEnd"/>
+      <w:proofErr w:type="gramEnd"/>
+      <w:r>
+        <w:rPr>
+          <w:rFonts w:ascii="Courier New" w:hAnsi="Courier New" w:cs="Courier New"/>
+          <w:b/>
+          <w:bCs/>
+          <w:sz w:val="23"/>
+          <w:szCs w:val="23"/>
+        </w:rPr>
+        <w:t xml:space="preserve">: </w:t>
+      </w:r>
+      <w:proofErr w:type="spellStart"/>
+      <w:r>
+        <w:rPr>
+          <w:rFonts w:ascii="Courier New" w:hAnsi="Courier New" w:cs="Courier New"/>
+          <w:b/>
+          <w:bCs/>
+          <w:sz w:val="23"/>
+          <w:szCs w:val="23"/>
+        </w:rPr>
+        <w:t>xxxx</w:t>
+      </w:r>
+      <w:proofErr w:type="spellEnd"/>
+      <w:r>
+        <w:rPr>
+          <w:rFonts w:ascii="Courier New" w:hAnsi="Courier New" w:cs="Courier New"/>
+          <w:b/>
+          <w:bCs/>
+          <w:sz w:val="23"/>
+          <w:szCs w:val="23"/>
+        </w:rPr>
+        <w:t>;</w:t>
+      </w:r>
+    </w:p>
+    <w:p>
+      <w:pPr>
+        <w:pStyle w:val="NormalWeb"/>
+        <w:shd w:val="clear" w:color="auto" w:fill="FFFFFF"/>
+        <w:spacing w:before="0" w:beforeAutospacing="0" w:after="0" w:afterAutospacing="0"/>
+        <w:rPr>
+          <w:sz w:val="14"/>
+        </w:rPr>
+      </w:pPr>
+    </w:p>
+    <w:p>
+      <w:pPr>
+        <w:shd w:val="clear" w:color="auto" w:fill="43A047"/>
+        <w:spacing w:before="100" w:beforeAutospacing="1" w:after="100" w:afterAutospacing="1" w:line="240" w:lineRule="auto"/>
+        <w:ind w:left="-360"/>
+        <w:rPr>
+          <w:rFonts w:ascii="Arial" w:eastAsia="Times New Roman" w:hAnsi="Arial" w:cs="Arial"/>
+          <w:sz w:val="23"/>
+          <w:szCs w:val="23"/>
+          <w:lang w:eastAsia="es-ES"/>
+        </w:rPr>
+      </w:pPr>
+      <w:proofErr w:type="spellStart"/>
+      <w:proofErr w:type="gramStart"/>
+      <w:r>
+        <w:rPr>
+          <w:rFonts w:ascii="Courier New" w:eastAsia="Times New Roman" w:hAnsi="Courier New" w:cs="Courier New"/>
+          <w:b/>
+          <w:bCs/>
+          <w:sz w:val="20"/>
+          <w:szCs w:val="20"/>
+          <w:lang w:eastAsia="es-ES"/>
+        </w:rPr>
+        <w:t>row</w:t>
+      </w:r>
+      <w:proofErr w:type="spellEnd"/>
+      <w:proofErr w:type="gramEnd"/>
+      <w:r>
+        <w:rPr>
+          <w:rFonts w:ascii="Arial" w:eastAsia="Times New Roman" w:hAnsi="Arial" w:cs="Arial"/>
+          <w:sz w:val="23"/>
+          <w:szCs w:val="23"/>
+          <w:lang w:eastAsia="es-ES"/>
+        </w:rPr>
+        <w:t>: Elementos son colocados en la misma dirección del texto.</w:t>
+      </w:r>
+    </w:p>
+    <w:p>
+      <w:pPr>
+        <w:shd w:val="clear" w:color="auto" w:fill="43A047"/>
+        <w:spacing w:before="100" w:beforeAutospacing="1" w:after="100" w:afterAutospacing="1" w:line="240" w:lineRule="auto"/>
+        <w:ind w:left="-360"/>
+        <w:rPr>
+          <w:rFonts w:ascii="Arial" w:eastAsia="Times New Roman" w:hAnsi="Arial" w:cs="Arial"/>
+          <w:sz w:val="23"/>
+          <w:szCs w:val="23"/>
+          <w:lang w:eastAsia="es-ES"/>
+        </w:rPr>
+      </w:pPr>
+      <w:proofErr w:type="spellStart"/>
+      <w:proofErr w:type="gramStart"/>
+      <w:r>
+        <w:rPr>
+          <w:rFonts w:ascii="Courier New" w:eastAsia="Times New Roman" w:hAnsi="Courier New" w:cs="Courier New"/>
+          <w:b/>
+          <w:bCs/>
+          <w:sz w:val="20"/>
+          <w:szCs w:val="20"/>
+          <w:lang w:eastAsia="es-ES"/>
+        </w:rPr>
+        <w:t>row</w:t>
+      </w:r>
+      <w:proofErr w:type="spellEnd"/>
+      <w:r>
+        <w:rPr>
+          <w:rFonts w:ascii="Courier New" w:eastAsia="Times New Roman" w:hAnsi="Courier New" w:cs="Courier New"/>
+          <w:b/>
+          <w:bCs/>
+          <w:sz w:val="20"/>
+          <w:szCs w:val="20"/>
+          <w:lang w:eastAsia="es-ES"/>
+        </w:rPr>
+        <w:t>-</w:t>
+      </w:r>
+      <w:proofErr w:type="gramEnd"/>
+      <w:r>
+        <w:rPr>
+          <w:rFonts w:ascii="Courier New" w:eastAsia="Times New Roman" w:hAnsi="Courier New" w:cs="Courier New"/>
+          <w:b/>
+          <w:bCs/>
+          <w:sz w:val="20"/>
+          <w:szCs w:val="20"/>
+          <w:lang w:eastAsia="es-ES"/>
+        </w:rPr>
+        <w:t>reverse</w:t>
+      </w:r>
+      <w:r>
+        <w:rPr>
+          <w:rFonts w:ascii="Arial" w:eastAsia="Times New Roman" w:hAnsi="Arial" w:cs="Arial"/>
+          <w:sz w:val="23"/>
+          <w:szCs w:val="23"/>
+          <w:lang w:eastAsia="es-ES"/>
+        </w:rPr>
+        <w:t>: Elementos son colocados en la dirección opuesta al texto.</w:t>
+      </w:r>
+    </w:p>
+    <w:p>
+      <w:pPr>
+        <w:shd w:val="clear" w:color="auto" w:fill="43A047"/>
+        <w:spacing w:before="100" w:beforeAutospacing="1" w:after="100" w:afterAutospacing="1" w:line="240" w:lineRule="auto"/>
+        <w:ind w:left="-360"/>
+        <w:rPr>
+          <w:rFonts w:ascii="Arial" w:eastAsia="Times New Roman" w:hAnsi="Arial" w:cs="Arial"/>
+          <w:sz w:val="23"/>
+          <w:szCs w:val="23"/>
+          <w:lang w:eastAsia="es-ES"/>
+        </w:rPr>
+      </w:pPr>
+      <w:proofErr w:type="spellStart"/>
+      <w:proofErr w:type="gramStart"/>
+      <w:r>
+        <w:rPr>
+          <w:rFonts w:ascii="Courier New" w:eastAsia="Times New Roman" w:hAnsi="Courier New" w:cs="Courier New"/>
+          <w:b/>
+          <w:bCs/>
+          <w:sz w:val="20"/>
+          <w:szCs w:val="20"/>
+          <w:lang w:eastAsia="es-ES"/>
+        </w:rPr>
+        <w:t>column</w:t>
+      </w:r>
+      <w:proofErr w:type="spellEnd"/>
+      <w:proofErr w:type="gramEnd"/>
+      <w:r>
+        <w:rPr>
+          <w:rFonts w:ascii="Arial" w:eastAsia="Times New Roman" w:hAnsi="Arial" w:cs="Arial"/>
+          <w:sz w:val="23"/>
+          <w:szCs w:val="23"/>
+          <w:lang w:eastAsia="es-ES"/>
+        </w:rPr>
+        <w:t>: Elementos se colocan de arriba hacia abajo.</w:t>
+      </w:r>
+    </w:p>
+    <w:p>
+      <w:pPr>
+        <w:shd w:val="clear" w:color="auto" w:fill="43A047"/>
+        <w:spacing w:before="100" w:beforeAutospacing="1" w:after="100" w:afterAutospacing="1" w:line="240" w:lineRule="auto"/>
+        <w:ind w:left="-360"/>
+        <w:rPr>
+          <w:rFonts w:ascii="Arial" w:eastAsia="Times New Roman" w:hAnsi="Arial" w:cs="Arial"/>
+          <w:sz w:val="23"/>
+          <w:szCs w:val="23"/>
+          <w:lang w:eastAsia="es-ES"/>
+        </w:rPr>
+      </w:pPr>
+      <w:proofErr w:type="spellStart"/>
+      <w:proofErr w:type="gramStart"/>
+      <w:r>
+        <w:rPr>
+          <w:rFonts w:ascii="Courier New" w:eastAsia="Times New Roman" w:hAnsi="Courier New" w:cs="Courier New"/>
+          <w:b/>
+          <w:bCs/>
+          <w:sz w:val="20"/>
+          <w:szCs w:val="20"/>
+          <w:lang w:eastAsia="es-ES"/>
+        </w:rPr>
+        <w:t>column</w:t>
+      </w:r>
+      <w:proofErr w:type="spellEnd"/>
+      <w:r>
+        <w:rPr>
+          <w:rFonts w:ascii="Courier New" w:eastAsia="Times New Roman" w:hAnsi="Courier New" w:cs="Courier New"/>
+          <w:b/>
+          <w:bCs/>
+          <w:sz w:val="20"/>
+          <w:szCs w:val="20"/>
+          <w:lang w:eastAsia="es-ES"/>
+        </w:rPr>
+        <w:t>-</w:t>
+      </w:r>
+      <w:proofErr w:type="gramEnd"/>
+      <w:r>
+        <w:rPr>
+          <w:rFonts w:ascii="Courier New" w:eastAsia="Times New Roman" w:hAnsi="Courier New" w:cs="Courier New"/>
+          <w:b/>
+          <w:bCs/>
+          <w:sz w:val="20"/>
+          <w:szCs w:val="20"/>
+          <w:lang w:eastAsia="es-ES"/>
+        </w:rPr>
+        <w:t>reverse</w:t>
+      </w:r>
+      <w:r>
+        <w:rPr>
+          <w:rFonts w:ascii="Arial" w:eastAsia="Times New Roman" w:hAnsi="Arial" w:cs="Arial"/>
+          <w:sz w:val="23"/>
+          <w:szCs w:val="23"/>
+          <w:lang w:eastAsia="es-ES"/>
+        </w:rPr>
+        <w:t>: Elementos se colocan de abajo hacia arriba.</w:t>
+      </w:r>
+    </w:p>
+    <w:p>
+      <w:pPr>
+        <w:pStyle w:val="NormalWeb"/>
+        <w:shd w:val="clear" w:color="auto" w:fill="FFFFFF"/>
+        <w:spacing w:before="0" w:beforeAutospacing="0" w:after="0" w:afterAutospacing="0"/>
+        <w:rPr>
+          <w:sz w:val="14"/>
+        </w:rPr>
+      </w:pPr>
     </w:p>
     <w:sectPr>
       <w:pgSz w:w="11906" w:h="16838"/>
@@ -4496,6 +7972,155 @@
 <file path=word/numbering.xml><?xml version="1.0" encoding="utf-8"?>
 <w:numbering xmlns:wpc="http://schemas.microsoft.com/office/word/2010/wordprocessingCanvas" xmlns:mc="http://schemas.openxmlformats.org/markup-compatibility/2006" xmlns:o="urn:schemas-microsoft-com:office:office" xmlns:r="http://schemas.openxmlformats.org/officeDocument/2006/relationships" xmlns:m="http://schemas.openxmlformats.org/officeDocument/2006/math" xmlns:v="urn:schemas-microsoft-com:vml" xmlns:wp14="http://schemas.microsoft.com/office/word/2010/wordprocessingDrawing" xmlns:wp="http://schemas.openxmlformats.org/drawingml/2006/wordprocessingDrawing" xmlns:w10="urn:schemas-microsoft-com:office:word" xmlns:w="http://schemas.openxmlformats.org/wordprocessingml/2006/main" xmlns:w14="http://schemas.microsoft.com/office/word/2010/wordml" xmlns:w15="http://schemas.microsoft.com/office/word/2012/wordml" xmlns:wpg="http://schemas.microsoft.com/office/word/2010/wordprocessingGroup" xmlns:wpi="http://schemas.microsoft.com/office/word/2010/wordprocessingInk" xmlns:wne="http://schemas.microsoft.com/office/word/2006/wordml" xmlns:wps="http://schemas.microsoft.com/office/word/2010/wordprocessingShape" mc:Ignorable="w14 w15 wp14">
   <w:abstractNum w:abstractNumId="0">
+    <w:nsid w:val="1EE57B46"/>
+    <w:multiLevelType w:val="multilevel"/>
+    <w:tmpl w:val="FA2C1A8A"/>
+    <w:lvl w:ilvl="0">
+      <w:start w:val="1"/>
+      <w:numFmt w:val="bullet"/>
+      <w:lvlText w:val=""/>
+      <w:lvlJc w:val="left"/>
+      <w:pPr>
+        <w:tabs>
+          <w:tab w:val="num" w:pos="720"/>
+        </w:tabs>
+        <w:ind w:left="720" w:hanging="360"/>
+      </w:pPr>
+      <w:rPr>
+        <w:rFonts w:ascii="Symbol" w:hAnsi="Symbol" w:hint="default"/>
+        <w:sz w:val="20"/>
+      </w:rPr>
+    </w:lvl>
+    <w:lvl w:ilvl="1" w:tentative="1">
+      <w:start w:val="1"/>
+      <w:numFmt w:val="bullet"/>
+      <w:lvlText w:val="o"/>
+      <w:lvlJc w:val="left"/>
+      <w:pPr>
+        <w:tabs>
+          <w:tab w:val="num" w:pos="1440"/>
+        </w:tabs>
+        <w:ind w:left="1440" w:hanging="360"/>
+      </w:pPr>
+      <w:rPr>
+        <w:rFonts w:ascii="Courier New" w:hAnsi="Courier New" w:hint="default"/>
+        <w:sz w:val="20"/>
+      </w:rPr>
+    </w:lvl>
+    <w:lvl w:ilvl="2" w:tentative="1">
+      <w:start w:val="1"/>
+      <w:numFmt w:val="bullet"/>
+      <w:lvlText w:val=""/>
+      <w:lvlJc w:val="left"/>
+      <w:pPr>
+        <w:tabs>
+          <w:tab w:val="num" w:pos="2160"/>
+        </w:tabs>
+        <w:ind w:left="2160" w:hanging="360"/>
+      </w:pPr>
+      <w:rPr>
+        <w:rFonts w:ascii="Wingdings" w:hAnsi="Wingdings" w:hint="default"/>
+        <w:sz w:val="20"/>
+      </w:rPr>
+    </w:lvl>
+    <w:lvl w:ilvl="3" w:tentative="1">
+      <w:start w:val="1"/>
+      <w:numFmt w:val="bullet"/>
+      <w:lvlText w:val=""/>
+      <w:lvlJc w:val="left"/>
+      <w:pPr>
+        <w:tabs>
+          <w:tab w:val="num" w:pos="2880"/>
+        </w:tabs>
+        <w:ind w:left="2880" w:hanging="360"/>
+      </w:pPr>
+      <w:rPr>
+        <w:rFonts w:ascii="Wingdings" w:hAnsi="Wingdings" w:hint="default"/>
+        <w:sz w:val="20"/>
+      </w:rPr>
+    </w:lvl>
+    <w:lvl w:ilvl="4" w:tentative="1">
+      <w:start w:val="1"/>
+      <w:numFmt w:val="bullet"/>
+      <w:lvlText w:val=""/>
+      <w:lvlJc w:val="left"/>
+      <w:pPr>
+        <w:tabs>
+          <w:tab w:val="num" w:pos="3600"/>
+        </w:tabs>
+        <w:ind w:left="3600" w:hanging="360"/>
+      </w:pPr>
+      <w:rPr>
+        <w:rFonts w:ascii="Wingdings" w:hAnsi="Wingdings" w:hint="default"/>
+        <w:sz w:val="20"/>
+      </w:rPr>
+    </w:lvl>
+    <w:lvl w:ilvl="5" w:tentative="1">
+      <w:start w:val="1"/>
+      <w:numFmt w:val="bullet"/>
+      <w:lvlText w:val=""/>
+      <w:lvlJc w:val="left"/>
+      <w:pPr>
+        <w:tabs>
+          <w:tab w:val="num" w:pos="4320"/>
+        </w:tabs>
+        <w:ind w:left="4320" w:hanging="360"/>
+      </w:pPr>
+      <w:rPr>
+        <w:rFonts w:ascii="Wingdings" w:hAnsi="Wingdings" w:hint="default"/>
+        <w:sz w:val="20"/>
+      </w:rPr>
+    </w:lvl>
+    <w:lvl w:ilvl="6" w:tentative="1">
+      <w:start w:val="1"/>
+      <w:numFmt w:val="bullet"/>
+      <w:lvlText w:val=""/>
+      <w:lvlJc w:val="left"/>
+      <w:pPr>
+        <w:tabs>
+          <w:tab w:val="num" w:pos="5040"/>
+        </w:tabs>
+        <w:ind w:left="5040" w:hanging="360"/>
+      </w:pPr>
+      <w:rPr>
+        <w:rFonts w:ascii="Wingdings" w:hAnsi="Wingdings" w:hint="default"/>
+        <w:sz w:val="20"/>
+      </w:rPr>
+    </w:lvl>
+    <w:lvl w:ilvl="7" w:tentative="1">
+      <w:start w:val="1"/>
+      <w:numFmt w:val="bullet"/>
+      <w:lvlText w:val=""/>
+      <w:lvlJc w:val="left"/>
+      <w:pPr>
+        <w:tabs>
+          <w:tab w:val="num" w:pos="5760"/>
+        </w:tabs>
+        <w:ind w:left="5760" w:hanging="360"/>
+      </w:pPr>
+      <w:rPr>
+        <w:rFonts w:ascii="Wingdings" w:hAnsi="Wingdings" w:hint="default"/>
+        <w:sz w:val="20"/>
+      </w:rPr>
+    </w:lvl>
+    <w:lvl w:ilvl="8" w:tentative="1">
+      <w:start w:val="1"/>
+      <w:numFmt w:val="bullet"/>
+      <w:lvlText w:val=""/>
+      <w:lvlJc w:val="left"/>
+      <w:pPr>
+        <w:tabs>
+          <w:tab w:val="num" w:pos="6480"/>
+        </w:tabs>
+        <w:ind w:left="6480" w:hanging="360"/>
+      </w:pPr>
+      <w:rPr>
+        <w:rFonts w:ascii="Wingdings" w:hAnsi="Wingdings" w:hint="default"/>
+        <w:sz w:val="20"/>
+      </w:rPr>
+    </w:lvl>
+  </w:abstractNum>
+  <w:abstractNum w:abstractNumId="1">
     <w:nsid w:val="3593788F"/>
     <w:multiLevelType w:val="multilevel"/>
     <w:tmpl w:val="BCA0F340"/>
@@ -4644,7 +8269,7 @@
       </w:rPr>
     </w:lvl>
   </w:abstractNum>
-  <w:abstractNum w:abstractNumId="1">
+  <w:abstractNum w:abstractNumId="2">
     <w:nsid w:val="36940DD7"/>
     <w:multiLevelType w:val="multilevel"/>
     <w:tmpl w:val="570E2DF0"/>
@@ -4793,7 +8418,7 @@
       </w:rPr>
     </w:lvl>
   </w:abstractNum>
-  <w:abstractNum w:abstractNumId="2">
+  <w:abstractNum w:abstractNumId="3">
     <w:nsid w:val="410D3FA9"/>
     <w:multiLevelType w:val="multilevel"/>
     <w:tmpl w:val="0C22D85A"/>
@@ -4906,7 +8531,7 @@
       </w:pPr>
     </w:lvl>
   </w:abstractNum>
-  <w:abstractNum w:abstractNumId="3">
+  <w:abstractNum w:abstractNumId="4">
     <w:nsid w:val="4714187D"/>
     <w:multiLevelType w:val="multilevel"/>
     <w:tmpl w:val="6546AD24"/>
@@ -5055,7 +8680,7 @@
       </w:rPr>
     </w:lvl>
   </w:abstractNum>
-  <w:abstractNum w:abstractNumId="4">
+  <w:abstractNum w:abstractNumId="5">
     <w:nsid w:val="49725194"/>
     <w:multiLevelType w:val="multilevel"/>
     <w:tmpl w:val="B5760314"/>
@@ -5204,7 +8829,156 @@
       </w:rPr>
     </w:lvl>
   </w:abstractNum>
-  <w:abstractNum w:abstractNumId="5">
+  <w:abstractNum w:abstractNumId="6">
+    <w:nsid w:val="4F496A79"/>
+    <w:multiLevelType w:val="multilevel"/>
+    <w:tmpl w:val="C0B0C190"/>
+    <w:lvl w:ilvl="0">
+      <w:start w:val="1"/>
+      <w:numFmt w:val="bullet"/>
+      <w:lvlText w:val=""/>
+      <w:lvlJc w:val="left"/>
+      <w:pPr>
+        <w:tabs>
+          <w:tab w:val="num" w:pos="720"/>
+        </w:tabs>
+        <w:ind w:left="720" w:hanging="360"/>
+      </w:pPr>
+      <w:rPr>
+        <w:rFonts w:ascii="Symbol" w:hAnsi="Symbol" w:hint="default"/>
+        <w:sz w:val="20"/>
+      </w:rPr>
+    </w:lvl>
+    <w:lvl w:ilvl="1" w:tentative="1">
+      <w:start w:val="1"/>
+      <w:numFmt w:val="bullet"/>
+      <w:lvlText w:val="o"/>
+      <w:lvlJc w:val="left"/>
+      <w:pPr>
+        <w:tabs>
+          <w:tab w:val="num" w:pos="1440"/>
+        </w:tabs>
+        <w:ind w:left="1440" w:hanging="360"/>
+      </w:pPr>
+      <w:rPr>
+        <w:rFonts w:ascii="Courier New" w:hAnsi="Courier New" w:hint="default"/>
+        <w:sz w:val="20"/>
+      </w:rPr>
+    </w:lvl>
+    <w:lvl w:ilvl="2" w:tentative="1">
+      <w:start w:val="1"/>
+      <w:numFmt w:val="bullet"/>
+      <w:lvlText w:val=""/>
+      <w:lvlJc w:val="left"/>
+      <w:pPr>
+        <w:tabs>
+          <w:tab w:val="num" w:pos="2160"/>
+        </w:tabs>
+        <w:ind w:left="2160" w:hanging="360"/>
+      </w:pPr>
+      <w:rPr>
+        <w:rFonts w:ascii="Wingdings" w:hAnsi="Wingdings" w:hint="default"/>
+        <w:sz w:val="20"/>
+      </w:rPr>
+    </w:lvl>
+    <w:lvl w:ilvl="3" w:tentative="1">
+      <w:start w:val="1"/>
+      <w:numFmt w:val="bullet"/>
+      <w:lvlText w:val=""/>
+      <w:lvlJc w:val="left"/>
+      <w:pPr>
+        <w:tabs>
+          <w:tab w:val="num" w:pos="2880"/>
+        </w:tabs>
+        <w:ind w:left="2880" w:hanging="360"/>
+      </w:pPr>
+      <w:rPr>
+        <w:rFonts w:ascii="Wingdings" w:hAnsi="Wingdings" w:hint="default"/>
+        <w:sz w:val="20"/>
+      </w:rPr>
+    </w:lvl>
+    <w:lvl w:ilvl="4" w:tentative="1">
+      <w:start w:val="1"/>
+      <w:numFmt w:val="bullet"/>
+      <w:lvlText w:val=""/>
+      <w:lvlJc w:val="left"/>
+      <w:pPr>
+        <w:tabs>
+          <w:tab w:val="num" w:pos="3600"/>
+        </w:tabs>
+        <w:ind w:left="3600" w:hanging="360"/>
+      </w:pPr>
+      <w:rPr>
+        <w:rFonts w:ascii="Wingdings" w:hAnsi="Wingdings" w:hint="default"/>
+        <w:sz w:val="20"/>
+      </w:rPr>
+    </w:lvl>
+    <w:lvl w:ilvl="5" w:tentative="1">
+      <w:start w:val="1"/>
+      <w:numFmt w:val="bullet"/>
+      <w:lvlText w:val=""/>
+      <w:lvlJc w:val="left"/>
+      <w:pPr>
+        <w:tabs>
+          <w:tab w:val="num" w:pos="4320"/>
+        </w:tabs>
+        <w:ind w:left="4320" w:hanging="360"/>
+      </w:pPr>
+      <w:rPr>
+        <w:rFonts w:ascii="Wingdings" w:hAnsi="Wingdings" w:hint="default"/>
+        <w:sz w:val="20"/>
+      </w:rPr>
+    </w:lvl>
+    <w:lvl w:ilvl="6" w:tentative="1">
+      <w:start w:val="1"/>
+      <w:numFmt w:val="bullet"/>
+      <w:lvlText w:val=""/>
+      <w:lvlJc w:val="left"/>
+      <w:pPr>
+        <w:tabs>
+          <w:tab w:val="num" w:pos="5040"/>
+        </w:tabs>
+        <w:ind w:left="5040" w:hanging="360"/>
+      </w:pPr>
+      <w:rPr>
+        <w:rFonts w:ascii="Wingdings" w:hAnsi="Wingdings" w:hint="default"/>
+        <w:sz w:val="20"/>
+      </w:rPr>
+    </w:lvl>
+    <w:lvl w:ilvl="7" w:tentative="1">
+      <w:start w:val="1"/>
+      <w:numFmt w:val="bullet"/>
+      <w:lvlText w:val=""/>
+      <w:lvlJc w:val="left"/>
+      <w:pPr>
+        <w:tabs>
+          <w:tab w:val="num" w:pos="5760"/>
+        </w:tabs>
+        <w:ind w:left="5760" w:hanging="360"/>
+      </w:pPr>
+      <w:rPr>
+        <w:rFonts w:ascii="Wingdings" w:hAnsi="Wingdings" w:hint="default"/>
+        <w:sz w:val="20"/>
+      </w:rPr>
+    </w:lvl>
+    <w:lvl w:ilvl="8" w:tentative="1">
+      <w:start w:val="1"/>
+      <w:numFmt w:val="bullet"/>
+      <w:lvlText w:val=""/>
+      <w:lvlJc w:val="left"/>
+      <w:pPr>
+        <w:tabs>
+          <w:tab w:val="num" w:pos="6480"/>
+        </w:tabs>
+        <w:ind w:left="6480" w:hanging="360"/>
+      </w:pPr>
+      <w:rPr>
+        <w:rFonts w:ascii="Wingdings" w:hAnsi="Wingdings" w:hint="default"/>
+        <w:sz w:val="20"/>
+      </w:rPr>
+    </w:lvl>
+  </w:abstractNum>
+  <w:abstractNum w:abstractNumId="7">
     <w:nsid w:val="51B66820"/>
     <w:multiLevelType w:val="multilevel"/>
     <w:tmpl w:val="DFFC4466"/>
@@ -5353,7 +9127,305 @@
       </w:rPr>
     </w:lvl>
   </w:abstractNum>
-  <w:abstractNum w:abstractNumId="6">
+  <w:abstractNum w:abstractNumId="8">
+    <w:nsid w:val="54EA6239"/>
+    <w:multiLevelType w:val="multilevel"/>
+    <w:tmpl w:val="E160A6E0"/>
+    <w:lvl w:ilvl="0">
+      <w:start w:val="1"/>
+      <w:numFmt w:val="bullet"/>
+      <w:lvlText w:val=""/>
+      <w:lvlJc w:val="left"/>
+      <w:pPr>
+        <w:tabs>
+          <w:tab w:val="num" w:pos="720"/>
+        </w:tabs>
+        <w:ind w:left="720" w:hanging="360"/>
+      </w:pPr>
+      <w:rPr>
+        <w:rFonts w:ascii="Symbol" w:hAnsi="Symbol" w:hint="default"/>
+        <w:sz w:val="20"/>
+      </w:rPr>
+    </w:lvl>
+    <w:lvl w:ilvl="1" w:tentative="1">
+      <w:start w:val="1"/>
+      <w:numFmt w:val="bullet"/>
+      <w:lvlText w:val="o"/>
+      <w:lvlJc w:val="left"/>
+      <w:pPr>
+        <w:tabs>
+          <w:tab w:val="num" w:pos="1440"/>
+        </w:tabs>
+        <w:ind w:left="1440" w:hanging="360"/>
+      </w:pPr>
+      <w:rPr>
+        <w:rFonts w:ascii="Courier New" w:hAnsi="Courier New" w:hint="default"/>
+        <w:sz w:val="20"/>
+      </w:rPr>
+    </w:lvl>
+    <w:lvl w:ilvl="2" w:tentative="1">
+      <w:start w:val="1"/>
+      <w:numFmt w:val="bullet"/>
+      <w:lvlText w:val=""/>
+      <w:lvlJc w:val="left"/>
+      <w:pPr>
+        <w:tabs>
+          <w:tab w:val="num" w:pos="2160"/>
+        </w:tabs>
+        <w:ind w:left="2160" w:hanging="360"/>
+      </w:pPr>
+      <w:rPr>
+        <w:rFonts w:ascii="Wingdings" w:hAnsi="Wingdings" w:hint="default"/>
+        <w:sz w:val="20"/>
+      </w:rPr>
+    </w:lvl>
+    <w:lvl w:ilvl="3" w:tentative="1">
+      <w:start w:val="1"/>
+      <w:numFmt w:val="bullet"/>
+      <w:lvlText w:val=""/>
+      <w:lvlJc w:val="left"/>
+      <w:pPr>
+        <w:tabs>
+          <w:tab w:val="num" w:pos="2880"/>
+        </w:tabs>
+        <w:ind w:left="2880" w:hanging="360"/>
+      </w:pPr>
+      <w:rPr>
+        <w:rFonts w:ascii="Wingdings" w:hAnsi="Wingdings" w:hint="default"/>
+        <w:sz w:val="20"/>
+      </w:rPr>
+    </w:lvl>
+    <w:lvl w:ilvl="4" w:tentative="1">
+      <w:start w:val="1"/>
+      <w:numFmt w:val="bullet"/>
+      <w:lvlText w:val=""/>
+      <w:lvlJc w:val="left"/>
+      <w:pPr>
+        <w:tabs>
+          <w:tab w:val="num" w:pos="3600"/>
+        </w:tabs>
+        <w:ind w:left="3600" w:hanging="360"/>
+      </w:pPr>
+      <w:rPr>
+        <w:rFonts w:ascii="Wingdings" w:hAnsi="Wingdings" w:hint="default"/>
+        <w:sz w:val="20"/>
+      </w:rPr>
+    </w:lvl>
+    <w:lvl w:ilvl="5" w:tentative="1">
+      <w:start w:val="1"/>
+      <w:numFmt w:val="bullet"/>
+      <w:lvlText w:val=""/>
+      <w:lvlJc w:val="left"/>
+      <w:pPr>
+        <w:tabs>
+          <w:tab w:val="num" w:pos="4320"/>
+        </w:tabs>
+        <w:ind w:left="4320" w:hanging="360"/>
+      </w:pPr>
+      <w:rPr>
+        <w:rFonts w:ascii="Wingdings" w:hAnsi="Wingdings" w:hint="default"/>
+        <w:sz w:val="20"/>
+      </w:rPr>
+    </w:lvl>
+    <w:lvl w:ilvl="6" w:tentative="1">
+      <w:start w:val="1"/>
+      <w:numFmt w:val="bullet"/>
+      <w:lvlText w:val=""/>
+      <w:lvlJc w:val="left"/>
+      <w:pPr>
+        <w:tabs>
+          <w:tab w:val="num" w:pos="5040"/>
+        </w:tabs>
+        <w:ind w:left="5040" w:hanging="360"/>
+      </w:pPr>
+      <w:rPr>
+        <w:rFonts w:ascii="Wingdings" w:hAnsi="Wingdings" w:hint="default"/>
+        <w:sz w:val="20"/>
+      </w:rPr>
+    </w:lvl>
+    <w:lvl w:ilvl="7" w:tentative="1">
+      <w:start w:val="1"/>
+      <w:numFmt w:val="bullet"/>
+      <w:lvlText w:val=""/>
+      <w:lvlJc w:val="left"/>
+      <w:pPr>
+        <w:tabs>
+          <w:tab w:val="num" w:pos="5760"/>
+        </w:tabs>
+        <w:ind w:left="5760" w:hanging="360"/>
+      </w:pPr>
+      <w:rPr>
+        <w:rFonts w:ascii="Wingdings" w:hAnsi="Wingdings" w:hint="default"/>
+        <w:sz w:val="20"/>
+      </w:rPr>
+    </w:lvl>
+    <w:lvl w:ilvl="8" w:tentative="1">
+      <w:start w:val="1"/>
+      <w:numFmt w:val="bullet"/>
+      <w:lvlText w:val=""/>
+      <w:lvlJc w:val="left"/>
+      <w:pPr>
+        <w:tabs>
+          <w:tab w:val="num" w:pos="6480"/>
+        </w:tabs>
+        <w:ind w:left="6480" w:hanging="360"/>
+      </w:pPr>
+      <w:rPr>
+        <w:rFonts w:ascii="Wingdings" w:hAnsi="Wingdings" w:hint="default"/>
+        <w:sz w:val="20"/>
+      </w:rPr>
+    </w:lvl>
+  </w:abstractNum>
+  <w:abstractNum w:abstractNumId="9">
+    <w:nsid w:val="593F7DBF"/>
+    <w:multiLevelType w:val="multilevel"/>
+    <w:tmpl w:val="CBE6F532"/>
+    <w:lvl w:ilvl="0">
+      <w:start w:val="1"/>
+      <w:numFmt w:val="bullet"/>
+      <w:lvlText w:val=""/>
+      <w:lvlJc w:val="left"/>
+      <w:pPr>
+        <w:tabs>
+          <w:tab w:val="num" w:pos="720"/>
+        </w:tabs>
+        <w:ind w:left="720" w:hanging="360"/>
+      </w:pPr>
+      <w:rPr>
+        <w:rFonts w:ascii="Symbol" w:hAnsi="Symbol" w:hint="default"/>
+        <w:sz w:val="20"/>
+      </w:rPr>
+    </w:lvl>
+    <w:lvl w:ilvl="1" w:tentative="1">
+      <w:start w:val="1"/>
+      <w:numFmt w:val="bullet"/>
+      <w:lvlText w:val="o"/>
+      <w:lvlJc w:val="left"/>
+      <w:pPr>
+        <w:tabs>
+          <w:tab w:val="num" w:pos="1440"/>
+        </w:tabs>
+        <w:ind w:left="1440" w:hanging="360"/>
+      </w:pPr>
+      <w:rPr>
+        <w:rFonts w:ascii="Courier New" w:hAnsi="Courier New" w:hint="default"/>
+        <w:sz w:val="20"/>
+      </w:rPr>
+    </w:lvl>
+    <w:lvl w:ilvl="2" w:tentative="1">
+      <w:start w:val="1"/>
+      <w:numFmt w:val="bullet"/>
+      <w:lvlText w:val=""/>
+      <w:lvlJc w:val="left"/>
+      <w:pPr>
+        <w:tabs>
+          <w:tab w:val="num" w:pos="2160"/>
+        </w:tabs>
+        <w:ind w:left="2160" w:hanging="360"/>
+      </w:pPr>
+      <w:rPr>
+        <w:rFonts w:ascii="Wingdings" w:hAnsi="Wingdings" w:hint="default"/>
+        <w:sz w:val="20"/>
+      </w:rPr>
+    </w:lvl>
+    <w:lvl w:ilvl="3" w:tentative="1">
+      <w:start w:val="1"/>
+      <w:numFmt w:val="bullet"/>
+      <w:lvlText w:val=""/>
+      <w:lvlJc w:val="left"/>
+      <w:pPr>
+        <w:tabs>
+          <w:tab w:val="num" w:pos="2880"/>
+        </w:tabs>
+        <w:ind w:left="2880" w:hanging="360"/>
+      </w:pPr>
+      <w:rPr>
+        <w:rFonts w:ascii="Wingdings" w:hAnsi="Wingdings" w:hint="default"/>
+        <w:sz w:val="20"/>
+      </w:rPr>
+    </w:lvl>
+    <w:lvl w:ilvl="4" w:tentative="1">
+      <w:start w:val="1"/>
+      <w:numFmt w:val="bullet"/>
+      <w:lvlText w:val=""/>
+      <w:lvlJc w:val="left"/>
+      <w:pPr>
+        <w:tabs>
+          <w:tab w:val="num" w:pos="3600"/>
+        </w:tabs>
+        <w:ind w:left="3600" w:hanging="360"/>
+      </w:pPr>
+      <w:rPr>
+        <w:rFonts w:ascii="Wingdings" w:hAnsi="Wingdings" w:hint="default"/>
+        <w:sz w:val="20"/>
+      </w:rPr>
+    </w:lvl>
+    <w:lvl w:ilvl="5" w:tentative="1">
+      <w:start w:val="1"/>
+      <w:numFmt w:val="bullet"/>
+      <w:lvlText w:val=""/>
+      <w:lvlJc w:val="left"/>
+      <w:pPr>
+        <w:tabs>
+          <w:tab w:val="num" w:pos="4320"/>
+        </w:tabs>
+        <w:ind w:left="4320" w:hanging="360"/>
+      </w:pPr>
+      <w:rPr>
+        <w:rFonts w:ascii="Wingdings" w:hAnsi="Wingdings" w:hint="default"/>
+        <w:sz w:val="20"/>
+      </w:rPr>
+    </w:lvl>
+    <w:lvl w:ilvl="6" w:tentative="1">
+      <w:start w:val="1"/>
+      <w:numFmt w:val="bullet"/>
+      <w:lvlText w:val=""/>
+      <w:lvlJc w:val="left"/>
+      <w:pPr>
+        <w:tabs>
+          <w:tab w:val="num" w:pos="5040"/>
+        </w:tabs>
+        <w:ind w:left="5040" w:hanging="360"/>
+      </w:pPr>
+      <w:rPr>
+        <w:rFonts w:ascii="Wingdings" w:hAnsi="Wingdings" w:hint="default"/>
+        <w:sz w:val="20"/>
+      </w:rPr>
+    </w:lvl>
+    <w:lvl w:ilvl="7" w:tentative="1">
+      <w:start w:val="1"/>
+      <w:numFmt w:val="bullet"/>
+      <w:lvlText w:val=""/>
+      <w:lvlJc w:val="left"/>
+      <w:pPr>
+        <w:tabs>
+          <w:tab w:val="num" w:pos="5760"/>
+        </w:tabs>
+        <w:ind w:left="5760" w:hanging="360"/>
+      </w:pPr>
+      <w:rPr>
+        <w:rFonts w:ascii="Wingdings" w:hAnsi="Wingdings" w:hint="default"/>
+        <w:sz w:val="20"/>
+      </w:rPr>
+    </w:lvl>
+    <w:lvl w:ilvl="8" w:tentative="1">
+      <w:start w:val="1"/>
+      <w:numFmt w:val="bullet"/>
+      <w:lvlText w:val=""/>
+      <w:lvlJc w:val="left"/>
+      <w:pPr>
+        <w:tabs>
+          <w:tab w:val="num" w:pos="6480"/>
+        </w:tabs>
+        <w:ind w:left="6480" w:hanging="360"/>
+      </w:pPr>
+      <w:rPr>
+        <w:rFonts w:ascii="Wingdings" w:hAnsi="Wingdings" w:hint="default"/>
+        <w:sz w:val="20"/>
+      </w:rPr>
+    </w:lvl>
+  </w:abstractNum>
+  <w:abstractNum w:abstractNumId="10">
     <w:nsid w:val="6AA804D8"/>
     <w:multiLevelType w:val="multilevel"/>
     <w:tmpl w:val="E8F8F6F8"/>
@@ -5502,7 +9574,7 @@
       </w:rPr>
     </w:lvl>
   </w:abstractNum>
-  <w:abstractNum w:abstractNumId="7">
+  <w:abstractNum w:abstractNumId="11">
     <w:nsid w:val="6E1E3546"/>
     <w:multiLevelType w:val="multilevel"/>
     <w:tmpl w:val="DA023918"/>
@@ -5651,7 +9723,7 @@
       </w:rPr>
     </w:lvl>
   </w:abstractNum>
-  <w:abstractNum w:abstractNumId="8">
+  <w:abstractNum w:abstractNumId="12">
     <w:nsid w:val="6EC24DB5"/>
     <w:multiLevelType w:val="multilevel"/>
     <w:tmpl w:val="BD3C1786"/>
@@ -5800,7 +9872,7 @@
       </w:rPr>
     </w:lvl>
   </w:abstractNum>
-  <w:abstractNum w:abstractNumId="9">
+  <w:abstractNum w:abstractNumId="13">
     <w:nsid w:val="721B51D4"/>
     <w:multiLevelType w:val="multilevel"/>
     <w:tmpl w:val="CEC64220"/>
@@ -5949,7 +10021,156 @@
       </w:rPr>
     </w:lvl>
   </w:abstractNum>
-  <w:abstractNum w:abstractNumId="10">
+  <w:abstractNum w:abstractNumId="14">
+    <w:nsid w:val="725336B8"/>
+    <w:multiLevelType w:val="multilevel"/>
+    <w:tmpl w:val="045C7F30"/>
+    <w:lvl w:ilvl="0">
+      <w:start w:val="1"/>
+      <w:numFmt w:val="bullet"/>
+      <w:lvlText w:val=""/>
+      <w:lvlJc w:val="left"/>
+      <w:pPr>
+        <w:tabs>
+          <w:tab w:val="num" w:pos="720"/>
+        </w:tabs>
+        <w:ind w:left="720" w:hanging="360"/>
+      </w:pPr>
+      <w:rPr>
+        <w:rFonts w:ascii="Symbol" w:hAnsi="Symbol" w:hint="default"/>
+        <w:sz w:val="20"/>
+      </w:rPr>
+    </w:lvl>
+    <w:lvl w:ilvl="1" w:tentative="1">
+      <w:start w:val="1"/>
+      <w:numFmt w:val="bullet"/>
+      <w:lvlText w:val="o"/>
+      <w:lvlJc w:val="left"/>
+      <w:pPr>
+        <w:tabs>
+          <w:tab w:val="num" w:pos="1440"/>
+        </w:tabs>
+        <w:ind w:left="1440" w:hanging="360"/>
+      </w:pPr>
+      <w:rPr>
+        <w:rFonts w:ascii="Courier New" w:hAnsi="Courier New" w:hint="default"/>
+        <w:sz w:val="20"/>
+      </w:rPr>
+    </w:lvl>
+    <w:lvl w:ilvl="2" w:tentative="1">
+      <w:start w:val="1"/>
+      <w:numFmt w:val="bullet"/>
+      <w:lvlText w:val=""/>
+      <w:lvlJc w:val="left"/>
+      <w:pPr>
+        <w:tabs>
+          <w:tab w:val="num" w:pos="2160"/>
+        </w:tabs>
+        <w:ind w:left="2160" w:hanging="360"/>
+      </w:pPr>
+      <w:rPr>
+        <w:rFonts w:ascii="Wingdings" w:hAnsi="Wingdings" w:hint="default"/>
+        <w:sz w:val="20"/>
+      </w:rPr>
+    </w:lvl>
+    <w:lvl w:ilvl="3" w:tentative="1">
+      <w:start w:val="1"/>
+      <w:numFmt w:val="bullet"/>
+      <w:lvlText w:val=""/>
+      <w:lvlJc w:val="left"/>
+      <w:pPr>
+        <w:tabs>
+          <w:tab w:val="num" w:pos="2880"/>
+        </w:tabs>
+        <w:ind w:left="2880" w:hanging="360"/>
+      </w:pPr>
+      <w:rPr>
+        <w:rFonts w:ascii="Wingdings" w:hAnsi="Wingdings" w:hint="default"/>
+        <w:sz w:val="20"/>
+      </w:rPr>
+    </w:lvl>
+    <w:lvl w:ilvl="4" w:tentative="1">
+      <w:start w:val="1"/>
+      <w:numFmt w:val="bullet"/>
+      <w:lvlText w:val=""/>
+      <w:lvlJc w:val="left"/>
+      <w:pPr>
+        <w:tabs>
+          <w:tab w:val="num" w:pos="3600"/>
+        </w:tabs>
+        <w:ind w:left="3600" w:hanging="360"/>
+      </w:pPr>
+      <w:rPr>
+        <w:rFonts w:ascii="Wingdings" w:hAnsi="Wingdings" w:hint="default"/>
+        <w:sz w:val="20"/>
+      </w:rPr>
+    </w:lvl>
+    <w:lvl w:ilvl="5" w:tentative="1">
+      <w:start w:val="1"/>
+      <w:numFmt w:val="bullet"/>
+      <w:lvlText w:val=""/>
+      <w:lvlJc w:val="left"/>
+      <w:pPr>
+        <w:tabs>
+          <w:tab w:val="num" w:pos="4320"/>
+        </w:tabs>
+        <w:ind w:left="4320" w:hanging="360"/>
+      </w:pPr>
+      <w:rPr>
+        <w:rFonts w:ascii="Wingdings" w:hAnsi="Wingdings" w:hint="default"/>
+        <w:sz w:val="20"/>
+      </w:rPr>
+    </w:lvl>
+    <w:lvl w:ilvl="6" w:tentative="1">
+      <w:start w:val="1"/>
+      <w:numFmt w:val="bullet"/>
+      <w:lvlText w:val=""/>
+      <w:lvlJc w:val="left"/>
+      <w:pPr>
+        <w:tabs>
+          <w:tab w:val="num" w:pos="5040"/>
+        </w:tabs>
+        <w:ind w:left="5040" w:hanging="360"/>
+      </w:pPr>
+      <w:rPr>
+        <w:rFonts w:ascii="Wingdings" w:hAnsi="Wingdings" w:hint="default"/>
+        <w:sz w:val="20"/>
+      </w:rPr>
+    </w:lvl>
+    <w:lvl w:ilvl="7" w:tentative="1">
+      <w:start w:val="1"/>
+      <w:numFmt w:val="bullet"/>
+      <w:lvlText w:val=""/>
+      <w:lvlJc w:val="left"/>
+      <w:pPr>
+        <w:tabs>
+          <w:tab w:val="num" w:pos="5760"/>
+        </w:tabs>
+        <w:ind w:left="5760" w:hanging="360"/>
+      </w:pPr>
+      <w:rPr>
+        <w:rFonts w:ascii="Wingdings" w:hAnsi="Wingdings" w:hint="default"/>
+        <w:sz w:val="20"/>
+      </w:rPr>
+    </w:lvl>
+    <w:lvl w:ilvl="8" w:tentative="1">
+      <w:start w:val="1"/>
+      <w:numFmt w:val="bullet"/>
+      <w:lvlText w:val=""/>
+      <w:lvlJc w:val="left"/>
+      <w:pPr>
+        <w:tabs>
+          <w:tab w:val="num" w:pos="6480"/>
+        </w:tabs>
+        <w:ind w:left="6480" w:hanging="360"/>
+      </w:pPr>
+      <w:rPr>
+        <w:rFonts w:ascii="Wingdings" w:hAnsi="Wingdings" w:hint="default"/>
+        <w:sz w:val="20"/>
+      </w:rPr>
+    </w:lvl>
+  </w:abstractNum>
+  <w:abstractNum w:abstractNumId="15">
     <w:nsid w:val="79D4123C"/>
     <w:multiLevelType w:val="multilevel"/>
     <w:tmpl w:val="791CB156"/>
@@ -6098,7 +10319,7 @@
       </w:rPr>
     </w:lvl>
   </w:abstractNum>
-  <w:abstractNum w:abstractNumId="11">
+  <w:abstractNum w:abstractNumId="16">
     <w:nsid w:val="7FD25DD2"/>
     <w:multiLevelType w:val="multilevel"/>
     <w:tmpl w:val="31B8B32A"/>
@@ -6248,40 +10469,55 @@
     </w:lvl>
   </w:abstractNum>
   <w:num w:numId="1">
+    <w:abstractNumId w:val="1"/>
+  </w:num>
+  <w:num w:numId="2">
+    <w:abstractNumId w:val="4"/>
+  </w:num>
+  <w:num w:numId="3">
+    <w:abstractNumId w:val="15"/>
+  </w:num>
+  <w:num w:numId="4">
+    <w:abstractNumId w:val="10"/>
+  </w:num>
+  <w:num w:numId="5">
+    <w:abstractNumId w:val="16"/>
+  </w:num>
+  <w:num w:numId="6">
+    <w:abstractNumId w:val="12"/>
+  </w:num>
+  <w:num w:numId="7">
+    <w:abstractNumId w:val="3"/>
+  </w:num>
+  <w:num w:numId="8">
+    <w:abstractNumId w:val="7"/>
+  </w:num>
+  <w:num w:numId="9">
+    <w:abstractNumId w:val="2"/>
+  </w:num>
+  <w:num w:numId="10">
+    <w:abstractNumId w:val="11"/>
+  </w:num>
+  <w:num w:numId="11">
+    <w:abstractNumId w:val="5"/>
+  </w:num>
+  <w:num w:numId="12">
+    <w:abstractNumId w:val="13"/>
+  </w:num>
+  <w:num w:numId="13">
     <w:abstractNumId w:val="0"/>
   </w:num>
-  <w:num w:numId="2">
-    <w:abstractNumId w:val="3"/>
-  </w:num>
-  <w:num w:numId="3">
-    <w:abstractNumId w:val="10"/>
-  </w:num>
-  <w:num w:numId="4">
+  <w:num w:numId="14">
     <w:abstractNumId w:val="6"/>
   </w:num>
-  <w:num w:numId="5">
-    <w:abstractNumId w:val="11"/>
+  <w:num w:numId="15">
+    <w:abstractNumId w:val="9"/>
   </w:num>
-  <w:num w:numId="6">
+  <w:num w:numId="16">
     <w:abstractNumId w:val="8"/>
   </w:num>
-  <w:num w:numId="7">
-    <w:abstractNumId w:val="2"/>
-  </w:num>
-  <w:num w:numId="8">
-    <w:abstractNumId w:val="5"/>
-  </w:num>
-  <w:num w:numId="9">
-    <w:abstractNumId w:val="1"/>
-  </w:num>
-  <w:num w:numId="10">
-    <w:abstractNumId w:val="7"/>
-  </w:num>
-  <w:num w:numId="11">
-    <w:abstractNumId w:val="4"/>
-  </w:num>
-  <w:num w:numId="12">
-    <w:abstractNumId w:val="9"/>
+  <w:num w:numId="17">
+    <w:abstractNumId w:val="14"/>
   </w:num>
 </w:numbering>
 </file>
@@ -6721,7 +10957,6 @@
     <w:name w:val="Normal (Web)"/>
     <w:basedOn w:val="Normal"/>
     <w:uiPriority w:val="99"/>
-    <w:semiHidden/>
     <w:unhideWhenUsed/>
     <w:rsid w:val="002507FA"/>
     <w:pPr>

</xml_diff>

<commit_message>
cursor terminado y  examen terminado
</commit_message>
<xml_diff>
--- a/notas de desarrollo web.docx
+++ b/notas de desarrollo web.docx
@@ -37,8 +37,8 @@
         </w:rPr>
         <w:drawing>
           <wp:inline distT="0" distB="0" distL="0" distR="0" wp14:anchorId="1D3CB388" wp14:editId="7734CA25">
-            <wp:extent cx="3209925" cy="1275080"/>
-            <wp:effectExtent l="0" t="0" r="9525" b="1270"/>
+            <wp:extent cx="4248150" cy="1687495"/>
+            <wp:effectExtent l="0" t="0" r="0" b="8255"/>
             <wp:docPr id="1" name="Imagen 1"/>
             <wp:cNvGraphicFramePr>
               <a:graphicFrameLocks xmlns:a="http://schemas.openxmlformats.org/drawingml/2006/main" noChangeAspect="1"/>
@@ -59,7 +59,7 @@
                   <pic:spPr>
                     <a:xfrm>
                       <a:off x="0" y="0"/>
-                      <a:ext cx="3209925" cy="1275080"/>
+                      <a:ext cx="4250361" cy="1688373"/>
                     </a:xfrm>
                     <a:prstGeom prst="rect">
                       <a:avLst/>
@@ -80,8 +80,8 @@
         </w:rPr>
         <w:drawing>
           <wp:inline distT="0" distB="0" distL="0" distR="0" wp14:anchorId="66AE914E" wp14:editId="2CA5FD40">
-            <wp:extent cx="3234189" cy="1666875"/>
-            <wp:effectExtent l="0" t="0" r="4445" b="0"/>
+            <wp:extent cx="4235450" cy="2182917"/>
+            <wp:effectExtent l="0" t="0" r="0" b="8255"/>
             <wp:docPr id="2" name="Imagen 2"/>
             <wp:cNvGraphicFramePr>
               <a:graphicFrameLocks xmlns:a="http://schemas.openxmlformats.org/drawingml/2006/main" noChangeAspect="1"/>
@@ -102,7 +102,7 @@
                   <pic:spPr>
                     <a:xfrm>
                       <a:off x="0" y="0"/>
-                      <a:ext cx="3261371" cy="1680884"/>
+                      <a:ext cx="4281991" cy="2206904"/>
                     </a:xfrm>
                     <a:prstGeom prst="rect">
                       <a:avLst/>
@@ -2097,16 +2097,16 @@
         <w:rPr>
           <w:rFonts w:ascii="Arial" w:eastAsia="Times New Roman" w:hAnsi="Arial" w:cs="Arial"/>
           <w:color w:val="273B47"/>
-          <w:sz w:val="18"/>
-          <w:szCs w:val="24"/>
-          <w:lang w:eastAsia="es-ES"/>
-        </w:rPr>
-      </w:pPr>
-      <w:r>
-        <w:rPr>
-          <w:rFonts w:ascii="Arial" w:eastAsia="Times New Roman" w:hAnsi="Arial" w:cs="Arial"/>
-          <w:color w:val="273B47"/>
-          <w:sz w:val="18"/>
+          <w:sz w:val="20"/>
+          <w:szCs w:val="24"/>
+          <w:lang w:eastAsia="es-ES"/>
+        </w:rPr>
+      </w:pPr>
+      <w:r>
+        <w:rPr>
+          <w:rFonts w:ascii="Arial" w:eastAsia="Times New Roman" w:hAnsi="Arial" w:cs="Arial"/>
+          <w:color w:val="273B47"/>
+          <w:sz w:val="20"/>
           <w:szCs w:val="24"/>
           <w:lang w:eastAsia="es-ES"/>
         </w:rPr>
@@ -2125,16 +2125,16 @@
         <w:rPr>
           <w:rFonts w:ascii="Arial" w:eastAsia="Times New Roman" w:hAnsi="Arial" w:cs="Arial"/>
           <w:color w:val="273B47"/>
-          <w:sz w:val="18"/>
-          <w:szCs w:val="24"/>
-          <w:lang w:eastAsia="es-ES"/>
-        </w:rPr>
-      </w:pPr>
-      <w:r>
-        <w:rPr>
-          <w:rFonts w:ascii="Arial" w:eastAsia="Times New Roman" w:hAnsi="Arial" w:cs="Arial"/>
-          <w:color w:val="273B47"/>
-          <w:sz w:val="18"/>
+          <w:sz w:val="20"/>
+          <w:szCs w:val="24"/>
+          <w:lang w:eastAsia="es-ES"/>
+        </w:rPr>
+      </w:pPr>
+      <w:r>
+        <w:rPr>
+          <w:rFonts w:ascii="Arial" w:eastAsia="Times New Roman" w:hAnsi="Arial" w:cs="Arial"/>
+          <w:color w:val="273B47"/>
+          <w:sz w:val="20"/>
           <w:szCs w:val="24"/>
           <w:lang w:eastAsia="es-ES"/>
         </w:rPr>
@@ -2153,16 +2153,16 @@
         <w:rPr>
           <w:rFonts w:ascii="Arial" w:eastAsia="Times New Roman" w:hAnsi="Arial" w:cs="Arial"/>
           <w:color w:val="273B47"/>
-          <w:sz w:val="18"/>
-          <w:szCs w:val="24"/>
-          <w:lang w:eastAsia="es-ES"/>
-        </w:rPr>
-      </w:pPr>
-      <w:r>
-        <w:rPr>
-          <w:rFonts w:ascii="Arial" w:eastAsia="Times New Roman" w:hAnsi="Arial" w:cs="Arial"/>
-          <w:color w:val="273B47"/>
-          <w:sz w:val="18"/>
+          <w:sz w:val="20"/>
+          <w:szCs w:val="24"/>
+          <w:lang w:eastAsia="es-ES"/>
+        </w:rPr>
+      </w:pPr>
+      <w:r>
+        <w:rPr>
+          <w:rFonts w:ascii="Arial" w:eastAsia="Times New Roman" w:hAnsi="Arial" w:cs="Arial"/>
+          <w:color w:val="273B47"/>
+          <w:sz w:val="20"/>
           <w:szCs w:val="24"/>
           <w:lang w:eastAsia="es-ES"/>
         </w:rPr>
@@ -2181,16 +2181,16 @@
         <w:rPr>
           <w:rFonts w:ascii="Arial" w:eastAsia="Times New Roman" w:hAnsi="Arial" w:cs="Arial"/>
           <w:color w:val="273B47"/>
-          <w:sz w:val="18"/>
-          <w:szCs w:val="24"/>
-          <w:lang w:eastAsia="es-ES"/>
-        </w:rPr>
-      </w:pPr>
-      <w:r>
-        <w:rPr>
-          <w:rFonts w:ascii="Arial" w:eastAsia="Times New Roman" w:hAnsi="Arial" w:cs="Arial"/>
-          <w:color w:val="273B47"/>
-          <w:sz w:val="18"/>
+          <w:sz w:val="20"/>
+          <w:szCs w:val="24"/>
+          <w:lang w:eastAsia="es-ES"/>
+        </w:rPr>
+      </w:pPr>
+      <w:r>
+        <w:rPr>
+          <w:rFonts w:ascii="Arial" w:eastAsia="Times New Roman" w:hAnsi="Arial" w:cs="Arial"/>
+          <w:color w:val="273B47"/>
+          <w:sz w:val="20"/>
           <w:szCs w:val="24"/>
           <w:lang w:eastAsia="es-ES"/>
         </w:rPr>
@@ -2209,16 +2209,16 @@
         <w:rPr>
           <w:rFonts w:ascii="Arial" w:eastAsia="Times New Roman" w:hAnsi="Arial" w:cs="Arial"/>
           <w:color w:val="273B47"/>
-          <w:sz w:val="18"/>
-          <w:szCs w:val="24"/>
-          <w:lang w:eastAsia="es-ES"/>
-        </w:rPr>
-      </w:pPr>
-      <w:r>
-        <w:rPr>
-          <w:rFonts w:ascii="Arial" w:eastAsia="Times New Roman" w:hAnsi="Arial" w:cs="Arial"/>
-          <w:color w:val="273B47"/>
-          <w:sz w:val="18"/>
+          <w:sz w:val="20"/>
+          <w:szCs w:val="24"/>
+          <w:lang w:eastAsia="es-ES"/>
+        </w:rPr>
+      </w:pPr>
+      <w:r>
+        <w:rPr>
+          <w:rFonts w:ascii="Arial" w:eastAsia="Times New Roman" w:hAnsi="Arial" w:cs="Arial"/>
+          <w:color w:val="273B47"/>
+          <w:sz w:val="20"/>
           <w:szCs w:val="24"/>
           <w:lang w:eastAsia="es-ES"/>
         </w:rPr>
@@ -2460,20 +2460,33 @@
           <w:color w:val="1C3643"/>
           <w:sz w:val="21"/>
           <w:szCs w:val="21"/>
-          <w:lang w:eastAsia="es-ES"/>
-        </w:rPr>
-      </w:pPr>
-      <w:r>
-        <w:rPr>
-          <w:rFonts w:ascii="Arial" w:eastAsia="Times New Roman" w:hAnsi="Arial" w:cs="Arial"/>
-          <w:b/>
-          <w:bCs/>
+          <w:u w:val="single"/>
+          <w:lang w:eastAsia="es-ES"/>
+        </w:rPr>
+      </w:pPr>
+    </w:p>
+    <w:p>
+      <w:pPr>
+        <w:shd w:val="clear" w:color="auto" w:fill="FFFFFF"/>
+        <w:spacing w:after="0" w:line="240" w:lineRule="auto"/>
+        <w:rPr>
+          <w:rFonts w:ascii="Arial" w:eastAsia="Times New Roman" w:hAnsi="Arial" w:cs="Arial"/>
           <w:color w:val="1C3643"/>
           <w:sz w:val="21"/>
           <w:szCs w:val="21"/>
           <w:lang w:eastAsia="es-ES"/>
         </w:rPr>
-        <w:lastRenderedPageBreak/>
+      </w:pPr>
+      <w:r>
+        <w:rPr>
+          <w:rFonts w:ascii="Arial" w:eastAsia="Times New Roman" w:hAnsi="Arial" w:cs="Arial"/>
+          <w:b/>
+          <w:bCs/>
+          <w:color w:val="1C3643"/>
+          <w:sz w:val="21"/>
+          <w:szCs w:val="21"/>
+          <w:lang w:eastAsia="es-ES"/>
+        </w:rPr>
         <w:t>Se representan por grupos de 2 -&gt;</w:t>
       </w:r>
       <w:r>
@@ -2583,6 +2596,19 @@
           <w:lang w:eastAsia="es-ES"/>
         </w:rPr>
       </w:pPr>
+    </w:p>
+    <w:p>
+      <w:pPr>
+        <w:shd w:val="clear" w:color="auto" w:fill="FFFFFF"/>
+        <w:spacing w:after="0" w:line="240" w:lineRule="auto"/>
+        <w:rPr>
+          <w:rFonts w:ascii="Arial" w:eastAsia="Times New Roman" w:hAnsi="Arial" w:cs="Arial"/>
+          <w:color w:val="1C3643"/>
+          <w:sz w:val="21"/>
+          <w:szCs w:val="21"/>
+          <w:lang w:eastAsia="es-ES"/>
+        </w:rPr>
+      </w:pPr>
       <w:r>
         <w:rPr>
           <w:rFonts w:ascii="Arial" w:eastAsia="Times New Roman" w:hAnsi="Arial" w:cs="Arial"/>
@@ -2740,6 +2766,19 @@
           <w:lang w:eastAsia="es-ES"/>
         </w:rPr>
       </w:pPr>
+    </w:p>
+    <w:p>
+      <w:pPr>
+        <w:shd w:val="clear" w:color="auto" w:fill="FFFFFF"/>
+        <w:spacing w:after="0" w:line="240" w:lineRule="auto"/>
+        <w:rPr>
+          <w:rFonts w:ascii="Arial" w:eastAsia="Times New Roman" w:hAnsi="Arial" w:cs="Arial"/>
+          <w:color w:val="1C3643"/>
+          <w:sz w:val="21"/>
+          <w:szCs w:val="21"/>
+          <w:lang w:eastAsia="es-ES"/>
+        </w:rPr>
+      </w:pPr>
       <w:r>
         <w:rPr>
           <w:rFonts w:ascii="Arial" w:eastAsia="Times New Roman" w:hAnsi="Arial" w:cs="Arial"/>
@@ -2864,6 +2903,7 @@
           <w:szCs w:val="24"/>
           <w:lang w:eastAsia="es-ES"/>
         </w:rPr>
+        <w:lastRenderedPageBreak/>
         <w:t>Los tipos de texto, también conocidos como </w:t>
       </w:r>
       <w:r>
@@ -3414,7 +3454,6 @@
           <w:sz w:val="14"/>
           <w:lang w:eastAsia="es-ES"/>
         </w:rPr>
-        <w:lastRenderedPageBreak/>
         <w:drawing>
           <wp:inline distT="0" distB="0" distL="0" distR="0">
             <wp:extent cx="3097906" cy="5127955"/>
@@ -4045,6 +4084,7 @@
           <w:szCs w:val="24"/>
           <w:lang w:eastAsia="es-ES"/>
         </w:rPr>
+        <w:lastRenderedPageBreak/>
         <w:t>text-transform</w:t>
       </w:r>
       <w:proofErr w:type="spellEnd"/>
@@ -4263,7 +4303,6 @@
           <w:rFonts w:ascii="Consolas" w:eastAsiaTheme="minorHAnsi" w:hAnsi="Consolas" w:cs="Consolas"/>
           <w:color w:val="1C3643"/>
         </w:rPr>
-        <w:lastRenderedPageBreak/>
         <w:t>letter-spacing</w:t>
       </w:r>
       <w:proofErr w:type="spellEnd"/>
@@ -4484,6 +4523,17 @@
           <w:shd w:val="clear" w:color="auto" w:fill="FFFFFF"/>
         </w:rPr>
         <w:t xml:space="preserve"> decirlo que modifica el peso de la fuente</w:t>
+      </w:r>
+      <w:r>
+        <w:rPr>
+          <w:rStyle w:val="nfasis"/>
+          <w:rFonts w:ascii="Arial" w:hAnsi="Arial" w:cs="Arial"/>
+          <w:color w:val="1C3643"/>
+          <w:sz w:val="21"/>
+          <w:szCs w:val="21"/>
+          <w:shd w:val="clear" w:color="auto" w:fill="FFFFFF"/>
+        </w:rPr>
+        <w:t xml:space="preserve"> y negrita</w:t>
       </w:r>
     </w:p>
     <w:p>
@@ -5443,608 +5493,534 @@
     </w:p>
     <w:p>
       <w:pPr>
-        <w:rPr>
-          <w:rFonts w:ascii="cooper_hewittmedium" w:hAnsi="cooper_hewittmedium"/>
-          <w:b/>
-          <w:bCs/>
-          <w:color w:val="000000"/>
-          <w:spacing w:val="-2"/>
-          <w:sz w:val="36"/>
-          <w:szCs w:val="36"/>
-          <w:shd w:val="clear" w:color="auto" w:fill="FFFFFF"/>
-        </w:rPr>
-      </w:pPr>
-      <w:r>
-        <w:rPr>
-          <w:rFonts w:ascii="cooper_hewittmedium" w:hAnsi="cooper_hewittmedium"/>
-          <w:b/>
-          <w:bCs/>
-          <w:color w:val="000000"/>
-          <w:spacing w:val="-2"/>
-          <w:sz w:val="36"/>
-          <w:szCs w:val="36"/>
-          <w:shd w:val="clear" w:color="auto" w:fill="FFFFFF"/>
-        </w:rPr>
-        <w:t>Modelo de caja</w:t>
-      </w:r>
-    </w:p>
-    <w:p>
-      <w:pPr>
-        <w:pStyle w:val="NormalWeb"/>
         <w:shd w:val="clear" w:color="auto" w:fill="FFFFFF"/>
-        <w:spacing w:before="0" w:beforeAutospacing="0" w:after="0" w:afterAutospacing="0"/>
-        <w:rPr>
-          <w:rFonts w:ascii="Arial" w:hAnsi="Arial" w:cs="Arial"/>
-          <w:color w:val="273B47"/>
-          <w:sz w:val="16"/>
-        </w:rPr>
-      </w:pPr>
-      <w:r>
-        <w:rPr>
-          <w:rFonts w:ascii="Arial" w:hAnsi="Arial" w:cs="Arial"/>
-          <w:color w:val="273B47"/>
-          <w:sz w:val="16"/>
-        </w:rPr>
-        <w:t xml:space="preserve">El modelo de caja es un concepto teórico de </w:t>
-      </w:r>
-      <w:proofErr w:type="spellStart"/>
-      <w:r>
-        <w:rPr>
-          <w:rFonts w:ascii="Arial" w:hAnsi="Arial" w:cs="Arial"/>
-          <w:color w:val="273B47"/>
-          <w:sz w:val="16"/>
-        </w:rPr>
-        <w:t>css</w:t>
-      </w:r>
-      <w:proofErr w:type="spellEnd"/>
-      <w:r>
-        <w:rPr>
-          <w:rFonts w:ascii="Arial" w:hAnsi="Arial" w:cs="Arial"/>
-          <w:color w:val="273B47"/>
-          <w:sz w:val="16"/>
-        </w:rPr>
-        <w:t xml:space="preserve"> que representa a cada elemento </w:t>
-      </w:r>
-      <w:proofErr w:type="spellStart"/>
-      <w:r>
-        <w:rPr>
-          <w:rFonts w:ascii="Arial" w:hAnsi="Arial" w:cs="Arial"/>
-          <w:color w:val="273B47"/>
-          <w:sz w:val="16"/>
+        <w:spacing w:before="113" w:after="113" w:line="240" w:lineRule="auto"/>
+        <w:rPr>
+          <w:rFonts w:ascii="Arial" w:eastAsia="Times New Roman" w:hAnsi="Arial" w:cs="Arial"/>
+          <w:b/>
+          <w:bCs/>
+          <w:color w:val="273B47"/>
+          <w:sz w:val="28"/>
+          <w:szCs w:val="24"/>
+          <w:lang w:eastAsia="es-ES"/>
+        </w:rPr>
+      </w:pPr>
+      <w:r>
+        <w:rPr>
+          <w:rFonts w:ascii="Arial" w:eastAsia="Times New Roman" w:hAnsi="Arial" w:cs="Arial"/>
+          <w:b/>
+          <w:bCs/>
+          <w:color w:val="273B47"/>
+          <w:sz w:val="28"/>
+          <w:szCs w:val="24"/>
+          <w:lang w:eastAsia="es-ES"/>
+        </w:rPr>
+        <w:t>Márgenes</w:t>
+      </w:r>
+    </w:p>
+    <w:p>
+      <w:pPr>
+        <w:shd w:val="clear" w:color="auto" w:fill="FFFFFF"/>
+        <w:spacing w:before="113" w:after="113" w:line="240" w:lineRule="auto"/>
+        <w:rPr>
+          <w:rFonts w:ascii="Arial" w:eastAsia="Times New Roman" w:hAnsi="Arial" w:cs="Arial"/>
+          <w:color w:val="273B47"/>
+          <w:sz w:val="16"/>
+          <w:szCs w:val="24"/>
+          <w:lang w:eastAsia="es-ES"/>
+        </w:rPr>
+      </w:pPr>
+      <w:r>
+        <w:rPr>
+          <w:rFonts w:ascii="Arial" w:eastAsia="Times New Roman" w:hAnsi="Arial" w:cs="Arial"/>
+          <w:color w:val="273B47"/>
+          <w:sz w:val="16"/>
+          <w:szCs w:val="24"/>
+          <w:lang w:eastAsia="es-ES"/>
+        </w:rPr>
+        <w:t xml:space="preserve">Los márgenes en CSS son el espacio que separa a los elementos </w:t>
+      </w:r>
+      <w:proofErr w:type="spellStart"/>
+      <w:r>
+        <w:rPr>
+          <w:rFonts w:ascii="Arial" w:eastAsia="Times New Roman" w:hAnsi="Arial" w:cs="Arial"/>
+          <w:color w:val="273B47"/>
+          <w:sz w:val="16"/>
+          <w:szCs w:val="24"/>
+          <w:lang w:eastAsia="es-ES"/>
         </w:rPr>
         <w:t>html</w:t>
       </w:r>
       <w:proofErr w:type="spellEnd"/>
       <w:r>
         <w:rPr>
-          <w:rFonts w:ascii="Arial" w:hAnsi="Arial" w:cs="Arial"/>
-          <w:color w:val="273B47"/>
-          <w:sz w:val="16"/>
-        </w:rPr>
-        <w:t xml:space="preserve"> en base sus propiedades de: </w:t>
-      </w:r>
-      <w:proofErr w:type="spellStart"/>
-      <w:r>
-        <w:rPr>
-          <w:rStyle w:val="Textoennegrita"/>
-          <w:rFonts w:ascii="Arial" w:hAnsi="Arial" w:cs="Arial"/>
-          <w:color w:val="273B47"/>
-          <w:sz w:val="16"/>
+          <w:rFonts w:ascii="Arial" w:eastAsia="Times New Roman" w:hAnsi="Arial" w:cs="Arial"/>
+          <w:color w:val="273B47"/>
+          <w:sz w:val="16"/>
+          <w:szCs w:val="24"/>
+          <w:lang w:eastAsia="es-ES"/>
+        </w:rPr>
+        <w:t xml:space="preserve"> entre sí. Hay elementos de </w:t>
+      </w:r>
+      <w:proofErr w:type="spellStart"/>
+      <w:r>
+        <w:rPr>
+          <w:rFonts w:ascii="Arial" w:eastAsia="Times New Roman" w:hAnsi="Arial" w:cs="Arial"/>
+          <w:color w:val="273B47"/>
+          <w:sz w:val="16"/>
+          <w:szCs w:val="24"/>
+          <w:lang w:eastAsia="es-ES"/>
+        </w:rPr>
+        <w:t>html</w:t>
+      </w:r>
+      <w:proofErr w:type="spellEnd"/>
+      <w:r>
+        <w:rPr>
+          <w:rFonts w:ascii="Arial" w:eastAsia="Times New Roman" w:hAnsi="Arial" w:cs="Arial"/>
+          <w:color w:val="273B47"/>
+          <w:sz w:val="16"/>
+          <w:szCs w:val="24"/>
+          <w:lang w:eastAsia="es-ES"/>
+        </w:rPr>
+        <w:t xml:space="preserve"> que traen márgenes predefinidos (</w:t>
+      </w:r>
+      <w:proofErr w:type="spellStart"/>
+      <w:r>
+        <w:rPr>
+          <w:rFonts w:ascii="Arial" w:eastAsia="Times New Roman" w:hAnsi="Arial" w:cs="Arial"/>
+          <w:color w:val="273B47"/>
+          <w:sz w:val="16"/>
+          <w:szCs w:val="24"/>
+          <w:lang w:eastAsia="es-ES"/>
+        </w:rPr>
+        <w:t>poe</w:t>
+      </w:r>
+      <w:proofErr w:type="spellEnd"/>
+      <w:r>
+        <w:rPr>
+          <w:rFonts w:ascii="Arial" w:eastAsia="Times New Roman" w:hAnsi="Arial" w:cs="Arial"/>
+          <w:color w:val="273B47"/>
+          <w:sz w:val="16"/>
+          <w:szCs w:val="24"/>
+          <w:lang w:eastAsia="es-ES"/>
+        </w:rPr>
+        <w:t xml:space="preserve"> defecto) en los estilos propios del navegador como el caso de: </w:t>
+      </w:r>
+      <w:proofErr w:type="spellStart"/>
+      <w:r>
+        <w:rPr>
+          <w:rFonts w:ascii="Arial" w:eastAsia="Times New Roman" w:hAnsi="Arial" w:cs="Arial"/>
+          <w:color w:val="273B47"/>
+          <w:sz w:val="16"/>
+          <w:szCs w:val="24"/>
+          <w:lang w:eastAsia="es-ES"/>
+        </w:rPr>
+        <w:t>body</w:t>
+      </w:r>
+      <w:proofErr w:type="spellEnd"/>
+      <w:r>
+        <w:rPr>
+          <w:rFonts w:ascii="Arial" w:eastAsia="Times New Roman" w:hAnsi="Arial" w:cs="Arial"/>
+          <w:color w:val="273B47"/>
+          <w:sz w:val="16"/>
+          <w:szCs w:val="24"/>
+          <w:lang w:eastAsia="es-ES"/>
+        </w:rPr>
+        <w:t xml:space="preserve">, h1, h2, h3, h4, h5, h6, </w:t>
+      </w:r>
+      <w:proofErr w:type="spellStart"/>
+      <w:r>
+        <w:rPr>
+          <w:rFonts w:ascii="Arial" w:eastAsia="Times New Roman" w:hAnsi="Arial" w:cs="Arial"/>
+          <w:color w:val="273B47"/>
+          <w:sz w:val="16"/>
+          <w:szCs w:val="24"/>
+          <w:lang w:eastAsia="es-ES"/>
+        </w:rPr>
+        <w:t>ol</w:t>
+      </w:r>
+      <w:proofErr w:type="spellEnd"/>
+      <w:r>
+        <w:rPr>
+          <w:rFonts w:ascii="Arial" w:eastAsia="Times New Roman" w:hAnsi="Arial" w:cs="Arial"/>
+          <w:color w:val="273B47"/>
+          <w:sz w:val="16"/>
+          <w:szCs w:val="24"/>
+          <w:lang w:eastAsia="es-ES"/>
+        </w:rPr>
+        <w:t xml:space="preserve">, </w:t>
+      </w:r>
+      <w:proofErr w:type="spellStart"/>
+      <w:r>
+        <w:rPr>
+          <w:rFonts w:ascii="Arial" w:eastAsia="Times New Roman" w:hAnsi="Arial" w:cs="Arial"/>
+          <w:color w:val="273B47"/>
+          <w:sz w:val="16"/>
+          <w:szCs w:val="24"/>
+          <w:lang w:eastAsia="es-ES"/>
+        </w:rPr>
+        <w:t>ul</w:t>
+      </w:r>
+      <w:proofErr w:type="spellEnd"/>
+      <w:r>
+        <w:rPr>
+          <w:rFonts w:ascii="Arial" w:eastAsia="Times New Roman" w:hAnsi="Arial" w:cs="Arial"/>
+          <w:color w:val="273B47"/>
+          <w:sz w:val="16"/>
+          <w:szCs w:val="24"/>
+          <w:lang w:eastAsia="es-ES"/>
+        </w:rPr>
+        <w:t>, li, p, y muchos otros.</w:t>
+      </w:r>
+    </w:p>
+    <w:p>
+      <w:pPr>
+        <w:shd w:val="clear" w:color="auto" w:fill="FFFFFF"/>
+        <w:spacing w:before="113" w:after="113" w:line="240" w:lineRule="auto"/>
+        <w:rPr>
+          <w:rFonts w:ascii="Arial" w:eastAsia="Times New Roman" w:hAnsi="Arial" w:cs="Arial"/>
+          <w:color w:val="273B47"/>
+          <w:sz w:val="16"/>
+          <w:szCs w:val="24"/>
+          <w:lang w:eastAsia="es-ES"/>
+        </w:rPr>
+      </w:pPr>
+      <w:r>
+        <w:rPr>
+          <w:rFonts w:ascii="Arial" w:eastAsia="Times New Roman" w:hAnsi="Arial" w:cs="Arial"/>
+          <w:color w:val="273B47"/>
+          <w:sz w:val="16"/>
+          <w:szCs w:val="24"/>
+          <w:lang w:eastAsia="es-ES"/>
+        </w:rPr>
+        <w:t>Cuando hay dos márgenes de elementos diferentes que colindan entre sí, se presenta una situación llamada ““</w:t>
+      </w:r>
+      <w:proofErr w:type="spellStart"/>
+      <w:r>
+        <w:rPr>
+          <w:rFonts w:ascii="Arial" w:eastAsia="Times New Roman" w:hAnsi="Arial" w:cs="Arial"/>
+          <w:color w:val="273B47"/>
+          <w:sz w:val="16"/>
+          <w:szCs w:val="24"/>
+          <w:lang w:eastAsia="es-ES"/>
         </w:rPr>
         <w:t>margin</w:t>
       </w:r>
       <w:proofErr w:type="spellEnd"/>
       <w:r>
         <w:rPr>
-          <w:rFonts w:ascii="Arial" w:hAnsi="Arial" w:cs="Arial"/>
-          <w:color w:val="273B47"/>
-          <w:sz w:val="16"/>
-        </w:rPr>
-        <w:t>, </w:t>
-      </w:r>
-      <w:proofErr w:type="spellStart"/>
-      <w:r>
-        <w:rPr>
-          <w:rStyle w:val="Textoennegrita"/>
-          <w:rFonts w:ascii="Arial" w:hAnsi="Arial" w:cs="Arial"/>
-          <w:color w:val="273B47"/>
-          <w:sz w:val="16"/>
-        </w:rPr>
-        <w:t>border</w:t>
-      </w:r>
-      <w:proofErr w:type="spellEnd"/>
-      <w:r>
-        <w:rPr>
-          <w:rFonts w:ascii="Arial" w:hAnsi="Arial" w:cs="Arial"/>
-          <w:color w:val="273B47"/>
-          <w:sz w:val="16"/>
-        </w:rPr>
-        <w:t>, </w:t>
-      </w:r>
-      <w:proofErr w:type="spellStart"/>
-      <w:r>
-        <w:rPr>
-          <w:rStyle w:val="Textoennegrita"/>
-          <w:rFonts w:ascii="Arial" w:hAnsi="Arial" w:cs="Arial"/>
-          <w:color w:val="273B47"/>
-          <w:sz w:val="16"/>
-        </w:rPr>
-        <w:t>padding</w:t>
-      </w:r>
-      <w:proofErr w:type="spellEnd"/>
-      <w:r>
-        <w:rPr>
-          <w:rFonts w:ascii="Arial" w:hAnsi="Arial" w:cs="Arial"/>
-          <w:color w:val="273B47"/>
-          <w:sz w:val="16"/>
-        </w:rPr>
-        <w:t> y </w:t>
-      </w:r>
-      <w:r>
-        <w:rPr>
-          <w:rStyle w:val="Textoennegrita"/>
-          <w:rFonts w:ascii="Arial" w:hAnsi="Arial" w:cs="Arial"/>
-          <w:color w:val="273B47"/>
-          <w:sz w:val="16"/>
-        </w:rPr>
-        <w:t>dimensiones</w:t>
-      </w:r>
-      <w:r>
-        <w:rPr>
-          <w:rFonts w:ascii="Arial" w:hAnsi="Arial" w:cs="Arial"/>
-          <w:color w:val="273B47"/>
-          <w:sz w:val="16"/>
-        </w:rPr>
-        <w:t> (alto y ancho).</w:t>
-      </w:r>
-      <w:r>
-        <w:rPr>
-          <w:rFonts w:ascii="Arial" w:hAnsi="Arial" w:cs="Arial"/>
-          <w:color w:val="273B47"/>
-          <w:sz w:val="16"/>
-        </w:rPr>
-        <w:br/>
-        <w:t xml:space="preserve">Para visualizar un elemento </w:t>
-      </w:r>
-      <w:proofErr w:type="spellStart"/>
-      <w:r>
-        <w:rPr>
-          <w:rFonts w:ascii="Arial" w:hAnsi="Arial" w:cs="Arial"/>
-          <w:color w:val="273B47"/>
-          <w:sz w:val="16"/>
+          <w:rFonts w:ascii="Arial" w:eastAsia="Times New Roman" w:hAnsi="Arial" w:cs="Arial"/>
+          <w:color w:val="273B47"/>
+          <w:sz w:val="16"/>
+          <w:szCs w:val="24"/>
+          <w:lang w:eastAsia="es-ES"/>
+        </w:rPr>
+        <w:t xml:space="preserve"> </w:t>
+      </w:r>
+      <w:proofErr w:type="spellStart"/>
+      <w:r>
+        <w:rPr>
+          <w:rFonts w:ascii="Arial" w:eastAsia="Times New Roman" w:hAnsi="Arial" w:cs="Arial"/>
+          <w:color w:val="273B47"/>
+          <w:sz w:val="16"/>
+          <w:szCs w:val="24"/>
+          <w:lang w:eastAsia="es-ES"/>
+        </w:rPr>
+        <w:t>collapsing</w:t>
+      </w:r>
+      <w:proofErr w:type="spellEnd"/>
+      <w:r>
+        <w:rPr>
+          <w:rFonts w:ascii="Arial" w:eastAsia="Times New Roman" w:hAnsi="Arial" w:cs="Arial"/>
+          <w:color w:val="273B47"/>
+          <w:sz w:val="16"/>
+          <w:szCs w:val="24"/>
+          <w:lang w:eastAsia="es-ES"/>
+        </w:rPr>
+        <w:t>”” en la que el mayor margen de los dos se superpone al otro.</w:t>
+      </w:r>
+    </w:p>
+    <w:p>
+      <w:pPr>
+        <w:shd w:val="clear" w:color="auto" w:fill="FFFFFF"/>
+        <w:spacing w:before="113" w:after="113" w:line="240" w:lineRule="auto"/>
+        <w:rPr>
+          <w:rFonts w:ascii="Arial" w:eastAsia="Times New Roman" w:hAnsi="Arial" w:cs="Arial"/>
+          <w:color w:val="273B47"/>
+          <w:sz w:val="16"/>
+          <w:szCs w:val="24"/>
+          <w:lang w:eastAsia="es-ES"/>
+        </w:rPr>
+      </w:pPr>
+      <w:r>
+        <w:rPr>
+          <w:rFonts w:ascii="Arial" w:eastAsia="Times New Roman" w:hAnsi="Arial" w:cs="Arial"/>
+          <w:color w:val="273B47"/>
+          <w:sz w:val="16"/>
+          <w:szCs w:val="24"/>
+          <w:lang w:eastAsia="es-ES"/>
+        </w:rPr>
+        <w:t xml:space="preserve">Se puede asignar una medida de </w:t>
+      </w:r>
+      <w:proofErr w:type="spellStart"/>
+      <w:r>
+        <w:rPr>
+          <w:rFonts w:ascii="Arial" w:eastAsia="Times New Roman" w:hAnsi="Arial" w:cs="Arial"/>
+          <w:color w:val="273B47"/>
+          <w:sz w:val="16"/>
+          <w:szCs w:val="24"/>
+          <w:lang w:eastAsia="es-ES"/>
+        </w:rPr>
+        <w:t>margin</w:t>
+      </w:r>
+      <w:proofErr w:type="spellEnd"/>
+      <w:r>
+        <w:rPr>
+          <w:rFonts w:ascii="Arial" w:eastAsia="Times New Roman" w:hAnsi="Arial" w:cs="Arial"/>
+          <w:color w:val="273B47"/>
+          <w:sz w:val="16"/>
+          <w:szCs w:val="24"/>
+          <w:lang w:eastAsia="es-ES"/>
+        </w:rPr>
+        <w:t xml:space="preserve"> para los cuatro lados del elemento, o márgenes individuales para cada uno de los lados con: </w:t>
+      </w:r>
+      <w:proofErr w:type="spellStart"/>
+      <w:r>
+        <w:rPr>
+          <w:rFonts w:ascii="Arial" w:eastAsia="Times New Roman" w:hAnsi="Arial" w:cs="Arial"/>
+          <w:color w:val="273B47"/>
+          <w:sz w:val="16"/>
+          <w:szCs w:val="24"/>
+          <w:lang w:eastAsia="es-ES"/>
+        </w:rPr>
+        <w:t>margin</w:t>
+      </w:r>
+      <w:proofErr w:type="spellEnd"/>
+      <w:r>
+        <w:rPr>
+          <w:rFonts w:ascii="Arial" w:eastAsia="Times New Roman" w:hAnsi="Arial" w:cs="Arial"/>
+          <w:color w:val="273B47"/>
+          <w:sz w:val="16"/>
+          <w:szCs w:val="24"/>
+          <w:lang w:eastAsia="es-ES"/>
+        </w:rPr>
+        <w:t xml:space="preserve">-top, </w:t>
+      </w:r>
+      <w:proofErr w:type="spellStart"/>
+      <w:r>
+        <w:rPr>
+          <w:rFonts w:ascii="Arial" w:eastAsia="Times New Roman" w:hAnsi="Arial" w:cs="Arial"/>
+          <w:color w:val="273B47"/>
+          <w:sz w:val="16"/>
+          <w:szCs w:val="24"/>
+          <w:lang w:eastAsia="es-ES"/>
+        </w:rPr>
+        <w:t>margin-right</w:t>
+      </w:r>
+      <w:proofErr w:type="spellEnd"/>
+      <w:r>
+        <w:rPr>
+          <w:rFonts w:ascii="Arial" w:eastAsia="Times New Roman" w:hAnsi="Arial" w:cs="Arial"/>
+          <w:color w:val="273B47"/>
+          <w:sz w:val="16"/>
+          <w:szCs w:val="24"/>
+          <w:lang w:eastAsia="es-ES"/>
+        </w:rPr>
+        <w:t xml:space="preserve">, </w:t>
+      </w:r>
+      <w:proofErr w:type="spellStart"/>
+      <w:r>
+        <w:rPr>
+          <w:rFonts w:ascii="Arial" w:eastAsia="Times New Roman" w:hAnsi="Arial" w:cs="Arial"/>
+          <w:color w:val="273B47"/>
+          <w:sz w:val="16"/>
+          <w:szCs w:val="24"/>
+          <w:lang w:eastAsia="es-ES"/>
+        </w:rPr>
+        <w:t>margin-bottom</w:t>
+      </w:r>
+      <w:proofErr w:type="spellEnd"/>
+      <w:r>
+        <w:rPr>
+          <w:rFonts w:ascii="Arial" w:eastAsia="Times New Roman" w:hAnsi="Arial" w:cs="Arial"/>
+          <w:color w:val="273B47"/>
+          <w:sz w:val="16"/>
+          <w:szCs w:val="24"/>
+          <w:lang w:eastAsia="es-ES"/>
+        </w:rPr>
+        <w:t xml:space="preserve"> y </w:t>
+      </w:r>
+      <w:proofErr w:type="spellStart"/>
+      <w:r>
+        <w:rPr>
+          <w:rFonts w:ascii="Arial" w:eastAsia="Times New Roman" w:hAnsi="Arial" w:cs="Arial"/>
+          <w:color w:val="273B47"/>
+          <w:sz w:val="16"/>
+          <w:szCs w:val="24"/>
+          <w:lang w:eastAsia="es-ES"/>
+        </w:rPr>
+        <w:t>margin-left</w:t>
+      </w:r>
+      <w:proofErr w:type="spellEnd"/>
+      <w:r>
+        <w:rPr>
+          <w:rFonts w:ascii="Arial" w:eastAsia="Times New Roman" w:hAnsi="Arial" w:cs="Arial"/>
+          <w:color w:val="273B47"/>
+          <w:sz w:val="16"/>
+          <w:szCs w:val="24"/>
+          <w:lang w:eastAsia="es-ES"/>
+        </w:rPr>
+        <w:t>.</w:t>
+      </w:r>
+    </w:p>
+    <w:p>
+      <w:pPr>
+        <w:shd w:val="clear" w:color="auto" w:fill="FFFFFF"/>
+        <w:spacing w:before="113" w:after="113" w:line="240" w:lineRule="auto"/>
+        <w:rPr>
+          <w:rFonts w:ascii="Arial" w:eastAsia="Times New Roman" w:hAnsi="Arial" w:cs="Arial"/>
+          <w:color w:val="273B47"/>
+          <w:sz w:val="16"/>
+          <w:szCs w:val="24"/>
+          <w:lang w:eastAsia="es-ES"/>
+        </w:rPr>
+      </w:pPr>
+      <w:r>
+        <w:rPr>
+          <w:rFonts w:ascii="Arial" w:eastAsia="Times New Roman" w:hAnsi="Arial" w:cs="Arial"/>
+          <w:color w:val="273B47"/>
+          <w:sz w:val="16"/>
+          <w:szCs w:val="24"/>
+          <w:lang w:eastAsia="es-ES"/>
+        </w:rPr>
+        <w:t xml:space="preserve">Se puede centrar un elemento </w:t>
+      </w:r>
+      <w:proofErr w:type="spellStart"/>
+      <w:r>
+        <w:rPr>
+          <w:rFonts w:ascii="Arial" w:eastAsia="Times New Roman" w:hAnsi="Arial" w:cs="Arial"/>
+          <w:color w:val="273B47"/>
+          <w:sz w:val="16"/>
+          <w:szCs w:val="24"/>
+          <w:lang w:eastAsia="es-ES"/>
         </w:rPr>
         <w:t>html</w:t>
       </w:r>
       <w:proofErr w:type="spellEnd"/>
       <w:r>
         <w:rPr>
-          <w:rFonts w:ascii="Arial" w:hAnsi="Arial" w:cs="Arial"/>
-          <w:color w:val="273B47"/>
-          <w:sz w:val="16"/>
-        </w:rPr>
-        <w:t xml:space="preserve"> en su representación como modelo de caja debemos irnos a la parte baja de la sección </w:t>
-      </w:r>
-      <w:proofErr w:type="spellStart"/>
-      <w:r>
-        <w:rPr>
-          <w:rStyle w:val="nfasis"/>
-          <w:rFonts w:ascii="Arial" w:hAnsi="Arial" w:cs="Arial"/>
-          <w:color w:val="273B47"/>
-          <w:sz w:val="16"/>
-        </w:rPr>
-        <w:t>styles</w:t>
-      </w:r>
-      <w:proofErr w:type="spellEnd"/>
-      <w:r>
-        <w:rPr>
-          <w:rFonts w:ascii="Arial" w:hAnsi="Arial" w:cs="Arial"/>
-          <w:color w:val="273B47"/>
-          <w:sz w:val="16"/>
-        </w:rPr>
-        <w:t> del inspector de elementos, o en la sección llamada </w:t>
-      </w:r>
-      <w:proofErr w:type="spellStart"/>
-      <w:r>
-        <w:rPr>
-          <w:rStyle w:val="Textoennegrita"/>
-          <w:rFonts w:ascii="Arial" w:hAnsi="Arial" w:cs="Arial"/>
-          <w:color w:val="273B47"/>
-          <w:sz w:val="16"/>
-        </w:rPr>
-        <w:t>Computed</w:t>
-      </w:r>
-      <w:proofErr w:type="spellEnd"/>
-      <w:r>
-        <w:rPr>
-          <w:rFonts w:ascii="Arial" w:hAnsi="Arial" w:cs="Arial"/>
-          <w:color w:val="273B47"/>
-          <w:sz w:val="16"/>
+          <w:rFonts w:ascii="Arial" w:eastAsia="Times New Roman" w:hAnsi="Arial" w:cs="Arial"/>
+          <w:color w:val="273B47"/>
+          <w:sz w:val="16"/>
+          <w:szCs w:val="24"/>
+          <w:lang w:eastAsia="es-ES"/>
+        </w:rPr>
+        <w:t xml:space="preserve"> colocándole el valor de </w:t>
+      </w:r>
+      <w:proofErr w:type="spellStart"/>
+      <w:r>
+        <w:rPr>
+          <w:rFonts w:ascii="Arial" w:eastAsia="Times New Roman" w:hAnsi="Arial" w:cs="Arial"/>
+          <w:b/>
+          <w:bCs/>
+          <w:color w:val="273B47"/>
+          <w:sz w:val="16"/>
+          <w:szCs w:val="24"/>
+          <w:lang w:eastAsia="es-ES"/>
+        </w:rPr>
+        <w:t>margin</w:t>
+      </w:r>
+      <w:proofErr w:type="spellEnd"/>
+      <w:r>
+        <w:rPr>
+          <w:rFonts w:ascii="Arial" w:eastAsia="Times New Roman" w:hAnsi="Arial" w:cs="Arial"/>
+          <w:b/>
+          <w:bCs/>
+          <w:color w:val="273B47"/>
+          <w:sz w:val="16"/>
+          <w:szCs w:val="24"/>
+          <w:lang w:eastAsia="es-ES"/>
+        </w:rPr>
+        <w:t>: 0 auto</w:t>
+      </w:r>
+      <w:r>
+        <w:rPr>
+          <w:rFonts w:ascii="Arial" w:eastAsia="Times New Roman" w:hAnsi="Arial" w:cs="Arial"/>
+          <w:color w:val="273B47"/>
+          <w:sz w:val="16"/>
+          <w:szCs w:val="24"/>
+          <w:lang w:eastAsia="es-ES"/>
+        </w:rPr>
+        <w:t xml:space="preserve">, cuando dicho elemento tiene </w:t>
+      </w:r>
+      <w:proofErr w:type="spellStart"/>
+      <w:r>
+        <w:rPr>
+          <w:rFonts w:ascii="Arial" w:eastAsia="Times New Roman" w:hAnsi="Arial" w:cs="Arial"/>
+          <w:color w:val="273B47"/>
+          <w:sz w:val="16"/>
+          <w:szCs w:val="24"/>
+          <w:lang w:eastAsia="es-ES"/>
+        </w:rPr>
+        <w:t>display</w:t>
+      </w:r>
+      <w:proofErr w:type="spellEnd"/>
+      <w:r>
+        <w:rPr>
+          <w:rFonts w:ascii="Arial" w:eastAsia="Times New Roman" w:hAnsi="Arial" w:cs="Arial"/>
+          <w:color w:val="273B47"/>
+          <w:sz w:val="16"/>
+          <w:szCs w:val="24"/>
+          <w:lang w:eastAsia="es-ES"/>
+        </w:rPr>
+        <w:t> </w:t>
+      </w:r>
+      <w:r>
+        <w:rPr>
+          <w:rFonts w:ascii="Arial" w:eastAsia="Times New Roman" w:hAnsi="Arial" w:cs="Arial"/>
+          <w:i/>
+          <w:iCs/>
+          <w:color w:val="273B47"/>
+          <w:sz w:val="16"/>
+          <w:szCs w:val="24"/>
+          <w:lang w:eastAsia="es-ES"/>
+        </w:rPr>
+        <w:t>block</w:t>
+      </w:r>
+      <w:r>
+        <w:rPr>
+          <w:rFonts w:ascii="Arial" w:eastAsia="Times New Roman" w:hAnsi="Arial" w:cs="Arial"/>
+          <w:color w:val="273B47"/>
+          <w:sz w:val="16"/>
+          <w:szCs w:val="24"/>
+          <w:lang w:eastAsia="es-ES"/>
         </w:rPr>
         <w:t>.</w:t>
       </w:r>
     </w:p>
     <w:p>
       <w:pPr>
-        <w:pStyle w:val="NormalWeb"/>
         <w:shd w:val="clear" w:color="auto" w:fill="FFFFFF"/>
-        <w:spacing w:before="0" w:beforeAutospacing="0" w:after="0" w:afterAutospacing="0"/>
-        <w:rPr>
-          <w:rFonts w:ascii="Arial" w:hAnsi="Arial" w:cs="Arial"/>
-          <w:color w:val="273B47"/>
-          <w:sz w:val="16"/>
-        </w:rPr>
-      </w:pPr>
-      <w:r>
-        <w:rPr>
-          <w:rFonts w:ascii="Arial" w:hAnsi="Arial" w:cs="Arial"/>
-          <w:color w:val="273B47"/>
-          <w:sz w:val="16"/>
-        </w:rPr>
-        <w:t>En el modelo de caja, el </w:t>
-      </w:r>
-      <w:r>
-        <w:rPr>
-          <w:rStyle w:val="Textoennegrita"/>
-          <w:rFonts w:ascii="Arial" w:hAnsi="Arial" w:cs="Arial"/>
-          <w:color w:val="273B47"/>
-          <w:sz w:val="16"/>
-        </w:rPr>
-        <w:t>ancho total</w:t>
-      </w:r>
-      <w:r>
-        <w:rPr>
-          <w:rFonts w:ascii="Arial" w:hAnsi="Arial" w:cs="Arial"/>
-          <w:color w:val="273B47"/>
-          <w:sz w:val="16"/>
-        </w:rPr>
-        <w:t> de un </w:t>
-      </w:r>
-      <w:r>
-        <w:rPr>
-          <w:rStyle w:val="nfasis"/>
-          <w:rFonts w:ascii="Arial" w:hAnsi="Arial" w:cs="Arial"/>
-          <w:color w:val="273B47"/>
-          <w:sz w:val="16"/>
-        </w:rPr>
-        <w:t xml:space="preserve">elemento </w:t>
-      </w:r>
-      <w:proofErr w:type="spellStart"/>
-      <w:r>
-        <w:rPr>
-          <w:rStyle w:val="nfasis"/>
-          <w:rFonts w:ascii="Arial" w:hAnsi="Arial" w:cs="Arial"/>
-          <w:color w:val="273B47"/>
-          <w:sz w:val="16"/>
-        </w:rPr>
-        <w:t>html</w:t>
-      </w:r>
-      <w:proofErr w:type="spellEnd"/>
-      <w:r>
-        <w:rPr>
-          <w:rFonts w:ascii="Arial" w:hAnsi="Arial" w:cs="Arial"/>
-          <w:color w:val="273B47"/>
-          <w:sz w:val="16"/>
-        </w:rPr>
-        <w:t> equivale a la sumatoria de los valores de: </w:t>
-      </w:r>
-      <w:r>
-        <w:rPr>
-          <w:rStyle w:val="Textoennegrita"/>
-          <w:rFonts w:ascii="Arial" w:hAnsi="Arial" w:cs="Arial"/>
-          <w:color w:val="273B47"/>
-          <w:sz w:val="16"/>
-        </w:rPr>
-        <w:t>width</w:t>
-      </w:r>
-      <w:r>
-        <w:rPr>
-          <w:rFonts w:ascii="Arial" w:hAnsi="Arial" w:cs="Arial"/>
-          <w:color w:val="273B47"/>
-          <w:sz w:val="16"/>
-        </w:rPr>
-        <w:t>, </w:t>
-      </w:r>
-      <w:r>
-        <w:rPr>
-          <w:rStyle w:val="Textoennegrita"/>
-          <w:rFonts w:ascii="Arial" w:hAnsi="Arial" w:cs="Arial"/>
-          <w:color w:val="273B47"/>
-          <w:sz w:val="16"/>
-        </w:rPr>
-        <w:t>padding-left</w:t>
-      </w:r>
-      <w:r>
-        <w:rPr>
-          <w:rFonts w:ascii="Arial" w:hAnsi="Arial" w:cs="Arial"/>
-          <w:color w:val="273B47"/>
-          <w:sz w:val="16"/>
-        </w:rPr>
-        <w:t>, </w:t>
-      </w:r>
-      <w:r>
-        <w:rPr>
-          <w:rStyle w:val="Textoennegrita"/>
-          <w:rFonts w:ascii="Arial" w:hAnsi="Arial" w:cs="Arial"/>
-          <w:color w:val="273B47"/>
-          <w:sz w:val="16"/>
-        </w:rPr>
-        <w:t>padding-</w:t>
-      </w:r>
-      <w:r>
-        <w:rPr>
-          <w:rStyle w:val="Textoennegrita"/>
-          <w:rFonts w:ascii="Arial" w:hAnsi="Arial" w:cs="Arial"/>
-          <w:color w:val="273B47"/>
-          <w:sz w:val="16"/>
+        <w:spacing w:before="113" w:after="113" w:line="240" w:lineRule="auto"/>
+        <w:rPr>
+          <w:rFonts w:ascii="Arial" w:eastAsia="Times New Roman" w:hAnsi="Arial" w:cs="Arial"/>
+          <w:color w:val="273B47"/>
+          <w:sz w:val="16"/>
+          <w:szCs w:val="24"/>
+          <w:lang w:eastAsia="es-ES"/>
+        </w:rPr>
+      </w:pPr>
+      <w:r>
+        <w:rPr>
+          <w:noProof/>
+          <w:lang w:eastAsia="es-ES"/>
         </w:rPr>
         <w:lastRenderedPageBreak/>
-        <w:t>right</w:t>
-      </w:r>
-      <w:r>
-        <w:rPr>
-          <w:rFonts w:ascii="Arial" w:hAnsi="Arial" w:cs="Arial"/>
-          <w:color w:val="273B47"/>
-          <w:sz w:val="16"/>
-        </w:rPr>
-        <w:t>, </w:t>
-      </w:r>
-      <w:r>
-        <w:rPr>
-          <w:rStyle w:val="Textoennegrita"/>
-          <w:rFonts w:ascii="Arial" w:hAnsi="Arial" w:cs="Arial"/>
-          <w:color w:val="273B47"/>
-          <w:sz w:val="16"/>
-        </w:rPr>
-        <w:t>border-left-width</w:t>
-      </w:r>
-      <w:r>
-        <w:rPr>
-          <w:rFonts w:ascii="Arial" w:hAnsi="Arial" w:cs="Arial"/>
-          <w:color w:val="273B47"/>
-          <w:sz w:val="16"/>
-        </w:rPr>
-        <w:t>, </w:t>
-      </w:r>
-      <w:r>
-        <w:rPr>
-          <w:rStyle w:val="Textoennegrita"/>
-          <w:rFonts w:ascii="Arial" w:hAnsi="Arial" w:cs="Arial"/>
-          <w:color w:val="273B47"/>
-          <w:sz w:val="16"/>
-        </w:rPr>
-        <w:t>border-right-width</w:t>
-      </w:r>
-      <w:r>
-        <w:rPr>
-          <w:rFonts w:ascii="Arial" w:hAnsi="Arial" w:cs="Arial"/>
-          <w:color w:val="273B47"/>
-          <w:sz w:val="16"/>
-        </w:rPr>
-        <w:t>. De manera similar aplica para el </w:t>
-      </w:r>
-      <w:r>
-        <w:rPr>
-          <w:rStyle w:val="Textoennegrita"/>
-          <w:rFonts w:ascii="Arial" w:hAnsi="Arial" w:cs="Arial"/>
-          <w:color w:val="273B47"/>
-          <w:sz w:val="16"/>
-        </w:rPr>
-        <w:t>alto total</w:t>
-      </w:r>
-      <w:r>
-        <w:rPr>
-          <w:rFonts w:ascii="Arial" w:hAnsi="Arial" w:cs="Arial"/>
-          <w:color w:val="273B47"/>
-          <w:sz w:val="16"/>
-        </w:rPr>
-        <w:t> de cada </w:t>
-      </w:r>
-      <w:r>
-        <w:rPr>
-          <w:rStyle w:val="nfasis"/>
-          <w:rFonts w:ascii="Arial" w:hAnsi="Arial" w:cs="Arial"/>
-          <w:color w:val="273B47"/>
-          <w:sz w:val="16"/>
-        </w:rPr>
-        <w:t>elemento</w:t>
-      </w:r>
-      <w:r>
-        <w:rPr>
-          <w:rFonts w:ascii="Arial" w:hAnsi="Arial" w:cs="Arial"/>
-          <w:color w:val="273B47"/>
-          <w:sz w:val="16"/>
-        </w:rPr>
-        <w:t>. Aunque </w:t>
-      </w:r>
-      <w:proofErr w:type="spellStart"/>
-      <w:r>
-        <w:rPr>
-          <w:rStyle w:val="Textoennegrita"/>
-          <w:rFonts w:ascii="Arial" w:hAnsi="Arial" w:cs="Arial"/>
-          <w:color w:val="273B47"/>
-          <w:sz w:val="16"/>
-        </w:rPr>
-        <w:t>margin-left</w:t>
-      </w:r>
-      <w:proofErr w:type="spellEnd"/>
-      <w:r>
-        <w:rPr>
-          <w:rFonts w:ascii="Arial" w:hAnsi="Arial" w:cs="Arial"/>
-          <w:color w:val="273B47"/>
-          <w:sz w:val="16"/>
-        </w:rPr>
-        <w:t> y </w:t>
-      </w:r>
-      <w:proofErr w:type="spellStart"/>
-      <w:r>
-        <w:rPr>
-          <w:rStyle w:val="Textoennegrita"/>
-          <w:rFonts w:ascii="Arial" w:hAnsi="Arial" w:cs="Arial"/>
-          <w:color w:val="273B47"/>
-          <w:sz w:val="16"/>
-        </w:rPr>
-        <w:t>margin-right</w:t>
-      </w:r>
-      <w:proofErr w:type="spellEnd"/>
-      <w:r>
-        <w:rPr>
-          <w:rFonts w:ascii="Arial" w:hAnsi="Arial" w:cs="Arial"/>
-          <w:color w:val="273B47"/>
-          <w:sz w:val="16"/>
-        </w:rPr>
-        <w:t xml:space="preserve">, forman parte del modelo de caja, no se incluyen para el </w:t>
-      </w:r>
-      <w:proofErr w:type="spellStart"/>
-      <w:proofErr w:type="gramStart"/>
-      <w:r>
-        <w:rPr>
-          <w:rFonts w:ascii="Arial" w:hAnsi="Arial" w:cs="Arial"/>
-          <w:color w:val="273B47"/>
-          <w:sz w:val="16"/>
-        </w:rPr>
-        <w:t>calculo</w:t>
-      </w:r>
-      <w:proofErr w:type="spellEnd"/>
-      <w:proofErr w:type="gramEnd"/>
-      <w:r>
-        <w:rPr>
-          <w:rFonts w:ascii="Arial" w:hAnsi="Arial" w:cs="Arial"/>
-          <w:color w:val="273B47"/>
-          <w:sz w:val="16"/>
-        </w:rPr>
-        <w:t xml:space="preserve"> del ancho total.</w:t>
-      </w:r>
-    </w:p>
-    <w:p>
-      <w:pPr>
-        <w:pStyle w:val="NormalWeb"/>
-        <w:shd w:val="clear" w:color="auto" w:fill="FFFFFF"/>
-        <w:spacing w:before="0" w:beforeAutospacing="0" w:after="0" w:afterAutospacing="0"/>
-        <w:rPr>
-          <w:rFonts w:ascii="Arial" w:hAnsi="Arial" w:cs="Arial"/>
-          <w:color w:val="273B47"/>
-          <w:sz w:val="16"/>
-        </w:rPr>
-      </w:pPr>
-      <w:r>
-        <w:rPr>
-          <w:rFonts w:ascii="Arial" w:hAnsi="Arial" w:cs="Arial"/>
-          <w:color w:val="273B47"/>
-          <w:sz w:val="16"/>
-        </w:rPr>
-        <w:t>Con la propiedad </w:t>
-      </w:r>
-      <w:r>
-        <w:rPr>
-          <w:rStyle w:val="Textoennegrita"/>
-          <w:rFonts w:ascii="Arial" w:hAnsi="Arial" w:cs="Arial"/>
-          <w:color w:val="273B47"/>
-          <w:sz w:val="16"/>
-        </w:rPr>
-        <w:t>box-</w:t>
-      </w:r>
-      <w:proofErr w:type="spellStart"/>
-      <w:r>
-        <w:rPr>
-          <w:rStyle w:val="Textoennegrita"/>
-          <w:rFonts w:ascii="Arial" w:hAnsi="Arial" w:cs="Arial"/>
-          <w:color w:val="273B47"/>
-          <w:sz w:val="16"/>
-        </w:rPr>
-        <w:t>sizing</w:t>
-      </w:r>
-      <w:proofErr w:type="spellEnd"/>
-      <w:r>
-        <w:rPr>
-          <w:rFonts w:ascii="Arial" w:hAnsi="Arial" w:cs="Arial"/>
-          <w:color w:val="273B47"/>
-          <w:sz w:val="16"/>
-        </w:rPr>
-        <w:t>, y en particular con el valor </w:t>
-      </w:r>
-      <w:proofErr w:type="spellStart"/>
-      <w:r>
-        <w:rPr>
-          <w:rStyle w:val="Textoennegrita"/>
-          <w:rFonts w:ascii="Arial" w:hAnsi="Arial" w:cs="Arial"/>
-          <w:color w:val="273B47"/>
-          <w:sz w:val="16"/>
-        </w:rPr>
-        <w:t>border</w:t>
-      </w:r>
-      <w:proofErr w:type="spellEnd"/>
-      <w:r>
-        <w:rPr>
-          <w:rStyle w:val="Textoennegrita"/>
-          <w:rFonts w:ascii="Arial" w:hAnsi="Arial" w:cs="Arial"/>
-          <w:color w:val="273B47"/>
-          <w:sz w:val="16"/>
-        </w:rPr>
-        <w:t>-box</w:t>
-      </w:r>
-      <w:r>
-        <w:rPr>
-          <w:rFonts w:ascii="Arial" w:hAnsi="Arial" w:cs="Arial"/>
-          <w:color w:val="273B47"/>
-          <w:sz w:val="16"/>
-        </w:rPr>
-        <w:t> de esta propiedad, podemos modificar el comportamiento del modelo de caja para que nuestro elemento nunca supere el tamaño máximo que le hayamos definido en </w:t>
-      </w:r>
-      <w:proofErr w:type="spellStart"/>
-      <w:r>
-        <w:rPr>
-          <w:rStyle w:val="Textoennegrita"/>
-          <w:rFonts w:ascii="Arial" w:hAnsi="Arial" w:cs="Arial"/>
-          <w:color w:val="273B47"/>
-          <w:sz w:val="16"/>
-        </w:rPr>
-        <w:t>width</w:t>
-      </w:r>
-      <w:proofErr w:type="spellEnd"/>
-      <w:r>
-        <w:rPr>
-          <w:rFonts w:ascii="Arial" w:hAnsi="Arial" w:cs="Arial"/>
-          <w:color w:val="273B47"/>
-          <w:sz w:val="16"/>
-        </w:rPr>
-        <w:t> y </w:t>
-      </w:r>
-      <w:proofErr w:type="spellStart"/>
-      <w:r>
-        <w:rPr>
-          <w:rStyle w:val="Textoennegrita"/>
-          <w:rFonts w:ascii="Arial" w:hAnsi="Arial" w:cs="Arial"/>
-          <w:color w:val="273B47"/>
-          <w:sz w:val="16"/>
-        </w:rPr>
-        <w:t>height</w:t>
-      </w:r>
-      <w:proofErr w:type="spellEnd"/>
-      <w:r>
-        <w:rPr>
-          <w:rFonts w:ascii="Arial" w:hAnsi="Arial" w:cs="Arial"/>
-          <w:color w:val="273B47"/>
-          <w:sz w:val="16"/>
-        </w:rPr>
-        <w:t>. Esta es la opción recomendad para trabajar.</w:t>
-      </w:r>
-    </w:p>
-    <w:p>
-      <w:pPr>
-        <w:rPr>
-          <w:sz w:val="14"/>
-        </w:rPr>
-      </w:pPr>
-      <w:r>
-        <w:rPr>
-          <w:noProof/>
-          <w:lang w:eastAsia="es-ES"/>
-        </w:rPr>
         <w:drawing>
-          <wp:inline distT="0" distB="0" distL="0" distR="0" wp14:anchorId="3471509C" wp14:editId="2C2F8C70">
-            <wp:extent cx="3335732" cy="2004060"/>
-            <wp:effectExtent l="0" t="0" r="0" b="0"/>
-            <wp:docPr id="6" name="Imagen 6"/>
+          <wp:inline distT="0" distB="0" distL="0" distR="0" wp14:anchorId="1565A938" wp14:editId="07D6130D">
+            <wp:extent cx="4467225" cy="3476625"/>
+            <wp:effectExtent l="0" t="0" r="9525" b="9525"/>
+            <wp:docPr id="9" name="Imagen 9"/>
             <wp:cNvGraphicFramePr>
               <a:graphicFrameLocks xmlns:a="http://schemas.openxmlformats.org/drawingml/2006/main" noChangeAspect="1"/>
             </wp:cNvGraphicFramePr>
@@ -6064,7 +6040,7 @@
                   <pic:spPr>
                     <a:xfrm>
                       <a:off x="0" y="0"/>
-                      <a:ext cx="3349074" cy="2012076"/>
+                      <a:ext cx="4467225" cy="3476625"/>
                     </a:xfrm>
                     <a:prstGeom prst="rect">
                       <a:avLst/>
@@ -6101,696 +6077,558 @@
           <w:szCs w:val="36"/>
           <w:shd w:val="clear" w:color="auto" w:fill="FFFFFF"/>
         </w:rPr>
-        <w:t xml:space="preserve">Tipos de </w:t>
-      </w:r>
-      <w:proofErr w:type="spellStart"/>
-      <w:r>
-        <w:rPr>
-          <w:rFonts w:ascii="cooper_hewittmedium" w:hAnsi="cooper_hewittmedium"/>
-          <w:b/>
-          <w:bCs/>
-          <w:color w:val="000000"/>
-          <w:spacing w:val="-2"/>
-          <w:sz w:val="36"/>
-          <w:szCs w:val="36"/>
-          <w:shd w:val="clear" w:color="auto" w:fill="FFFFFF"/>
-        </w:rPr>
-        <w:t>display</w:t>
-      </w:r>
-      <w:proofErr w:type="spellEnd"/>
-    </w:p>
-    <w:p>
-      <w:pPr>
+        <w:t>Modelo de caja</w:t>
+      </w:r>
+    </w:p>
+    <w:p>
+      <w:pPr>
+        <w:pStyle w:val="NormalWeb"/>
         <w:shd w:val="clear" w:color="auto" w:fill="FFFFFF"/>
-        <w:spacing w:before="113" w:after="113" w:line="240" w:lineRule="auto"/>
-        <w:rPr>
-          <w:rFonts w:ascii="Arial" w:eastAsia="Times New Roman" w:hAnsi="Arial" w:cs="Arial"/>
-          <w:color w:val="273B47"/>
-          <w:sz w:val="16"/>
-          <w:szCs w:val="24"/>
-          <w:lang w:eastAsia="es-ES"/>
-        </w:rPr>
-      </w:pPr>
-      <w:proofErr w:type="spellStart"/>
-      <w:r>
-        <w:rPr>
-          <w:rFonts w:ascii="Arial" w:eastAsia="Times New Roman" w:hAnsi="Arial" w:cs="Arial"/>
-          <w:color w:val="273B47"/>
-          <w:sz w:val="16"/>
-          <w:szCs w:val="24"/>
-          <w:lang w:eastAsia="es-ES"/>
-        </w:rPr>
-        <w:t>Display</w:t>
-      </w:r>
-      <w:proofErr w:type="spellEnd"/>
-      <w:r>
-        <w:rPr>
-          <w:rFonts w:ascii="Arial" w:eastAsia="Times New Roman" w:hAnsi="Arial" w:cs="Arial"/>
-          <w:color w:val="273B47"/>
-          <w:sz w:val="16"/>
-          <w:szCs w:val="24"/>
-          <w:lang w:eastAsia="es-ES"/>
-        </w:rPr>
-        <w:t xml:space="preserve"> es la propiedad de </w:t>
-      </w:r>
-      <w:proofErr w:type="spellStart"/>
-      <w:r>
-        <w:rPr>
-          <w:rFonts w:ascii="Arial" w:eastAsia="Times New Roman" w:hAnsi="Arial" w:cs="Arial"/>
-          <w:color w:val="273B47"/>
-          <w:sz w:val="16"/>
-          <w:szCs w:val="24"/>
-          <w:lang w:eastAsia="es-ES"/>
+        <w:spacing w:before="0" w:beforeAutospacing="0" w:after="0" w:afterAutospacing="0"/>
+        <w:rPr>
+          <w:rFonts w:ascii="Arial" w:hAnsi="Arial" w:cs="Arial"/>
+          <w:color w:val="273B47"/>
+          <w:sz w:val="16"/>
+        </w:rPr>
+      </w:pPr>
+      <w:r>
+        <w:rPr>
+          <w:rFonts w:ascii="Arial" w:hAnsi="Arial" w:cs="Arial"/>
+          <w:color w:val="273B47"/>
+          <w:sz w:val="16"/>
+        </w:rPr>
+        <w:t xml:space="preserve">El modelo de caja es un concepto teórico de </w:t>
+      </w:r>
+      <w:proofErr w:type="spellStart"/>
+      <w:r>
+        <w:rPr>
+          <w:rFonts w:ascii="Arial" w:hAnsi="Arial" w:cs="Arial"/>
+          <w:color w:val="273B47"/>
+          <w:sz w:val="16"/>
         </w:rPr>
         <w:t>css</w:t>
       </w:r>
       <w:proofErr w:type="spellEnd"/>
       <w:r>
         <w:rPr>
-          <w:rFonts w:ascii="Arial" w:eastAsia="Times New Roman" w:hAnsi="Arial" w:cs="Arial"/>
-          <w:color w:val="273B47"/>
-          <w:sz w:val="16"/>
-          <w:szCs w:val="24"/>
-          <w:lang w:eastAsia="es-ES"/>
-        </w:rPr>
-        <w:t xml:space="preserve"> que indica cómo debe ser mostrado un elemento </w:t>
-      </w:r>
-      <w:proofErr w:type="spellStart"/>
-      <w:r>
-        <w:rPr>
-          <w:rFonts w:ascii="Arial" w:eastAsia="Times New Roman" w:hAnsi="Arial" w:cs="Arial"/>
-          <w:color w:val="273B47"/>
-          <w:sz w:val="16"/>
-          <w:szCs w:val="24"/>
-          <w:lang w:eastAsia="es-ES"/>
+          <w:rFonts w:ascii="Arial" w:hAnsi="Arial" w:cs="Arial"/>
+          <w:color w:val="273B47"/>
+          <w:sz w:val="16"/>
+        </w:rPr>
+        <w:t xml:space="preserve"> que representa a cada elemento </w:t>
+      </w:r>
+      <w:proofErr w:type="spellStart"/>
+      <w:r>
+        <w:rPr>
+          <w:rFonts w:ascii="Arial" w:hAnsi="Arial" w:cs="Arial"/>
+          <w:color w:val="273B47"/>
+          <w:sz w:val="16"/>
         </w:rPr>
         <w:t>html</w:t>
       </w:r>
       <w:proofErr w:type="spellEnd"/>
       <w:r>
         <w:rPr>
-          <w:rFonts w:ascii="Arial" w:eastAsia="Times New Roman" w:hAnsi="Arial" w:cs="Arial"/>
-          <w:color w:val="273B47"/>
-          <w:sz w:val="16"/>
-          <w:szCs w:val="24"/>
-          <w:lang w:eastAsia="es-ES"/>
-        </w:rPr>
-        <w:t xml:space="preserve">. Todos los elementos tienen algún tipo de </w:t>
-      </w:r>
-      <w:proofErr w:type="spellStart"/>
-      <w:r>
-        <w:rPr>
-          <w:rFonts w:ascii="Arial" w:eastAsia="Times New Roman" w:hAnsi="Arial" w:cs="Arial"/>
-          <w:color w:val="273B47"/>
-          <w:sz w:val="16"/>
-          <w:szCs w:val="24"/>
-          <w:lang w:eastAsia="es-ES"/>
-        </w:rPr>
-        <w:t>display</w:t>
-      </w:r>
-      <w:proofErr w:type="spellEnd"/>
-      <w:r>
-        <w:rPr>
-          <w:rFonts w:ascii="Arial" w:eastAsia="Times New Roman" w:hAnsi="Arial" w:cs="Arial"/>
-          <w:color w:val="273B47"/>
-          <w:sz w:val="16"/>
-          <w:szCs w:val="24"/>
-          <w:lang w:eastAsia="es-ES"/>
-        </w:rPr>
-        <w:t xml:space="preserve">. Si un elemento no se ve en pantalla es porque </w:t>
-      </w:r>
-      <w:proofErr w:type="spellStart"/>
-      <w:r>
-        <w:rPr>
-          <w:rFonts w:ascii="Arial" w:eastAsia="Times New Roman" w:hAnsi="Arial" w:cs="Arial"/>
-          <w:color w:val="273B47"/>
-          <w:sz w:val="16"/>
-          <w:szCs w:val="24"/>
-          <w:lang w:eastAsia="es-ES"/>
-        </w:rPr>
-        <w:t>segurmanete</w:t>
-      </w:r>
-      <w:proofErr w:type="spellEnd"/>
-      <w:r>
-        <w:rPr>
-          <w:rFonts w:ascii="Arial" w:eastAsia="Times New Roman" w:hAnsi="Arial" w:cs="Arial"/>
-          <w:color w:val="273B47"/>
-          <w:sz w:val="16"/>
-          <w:szCs w:val="24"/>
-          <w:lang w:eastAsia="es-ES"/>
-        </w:rPr>
-        <w:t xml:space="preserve"> su </w:t>
-      </w:r>
-      <w:proofErr w:type="spellStart"/>
-      <w:r>
-        <w:rPr>
-          <w:rFonts w:ascii="Arial" w:eastAsia="Times New Roman" w:hAnsi="Arial" w:cs="Arial"/>
-          <w:color w:val="273B47"/>
-          <w:sz w:val="16"/>
-          <w:szCs w:val="24"/>
-          <w:lang w:eastAsia="es-ES"/>
-        </w:rPr>
-        <w:t>display</w:t>
-      </w:r>
-      <w:proofErr w:type="spellEnd"/>
-      <w:r>
-        <w:rPr>
-          <w:rFonts w:ascii="Arial" w:eastAsia="Times New Roman" w:hAnsi="Arial" w:cs="Arial"/>
-          <w:color w:val="273B47"/>
-          <w:sz w:val="16"/>
-          <w:szCs w:val="24"/>
-          <w:lang w:eastAsia="es-ES"/>
-        </w:rPr>
-        <w:t xml:space="preserve"> es </w:t>
-      </w:r>
-      <w:proofErr w:type="spellStart"/>
-      <w:r>
-        <w:rPr>
-          <w:rFonts w:ascii="Arial" w:eastAsia="Times New Roman" w:hAnsi="Arial" w:cs="Arial"/>
-          <w:color w:val="273B47"/>
-          <w:sz w:val="16"/>
-          <w:szCs w:val="24"/>
-          <w:lang w:eastAsia="es-ES"/>
-        </w:rPr>
-        <w:t>none</w:t>
-      </w:r>
-      <w:proofErr w:type="spellEnd"/>
-      <w:r>
-        <w:rPr>
-          <w:rFonts w:ascii="Arial" w:eastAsia="Times New Roman" w:hAnsi="Arial" w:cs="Arial"/>
-          <w:color w:val="273B47"/>
-          <w:sz w:val="16"/>
-          <w:szCs w:val="24"/>
-          <w:lang w:eastAsia="es-ES"/>
+          <w:rFonts w:ascii="Arial" w:hAnsi="Arial" w:cs="Arial"/>
+          <w:color w:val="273B47"/>
+          <w:sz w:val="16"/>
+        </w:rPr>
+        <w:t xml:space="preserve"> en base sus propiedades de: </w:t>
+      </w:r>
+      <w:proofErr w:type="spellStart"/>
+      <w:r>
+        <w:rPr>
+          <w:rStyle w:val="Textoennegrita"/>
+          <w:rFonts w:ascii="Arial" w:hAnsi="Arial" w:cs="Arial"/>
+          <w:color w:val="273B47"/>
+          <w:sz w:val="16"/>
+        </w:rPr>
+        <w:t>margin</w:t>
+      </w:r>
+      <w:proofErr w:type="spellEnd"/>
+      <w:r>
+        <w:rPr>
+          <w:rFonts w:ascii="Arial" w:hAnsi="Arial" w:cs="Arial"/>
+          <w:color w:val="273B47"/>
+          <w:sz w:val="16"/>
+        </w:rPr>
+        <w:t>, </w:t>
+      </w:r>
+      <w:proofErr w:type="spellStart"/>
+      <w:r>
+        <w:rPr>
+          <w:rStyle w:val="Textoennegrita"/>
+          <w:rFonts w:ascii="Arial" w:hAnsi="Arial" w:cs="Arial"/>
+          <w:color w:val="273B47"/>
+          <w:sz w:val="16"/>
+        </w:rPr>
+        <w:t>border</w:t>
+      </w:r>
+      <w:proofErr w:type="spellEnd"/>
+      <w:r>
+        <w:rPr>
+          <w:rFonts w:ascii="Arial" w:hAnsi="Arial" w:cs="Arial"/>
+          <w:color w:val="273B47"/>
+          <w:sz w:val="16"/>
+        </w:rPr>
+        <w:t>, </w:t>
+      </w:r>
+      <w:proofErr w:type="spellStart"/>
+      <w:r>
+        <w:rPr>
+          <w:rStyle w:val="Textoennegrita"/>
+          <w:rFonts w:ascii="Arial" w:hAnsi="Arial" w:cs="Arial"/>
+          <w:color w:val="273B47"/>
+          <w:sz w:val="16"/>
+        </w:rPr>
+        <w:t>padding</w:t>
+      </w:r>
+      <w:proofErr w:type="spellEnd"/>
+      <w:r>
+        <w:rPr>
+          <w:rFonts w:ascii="Arial" w:hAnsi="Arial" w:cs="Arial"/>
+          <w:color w:val="273B47"/>
+          <w:sz w:val="16"/>
+        </w:rPr>
+        <w:t> y </w:t>
+      </w:r>
+      <w:r>
+        <w:rPr>
+          <w:rStyle w:val="Textoennegrita"/>
+          <w:rFonts w:ascii="Arial" w:hAnsi="Arial" w:cs="Arial"/>
+          <w:color w:val="273B47"/>
+          <w:sz w:val="16"/>
+        </w:rPr>
+        <w:t>dimensiones</w:t>
+      </w:r>
+      <w:r>
+        <w:rPr>
+          <w:rFonts w:ascii="Arial" w:hAnsi="Arial" w:cs="Arial"/>
+          <w:color w:val="273B47"/>
+          <w:sz w:val="16"/>
+        </w:rPr>
+        <w:t> (alto y ancho).</w:t>
+      </w:r>
+      <w:r>
+        <w:rPr>
+          <w:rFonts w:ascii="Arial" w:hAnsi="Arial" w:cs="Arial"/>
+          <w:color w:val="273B47"/>
+          <w:sz w:val="16"/>
+        </w:rPr>
+        <w:br/>
+        <w:t xml:space="preserve">Para visualizar un elemento </w:t>
+      </w:r>
+      <w:proofErr w:type="spellStart"/>
+      <w:r>
+        <w:rPr>
+          <w:rFonts w:ascii="Arial" w:hAnsi="Arial" w:cs="Arial"/>
+          <w:color w:val="273B47"/>
+          <w:sz w:val="16"/>
+        </w:rPr>
+        <w:t>html</w:t>
+      </w:r>
+      <w:proofErr w:type="spellEnd"/>
+      <w:r>
+        <w:rPr>
+          <w:rFonts w:ascii="Arial" w:hAnsi="Arial" w:cs="Arial"/>
+          <w:color w:val="273B47"/>
+          <w:sz w:val="16"/>
+        </w:rPr>
+        <w:t xml:space="preserve"> en su representación como modelo de caja debemos irnos a la parte baja de la sección </w:t>
+      </w:r>
+      <w:proofErr w:type="spellStart"/>
+      <w:r>
+        <w:rPr>
+          <w:rStyle w:val="nfasis"/>
+          <w:rFonts w:ascii="Arial" w:hAnsi="Arial" w:cs="Arial"/>
+          <w:color w:val="273B47"/>
+          <w:sz w:val="16"/>
+        </w:rPr>
+        <w:t>styles</w:t>
+      </w:r>
+      <w:proofErr w:type="spellEnd"/>
+      <w:r>
+        <w:rPr>
+          <w:rFonts w:ascii="Arial" w:hAnsi="Arial" w:cs="Arial"/>
+          <w:color w:val="273B47"/>
+          <w:sz w:val="16"/>
+        </w:rPr>
+        <w:t> del inspector de elementos, o en la sección llamada </w:t>
+      </w:r>
+      <w:proofErr w:type="spellStart"/>
+      <w:r>
+        <w:rPr>
+          <w:rStyle w:val="Textoennegrita"/>
+          <w:rFonts w:ascii="Arial" w:hAnsi="Arial" w:cs="Arial"/>
+          <w:color w:val="273B47"/>
+          <w:sz w:val="16"/>
+        </w:rPr>
+        <w:t>Computed</w:t>
+      </w:r>
+      <w:proofErr w:type="spellEnd"/>
+      <w:r>
+        <w:rPr>
+          <w:rFonts w:ascii="Arial" w:hAnsi="Arial" w:cs="Arial"/>
+          <w:color w:val="273B47"/>
+          <w:sz w:val="16"/>
         </w:rPr>
         <w:t>.</w:t>
       </w:r>
     </w:p>
     <w:p>
       <w:pPr>
+        <w:pStyle w:val="NormalWeb"/>
         <w:shd w:val="clear" w:color="auto" w:fill="FFFFFF"/>
-        <w:spacing w:after="0" w:line="240" w:lineRule="auto"/>
-        <w:rPr>
-          <w:rFonts w:ascii="Arial" w:eastAsia="Times New Roman" w:hAnsi="Arial" w:cs="Arial"/>
-          <w:color w:val="273B47"/>
-          <w:sz w:val="16"/>
-          <w:szCs w:val="24"/>
-          <w:lang w:eastAsia="es-ES"/>
-        </w:rPr>
-      </w:pPr>
-      <w:r>
-        <w:rPr>
-          <w:rFonts w:ascii="Arial" w:eastAsia="Times New Roman" w:hAnsi="Arial" w:cs="Arial"/>
-          <w:color w:val="273B47"/>
-          <w:sz w:val="16"/>
-          <w:szCs w:val="24"/>
-          <w:lang w:eastAsia="es-ES"/>
-        </w:rPr>
-        <w:t>Los valores más comunes que puede recibir la propiedad </w:t>
-      </w:r>
-      <w:proofErr w:type="spellStart"/>
-      <w:r>
-        <w:rPr>
-          <w:rFonts w:ascii="Arial" w:eastAsia="Times New Roman" w:hAnsi="Arial" w:cs="Arial"/>
-          <w:b/>
-          <w:bCs/>
-          <w:color w:val="273B47"/>
-          <w:sz w:val="16"/>
-          <w:szCs w:val="24"/>
-          <w:lang w:eastAsia="es-ES"/>
-        </w:rPr>
-        <w:t>display</w:t>
-      </w:r>
-      <w:proofErr w:type="spellEnd"/>
-      <w:r>
-        <w:rPr>
-          <w:rFonts w:ascii="Arial" w:eastAsia="Times New Roman" w:hAnsi="Arial" w:cs="Arial"/>
-          <w:color w:val="273B47"/>
-          <w:sz w:val="16"/>
-          <w:szCs w:val="24"/>
-          <w:lang w:eastAsia="es-ES"/>
-        </w:rPr>
-        <w:t> son:</w:t>
-      </w:r>
-    </w:p>
-    <w:p>
-      <w:pPr>
-        <w:numPr>
-          <w:ilvl w:val="0"/>
-          <w:numId w:val="14"/>
-        </w:numPr>
+        <w:spacing w:before="0" w:beforeAutospacing="0" w:after="0" w:afterAutospacing="0"/>
+        <w:rPr>
+          <w:rFonts w:ascii="Arial" w:hAnsi="Arial" w:cs="Arial"/>
+          <w:color w:val="273B47"/>
+          <w:sz w:val="16"/>
+        </w:rPr>
+      </w:pPr>
+      <w:r>
+        <w:rPr>
+          <w:rFonts w:ascii="Arial" w:hAnsi="Arial" w:cs="Arial"/>
+          <w:color w:val="273B47"/>
+          <w:sz w:val="16"/>
+        </w:rPr>
+        <w:t>En el modelo de caja, el </w:t>
+      </w:r>
+      <w:r>
+        <w:rPr>
+          <w:rStyle w:val="Textoennegrita"/>
+          <w:rFonts w:ascii="Arial" w:hAnsi="Arial" w:cs="Arial"/>
+          <w:color w:val="273B47"/>
+          <w:sz w:val="16"/>
+        </w:rPr>
+        <w:t>ancho total</w:t>
+      </w:r>
+      <w:r>
+        <w:rPr>
+          <w:rFonts w:ascii="Arial" w:hAnsi="Arial" w:cs="Arial"/>
+          <w:color w:val="273B47"/>
+          <w:sz w:val="16"/>
+        </w:rPr>
+        <w:t> de un </w:t>
+      </w:r>
+      <w:r>
+        <w:rPr>
+          <w:rStyle w:val="nfasis"/>
+          <w:rFonts w:ascii="Arial" w:hAnsi="Arial" w:cs="Arial"/>
+          <w:color w:val="273B47"/>
+          <w:sz w:val="16"/>
+        </w:rPr>
+        <w:t xml:space="preserve">elemento </w:t>
+      </w:r>
+      <w:proofErr w:type="spellStart"/>
+      <w:r>
+        <w:rPr>
+          <w:rStyle w:val="nfasis"/>
+          <w:rFonts w:ascii="Arial" w:hAnsi="Arial" w:cs="Arial"/>
+          <w:color w:val="273B47"/>
+          <w:sz w:val="16"/>
+        </w:rPr>
+        <w:t>html</w:t>
+      </w:r>
+      <w:proofErr w:type="spellEnd"/>
+      <w:r>
+        <w:rPr>
+          <w:rFonts w:ascii="Arial" w:hAnsi="Arial" w:cs="Arial"/>
+          <w:color w:val="273B47"/>
+          <w:sz w:val="16"/>
+        </w:rPr>
+        <w:t> equivale a la sumatoria de los valores de: </w:t>
+      </w:r>
+      <w:r>
+        <w:rPr>
+          <w:rStyle w:val="Textoennegrita"/>
+          <w:rFonts w:ascii="Arial" w:hAnsi="Arial" w:cs="Arial"/>
+          <w:color w:val="273B47"/>
+          <w:sz w:val="16"/>
+        </w:rPr>
+        <w:t>width</w:t>
+      </w:r>
+      <w:r>
+        <w:rPr>
+          <w:rFonts w:ascii="Arial" w:hAnsi="Arial" w:cs="Arial"/>
+          <w:color w:val="273B47"/>
+          <w:sz w:val="16"/>
+        </w:rPr>
+        <w:t>, </w:t>
+      </w:r>
+      <w:r>
+        <w:rPr>
+          <w:rStyle w:val="Textoennegrita"/>
+          <w:rFonts w:ascii="Arial" w:hAnsi="Arial" w:cs="Arial"/>
+          <w:color w:val="273B47"/>
+          <w:sz w:val="16"/>
+        </w:rPr>
+        <w:t>padding-left</w:t>
+      </w:r>
+      <w:r>
+        <w:rPr>
+          <w:rFonts w:ascii="Arial" w:hAnsi="Arial" w:cs="Arial"/>
+          <w:color w:val="273B47"/>
+          <w:sz w:val="16"/>
+        </w:rPr>
+        <w:t>, </w:t>
+      </w:r>
+      <w:r>
+        <w:rPr>
+          <w:rStyle w:val="Textoennegrita"/>
+          <w:rFonts w:ascii="Arial" w:hAnsi="Arial" w:cs="Arial"/>
+          <w:color w:val="273B47"/>
+          <w:sz w:val="16"/>
+        </w:rPr>
+        <w:t>padding-right</w:t>
+      </w:r>
+      <w:r>
+        <w:rPr>
+          <w:rFonts w:ascii="Arial" w:hAnsi="Arial" w:cs="Arial"/>
+          <w:color w:val="273B47"/>
+          <w:sz w:val="16"/>
+        </w:rPr>
+        <w:t>, </w:t>
+      </w:r>
+      <w:r>
+        <w:rPr>
+          <w:rStyle w:val="Textoennegrita"/>
+          <w:rFonts w:ascii="Arial" w:hAnsi="Arial" w:cs="Arial"/>
+          <w:color w:val="273B47"/>
+          <w:sz w:val="16"/>
+        </w:rPr>
+        <w:t>border-left-width</w:t>
+      </w:r>
+      <w:r>
+        <w:rPr>
+          <w:rFonts w:ascii="Arial" w:hAnsi="Arial" w:cs="Arial"/>
+          <w:color w:val="273B47"/>
+          <w:sz w:val="16"/>
+        </w:rPr>
+        <w:t>, </w:t>
+      </w:r>
+      <w:r>
+        <w:rPr>
+          <w:rStyle w:val="Textoennegrita"/>
+          <w:rFonts w:ascii="Arial" w:hAnsi="Arial" w:cs="Arial"/>
+          <w:color w:val="273B47"/>
+          <w:sz w:val="16"/>
+        </w:rPr>
+        <w:t>border-right-width</w:t>
+      </w:r>
+      <w:r>
+        <w:rPr>
+          <w:rFonts w:ascii="Arial" w:hAnsi="Arial" w:cs="Arial"/>
+          <w:color w:val="273B47"/>
+          <w:sz w:val="16"/>
+        </w:rPr>
+        <w:t>. De manera similar aplica para el </w:t>
+      </w:r>
+      <w:r>
+        <w:rPr>
+          <w:rStyle w:val="Textoennegrita"/>
+          <w:rFonts w:ascii="Arial" w:hAnsi="Arial" w:cs="Arial"/>
+          <w:color w:val="273B47"/>
+          <w:sz w:val="16"/>
+        </w:rPr>
+        <w:t>alto total</w:t>
+      </w:r>
+      <w:r>
+        <w:rPr>
+          <w:rFonts w:ascii="Arial" w:hAnsi="Arial" w:cs="Arial"/>
+          <w:color w:val="273B47"/>
+          <w:sz w:val="16"/>
+        </w:rPr>
+        <w:t> de cada </w:t>
+      </w:r>
+      <w:r>
+        <w:rPr>
+          <w:rStyle w:val="nfasis"/>
+          <w:rFonts w:ascii="Arial" w:hAnsi="Arial" w:cs="Arial"/>
+          <w:color w:val="273B47"/>
+          <w:sz w:val="16"/>
+        </w:rPr>
+        <w:t>elemento</w:t>
+      </w:r>
+      <w:r>
+        <w:rPr>
+          <w:rFonts w:ascii="Arial" w:hAnsi="Arial" w:cs="Arial"/>
+          <w:color w:val="273B47"/>
+          <w:sz w:val="16"/>
+        </w:rPr>
+        <w:t>. Aunque </w:t>
+      </w:r>
+      <w:proofErr w:type="spellStart"/>
+      <w:r>
+        <w:rPr>
+          <w:rStyle w:val="Textoennegrita"/>
+          <w:rFonts w:ascii="Arial" w:hAnsi="Arial" w:cs="Arial"/>
+          <w:color w:val="273B47"/>
+          <w:sz w:val="16"/>
+        </w:rPr>
+        <w:t>margin-left</w:t>
+      </w:r>
+      <w:proofErr w:type="spellEnd"/>
+      <w:r>
+        <w:rPr>
+          <w:rFonts w:ascii="Arial" w:hAnsi="Arial" w:cs="Arial"/>
+          <w:color w:val="273B47"/>
+          <w:sz w:val="16"/>
+        </w:rPr>
+        <w:t> y </w:t>
+      </w:r>
+      <w:proofErr w:type="spellStart"/>
+      <w:r>
+        <w:rPr>
+          <w:rStyle w:val="Textoennegrita"/>
+          <w:rFonts w:ascii="Arial" w:hAnsi="Arial" w:cs="Arial"/>
+          <w:color w:val="273B47"/>
+          <w:sz w:val="16"/>
+        </w:rPr>
+        <w:t>margin-right</w:t>
+      </w:r>
+      <w:proofErr w:type="spellEnd"/>
+      <w:r>
+        <w:rPr>
+          <w:rFonts w:ascii="Arial" w:hAnsi="Arial" w:cs="Arial"/>
+          <w:color w:val="273B47"/>
+          <w:sz w:val="16"/>
+        </w:rPr>
+        <w:t xml:space="preserve">, forman parte del modelo de caja, no se incluyen para el </w:t>
+      </w:r>
+      <w:proofErr w:type="spellStart"/>
+      <w:proofErr w:type="gramStart"/>
+      <w:r>
+        <w:rPr>
+          <w:rFonts w:ascii="Arial" w:hAnsi="Arial" w:cs="Arial"/>
+          <w:color w:val="273B47"/>
+          <w:sz w:val="16"/>
+        </w:rPr>
+        <w:t>calculo</w:t>
+      </w:r>
+      <w:proofErr w:type="spellEnd"/>
+      <w:proofErr w:type="gramEnd"/>
+      <w:r>
+        <w:rPr>
+          <w:rFonts w:ascii="Arial" w:hAnsi="Arial" w:cs="Arial"/>
+          <w:color w:val="273B47"/>
+          <w:sz w:val="16"/>
+        </w:rPr>
+        <w:t xml:space="preserve"> del ancho total.</w:t>
+      </w:r>
+    </w:p>
+    <w:p>
+      <w:pPr>
+        <w:pStyle w:val="NormalWeb"/>
         <w:shd w:val="clear" w:color="auto" w:fill="FFFFFF"/>
-        <w:spacing w:after="0" w:line="240" w:lineRule="auto"/>
-        <w:ind w:left="113" w:right="113"/>
-        <w:rPr>
-          <w:rFonts w:ascii="Arial" w:eastAsia="Times New Roman" w:hAnsi="Arial" w:cs="Arial"/>
-          <w:color w:val="273B47"/>
-          <w:sz w:val="16"/>
-          <w:szCs w:val="24"/>
-          <w:lang w:eastAsia="es-ES"/>
-        </w:rPr>
-      </w:pPr>
-      <w:r>
-        <w:rPr>
-          <w:rFonts w:ascii="Arial" w:eastAsia="Times New Roman" w:hAnsi="Arial" w:cs="Arial"/>
-          <w:b/>
-          <w:bCs/>
-          <w:color w:val="273B47"/>
-          <w:sz w:val="16"/>
-          <w:szCs w:val="24"/>
-          <w:lang w:eastAsia="es-ES"/>
-        </w:rPr>
-        <w:t>block</w:t>
-      </w:r>
-      <w:r>
-        <w:rPr>
-          <w:rFonts w:ascii="Arial" w:eastAsia="Times New Roman" w:hAnsi="Arial" w:cs="Arial"/>
-          <w:color w:val="273B47"/>
-          <w:sz w:val="16"/>
-          <w:szCs w:val="24"/>
-          <w:lang w:eastAsia="es-ES"/>
-        </w:rPr>
-        <w:t>: el elemento intenta abarcar todo el ancho posible.</w:t>
-      </w:r>
-    </w:p>
-    <w:p>
-      <w:pPr>
-        <w:numPr>
-          <w:ilvl w:val="0"/>
-          <w:numId w:val="14"/>
-        </w:numPr>
-        <w:shd w:val="clear" w:color="auto" w:fill="FFFFFF"/>
-        <w:spacing w:after="0" w:line="240" w:lineRule="auto"/>
-        <w:ind w:left="113" w:right="113"/>
-        <w:rPr>
-          <w:rFonts w:ascii="Arial" w:eastAsia="Times New Roman" w:hAnsi="Arial" w:cs="Arial"/>
-          <w:color w:val="273B47"/>
-          <w:sz w:val="16"/>
-          <w:szCs w:val="24"/>
-          <w:lang w:eastAsia="es-ES"/>
-        </w:rPr>
-      </w:pPr>
-      <w:proofErr w:type="spellStart"/>
-      <w:r>
-        <w:rPr>
-          <w:rFonts w:ascii="Arial" w:eastAsia="Times New Roman" w:hAnsi="Arial" w:cs="Arial"/>
-          <w:b/>
-          <w:bCs/>
-          <w:color w:val="273B47"/>
-          <w:sz w:val="16"/>
-          <w:szCs w:val="24"/>
-          <w:lang w:eastAsia="es-ES"/>
-        </w:rPr>
-        <w:t>inline</w:t>
-      </w:r>
-      <w:proofErr w:type="spellEnd"/>
-      <w:r>
-        <w:rPr>
-          <w:rFonts w:ascii="Arial" w:eastAsia="Times New Roman" w:hAnsi="Arial" w:cs="Arial"/>
-          <w:color w:val="273B47"/>
-          <w:sz w:val="16"/>
-          <w:szCs w:val="24"/>
-          <w:lang w:eastAsia="es-ES"/>
-        </w:rPr>
-        <w:t xml:space="preserve">: reduce su tamaño exclusivamente hasta lo que abarca su contenido, descartando las propiedades </w:t>
-      </w:r>
-      <w:proofErr w:type="spellStart"/>
-      <w:r>
-        <w:rPr>
-          <w:rFonts w:ascii="Arial" w:eastAsia="Times New Roman" w:hAnsi="Arial" w:cs="Arial"/>
-          <w:color w:val="273B47"/>
-          <w:sz w:val="16"/>
-          <w:szCs w:val="24"/>
-          <w:lang w:eastAsia="es-ES"/>
+        <w:spacing w:before="0" w:beforeAutospacing="0" w:after="0" w:afterAutospacing="0"/>
+        <w:rPr>
+          <w:rFonts w:ascii="Arial" w:hAnsi="Arial" w:cs="Arial"/>
+          <w:color w:val="273B47"/>
+          <w:sz w:val="16"/>
+        </w:rPr>
+      </w:pPr>
+      <w:r>
+        <w:rPr>
+          <w:rFonts w:ascii="Arial" w:hAnsi="Arial" w:cs="Arial"/>
+          <w:color w:val="273B47"/>
+          <w:sz w:val="16"/>
+        </w:rPr>
+        <w:t>Con la propiedad </w:t>
+      </w:r>
+      <w:r>
+        <w:rPr>
+          <w:rStyle w:val="Textoennegrita"/>
+          <w:rFonts w:ascii="Arial" w:hAnsi="Arial" w:cs="Arial"/>
+          <w:color w:val="273B47"/>
+          <w:sz w:val="16"/>
+        </w:rPr>
+        <w:t>box-</w:t>
+      </w:r>
+      <w:proofErr w:type="spellStart"/>
+      <w:r>
+        <w:rPr>
+          <w:rStyle w:val="Textoennegrita"/>
+          <w:rFonts w:ascii="Arial" w:hAnsi="Arial" w:cs="Arial"/>
+          <w:color w:val="273B47"/>
+          <w:sz w:val="16"/>
+        </w:rPr>
+        <w:t>sizing</w:t>
+      </w:r>
+      <w:proofErr w:type="spellEnd"/>
+      <w:r>
+        <w:rPr>
+          <w:rFonts w:ascii="Arial" w:hAnsi="Arial" w:cs="Arial"/>
+          <w:color w:val="273B47"/>
+          <w:sz w:val="16"/>
+        </w:rPr>
+        <w:t>, y en particular con el valor </w:t>
+      </w:r>
+      <w:proofErr w:type="spellStart"/>
+      <w:r>
+        <w:rPr>
+          <w:rStyle w:val="Textoennegrita"/>
+          <w:rFonts w:ascii="Arial" w:hAnsi="Arial" w:cs="Arial"/>
+          <w:color w:val="273B47"/>
+          <w:sz w:val="16"/>
+        </w:rPr>
+        <w:t>border</w:t>
+      </w:r>
+      <w:proofErr w:type="spellEnd"/>
+      <w:r>
+        <w:rPr>
+          <w:rStyle w:val="Textoennegrita"/>
+          <w:rFonts w:ascii="Arial" w:hAnsi="Arial" w:cs="Arial"/>
+          <w:color w:val="273B47"/>
+          <w:sz w:val="16"/>
+        </w:rPr>
+        <w:t>-box</w:t>
+      </w:r>
+      <w:r>
+        <w:rPr>
+          <w:rFonts w:ascii="Arial" w:hAnsi="Arial" w:cs="Arial"/>
+          <w:color w:val="273B47"/>
+          <w:sz w:val="16"/>
+        </w:rPr>
+        <w:t> de esta propiedad, podemos modificar el comportamiento del modelo de caja para que nuestro elemento nunca supere el tamaño máximo que le hayamos definido en </w:t>
+      </w:r>
+      <w:proofErr w:type="spellStart"/>
+      <w:r>
+        <w:rPr>
+          <w:rStyle w:val="Textoennegrita"/>
+          <w:rFonts w:ascii="Arial" w:hAnsi="Arial" w:cs="Arial"/>
+          <w:color w:val="273B47"/>
+          <w:sz w:val="16"/>
         </w:rPr>
         <w:t>width</w:t>
       </w:r>
       <w:proofErr w:type="spellEnd"/>
       <w:r>
         <w:rPr>
-          <w:rFonts w:ascii="Arial" w:eastAsia="Times New Roman" w:hAnsi="Arial" w:cs="Arial"/>
-          <w:color w:val="273B47"/>
-          <w:sz w:val="16"/>
-          <w:szCs w:val="24"/>
-          <w:lang w:eastAsia="es-ES"/>
-        </w:rPr>
-        <w:t xml:space="preserve"> y </w:t>
-      </w:r>
-      <w:proofErr w:type="spellStart"/>
-      <w:r>
-        <w:rPr>
-          <w:rFonts w:ascii="Arial" w:eastAsia="Times New Roman" w:hAnsi="Arial" w:cs="Arial"/>
-          <w:color w:val="273B47"/>
-          <w:sz w:val="16"/>
-          <w:szCs w:val="24"/>
-          <w:lang w:eastAsia="es-ES"/>
+          <w:rFonts w:ascii="Arial" w:hAnsi="Arial" w:cs="Arial"/>
+          <w:color w:val="273B47"/>
+          <w:sz w:val="16"/>
+        </w:rPr>
+        <w:t> y </w:t>
+      </w:r>
+      <w:proofErr w:type="spellStart"/>
+      <w:r>
+        <w:rPr>
+          <w:rStyle w:val="Textoennegrita"/>
+          <w:rFonts w:ascii="Arial" w:hAnsi="Arial" w:cs="Arial"/>
+          <w:color w:val="273B47"/>
+          <w:sz w:val="16"/>
         </w:rPr>
         <w:t>height</w:t>
       </w:r>
       <w:proofErr w:type="spellEnd"/>
       <w:r>
         <w:rPr>
-          <w:rFonts w:ascii="Arial" w:eastAsia="Times New Roman" w:hAnsi="Arial" w:cs="Arial"/>
-          <w:color w:val="273B47"/>
-          <w:sz w:val="16"/>
-          <w:szCs w:val="24"/>
-          <w:lang w:eastAsia="es-ES"/>
-        </w:rPr>
-        <w:t>.</w:t>
-      </w:r>
-    </w:p>
-    <w:p>
-      <w:pPr>
-        <w:numPr>
-          <w:ilvl w:val="0"/>
-          <w:numId w:val="14"/>
-        </w:numPr>
-        <w:shd w:val="clear" w:color="auto" w:fill="FFFFFF"/>
-        <w:spacing w:after="0" w:line="240" w:lineRule="auto"/>
-        <w:ind w:left="113" w:right="113"/>
-        <w:rPr>
-          <w:rFonts w:ascii="Arial" w:eastAsia="Times New Roman" w:hAnsi="Arial" w:cs="Arial"/>
-          <w:color w:val="273B47"/>
-          <w:sz w:val="16"/>
-          <w:szCs w:val="24"/>
-          <w:lang w:eastAsia="es-ES"/>
-        </w:rPr>
-      </w:pPr>
-      <w:proofErr w:type="spellStart"/>
-      <w:r>
-        <w:rPr>
-          <w:rFonts w:ascii="Arial" w:eastAsia="Times New Roman" w:hAnsi="Arial" w:cs="Arial"/>
-          <w:b/>
-          <w:bCs/>
-          <w:color w:val="273B47"/>
-          <w:sz w:val="16"/>
-          <w:szCs w:val="24"/>
-          <w:lang w:eastAsia="es-ES"/>
-        </w:rPr>
-        <w:t>inline</w:t>
-      </w:r>
-      <w:proofErr w:type="spellEnd"/>
-      <w:r>
-        <w:rPr>
-          <w:rFonts w:ascii="Arial" w:eastAsia="Times New Roman" w:hAnsi="Arial" w:cs="Arial"/>
-          <w:b/>
-          <w:bCs/>
-          <w:color w:val="273B47"/>
-          <w:sz w:val="16"/>
-          <w:szCs w:val="24"/>
-          <w:lang w:eastAsia="es-ES"/>
-        </w:rPr>
-        <w:t>-block</w:t>
-      </w:r>
-      <w:r>
-        <w:rPr>
-          <w:rFonts w:ascii="Arial" w:eastAsia="Times New Roman" w:hAnsi="Arial" w:cs="Arial"/>
-          <w:color w:val="273B47"/>
-          <w:sz w:val="16"/>
-          <w:szCs w:val="24"/>
-          <w:lang w:eastAsia="es-ES"/>
-        </w:rPr>
-        <w:t xml:space="preserve">: combina lo mejor de block e </w:t>
-      </w:r>
-      <w:proofErr w:type="spellStart"/>
-      <w:r>
-        <w:rPr>
-          <w:rFonts w:ascii="Arial" w:eastAsia="Times New Roman" w:hAnsi="Arial" w:cs="Arial"/>
-          <w:color w:val="273B47"/>
-          <w:sz w:val="16"/>
-          <w:szCs w:val="24"/>
-          <w:lang w:eastAsia="es-ES"/>
-        </w:rPr>
-        <w:t>inline</w:t>
-      </w:r>
-      <w:proofErr w:type="spellEnd"/>
-      <w:r>
-        <w:rPr>
-          <w:rFonts w:ascii="Arial" w:eastAsia="Times New Roman" w:hAnsi="Arial" w:cs="Arial"/>
-          <w:color w:val="273B47"/>
-          <w:sz w:val="16"/>
-          <w:szCs w:val="24"/>
-          <w:lang w:eastAsia="es-ES"/>
-        </w:rPr>
-        <w:t xml:space="preserve">, ya que respeta las dimensiones indicadas en las propiedades </w:t>
-      </w:r>
-      <w:proofErr w:type="spellStart"/>
-      <w:r>
-        <w:rPr>
-          <w:rFonts w:ascii="Arial" w:eastAsia="Times New Roman" w:hAnsi="Arial" w:cs="Arial"/>
-          <w:color w:val="273B47"/>
-          <w:sz w:val="16"/>
-          <w:szCs w:val="24"/>
-          <w:lang w:eastAsia="es-ES"/>
-        </w:rPr>
-        <w:t>width</w:t>
-      </w:r>
-      <w:proofErr w:type="spellEnd"/>
-      <w:r>
-        <w:rPr>
-          <w:rFonts w:ascii="Arial" w:eastAsia="Times New Roman" w:hAnsi="Arial" w:cs="Arial"/>
-          <w:color w:val="273B47"/>
-          <w:sz w:val="16"/>
-          <w:szCs w:val="24"/>
-          <w:lang w:eastAsia="es-ES"/>
-        </w:rPr>
-        <w:t xml:space="preserve"> y </w:t>
-      </w:r>
-      <w:proofErr w:type="spellStart"/>
-      <w:r>
-        <w:rPr>
-          <w:rFonts w:ascii="Arial" w:eastAsia="Times New Roman" w:hAnsi="Arial" w:cs="Arial"/>
-          <w:color w:val="273B47"/>
-          <w:sz w:val="16"/>
-          <w:szCs w:val="24"/>
-          <w:lang w:eastAsia="es-ES"/>
-        </w:rPr>
-        <w:t>height</w:t>
-      </w:r>
-      <w:proofErr w:type="spellEnd"/>
-      <w:r>
-        <w:rPr>
-          <w:rFonts w:ascii="Arial" w:eastAsia="Times New Roman" w:hAnsi="Arial" w:cs="Arial"/>
-          <w:color w:val="273B47"/>
-          <w:sz w:val="16"/>
-          <w:szCs w:val="24"/>
-          <w:lang w:eastAsia="es-ES"/>
-        </w:rPr>
-        <w:t xml:space="preserve">, pero coloca el elemento en línea (al costado) de elementos hermanos que también tengan </w:t>
-      </w:r>
-      <w:proofErr w:type="spellStart"/>
-      <w:r>
-        <w:rPr>
-          <w:rFonts w:ascii="Arial" w:eastAsia="Times New Roman" w:hAnsi="Arial" w:cs="Arial"/>
-          <w:color w:val="273B47"/>
-          <w:sz w:val="16"/>
-          <w:szCs w:val="24"/>
-          <w:lang w:eastAsia="es-ES"/>
-        </w:rPr>
-        <w:t>display</w:t>
-      </w:r>
-      <w:proofErr w:type="spellEnd"/>
-      <w:r>
-        <w:rPr>
-          <w:rFonts w:ascii="Arial" w:eastAsia="Times New Roman" w:hAnsi="Arial" w:cs="Arial"/>
-          <w:color w:val="273B47"/>
-          <w:sz w:val="16"/>
-          <w:szCs w:val="24"/>
-          <w:lang w:eastAsia="es-ES"/>
-        </w:rPr>
-        <w:t xml:space="preserve">: </w:t>
-      </w:r>
-      <w:proofErr w:type="spellStart"/>
-      <w:r>
-        <w:rPr>
-          <w:rFonts w:ascii="Arial" w:eastAsia="Times New Roman" w:hAnsi="Arial" w:cs="Arial"/>
-          <w:color w:val="273B47"/>
-          <w:sz w:val="16"/>
-          <w:szCs w:val="24"/>
-          <w:lang w:eastAsia="es-ES"/>
-        </w:rPr>
-        <w:t>inline</w:t>
-      </w:r>
-      <w:proofErr w:type="spellEnd"/>
-      <w:r>
-        <w:rPr>
-          <w:rFonts w:ascii="Arial" w:eastAsia="Times New Roman" w:hAnsi="Arial" w:cs="Arial"/>
-          <w:color w:val="273B47"/>
-          <w:sz w:val="16"/>
-          <w:szCs w:val="24"/>
-          <w:lang w:eastAsia="es-ES"/>
-        </w:rPr>
-        <w:t xml:space="preserve"> o </w:t>
-      </w:r>
-      <w:proofErr w:type="spellStart"/>
-      <w:r>
-        <w:rPr>
-          <w:rFonts w:ascii="Arial" w:eastAsia="Times New Roman" w:hAnsi="Arial" w:cs="Arial"/>
-          <w:color w:val="273B47"/>
-          <w:sz w:val="16"/>
-          <w:szCs w:val="24"/>
-          <w:lang w:eastAsia="es-ES"/>
-        </w:rPr>
-        <w:t>inline</w:t>
-      </w:r>
-      <w:proofErr w:type="spellEnd"/>
-      <w:r>
-        <w:rPr>
-          <w:rFonts w:ascii="Arial" w:eastAsia="Times New Roman" w:hAnsi="Arial" w:cs="Arial"/>
-          <w:color w:val="273B47"/>
-          <w:sz w:val="16"/>
-          <w:szCs w:val="24"/>
-          <w:lang w:eastAsia="es-ES"/>
-        </w:rPr>
-        <w:t>-block.</w:t>
-      </w:r>
-    </w:p>
-    <w:p>
-      <w:pPr>
-        <w:numPr>
-          <w:ilvl w:val="0"/>
-          <w:numId w:val="14"/>
-        </w:numPr>
-        <w:shd w:val="clear" w:color="auto" w:fill="FFFFFF"/>
-        <w:spacing w:after="0" w:line="240" w:lineRule="auto"/>
-        <w:ind w:left="113" w:right="113"/>
-        <w:rPr>
-          <w:rFonts w:ascii="Arial" w:eastAsia="Times New Roman" w:hAnsi="Arial" w:cs="Arial"/>
-          <w:color w:val="273B47"/>
-          <w:sz w:val="16"/>
-          <w:szCs w:val="24"/>
-          <w:lang w:eastAsia="es-ES"/>
-        </w:rPr>
-      </w:pPr>
-      <w:proofErr w:type="spellStart"/>
-      <w:r>
-        <w:rPr>
-          <w:rFonts w:ascii="Arial" w:eastAsia="Times New Roman" w:hAnsi="Arial" w:cs="Arial"/>
-          <w:b/>
-          <w:bCs/>
-          <w:color w:val="273B47"/>
-          <w:sz w:val="16"/>
-          <w:szCs w:val="24"/>
-          <w:lang w:eastAsia="es-ES"/>
-        </w:rPr>
-        <w:t>flex</w:t>
-      </w:r>
-      <w:proofErr w:type="spellEnd"/>
-      <w:r>
-        <w:rPr>
-          <w:rFonts w:ascii="Arial" w:eastAsia="Times New Roman" w:hAnsi="Arial" w:cs="Arial"/>
-          <w:color w:val="273B47"/>
-          <w:sz w:val="16"/>
-          <w:szCs w:val="24"/>
-          <w:lang w:eastAsia="es-ES"/>
-        </w:rPr>
-        <w:t>: asume algunas propiedades por defecto que favorecen la alineación de los elementos internos.</w:t>
-      </w:r>
-    </w:p>
-    <w:p>
-      <w:pPr>
-        <w:numPr>
-          <w:ilvl w:val="0"/>
-          <w:numId w:val="14"/>
-        </w:numPr>
-        <w:shd w:val="clear" w:color="auto" w:fill="FFFFFF"/>
-        <w:spacing w:after="0" w:line="240" w:lineRule="auto"/>
-        <w:ind w:left="113" w:right="113"/>
-        <w:rPr>
-          <w:rFonts w:ascii="Arial" w:eastAsia="Times New Roman" w:hAnsi="Arial" w:cs="Arial"/>
-          <w:color w:val="273B47"/>
-          <w:sz w:val="16"/>
-          <w:szCs w:val="24"/>
-          <w:lang w:eastAsia="es-ES"/>
-        </w:rPr>
-      </w:pPr>
-      <w:proofErr w:type="spellStart"/>
-      <w:r>
-        <w:rPr>
-          <w:rFonts w:ascii="Arial" w:eastAsia="Times New Roman" w:hAnsi="Arial" w:cs="Arial"/>
-          <w:b/>
-          <w:bCs/>
-          <w:color w:val="273B47"/>
-          <w:sz w:val="16"/>
-          <w:szCs w:val="24"/>
-          <w:lang w:eastAsia="es-ES"/>
-        </w:rPr>
-        <w:t>grid</w:t>
-      </w:r>
-      <w:proofErr w:type="spellEnd"/>
-      <w:r>
-        <w:rPr>
-          <w:rFonts w:ascii="Arial" w:eastAsia="Times New Roman" w:hAnsi="Arial" w:cs="Arial"/>
-          <w:color w:val="273B47"/>
-          <w:sz w:val="16"/>
-          <w:szCs w:val="24"/>
-          <w:lang w:eastAsia="es-ES"/>
-        </w:rPr>
-        <w:t xml:space="preserve">: similar a </w:t>
-      </w:r>
-      <w:proofErr w:type="spellStart"/>
-      <w:r>
-        <w:rPr>
-          <w:rFonts w:ascii="Arial" w:eastAsia="Times New Roman" w:hAnsi="Arial" w:cs="Arial"/>
-          <w:color w:val="273B47"/>
-          <w:sz w:val="16"/>
-          <w:szCs w:val="24"/>
-          <w:lang w:eastAsia="es-ES"/>
-        </w:rPr>
-        <w:t>flex</w:t>
-      </w:r>
-      <w:proofErr w:type="spellEnd"/>
-      <w:r>
-        <w:rPr>
-          <w:rFonts w:ascii="Arial" w:eastAsia="Times New Roman" w:hAnsi="Arial" w:cs="Arial"/>
-          <w:color w:val="273B47"/>
-          <w:sz w:val="16"/>
-          <w:szCs w:val="24"/>
-          <w:lang w:eastAsia="es-ES"/>
-        </w:rPr>
-        <w:t>, asume algunas propiedades por defecto organizando los contenidos en filas y columnas.</w:t>
-      </w:r>
-    </w:p>
-    <w:p>
-      <w:pPr>
-        <w:numPr>
-          <w:ilvl w:val="0"/>
-          <w:numId w:val="14"/>
-        </w:numPr>
-        <w:shd w:val="clear" w:color="auto" w:fill="FFFFFF"/>
-        <w:spacing w:after="0" w:line="240" w:lineRule="auto"/>
-        <w:ind w:left="113" w:right="113"/>
-        <w:rPr>
-          <w:rFonts w:ascii="Arial" w:eastAsia="Times New Roman" w:hAnsi="Arial" w:cs="Arial"/>
-          <w:color w:val="273B47"/>
-          <w:sz w:val="16"/>
-          <w:szCs w:val="24"/>
-          <w:lang w:eastAsia="es-ES"/>
-        </w:rPr>
-      </w:pPr>
-      <w:proofErr w:type="spellStart"/>
-      <w:r>
-        <w:rPr>
-          <w:rFonts w:ascii="Arial" w:eastAsia="Times New Roman" w:hAnsi="Arial" w:cs="Arial"/>
-          <w:b/>
-          <w:bCs/>
-          <w:color w:val="273B47"/>
-          <w:sz w:val="16"/>
-          <w:szCs w:val="24"/>
-          <w:lang w:eastAsia="es-ES"/>
-        </w:rPr>
-        <w:t>none</w:t>
-      </w:r>
-      <w:proofErr w:type="spellEnd"/>
-      <w:r>
-        <w:rPr>
-          <w:rFonts w:ascii="Arial" w:eastAsia="Times New Roman" w:hAnsi="Arial" w:cs="Arial"/>
-          <w:color w:val="273B47"/>
-          <w:sz w:val="16"/>
-          <w:szCs w:val="24"/>
-          <w:lang w:eastAsia="es-ES"/>
-        </w:rPr>
-        <w:t>: oculta el elemento.</w:t>
+          <w:rFonts w:ascii="Arial" w:hAnsi="Arial" w:cs="Arial"/>
+          <w:color w:val="273B47"/>
+          <w:sz w:val="16"/>
+        </w:rPr>
+        <w:t>. Esta es la opción recomendad para trabajar.</w:t>
       </w:r>
     </w:p>
     <w:p>
@@ -6805,10 +6643,10 @@
           <w:lang w:eastAsia="es-ES"/>
         </w:rPr>
         <w:drawing>
-          <wp:inline distT="0" distB="0" distL="0" distR="0" wp14:anchorId="7121CCAD" wp14:editId="65C3EA41">
-            <wp:extent cx="3098165" cy="896620"/>
-            <wp:effectExtent l="0" t="0" r="6985" b="0"/>
-            <wp:docPr id="7" name="Imagen 7"/>
+          <wp:inline distT="0" distB="0" distL="0" distR="0" wp14:anchorId="3471509C" wp14:editId="2C2F8C70">
+            <wp:extent cx="5346700" cy="2004014"/>
+            <wp:effectExtent l="0" t="0" r="6350" b="0"/>
+            <wp:docPr id="6" name="Imagen 6"/>
             <wp:cNvGraphicFramePr>
               <a:graphicFrameLocks xmlns:a="http://schemas.openxmlformats.org/drawingml/2006/main" noChangeAspect="1"/>
             </wp:cNvGraphicFramePr>
@@ -6828,7 +6666,7 @@
                   <pic:spPr>
                     <a:xfrm>
                       <a:off x="0" y="0"/>
-                      <a:ext cx="3098165" cy="896620"/>
+                      <a:ext cx="5379267" cy="2016221"/>
                     </a:xfrm>
                     <a:prstGeom prst="rect">
                       <a:avLst/>
@@ -6865,7 +6703,7 @@
           <w:szCs w:val="36"/>
           <w:shd w:val="clear" w:color="auto" w:fill="FFFFFF"/>
         </w:rPr>
-        <w:t xml:space="preserve">Propiedades de </w:t>
+        <w:t xml:space="preserve">Tipos de </w:t>
       </w:r>
       <w:proofErr w:type="spellStart"/>
       <w:r>
@@ -6879,6 +6717,773 @@
           <w:szCs w:val="36"/>
           <w:shd w:val="clear" w:color="auto" w:fill="FFFFFF"/>
         </w:rPr>
+        <w:t>display</w:t>
+      </w:r>
+      <w:proofErr w:type="spellEnd"/>
+    </w:p>
+    <w:p>
+      <w:pPr>
+        <w:shd w:val="clear" w:color="auto" w:fill="FFFFFF"/>
+        <w:spacing w:before="113" w:after="113" w:line="240" w:lineRule="auto"/>
+        <w:rPr>
+          <w:rFonts w:ascii="Arial" w:eastAsia="Times New Roman" w:hAnsi="Arial" w:cs="Arial"/>
+          <w:color w:val="273B47"/>
+          <w:sz w:val="16"/>
+          <w:szCs w:val="24"/>
+          <w:lang w:eastAsia="es-ES"/>
+        </w:rPr>
+      </w:pPr>
+      <w:proofErr w:type="spellStart"/>
+      <w:r>
+        <w:rPr>
+          <w:rFonts w:ascii="Arial" w:eastAsia="Times New Roman" w:hAnsi="Arial" w:cs="Arial"/>
+          <w:color w:val="273B47"/>
+          <w:sz w:val="16"/>
+          <w:szCs w:val="24"/>
+          <w:lang w:eastAsia="es-ES"/>
+        </w:rPr>
+        <w:t>Display</w:t>
+      </w:r>
+      <w:proofErr w:type="spellEnd"/>
+      <w:r>
+        <w:rPr>
+          <w:rFonts w:ascii="Arial" w:eastAsia="Times New Roman" w:hAnsi="Arial" w:cs="Arial"/>
+          <w:color w:val="273B47"/>
+          <w:sz w:val="16"/>
+          <w:szCs w:val="24"/>
+          <w:lang w:eastAsia="es-ES"/>
+        </w:rPr>
+        <w:t xml:space="preserve"> es la propiedad de </w:t>
+      </w:r>
+      <w:proofErr w:type="spellStart"/>
+      <w:r>
+        <w:rPr>
+          <w:rFonts w:ascii="Arial" w:eastAsia="Times New Roman" w:hAnsi="Arial" w:cs="Arial"/>
+          <w:color w:val="273B47"/>
+          <w:sz w:val="16"/>
+          <w:szCs w:val="24"/>
+          <w:lang w:eastAsia="es-ES"/>
+        </w:rPr>
+        <w:t>css</w:t>
+      </w:r>
+      <w:proofErr w:type="spellEnd"/>
+      <w:r>
+        <w:rPr>
+          <w:rFonts w:ascii="Arial" w:eastAsia="Times New Roman" w:hAnsi="Arial" w:cs="Arial"/>
+          <w:color w:val="273B47"/>
+          <w:sz w:val="16"/>
+          <w:szCs w:val="24"/>
+          <w:lang w:eastAsia="es-ES"/>
+        </w:rPr>
+        <w:t xml:space="preserve"> que indica cómo debe ser mostrado un elemento </w:t>
+      </w:r>
+      <w:proofErr w:type="spellStart"/>
+      <w:r>
+        <w:rPr>
+          <w:rFonts w:ascii="Arial" w:eastAsia="Times New Roman" w:hAnsi="Arial" w:cs="Arial"/>
+          <w:color w:val="273B47"/>
+          <w:sz w:val="16"/>
+          <w:szCs w:val="24"/>
+          <w:lang w:eastAsia="es-ES"/>
+        </w:rPr>
+        <w:t>html</w:t>
+      </w:r>
+      <w:proofErr w:type="spellEnd"/>
+      <w:r>
+        <w:rPr>
+          <w:rFonts w:ascii="Arial" w:eastAsia="Times New Roman" w:hAnsi="Arial" w:cs="Arial"/>
+          <w:color w:val="273B47"/>
+          <w:sz w:val="16"/>
+          <w:szCs w:val="24"/>
+          <w:lang w:eastAsia="es-ES"/>
+        </w:rPr>
+        <w:t xml:space="preserve">. Todos los elementos tienen algún tipo de </w:t>
+      </w:r>
+      <w:proofErr w:type="spellStart"/>
+      <w:r>
+        <w:rPr>
+          <w:rFonts w:ascii="Arial" w:eastAsia="Times New Roman" w:hAnsi="Arial" w:cs="Arial"/>
+          <w:color w:val="273B47"/>
+          <w:sz w:val="16"/>
+          <w:szCs w:val="24"/>
+          <w:lang w:eastAsia="es-ES"/>
+        </w:rPr>
+        <w:t>display</w:t>
+      </w:r>
+      <w:proofErr w:type="spellEnd"/>
+      <w:r>
+        <w:rPr>
+          <w:rFonts w:ascii="Arial" w:eastAsia="Times New Roman" w:hAnsi="Arial" w:cs="Arial"/>
+          <w:color w:val="273B47"/>
+          <w:sz w:val="16"/>
+          <w:szCs w:val="24"/>
+          <w:lang w:eastAsia="es-ES"/>
+        </w:rPr>
+        <w:t xml:space="preserve">. Si un elemento no se ve en pantalla es porque </w:t>
+      </w:r>
+      <w:proofErr w:type="spellStart"/>
+      <w:r>
+        <w:rPr>
+          <w:rFonts w:ascii="Arial" w:eastAsia="Times New Roman" w:hAnsi="Arial" w:cs="Arial"/>
+          <w:color w:val="273B47"/>
+          <w:sz w:val="16"/>
+          <w:szCs w:val="24"/>
+          <w:lang w:eastAsia="es-ES"/>
+        </w:rPr>
+        <w:t>segurmanete</w:t>
+      </w:r>
+      <w:proofErr w:type="spellEnd"/>
+      <w:r>
+        <w:rPr>
+          <w:rFonts w:ascii="Arial" w:eastAsia="Times New Roman" w:hAnsi="Arial" w:cs="Arial"/>
+          <w:color w:val="273B47"/>
+          <w:sz w:val="16"/>
+          <w:szCs w:val="24"/>
+          <w:lang w:eastAsia="es-ES"/>
+        </w:rPr>
+        <w:t xml:space="preserve"> su </w:t>
+      </w:r>
+      <w:proofErr w:type="spellStart"/>
+      <w:r>
+        <w:rPr>
+          <w:rFonts w:ascii="Arial" w:eastAsia="Times New Roman" w:hAnsi="Arial" w:cs="Arial"/>
+          <w:color w:val="273B47"/>
+          <w:sz w:val="16"/>
+          <w:szCs w:val="24"/>
+          <w:lang w:eastAsia="es-ES"/>
+        </w:rPr>
+        <w:t>display</w:t>
+      </w:r>
+      <w:proofErr w:type="spellEnd"/>
+      <w:r>
+        <w:rPr>
+          <w:rFonts w:ascii="Arial" w:eastAsia="Times New Roman" w:hAnsi="Arial" w:cs="Arial"/>
+          <w:color w:val="273B47"/>
+          <w:sz w:val="16"/>
+          <w:szCs w:val="24"/>
+          <w:lang w:eastAsia="es-ES"/>
+        </w:rPr>
+        <w:t xml:space="preserve"> es </w:t>
+      </w:r>
+      <w:proofErr w:type="spellStart"/>
+      <w:r>
+        <w:rPr>
+          <w:rFonts w:ascii="Arial" w:eastAsia="Times New Roman" w:hAnsi="Arial" w:cs="Arial"/>
+          <w:color w:val="273B47"/>
+          <w:sz w:val="16"/>
+          <w:szCs w:val="24"/>
+          <w:lang w:eastAsia="es-ES"/>
+        </w:rPr>
+        <w:t>none</w:t>
+      </w:r>
+      <w:proofErr w:type="spellEnd"/>
+      <w:r>
+        <w:rPr>
+          <w:rFonts w:ascii="Arial" w:eastAsia="Times New Roman" w:hAnsi="Arial" w:cs="Arial"/>
+          <w:color w:val="273B47"/>
+          <w:sz w:val="16"/>
+          <w:szCs w:val="24"/>
+          <w:lang w:eastAsia="es-ES"/>
+        </w:rPr>
+        <w:t>.</w:t>
+      </w:r>
+    </w:p>
+    <w:p>
+      <w:pPr>
+        <w:shd w:val="clear" w:color="auto" w:fill="FFFFFF"/>
+        <w:spacing w:after="0" w:line="240" w:lineRule="auto"/>
+        <w:rPr>
+          <w:rFonts w:ascii="Arial" w:eastAsia="Times New Roman" w:hAnsi="Arial" w:cs="Arial"/>
+          <w:color w:val="273B47"/>
+          <w:sz w:val="16"/>
+          <w:szCs w:val="24"/>
+          <w:lang w:eastAsia="es-ES"/>
+        </w:rPr>
+      </w:pPr>
+      <w:r>
+        <w:rPr>
+          <w:rFonts w:ascii="Arial" w:eastAsia="Times New Roman" w:hAnsi="Arial" w:cs="Arial"/>
+          <w:color w:val="273B47"/>
+          <w:sz w:val="16"/>
+          <w:szCs w:val="24"/>
+          <w:lang w:eastAsia="es-ES"/>
+        </w:rPr>
+        <w:t>Los valores más comunes que puede recibir la propiedad </w:t>
+      </w:r>
+      <w:proofErr w:type="spellStart"/>
+      <w:r>
+        <w:rPr>
+          <w:rFonts w:ascii="Arial" w:eastAsia="Times New Roman" w:hAnsi="Arial" w:cs="Arial"/>
+          <w:b/>
+          <w:bCs/>
+          <w:color w:val="273B47"/>
+          <w:sz w:val="16"/>
+          <w:szCs w:val="24"/>
+          <w:lang w:eastAsia="es-ES"/>
+        </w:rPr>
+        <w:t>display</w:t>
+      </w:r>
+      <w:proofErr w:type="spellEnd"/>
+      <w:r>
+        <w:rPr>
+          <w:rFonts w:ascii="Arial" w:eastAsia="Times New Roman" w:hAnsi="Arial" w:cs="Arial"/>
+          <w:color w:val="273B47"/>
+          <w:sz w:val="16"/>
+          <w:szCs w:val="24"/>
+          <w:lang w:eastAsia="es-ES"/>
+        </w:rPr>
+        <w:t> son:</w:t>
+      </w:r>
+    </w:p>
+    <w:p>
+      <w:pPr>
+        <w:numPr>
+          <w:ilvl w:val="0"/>
+          <w:numId w:val="14"/>
+        </w:numPr>
+        <w:shd w:val="clear" w:color="auto" w:fill="FFFFFF"/>
+        <w:spacing w:after="0" w:line="240" w:lineRule="auto"/>
+        <w:ind w:left="113" w:right="113"/>
+        <w:rPr>
+          <w:rFonts w:ascii="Arial" w:eastAsia="Times New Roman" w:hAnsi="Arial" w:cs="Arial"/>
+          <w:color w:val="273B47"/>
+          <w:sz w:val="16"/>
+          <w:szCs w:val="24"/>
+          <w:lang w:eastAsia="es-ES"/>
+        </w:rPr>
+      </w:pPr>
+      <w:r>
+        <w:rPr>
+          <w:rFonts w:ascii="Arial" w:eastAsia="Times New Roman" w:hAnsi="Arial" w:cs="Arial"/>
+          <w:b/>
+          <w:bCs/>
+          <w:color w:val="273B47"/>
+          <w:sz w:val="16"/>
+          <w:szCs w:val="24"/>
+          <w:lang w:eastAsia="es-ES"/>
+        </w:rPr>
+        <w:t>block</w:t>
+      </w:r>
+      <w:r>
+        <w:rPr>
+          <w:rFonts w:ascii="Arial" w:eastAsia="Times New Roman" w:hAnsi="Arial" w:cs="Arial"/>
+          <w:color w:val="273B47"/>
+          <w:sz w:val="16"/>
+          <w:szCs w:val="24"/>
+          <w:lang w:eastAsia="es-ES"/>
+        </w:rPr>
+        <w:t>: el elemento intenta abarcar todo el ancho posible.</w:t>
+      </w:r>
+    </w:p>
+    <w:p>
+      <w:pPr>
+        <w:numPr>
+          <w:ilvl w:val="0"/>
+          <w:numId w:val="14"/>
+        </w:numPr>
+        <w:shd w:val="clear" w:color="auto" w:fill="FFFFFF"/>
+        <w:spacing w:after="0" w:line="240" w:lineRule="auto"/>
+        <w:ind w:left="113" w:right="113"/>
+        <w:rPr>
+          <w:rFonts w:ascii="Arial" w:eastAsia="Times New Roman" w:hAnsi="Arial" w:cs="Arial"/>
+          <w:color w:val="273B47"/>
+          <w:sz w:val="16"/>
+          <w:szCs w:val="24"/>
+          <w:lang w:eastAsia="es-ES"/>
+        </w:rPr>
+      </w:pPr>
+      <w:proofErr w:type="spellStart"/>
+      <w:r>
+        <w:rPr>
+          <w:rFonts w:ascii="Arial" w:eastAsia="Times New Roman" w:hAnsi="Arial" w:cs="Arial"/>
+          <w:b/>
+          <w:bCs/>
+          <w:color w:val="273B47"/>
+          <w:sz w:val="16"/>
+          <w:szCs w:val="24"/>
+          <w:lang w:eastAsia="es-ES"/>
+        </w:rPr>
+        <w:t>inline</w:t>
+      </w:r>
+      <w:proofErr w:type="spellEnd"/>
+      <w:r>
+        <w:rPr>
+          <w:rFonts w:ascii="Arial" w:eastAsia="Times New Roman" w:hAnsi="Arial" w:cs="Arial"/>
+          <w:color w:val="273B47"/>
+          <w:sz w:val="16"/>
+          <w:szCs w:val="24"/>
+          <w:lang w:eastAsia="es-ES"/>
+        </w:rPr>
+        <w:t xml:space="preserve">: reduce su tamaño exclusivamente hasta lo que abarca su contenido, descartando las propiedades </w:t>
+      </w:r>
+      <w:proofErr w:type="spellStart"/>
+      <w:r>
+        <w:rPr>
+          <w:rFonts w:ascii="Arial" w:eastAsia="Times New Roman" w:hAnsi="Arial" w:cs="Arial"/>
+          <w:color w:val="273B47"/>
+          <w:sz w:val="16"/>
+          <w:szCs w:val="24"/>
+          <w:lang w:eastAsia="es-ES"/>
+        </w:rPr>
+        <w:t>width</w:t>
+      </w:r>
+      <w:proofErr w:type="spellEnd"/>
+      <w:r>
+        <w:rPr>
+          <w:rFonts w:ascii="Arial" w:eastAsia="Times New Roman" w:hAnsi="Arial" w:cs="Arial"/>
+          <w:color w:val="273B47"/>
+          <w:sz w:val="16"/>
+          <w:szCs w:val="24"/>
+          <w:lang w:eastAsia="es-ES"/>
+        </w:rPr>
+        <w:t xml:space="preserve"> y </w:t>
+      </w:r>
+      <w:proofErr w:type="spellStart"/>
+      <w:r>
+        <w:rPr>
+          <w:rFonts w:ascii="Arial" w:eastAsia="Times New Roman" w:hAnsi="Arial" w:cs="Arial"/>
+          <w:color w:val="273B47"/>
+          <w:sz w:val="16"/>
+          <w:szCs w:val="24"/>
+          <w:lang w:eastAsia="es-ES"/>
+        </w:rPr>
+        <w:t>height</w:t>
+      </w:r>
+      <w:proofErr w:type="spellEnd"/>
+      <w:r>
+        <w:rPr>
+          <w:rFonts w:ascii="Arial" w:eastAsia="Times New Roman" w:hAnsi="Arial" w:cs="Arial"/>
+          <w:color w:val="273B47"/>
+          <w:sz w:val="16"/>
+          <w:szCs w:val="24"/>
+          <w:lang w:eastAsia="es-ES"/>
+        </w:rPr>
+        <w:t>.</w:t>
+      </w:r>
+    </w:p>
+    <w:p>
+      <w:pPr>
+        <w:numPr>
+          <w:ilvl w:val="0"/>
+          <w:numId w:val="14"/>
+        </w:numPr>
+        <w:shd w:val="clear" w:color="auto" w:fill="FFFFFF"/>
+        <w:spacing w:after="0" w:line="240" w:lineRule="auto"/>
+        <w:ind w:left="113" w:right="113"/>
+        <w:rPr>
+          <w:rFonts w:ascii="Arial" w:eastAsia="Times New Roman" w:hAnsi="Arial" w:cs="Arial"/>
+          <w:color w:val="273B47"/>
+          <w:sz w:val="16"/>
+          <w:szCs w:val="24"/>
+          <w:lang w:eastAsia="es-ES"/>
+        </w:rPr>
+      </w:pPr>
+      <w:proofErr w:type="spellStart"/>
+      <w:r>
+        <w:rPr>
+          <w:rFonts w:ascii="Arial" w:eastAsia="Times New Roman" w:hAnsi="Arial" w:cs="Arial"/>
+          <w:b/>
+          <w:bCs/>
+          <w:color w:val="273B47"/>
+          <w:sz w:val="16"/>
+          <w:szCs w:val="24"/>
+          <w:lang w:eastAsia="es-ES"/>
+        </w:rPr>
+        <w:t>inline</w:t>
+      </w:r>
+      <w:proofErr w:type="spellEnd"/>
+      <w:r>
+        <w:rPr>
+          <w:rFonts w:ascii="Arial" w:eastAsia="Times New Roman" w:hAnsi="Arial" w:cs="Arial"/>
+          <w:b/>
+          <w:bCs/>
+          <w:color w:val="273B47"/>
+          <w:sz w:val="16"/>
+          <w:szCs w:val="24"/>
+          <w:lang w:eastAsia="es-ES"/>
+        </w:rPr>
+        <w:t>-block</w:t>
+      </w:r>
+      <w:r>
+        <w:rPr>
+          <w:rFonts w:ascii="Arial" w:eastAsia="Times New Roman" w:hAnsi="Arial" w:cs="Arial"/>
+          <w:color w:val="273B47"/>
+          <w:sz w:val="16"/>
+          <w:szCs w:val="24"/>
+          <w:lang w:eastAsia="es-ES"/>
+        </w:rPr>
+        <w:t xml:space="preserve">: combina lo mejor de block e </w:t>
+      </w:r>
+      <w:proofErr w:type="spellStart"/>
+      <w:r>
+        <w:rPr>
+          <w:rFonts w:ascii="Arial" w:eastAsia="Times New Roman" w:hAnsi="Arial" w:cs="Arial"/>
+          <w:color w:val="273B47"/>
+          <w:sz w:val="16"/>
+          <w:szCs w:val="24"/>
+          <w:lang w:eastAsia="es-ES"/>
+        </w:rPr>
+        <w:t>inline</w:t>
+      </w:r>
+      <w:proofErr w:type="spellEnd"/>
+      <w:r>
+        <w:rPr>
+          <w:rFonts w:ascii="Arial" w:eastAsia="Times New Roman" w:hAnsi="Arial" w:cs="Arial"/>
+          <w:color w:val="273B47"/>
+          <w:sz w:val="16"/>
+          <w:szCs w:val="24"/>
+          <w:lang w:eastAsia="es-ES"/>
+        </w:rPr>
+        <w:t xml:space="preserve">, ya que respeta las dimensiones indicadas en las propiedades </w:t>
+      </w:r>
+      <w:proofErr w:type="spellStart"/>
+      <w:r>
+        <w:rPr>
+          <w:rFonts w:ascii="Arial" w:eastAsia="Times New Roman" w:hAnsi="Arial" w:cs="Arial"/>
+          <w:color w:val="273B47"/>
+          <w:sz w:val="16"/>
+          <w:szCs w:val="24"/>
+          <w:lang w:eastAsia="es-ES"/>
+        </w:rPr>
+        <w:t>width</w:t>
+      </w:r>
+      <w:proofErr w:type="spellEnd"/>
+      <w:r>
+        <w:rPr>
+          <w:rFonts w:ascii="Arial" w:eastAsia="Times New Roman" w:hAnsi="Arial" w:cs="Arial"/>
+          <w:color w:val="273B47"/>
+          <w:sz w:val="16"/>
+          <w:szCs w:val="24"/>
+          <w:lang w:eastAsia="es-ES"/>
+        </w:rPr>
+        <w:t xml:space="preserve"> y </w:t>
+      </w:r>
+      <w:proofErr w:type="spellStart"/>
+      <w:r>
+        <w:rPr>
+          <w:rFonts w:ascii="Arial" w:eastAsia="Times New Roman" w:hAnsi="Arial" w:cs="Arial"/>
+          <w:color w:val="273B47"/>
+          <w:sz w:val="16"/>
+          <w:szCs w:val="24"/>
+          <w:lang w:eastAsia="es-ES"/>
+        </w:rPr>
+        <w:t>height</w:t>
+      </w:r>
+      <w:proofErr w:type="spellEnd"/>
+      <w:r>
+        <w:rPr>
+          <w:rFonts w:ascii="Arial" w:eastAsia="Times New Roman" w:hAnsi="Arial" w:cs="Arial"/>
+          <w:color w:val="273B47"/>
+          <w:sz w:val="16"/>
+          <w:szCs w:val="24"/>
+          <w:lang w:eastAsia="es-ES"/>
+        </w:rPr>
+        <w:t xml:space="preserve">, pero coloca el elemento en línea (al costado) de elementos hermanos que también tengan </w:t>
+      </w:r>
+      <w:proofErr w:type="spellStart"/>
+      <w:r>
+        <w:rPr>
+          <w:rFonts w:ascii="Arial" w:eastAsia="Times New Roman" w:hAnsi="Arial" w:cs="Arial"/>
+          <w:color w:val="273B47"/>
+          <w:sz w:val="16"/>
+          <w:szCs w:val="24"/>
+          <w:lang w:eastAsia="es-ES"/>
+        </w:rPr>
+        <w:t>display</w:t>
+      </w:r>
+      <w:proofErr w:type="spellEnd"/>
+      <w:r>
+        <w:rPr>
+          <w:rFonts w:ascii="Arial" w:eastAsia="Times New Roman" w:hAnsi="Arial" w:cs="Arial"/>
+          <w:color w:val="273B47"/>
+          <w:sz w:val="16"/>
+          <w:szCs w:val="24"/>
+          <w:lang w:eastAsia="es-ES"/>
+        </w:rPr>
+        <w:t xml:space="preserve">: </w:t>
+      </w:r>
+      <w:proofErr w:type="spellStart"/>
+      <w:r>
+        <w:rPr>
+          <w:rFonts w:ascii="Arial" w:eastAsia="Times New Roman" w:hAnsi="Arial" w:cs="Arial"/>
+          <w:color w:val="273B47"/>
+          <w:sz w:val="16"/>
+          <w:szCs w:val="24"/>
+          <w:lang w:eastAsia="es-ES"/>
+        </w:rPr>
+        <w:t>inline</w:t>
+      </w:r>
+      <w:proofErr w:type="spellEnd"/>
+      <w:r>
+        <w:rPr>
+          <w:rFonts w:ascii="Arial" w:eastAsia="Times New Roman" w:hAnsi="Arial" w:cs="Arial"/>
+          <w:color w:val="273B47"/>
+          <w:sz w:val="16"/>
+          <w:szCs w:val="24"/>
+          <w:lang w:eastAsia="es-ES"/>
+        </w:rPr>
+        <w:t xml:space="preserve"> o </w:t>
+      </w:r>
+      <w:proofErr w:type="spellStart"/>
+      <w:r>
+        <w:rPr>
+          <w:rFonts w:ascii="Arial" w:eastAsia="Times New Roman" w:hAnsi="Arial" w:cs="Arial"/>
+          <w:color w:val="273B47"/>
+          <w:sz w:val="16"/>
+          <w:szCs w:val="24"/>
+          <w:lang w:eastAsia="es-ES"/>
+        </w:rPr>
+        <w:t>inline</w:t>
+      </w:r>
+      <w:proofErr w:type="spellEnd"/>
+      <w:r>
+        <w:rPr>
+          <w:rFonts w:ascii="Arial" w:eastAsia="Times New Roman" w:hAnsi="Arial" w:cs="Arial"/>
+          <w:color w:val="273B47"/>
+          <w:sz w:val="16"/>
+          <w:szCs w:val="24"/>
+          <w:lang w:eastAsia="es-ES"/>
+        </w:rPr>
+        <w:t>-block.</w:t>
+      </w:r>
+    </w:p>
+    <w:p>
+      <w:pPr>
+        <w:numPr>
+          <w:ilvl w:val="0"/>
+          <w:numId w:val="14"/>
+        </w:numPr>
+        <w:shd w:val="clear" w:color="auto" w:fill="FFFFFF"/>
+        <w:spacing w:after="0" w:line="240" w:lineRule="auto"/>
+        <w:ind w:left="113" w:right="113"/>
+        <w:rPr>
+          <w:rFonts w:ascii="Arial" w:eastAsia="Times New Roman" w:hAnsi="Arial" w:cs="Arial"/>
+          <w:color w:val="273B47"/>
+          <w:sz w:val="16"/>
+          <w:szCs w:val="24"/>
+          <w:lang w:eastAsia="es-ES"/>
+        </w:rPr>
+      </w:pPr>
+      <w:proofErr w:type="spellStart"/>
+      <w:r>
+        <w:rPr>
+          <w:rFonts w:ascii="Arial" w:eastAsia="Times New Roman" w:hAnsi="Arial" w:cs="Arial"/>
+          <w:b/>
+          <w:bCs/>
+          <w:color w:val="273B47"/>
+          <w:sz w:val="16"/>
+          <w:szCs w:val="24"/>
+          <w:lang w:eastAsia="es-ES"/>
+        </w:rPr>
+        <w:t>flex</w:t>
+      </w:r>
+      <w:proofErr w:type="spellEnd"/>
+      <w:r>
+        <w:rPr>
+          <w:rFonts w:ascii="Arial" w:eastAsia="Times New Roman" w:hAnsi="Arial" w:cs="Arial"/>
+          <w:color w:val="273B47"/>
+          <w:sz w:val="16"/>
+          <w:szCs w:val="24"/>
+          <w:lang w:eastAsia="es-ES"/>
+        </w:rPr>
+        <w:t>: asume algunas propiedades por defecto que favorecen la alineación de los elementos internos.</w:t>
+      </w:r>
+    </w:p>
+    <w:p>
+      <w:pPr>
+        <w:numPr>
+          <w:ilvl w:val="0"/>
+          <w:numId w:val="14"/>
+        </w:numPr>
+        <w:shd w:val="clear" w:color="auto" w:fill="FFFFFF"/>
+        <w:spacing w:after="0" w:line="240" w:lineRule="auto"/>
+        <w:ind w:left="113" w:right="113"/>
+        <w:rPr>
+          <w:rFonts w:ascii="Arial" w:eastAsia="Times New Roman" w:hAnsi="Arial" w:cs="Arial"/>
+          <w:color w:val="273B47"/>
+          <w:sz w:val="16"/>
+          <w:szCs w:val="24"/>
+          <w:lang w:eastAsia="es-ES"/>
+        </w:rPr>
+      </w:pPr>
+      <w:proofErr w:type="spellStart"/>
+      <w:r>
+        <w:rPr>
+          <w:rFonts w:ascii="Arial" w:eastAsia="Times New Roman" w:hAnsi="Arial" w:cs="Arial"/>
+          <w:b/>
+          <w:bCs/>
+          <w:color w:val="273B47"/>
+          <w:sz w:val="16"/>
+          <w:szCs w:val="24"/>
+          <w:lang w:eastAsia="es-ES"/>
+        </w:rPr>
+        <w:t>grid</w:t>
+      </w:r>
+      <w:proofErr w:type="spellEnd"/>
+      <w:r>
+        <w:rPr>
+          <w:rFonts w:ascii="Arial" w:eastAsia="Times New Roman" w:hAnsi="Arial" w:cs="Arial"/>
+          <w:color w:val="273B47"/>
+          <w:sz w:val="16"/>
+          <w:szCs w:val="24"/>
+          <w:lang w:eastAsia="es-ES"/>
+        </w:rPr>
+        <w:t xml:space="preserve">: similar a </w:t>
+      </w:r>
+      <w:proofErr w:type="spellStart"/>
+      <w:r>
+        <w:rPr>
+          <w:rFonts w:ascii="Arial" w:eastAsia="Times New Roman" w:hAnsi="Arial" w:cs="Arial"/>
+          <w:color w:val="273B47"/>
+          <w:sz w:val="16"/>
+          <w:szCs w:val="24"/>
+          <w:lang w:eastAsia="es-ES"/>
+        </w:rPr>
+        <w:t>flex</w:t>
+      </w:r>
+      <w:proofErr w:type="spellEnd"/>
+      <w:r>
+        <w:rPr>
+          <w:rFonts w:ascii="Arial" w:eastAsia="Times New Roman" w:hAnsi="Arial" w:cs="Arial"/>
+          <w:color w:val="273B47"/>
+          <w:sz w:val="16"/>
+          <w:szCs w:val="24"/>
+          <w:lang w:eastAsia="es-ES"/>
+        </w:rPr>
+        <w:t>, asume algunas propiedades por defecto organizando los contenidos en filas y columnas.</w:t>
+      </w:r>
+    </w:p>
+    <w:p>
+      <w:pPr>
+        <w:numPr>
+          <w:ilvl w:val="0"/>
+          <w:numId w:val="14"/>
+        </w:numPr>
+        <w:shd w:val="clear" w:color="auto" w:fill="FFFFFF"/>
+        <w:spacing w:after="0" w:line="240" w:lineRule="auto"/>
+        <w:ind w:left="113" w:right="113"/>
+        <w:rPr>
+          <w:rFonts w:ascii="Arial" w:eastAsia="Times New Roman" w:hAnsi="Arial" w:cs="Arial"/>
+          <w:color w:val="273B47"/>
+          <w:sz w:val="16"/>
+          <w:szCs w:val="24"/>
+          <w:lang w:eastAsia="es-ES"/>
+        </w:rPr>
+      </w:pPr>
+      <w:proofErr w:type="spellStart"/>
+      <w:r>
+        <w:rPr>
+          <w:rFonts w:ascii="Arial" w:eastAsia="Times New Roman" w:hAnsi="Arial" w:cs="Arial"/>
+          <w:b/>
+          <w:bCs/>
+          <w:color w:val="273B47"/>
+          <w:sz w:val="16"/>
+          <w:szCs w:val="24"/>
+          <w:lang w:eastAsia="es-ES"/>
+        </w:rPr>
+        <w:t>none</w:t>
+      </w:r>
+      <w:proofErr w:type="spellEnd"/>
+      <w:r>
+        <w:rPr>
+          <w:rFonts w:ascii="Arial" w:eastAsia="Times New Roman" w:hAnsi="Arial" w:cs="Arial"/>
+          <w:color w:val="273B47"/>
+          <w:sz w:val="16"/>
+          <w:szCs w:val="24"/>
+          <w:lang w:eastAsia="es-ES"/>
+        </w:rPr>
+        <w:t>: oculta el elemento.</w:t>
+      </w:r>
+    </w:p>
+    <w:p>
+      <w:pPr>
+        <w:rPr>
+          <w:sz w:val="14"/>
+          <w:u w:val="single"/>
+        </w:rPr>
+      </w:pPr>
+      <w:r>
+        <w:rPr>
+          <w:noProof/>
+          <w:u w:val="single"/>
+          <w:lang w:eastAsia="es-ES"/>
+        </w:rPr>
+        <w:lastRenderedPageBreak/>
+        <w:drawing>
+          <wp:inline distT="0" distB="0" distL="0" distR="0" wp14:anchorId="7121CCAD" wp14:editId="65C3EA41">
+            <wp:extent cx="4148919" cy="1169035"/>
+            <wp:effectExtent l="0" t="0" r="4445" b="0"/>
+            <wp:docPr id="7" name="Imagen 7"/>
+            <wp:cNvGraphicFramePr>
+              <a:graphicFrameLocks xmlns:a="http://schemas.openxmlformats.org/drawingml/2006/main" noChangeAspect="1"/>
+            </wp:cNvGraphicFramePr>
+            <a:graphic xmlns:a="http://schemas.openxmlformats.org/drawingml/2006/main">
+              <a:graphicData uri="http://schemas.openxmlformats.org/drawingml/2006/picture">
+                <pic:pic xmlns:pic="http://schemas.openxmlformats.org/drawingml/2006/picture">
+                  <pic:nvPicPr>
+                    <pic:cNvPr id="1" name=""/>
+                    <pic:cNvPicPr/>
+                  </pic:nvPicPr>
+                  <pic:blipFill>
+                    <a:blip r:embed="rId13"/>
+                    <a:stretch>
+                      <a:fillRect/>
+                    </a:stretch>
+                  </pic:blipFill>
+                  <pic:spPr>
+                    <a:xfrm>
+                      <a:off x="0" y="0"/>
+                      <a:ext cx="4160531" cy="1172307"/>
+                    </a:xfrm>
+                    <a:prstGeom prst="rect">
+                      <a:avLst/>
+                    </a:prstGeom>
+                  </pic:spPr>
+                </pic:pic>
+              </a:graphicData>
+            </a:graphic>
+          </wp:inline>
+        </w:drawing>
+      </w:r>
+    </w:p>
+    <w:p>
+      <w:pPr>
+        <w:rPr>
+          <w:rFonts w:ascii="cooper_hewittmedium" w:hAnsi="cooper_hewittmedium"/>
+          <w:b/>
+          <w:bCs/>
+          <w:color w:val="000000"/>
+          <w:spacing w:val="-2"/>
+          <w:sz w:val="36"/>
+          <w:szCs w:val="36"/>
+          <w:shd w:val="clear" w:color="auto" w:fill="FFFFFF"/>
+        </w:rPr>
+      </w:pPr>
+      <w:r>
+        <w:rPr>
+          <w:rFonts w:ascii="cooper_hewittmedium" w:hAnsi="cooper_hewittmedium"/>
+          <w:b/>
+          <w:bCs/>
+          <w:color w:val="000000"/>
+          <w:spacing w:val="-2"/>
+          <w:sz w:val="36"/>
+          <w:szCs w:val="36"/>
+          <w:shd w:val="clear" w:color="auto" w:fill="FFFFFF"/>
+        </w:rPr>
+        <w:t xml:space="preserve">Propiedades de </w:t>
+      </w:r>
+      <w:proofErr w:type="spellStart"/>
+      <w:r>
+        <w:rPr>
+          <w:rFonts w:ascii="cooper_hewittmedium" w:hAnsi="cooper_hewittmedium"/>
+          <w:b/>
+          <w:bCs/>
+          <w:color w:val="000000"/>
+          <w:spacing w:val="-2"/>
+          <w:sz w:val="36"/>
+          <w:szCs w:val="36"/>
+          <w:shd w:val="clear" w:color="auto" w:fill="FFFFFF"/>
+        </w:rPr>
         <w:t>flexbox</w:t>
       </w:r>
       <w:proofErr w:type="spellEnd"/>
@@ -7188,8 +7793,9 @@
         <w:spacing w:before="0" w:beforeAutospacing="0" w:after="0" w:afterAutospacing="0"/>
         <w:rPr>
           <w:rFonts w:ascii="Arial" w:hAnsi="Arial" w:cs="Arial"/>
-          <w:color w:val="273B47"/>
-          <w:sz w:val="16"/>
+          <w:b/>
+          <w:color w:val="273B47"/>
+          <w:sz w:val="22"/>
         </w:rPr>
       </w:pPr>
       <w:proofErr w:type="spellStart"/>
@@ -7199,10 +7805,9 @@
           <w:rFonts w:ascii="Courier New" w:hAnsi="Courier New" w:cs="Courier New"/>
           <w:b/>
           <w:bCs/>
-          <w:sz w:val="23"/>
+          <w:sz w:val="32"/>
           <w:szCs w:val="23"/>
         </w:rPr>
-        <w:lastRenderedPageBreak/>
         <w:t>justify-content</w:t>
       </w:r>
       <w:proofErr w:type="spellEnd"/>
@@ -7212,7 +7817,7 @@
           <w:rFonts w:ascii="Courier New" w:hAnsi="Courier New" w:cs="Courier New"/>
           <w:b/>
           <w:bCs/>
-          <w:sz w:val="23"/>
+          <w:sz w:val="32"/>
           <w:szCs w:val="23"/>
         </w:rPr>
         <w:t xml:space="preserve">: </w:t>
@@ -7223,7 +7828,7 @@
           <w:rFonts w:ascii="Courier New" w:hAnsi="Courier New" w:cs="Courier New"/>
           <w:b/>
           <w:bCs/>
-          <w:sz w:val="23"/>
+          <w:sz w:val="32"/>
           <w:szCs w:val="23"/>
         </w:rPr>
         <w:t>xxxx</w:t>
@@ -7234,7 +7839,7 @@
           <w:rFonts w:ascii="Courier New" w:hAnsi="Courier New" w:cs="Courier New"/>
           <w:b/>
           <w:bCs/>
-          <w:sz w:val="23"/>
+          <w:sz w:val="32"/>
           <w:szCs w:val="23"/>
         </w:rPr>
         <w:t>;</w:t>
@@ -7601,18 +8206,7 @@
           <w:szCs w:val="23"/>
           <w:lang w:eastAsia="es-ES"/>
         </w:rPr>
-        <w:t xml:space="preserve">: Alinea elementos en el centro </w:t>
-      </w:r>
-      <w:bookmarkStart w:id="0" w:name="_GoBack"/>
-      <w:bookmarkEnd w:id="0"/>
-      <w:r>
-        <w:rPr>
-          <w:rFonts w:ascii="Arial" w:eastAsia="Times New Roman" w:hAnsi="Arial" w:cs="Arial"/>
-          <w:sz w:val="23"/>
-          <w:szCs w:val="23"/>
-          <w:lang w:eastAsia="es-ES"/>
-        </w:rPr>
-        <w:t>(verticalmente hablando) del contenedor.</w:t>
+        <w:t>: Alinea elementos en el centro (verticalmente hablando) del contenedor.</w:t>
       </w:r>
     </w:p>
     <w:p>
@@ -7624,6 +8218,7 @@
           <w:rFonts w:ascii="Arial" w:eastAsia="Times New Roman" w:hAnsi="Arial" w:cs="Arial"/>
           <w:sz w:val="23"/>
           <w:szCs w:val="23"/>
+          <w:u w:val="single"/>
           <w:lang w:eastAsia="es-ES"/>
         </w:rPr>
       </w:pPr>
@@ -7955,14 +8550,794 @@
         <w:shd w:val="clear" w:color="auto" w:fill="FFFFFF"/>
         <w:spacing w:before="0" w:beforeAutospacing="0" w:after="0" w:afterAutospacing="0"/>
         <w:rPr>
+          <w:noProof/>
+        </w:rPr>
+      </w:pPr>
+    </w:p>
+    <w:p>
+      <w:pPr>
+        <w:pStyle w:val="NormalWeb"/>
+        <w:shd w:val="clear" w:color="auto" w:fill="FFFFFF"/>
+        <w:spacing w:before="0" w:beforeAutospacing="0" w:after="0" w:afterAutospacing="0"/>
+        <w:rPr>
+          <w:noProof/>
+        </w:rPr>
+      </w:pPr>
+    </w:p>
+    <w:p>
+      <w:pPr>
+        <w:pStyle w:val="NormalWeb"/>
+        <w:shd w:val="clear" w:color="auto" w:fill="FFFFFF"/>
+        <w:spacing w:before="0" w:beforeAutospacing="0" w:after="0" w:afterAutospacing="0"/>
+        <w:rPr>
           <w:sz w:val="14"/>
         </w:rPr>
       </w:pPr>
+      <w:r>
+        <w:rPr>
+          <w:noProof/>
+        </w:rPr>
+        <w:lastRenderedPageBreak/>
+        <w:drawing>
+          <wp:inline distT="0" distB="0" distL="0" distR="0" wp14:anchorId="13A8FB3B" wp14:editId="7186935C">
+            <wp:extent cx="3098165" cy="1365250"/>
+            <wp:effectExtent l="0" t="0" r="6985" b="6350"/>
+            <wp:docPr id="8" name="Imagen 8"/>
+            <wp:cNvGraphicFramePr>
+              <a:graphicFrameLocks xmlns:a="http://schemas.openxmlformats.org/drawingml/2006/main" noChangeAspect="1"/>
+            </wp:cNvGraphicFramePr>
+            <a:graphic xmlns:a="http://schemas.openxmlformats.org/drawingml/2006/main">
+              <a:graphicData uri="http://schemas.openxmlformats.org/drawingml/2006/picture">
+                <pic:pic xmlns:pic="http://schemas.openxmlformats.org/drawingml/2006/picture">
+                  <pic:nvPicPr>
+                    <pic:cNvPr id="1" name=""/>
+                    <pic:cNvPicPr/>
+                  </pic:nvPicPr>
+                  <pic:blipFill>
+                    <a:blip r:embed="rId14"/>
+                    <a:stretch>
+                      <a:fillRect/>
+                    </a:stretch>
+                  </pic:blipFill>
+                  <pic:spPr>
+                    <a:xfrm>
+                      <a:off x="0" y="0"/>
+                      <a:ext cx="3098165" cy="1365250"/>
+                    </a:xfrm>
+                    <a:prstGeom prst="rect">
+                      <a:avLst/>
+                    </a:prstGeom>
+                  </pic:spPr>
+                </pic:pic>
+              </a:graphicData>
+            </a:graphic>
+          </wp:inline>
+        </w:drawing>
+      </w:r>
+    </w:p>
+    <w:p>
+      <w:pPr>
+        <w:pStyle w:val="NormalWeb"/>
+        <w:shd w:val="clear" w:color="auto" w:fill="FFFFFF"/>
+        <w:spacing w:before="0" w:beforeAutospacing="0" w:after="0" w:afterAutospacing="0"/>
+        <w:rPr>
+          <w:sz w:val="14"/>
+        </w:rPr>
+      </w:pPr>
+    </w:p>
+    <w:p>
+      <w:pPr>
+        <w:pStyle w:val="NormalWeb"/>
+        <w:shd w:val="clear" w:color="auto" w:fill="FFFFFF"/>
+        <w:spacing w:before="0" w:beforeAutospacing="0" w:after="0" w:afterAutospacing="0"/>
+      </w:pPr>
+      <w:bookmarkStart w:id="0" w:name="_GoBack"/>
+      <w:r>
+        <w:rPr>
+          <w:noProof/>
+        </w:rPr>
+        <w:drawing>
+          <wp:inline distT="0" distB="0" distL="0" distR="0" wp14:anchorId="1F7BAC2E" wp14:editId="6B9BF8EC">
+            <wp:extent cx="6780530" cy="3660015"/>
+            <wp:effectExtent l="0" t="0" r="1270" b="0"/>
+            <wp:docPr id="10" name="Imagen 10"/>
+            <wp:cNvGraphicFramePr>
+              <a:graphicFrameLocks xmlns:a="http://schemas.openxmlformats.org/drawingml/2006/main" noChangeAspect="1"/>
+            </wp:cNvGraphicFramePr>
+            <a:graphic xmlns:a="http://schemas.openxmlformats.org/drawingml/2006/main">
+              <a:graphicData uri="http://schemas.openxmlformats.org/drawingml/2006/picture">
+                <pic:pic xmlns:pic="http://schemas.openxmlformats.org/drawingml/2006/picture">
+                  <pic:nvPicPr>
+                    <pic:cNvPr id="1" name=""/>
+                    <pic:cNvPicPr/>
+                  </pic:nvPicPr>
+                  <pic:blipFill>
+                    <a:blip r:embed="rId15"/>
+                    <a:stretch>
+                      <a:fillRect/>
+                    </a:stretch>
+                  </pic:blipFill>
+                  <pic:spPr>
+                    <a:xfrm>
+                      <a:off x="0" y="0"/>
+                      <a:ext cx="6786389" cy="3663177"/>
+                    </a:xfrm>
+                    <a:prstGeom prst="rect">
+                      <a:avLst/>
+                    </a:prstGeom>
+                  </pic:spPr>
+                </pic:pic>
+              </a:graphicData>
+            </a:graphic>
+          </wp:inline>
+        </w:drawing>
+      </w:r>
+      <w:bookmarkEnd w:id="0"/>
+      <w:r>
+        <w:fldChar w:fldCharType="begin"/>
+      </w:r>
+      <w:r>
+        <w:instrText xml:space="preserve"> HYPERLINK "https://darekkay.com/dev/flexbox-cheatsheet.html" \t "_blank" </w:instrText>
+      </w:r>
+      <w:r>
+        <w:fldChar w:fldCharType="separate"/>
+      </w:r>
+      <w:r>
+        <w:rPr>
+          <w:rStyle w:val="Hipervnculo"/>
+          <w:rFonts w:ascii="Arial" w:hAnsi="Arial" w:cs="Arial"/>
+          <w:color w:val="0A8ECD"/>
+          <w:sz w:val="21"/>
+          <w:szCs w:val="21"/>
+          <w:shd w:val="clear" w:color="auto" w:fill="13252E"/>
+        </w:rPr>
+        <w:t>https://darekkay.com/dev/flexbox-cheatsheet.html</w:t>
+      </w:r>
+      <w:r>
+        <w:rPr>
+          <w:rStyle w:val="Hipervnculo"/>
+          <w:rFonts w:ascii="Arial" w:hAnsi="Arial" w:cs="Arial"/>
+          <w:color w:val="0A8ECD"/>
+          <w:sz w:val="21"/>
+          <w:szCs w:val="21"/>
+          <w:shd w:val="clear" w:color="auto" w:fill="13252E"/>
+        </w:rPr>
+        <w:fldChar w:fldCharType="end"/>
+      </w:r>
+    </w:p>
+    <w:p>
+      <w:pPr>
+        <w:pStyle w:val="NormalWeb"/>
+        <w:spacing w:before="0" w:beforeAutospacing="0" w:after="0" w:afterAutospacing="0"/>
+        <w:rPr>
+          <w:rFonts w:ascii="cooper_hewittmedium" w:hAnsi="cooper_hewittmedium"/>
+          <w:b/>
+          <w:bCs/>
+          <w:color w:val="000000"/>
+          <w:spacing w:val="-2"/>
+          <w:sz w:val="36"/>
+          <w:szCs w:val="36"/>
+          <w:shd w:val="clear" w:color="auto" w:fill="FFFFFF"/>
+        </w:rPr>
+      </w:pPr>
+      <w:r>
+        <w:rPr>
+          <w:rFonts w:ascii="cooper_hewittmedium" w:hAnsi="cooper_hewittmedium"/>
+          <w:b/>
+          <w:bCs/>
+          <w:color w:val="000000"/>
+          <w:spacing w:val="-2"/>
+          <w:sz w:val="36"/>
+          <w:szCs w:val="36"/>
+          <w:shd w:val="clear" w:color="auto" w:fill="FFFFFF"/>
+        </w:rPr>
+        <w:t>Alineando elementos de forma vertical</w:t>
+      </w:r>
+    </w:p>
+    <w:p>
+      <w:pPr>
+        <w:pStyle w:val="NormalWeb"/>
+        <w:spacing w:before="0" w:beforeAutospacing="0" w:after="0" w:afterAutospacing="0"/>
+        <w:rPr>
+          <w:rFonts w:ascii="Arial" w:hAnsi="Arial" w:cs="Arial"/>
+          <w:color w:val="273B47"/>
+          <w:sz w:val="16"/>
+        </w:rPr>
+      </w:pPr>
+      <w:r>
+        <w:rPr>
+          <w:rFonts w:ascii="Arial" w:hAnsi="Arial" w:cs="Arial"/>
+          <w:color w:val="273B47"/>
+          <w:sz w:val="16"/>
+        </w:rPr>
+        <w:t xml:space="preserve">Similar </w:t>
+      </w:r>
+      <w:proofErr w:type="gramStart"/>
+      <w:r>
+        <w:rPr>
+          <w:rFonts w:ascii="Arial" w:hAnsi="Arial" w:cs="Arial"/>
+          <w:color w:val="273B47"/>
+          <w:sz w:val="16"/>
+        </w:rPr>
+        <w:t>a</w:t>
+      </w:r>
+      <w:proofErr w:type="gramEnd"/>
+      <w:r>
+        <w:rPr>
+          <w:rFonts w:ascii="Arial" w:hAnsi="Arial" w:cs="Arial"/>
+          <w:color w:val="273B47"/>
+          <w:sz w:val="16"/>
+        </w:rPr>
+        <w:t xml:space="preserve"> como sucede con </w:t>
+      </w:r>
+      <w:proofErr w:type="spellStart"/>
+      <w:r>
+        <w:rPr>
+          <w:rStyle w:val="nfasis"/>
+          <w:rFonts w:ascii="Arial" w:hAnsi="Arial" w:cs="Arial"/>
+          <w:color w:val="273B47"/>
+          <w:sz w:val="16"/>
+        </w:rPr>
+        <w:t>justify-content</w:t>
+      </w:r>
+      <w:proofErr w:type="spellEnd"/>
+      <w:r>
+        <w:rPr>
+          <w:rFonts w:ascii="Arial" w:hAnsi="Arial" w:cs="Arial"/>
+          <w:color w:val="273B47"/>
+          <w:sz w:val="16"/>
+        </w:rPr>
+        <w:t>, es posible alinear y distribuir los elementos internos en el espacio vertical disponible usando la propiedad </w:t>
+      </w:r>
+      <w:proofErr w:type="spellStart"/>
+      <w:r>
+        <w:rPr>
+          <w:rStyle w:val="Textoennegrita"/>
+          <w:rFonts w:ascii="Arial" w:hAnsi="Arial" w:cs="Arial"/>
+          <w:color w:val="273B47"/>
+          <w:sz w:val="16"/>
+        </w:rPr>
+        <w:t>align-items</w:t>
+      </w:r>
+      <w:proofErr w:type="spellEnd"/>
+      <w:r>
+        <w:rPr>
+          <w:rFonts w:ascii="Arial" w:hAnsi="Arial" w:cs="Arial"/>
+          <w:color w:val="273B47"/>
+          <w:sz w:val="16"/>
+        </w:rPr>
+        <w:t>, que puede tomar también los valores de: </w:t>
+      </w:r>
+      <w:proofErr w:type="spellStart"/>
+      <w:r>
+        <w:rPr>
+          <w:rStyle w:val="Textoennegrita"/>
+          <w:rFonts w:ascii="Arial" w:hAnsi="Arial" w:cs="Arial"/>
+          <w:color w:val="273B47"/>
+          <w:sz w:val="16"/>
+        </w:rPr>
+        <w:t>flex-start</w:t>
+      </w:r>
+      <w:proofErr w:type="spellEnd"/>
+      <w:r>
+        <w:rPr>
+          <w:rFonts w:ascii="Arial" w:hAnsi="Arial" w:cs="Arial"/>
+          <w:color w:val="273B47"/>
+          <w:sz w:val="16"/>
+        </w:rPr>
+        <w:t>, </w:t>
+      </w:r>
+      <w:proofErr w:type="spellStart"/>
+      <w:r>
+        <w:rPr>
+          <w:rStyle w:val="Textoennegrita"/>
+          <w:rFonts w:ascii="Arial" w:hAnsi="Arial" w:cs="Arial"/>
+          <w:color w:val="273B47"/>
+          <w:sz w:val="16"/>
+        </w:rPr>
+        <w:t>flex-end</w:t>
+      </w:r>
+      <w:proofErr w:type="spellEnd"/>
+      <w:r>
+        <w:rPr>
+          <w:rFonts w:ascii="Arial" w:hAnsi="Arial" w:cs="Arial"/>
+          <w:color w:val="273B47"/>
+          <w:sz w:val="16"/>
+        </w:rPr>
+        <w:t> y </w:t>
+      </w:r>
+      <w:r>
+        <w:rPr>
+          <w:rStyle w:val="Textoennegrita"/>
+          <w:rFonts w:ascii="Arial" w:hAnsi="Arial" w:cs="Arial"/>
+          <w:color w:val="273B47"/>
+          <w:sz w:val="16"/>
+        </w:rPr>
+        <w:t>center</w:t>
+      </w:r>
+      <w:r>
+        <w:rPr>
+          <w:rFonts w:ascii="Arial" w:hAnsi="Arial" w:cs="Arial"/>
+          <w:color w:val="273B47"/>
+          <w:sz w:val="16"/>
+        </w:rPr>
+        <w:t>.</w:t>
+      </w:r>
+    </w:p>
+    <w:p>
+      <w:pPr>
+        <w:pStyle w:val="NormalWeb"/>
+        <w:spacing w:before="0" w:beforeAutospacing="0" w:after="0" w:afterAutospacing="0"/>
+        <w:rPr>
+          <w:rFonts w:ascii="Arial" w:hAnsi="Arial" w:cs="Arial"/>
+          <w:color w:val="273B47"/>
+          <w:sz w:val="16"/>
+        </w:rPr>
+      </w:pPr>
+      <w:r>
+        <w:rPr>
+          <w:rFonts w:ascii="Arial" w:hAnsi="Arial" w:cs="Arial"/>
+          <w:color w:val="273B47"/>
+          <w:sz w:val="16"/>
+        </w:rPr>
+        <w:t>Algo que es muy importante y se debe tener en cuenta a la hora de usar </w:t>
+      </w:r>
+      <w:proofErr w:type="spellStart"/>
+      <w:r>
+        <w:rPr>
+          <w:rStyle w:val="Textoennegrita"/>
+          <w:rFonts w:ascii="Arial" w:hAnsi="Arial" w:cs="Arial"/>
+          <w:color w:val="273B47"/>
+          <w:sz w:val="16"/>
+        </w:rPr>
+        <w:t>align-items</w:t>
+      </w:r>
+      <w:proofErr w:type="spellEnd"/>
+      <w:r>
+        <w:rPr>
+          <w:rFonts w:ascii="Arial" w:hAnsi="Arial" w:cs="Arial"/>
+          <w:color w:val="273B47"/>
+          <w:sz w:val="16"/>
+        </w:rPr>
+        <w:t> y </w:t>
+      </w:r>
+      <w:proofErr w:type="spellStart"/>
+      <w:r>
+        <w:rPr>
+          <w:rStyle w:val="Textoennegrita"/>
+          <w:rFonts w:ascii="Arial" w:hAnsi="Arial" w:cs="Arial"/>
+          <w:color w:val="273B47"/>
+          <w:sz w:val="16"/>
+        </w:rPr>
+        <w:t>justify-content</w:t>
+      </w:r>
+      <w:proofErr w:type="spellEnd"/>
+      <w:r>
+        <w:rPr>
+          <w:rFonts w:ascii="Arial" w:hAnsi="Arial" w:cs="Arial"/>
+          <w:color w:val="273B47"/>
+          <w:sz w:val="16"/>
+        </w:rPr>
+        <w:t> es que dependiendo de la propiedad </w:t>
+      </w:r>
+      <w:proofErr w:type="spellStart"/>
+      <w:r>
+        <w:rPr>
+          <w:rStyle w:val="Textoennegrita"/>
+          <w:rFonts w:ascii="Arial" w:hAnsi="Arial" w:cs="Arial"/>
+          <w:color w:val="273B47"/>
+          <w:sz w:val="16"/>
+        </w:rPr>
+        <w:t>flex-direction</w:t>
+      </w:r>
+      <w:proofErr w:type="spellEnd"/>
+      <w:r>
+        <w:rPr>
+          <w:rFonts w:ascii="Arial" w:hAnsi="Arial" w:cs="Arial"/>
+          <w:color w:val="273B47"/>
+          <w:sz w:val="16"/>
+        </w:rPr>
+        <w:t> que se haya definido, el efecto de ambos se invierte, no en cuanto a sus elementos internos, sino en cuanto a si se debe usar uno u otro de manera vertical u horizontal.</w:t>
+      </w:r>
+    </w:p>
+    <w:p>
+      <w:pPr>
+        <w:pStyle w:val="NormalWeb"/>
+        <w:spacing w:before="0" w:beforeAutospacing="0" w:after="0" w:afterAutospacing="0"/>
+        <w:rPr>
+          <w:rFonts w:ascii="Arial" w:hAnsi="Arial" w:cs="Arial"/>
+          <w:color w:val="273B47"/>
+          <w:sz w:val="16"/>
+        </w:rPr>
+      </w:pPr>
+      <w:r>
+        <w:rPr>
+          <w:rStyle w:val="nfasis"/>
+          <w:rFonts w:ascii="Arial" w:hAnsi="Arial" w:cs="Arial"/>
+          <w:color w:val="273B47"/>
+          <w:sz w:val="16"/>
+        </w:rPr>
+        <w:t>IMPORTANTE</w:t>
+      </w:r>
+      <w:r>
+        <w:rPr>
+          <w:rFonts w:ascii="Arial" w:hAnsi="Arial" w:cs="Arial"/>
+          <w:color w:val="273B47"/>
+          <w:sz w:val="16"/>
+        </w:rPr>
+        <w:t>: Cuando la propiedad </w:t>
+      </w:r>
+      <w:proofErr w:type="spellStart"/>
+      <w:r>
+        <w:rPr>
+          <w:rStyle w:val="Textoennegrita"/>
+          <w:rFonts w:ascii="Arial" w:hAnsi="Arial" w:cs="Arial"/>
+          <w:color w:val="273B47"/>
+          <w:sz w:val="16"/>
+        </w:rPr>
+        <w:t>flex-direction</w:t>
+      </w:r>
+      <w:proofErr w:type="spellEnd"/>
+      <w:r>
+        <w:rPr>
+          <w:rFonts w:ascii="Arial" w:hAnsi="Arial" w:cs="Arial"/>
+          <w:color w:val="273B47"/>
+          <w:sz w:val="16"/>
+        </w:rPr>
+        <w:t> se ha definido como </w:t>
+      </w:r>
+      <w:proofErr w:type="spellStart"/>
+      <w:r>
+        <w:rPr>
+          <w:rStyle w:val="Textoennegrita"/>
+          <w:rFonts w:ascii="Arial" w:hAnsi="Arial" w:cs="Arial"/>
+          <w:color w:val="273B47"/>
+          <w:sz w:val="16"/>
+        </w:rPr>
+        <w:t>column</w:t>
+      </w:r>
+      <w:proofErr w:type="spellEnd"/>
+      <w:r>
+        <w:rPr>
+          <w:rFonts w:ascii="Arial" w:hAnsi="Arial" w:cs="Arial"/>
+          <w:color w:val="273B47"/>
+          <w:sz w:val="16"/>
+        </w:rPr>
+        <w:t>, la propiedad </w:t>
+      </w:r>
+      <w:proofErr w:type="spellStart"/>
+      <w:r>
+        <w:rPr>
+          <w:rStyle w:val="Textoennegrita"/>
+          <w:rFonts w:ascii="Arial" w:hAnsi="Arial" w:cs="Arial"/>
+          <w:color w:val="273B47"/>
+          <w:sz w:val="16"/>
+        </w:rPr>
+        <w:t>justify-content</w:t>
+      </w:r>
+      <w:proofErr w:type="spellEnd"/>
+      <w:r>
+        <w:rPr>
+          <w:rFonts w:ascii="Arial" w:hAnsi="Arial" w:cs="Arial"/>
+          <w:color w:val="273B47"/>
+          <w:sz w:val="16"/>
+        </w:rPr>
+        <w:t> ya no va a aplicar sobre la alineación horizontal, sino sobre la vertical. Y </w:t>
+      </w:r>
+      <w:proofErr w:type="spellStart"/>
+      <w:r>
+        <w:rPr>
+          <w:rStyle w:val="Textoennegrita"/>
+          <w:rFonts w:ascii="Arial" w:hAnsi="Arial" w:cs="Arial"/>
+          <w:color w:val="273B47"/>
+          <w:sz w:val="16"/>
+        </w:rPr>
+        <w:t>align-items</w:t>
+      </w:r>
+      <w:proofErr w:type="spellEnd"/>
+      <w:r>
+        <w:rPr>
+          <w:rFonts w:ascii="Arial" w:hAnsi="Arial" w:cs="Arial"/>
+          <w:color w:val="273B47"/>
+          <w:sz w:val="16"/>
+        </w:rPr>
+        <w:t> ya no aplicaría sobre la alineación vertical sino la horizontal. Se intercambian sus efectos.</w:t>
+      </w:r>
+    </w:p>
+    <w:p>
+      <w:pPr>
+        <w:pStyle w:val="NormalWeb"/>
+        <w:spacing w:before="0" w:beforeAutospacing="0" w:after="0" w:afterAutospacing="0"/>
+        <w:rPr>
+          <w:rFonts w:ascii="Arial" w:hAnsi="Arial" w:cs="Arial"/>
+          <w:color w:val="273B47"/>
+          <w:sz w:val="16"/>
+        </w:rPr>
+      </w:pPr>
+      <w:r>
+        <w:rPr>
+          <w:rFonts w:ascii="Arial" w:hAnsi="Arial" w:cs="Arial"/>
+          <w:color w:val="273B47"/>
+          <w:sz w:val="16"/>
+        </w:rPr>
+        <w:t>Para centrar completamente los elementos internos de manera vertical y horizontal en su elemento padre, debemos usar el valor </w:t>
+      </w:r>
+      <w:r>
+        <w:rPr>
+          <w:rStyle w:val="Textoennegrita"/>
+          <w:rFonts w:ascii="Arial" w:hAnsi="Arial" w:cs="Arial"/>
+          <w:color w:val="273B47"/>
+          <w:sz w:val="16"/>
+        </w:rPr>
+        <w:t>center</w:t>
+      </w:r>
+      <w:r>
+        <w:rPr>
+          <w:rFonts w:ascii="Arial" w:hAnsi="Arial" w:cs="Arial"/>
+          <w:color w:val="273B47"/>
+          <w:sz w:val="16"/>
+        </w:rPr>
+        <w:t> en ambas propiedades.</w:t>
+      </w:r>
+    </w:p>
+    <w:p>
+      <w:pPr>
+        <w:pStyle w:val="NormalWeb"/>
+        <w:shd w:val="clear" w:color="auto" w:fill="FFFFFF"/>
+        <w:spacing w:before="0" w:beforeAutospacing="0" w:after="0" w:afterAutospacing="0"/>
+      </w:pPr>
+    </w:p>
+    <w:p>
+      <w:pPr>
+        <w:pStyle w:val="NormalWeb"/>
+        <w:shd w:val="clear" w:color="auto" w:fill="FFFFFF"/>
+        <w:spacing w:before="0" w:beforeAutospacing="0" w:after="0" w:afterAutospacing="0"/>
+      </w:pPr>
+    </w:p>
+    <w:p>
+      <w:pPr>
+        <w:pStyle w:val="NormalWeb"/>
+        <w:shd w:val="clear" w:color="auto" w:fill="FFFFFF"/>
+        <w:spacing w:before="0" w:beforeAutospacing="0" w:after="0" w:afterAutospacing="0"/>
+        <w:rPr>
+          <w:sz w:val="14"/>
+        </w:rPr>
+      </w:pPr>
+      <w:r>
+        <w:rPr>
+          <w:noProof/>
+        </w:rPr>
+        <w:drawing>
+          <wp:inline distT="0" distB="0" distL="0" distR="0" wp14:anchorId="5FA9B7C1" wp14:editId="7B94D110">
+            <wp:extent cx="3098165" cy="2235200"/>
+            <wp:effectExtent l="0" t="0" r="6985" b="0"/>
+            <wp:docPr id="11" name="Imagen 11"/>
+            <wp:cNvGraphicFramePr>
+              <a:graphicFrameLocks xmlns:a="http://schemas.openxmlformats.org/drawingml/2006/main" noChangeAspect="1"/>
+            </wp:cNvGraphicFramePr>
+            <a:graphic xmlns:a="http://schemas.openxmlformats.org/drawingml/2006/main">
+              <a:graphicData uri="http://schemas.openxmlformats.org/drawingml/2006/picture">
+                <pic:pic xmlns:pic="http://schemas.openxmlformats.org/drawingml/2006/picture">
+                  <pic:nvPicPr>
+                    <pic:cNvPr id="1" name=""/>
+                    <pic:cNvPicPr/>
+                  </pic:nvPicPr>
+                  <pic:blipFill>
+                    <a:blip r:embed="rId16"/>
+                    <a:stretch>
+                      <a:fillRect/>
+                    </a:stretch>
+                  </pic:blipFill>
+                  <pic:spPr>
+                    <a:xfrm>
+                      <a:off x="0" y="0"/>
+                      <a:ext cx="3098165" cy="2235200"/>
+                    </a:xfrm>
+                    <a:prstGeom prst="rect">
+                      <a:avLst/>
+                    </a:prstGeom>
+                  </pic:spPr>
+                </pic:pic>
+              </a:graphicData>
+            </a:graphic>
+          </wp:inline>
+        </w:drawing>
+      </w:r>
+    </w:p>
+    <w:p>
+      <w:pPr>
+        <w:pStyle w:val="NormalWeb"/>
+        <w:shd w:val="clear" w:color="auto" w:fill="FFFFFF"/>
+        <w:spacing w:before="0" w:beforeAutospacing="0" w:after="0" w:afterAutospacing="0"/>
+        <w:rPr>
+          <w:sz w:val="14"/>
+        </w:rPr>
+      </w:pPr>
+    </w:p>
+    <w:p>
+      <w:pPr>
+        <w:pStyle w:val="NormalWeb"/>
+        <w:shd w:val="clear" w:color="auto" w:fill="FFFFFF"/>
+        <w:spacing w:before="0" w:beforeAutospacing="0" w:after="0" w:afterAutospacing="0"/>
+        <w:rPr>
+          <w:rFonts w:ascii="cooper_hewittmedium" w:hAnsi="cooper_hewittmedium"/>
+          <w:b/>
+          <w:bCs/>
+          <w:color w:val="000000"/>
+          <w:spacing w:val="-2"/>
+          <w:sz w:val="36"/>
+          <w:szCs w:val="36"/>
+          <w:shd w:val="clear" w:color="auto" w:fill="FFFFFF"/>
+        </w:rPr>
+      </w:pPr>
+      <w:r>
+        <w:rPr>
+          <w:rFonts w:ascii="cooper_hewittmedium" w:hAnsi="cooper_hewittmedium"/>
+          <w:b/>
+          <w:bCs/>
+          <w:color w:val="000000"/>
+          <w:spacing w:val="-2"/>
+          <w:sz w:val="36"/>
+          <w:szCs w:val="36"/>
+          <w:shd w:val="clear" w:color="auto" w:fill="FFFFFF"/>
+        </w:rPr>
+        <w:t>Estilos sección de eventos</w:t>
+      </w:r>
+    </w:p>
+    <w:p>
+      <w:pPr>
+        <w:pStyle w:val="NormalWeb"/>
+        <w:shd w:val="clear" w:color="auto" w:fill="FFFFFF"/>
+        <w:spacing w:before="0" w:beforeAutospacing="0" w:after="0" w:afterAutospacing="0"/>
+        <w:rPr>
+          <w:rFonts w:ascii="Arial" w:hAnsi="Arial" w:cs="Arial"/>
+          <w:color w:val="273B47"/>
+          <w:shd w:val="clear" w:color="auto" w:fill="FFFFFF"/>
+        </w:rPr>
+      </w:pPr>
+      <w:r>
+        <w:rPr>
+          <w:rFonts w:ascii="Arial" w:hAnsi="Arial" w:cs="Arial"/>
+          <w:color w:val="273B47"/>
+          <w:shd w:val="clear" w:color="auto" w:fill="FFFFFF"/>
+        </w:rPr>
+        <w:lastRenderedPageBreak/>
+        <w:t>En esta clase definimos los estilos de la sección de eventos de nuestro portafolio. Vemos también algunas propiedades nuevas como </w:t>
+      </w:r>
+      <w:proofErr w:type="spellStart"/>
+      <w:r>
+        <w:rPr>
+          <w:rStyle w:val="Textoennegrita"/>
+          <w:rFonts w:ascii="Arial" w:hAnsi="Arial" w:cs="Arial"/>
+          <w:color w:val="273B47"/>
+          <w:shd w:val="clear" w:color="auto" w:fill="FFFFFF"/>
+        </w:rPr>
+        <w:t>overflow</w:t>
+      </w:r>
+      <w:proofErr w:type="spellEnd"/>
+      <w:r>
+        <w:rPr>
+          <w:rFonts w:ascii="Arial" w:hAnsi="Arial" w:cs="Arial"/>
+          <w:color w:val="273B47"/>
+          <w:shd w:val="clear" w:color="auto" w:fill="FFFFFF"/>
+        </w:rPr>
+        <w:t>, </w:t>
+      </w:r>
+      <w:proofErr w:type="spellStart"/>
+      <w:r>
+        <w:rPr>
+          <w:rStyle w:val="Textoennegrita"/>
+          <w:rFonts w:ascii="Arial" w:hAnsi="Arial" w:cs="Arial"/>
+          <w:color w:val="273B47"/>
+          <w:shd w:val="clear" w:color="auto" w:fill="FFFFFF"/>
+        </w:rPr>
+        <w:t>object-fit</w:t>
+      </w:r>
+      <w:proofErr w:type="spellEnd"/>
+      <w:r>
+        <w:rPr>
+          <w:rFonts w:ascii="Arial" w:hAnsi="Arial" w:cs="Arial"/>
+          <w:color w:val="273B47"/>
+          <w:shd w:val="clear" w:color="auto" w:fill="FFFFFF"/>
+        </w:rPr>
+        <w:t>, </w:t>
+      </w:r>
+      <w:r>
+        <w:rPr>
+          <w:rStyle w:val="Textoennegrita"/>
+          <w:rFonts w:ascii="Arial" w:hAnsi="Arial" w:cs="Arial"/>
+          <w:color w:val="273B47"/>
+          <w:shd w:val="clear" w:color="auto" w:fill="FFFFFF"/>
+        </w:rPr>
+        <w:t>position</w:t>
+      </w:r>
+      <w:r>
+        <w:rPr>
+          <w:rFonts w:ascii="Arial" w:hAnsi="Arial" w:cs="Arial"/>
+          <w:color w:val="273B47"/>
+          <w:shd w:val="clear" w:color="auto" w:fill="FFFFFF"/>
+        </w:rPr>
+        <w:t> y </w:t>
+      </w:r>
+      <w:r>
+        <w:rPr>
+          <w:rStyle w:val="Textoennegrita"/>
+          <w:rFonts w:ascii="Arial" w:hAnsi="Arial" w:cs="Arial"/>
+          <w:color w:val="273B47"/>
+          <w:shd w:val="clear" w:color="auto" w:fill="FFFFFF"/>
+        </w:rPr>
+        <w:t>z-</w:t>
+      </w:r>
+      <w:proofErr w:type="spellStart"/>
+      <w:r>
+        <w:rPr>
+          <w:rStyle w:val="Textoennegrita"/>
+          <w:rFonts w:ascii="Arial" w:hAnsi="Arial" w:cs="Arial"/>
+          <w:color w:val="273B47"/>
+          <w:shd w:val="clear" w:color="auto" w:fill="FFFFFF"/>
+        </w:rPr>
+        <w:t>index</w:t>
+      </w:r>
+      <w:proofErr w:type="spellEnd"/>
+      <w:r>
+        <w:rPr>
+          <w:rFonts w:ascii="Arial" w:hAnsi="Arial" w:cs="Arial"/>
+          <w:color w:val="273B47"/>
+          <w:shd w:val="clear" w:color="auto" w:fill="FFFFFF"/>
+        </w:rPr>
+        <w:t>.</w:t>
+      </w:r>
+    </w:p>
+    <w:p>
+      <w:pPr>
+        <w:pStyle w:val="NormalWeb"/>
+        <w:shd w:val="clear" w:color="auto" w:fill="FFFFFF"/>
+        <w:spacing w:before="0" w:beforeAutospacing="0" w:after="0" w:afterAutospacing="0"/>
+        <w:rPr>
+          <w:rStyle w:val="Hipervnculo"/>
+        </w:rPr>
+      </w:pPr>
+      <w:hyperlink r:id="rId17" w:history="1">
+        <w:r>
+          <w:rPr>
+            <w:rStyle w:val="Hipervnculo"/>
+          </w:rPr>
+          <w:t>http://es.learnlayout.com/position.html</w:t>
+        </w:r>
+      </w:hyperlink>
+    </w:p>
+    <w:p>
+      <w:pPr>
+        <w:pStyle w:val="NormalWeb"/>
+        <w:shd w:val="clear" w:color="auto" w:fill="FFFFFF"/>
+        <w:spacing w:before="0" w:beforeAutospacing="0" w:after="0" w:afterAutospacing="0"/>
+        <w:rPr>
+          <w:rStyle w:val="Hipervnculo"/>
+        </w:rPr>
+      </w:pPr>
+    </w:p>
+    <w:p>
+      <w:pPr>
+        <w:pStyle w:val="NormalWeb"/>
+        <w:shd w:val="clear" w:color="auto" w:fill="FFFFFF"/>
+        <w:spacing w:before="0" w:beforeAutospacing="0" w:after="0" w:afterAutospacing="0"/>
+        <w:rPr>
+          <w:sz w:val="14"/>
+        </w:rPr>
+      </w:pPr>
+      <w:hyperlink r:id="rId18" w:history="1">
+        <w:r>
+          <w:rPr>
+            <w:rStyle w:val="Hipervnculo"/>
+          </w:rPr>
+          <w:t>http://es.learnlayout.com/display.html</w:t>
+        </w:r>
+      </w:hyperlink>
     </w:p>
     <w:sectPr>
       <w:pgSz w:w="11906" w:h="16838"/>
       <w:pgMar w:top="720" w:right="720" w:bottom="720" w:left="720" w:header="708" w:footer="708" w:gutter="0"/>
-      <w:cols w:num="2" w:space="708"/>
+      <w:cols w:space="708"/>
       <w:docGrid w:linePitch="360"/>
     </w:sectPr>
   </w:body>
@@ -10919,7 +12294,6 @@
   <w:style w:type="character" w:default="1" w:styleId="Fuentedeprrafopredeter">
     <w:name w:val="Default Paragraph Font"/>
     <w:uiPriority w:val="1"/>
-    <w:semiHidden/>
     <w:unhideWhenUsed/>
   </w:style>
   <w:style w:type="table" w:default="1" w:styleId="Tablanormal">
@@ -11014,6 +12388,18 @@
       <w:rFonts w:ascii="Courier New" w:eastAsia="Times New Roman" w:hAnsi="Courier New" w:cs="Courier New"/>
       <w:sz w:val="20"/>
       <w:szCs w:val="20"/>
+    </w:rPr>
+  </w:style>
+  <w:style w:type="character" w:styleId="Hipervnculovisitado">
+    <w:name w:val="FollowedHyperlink"/>
+    <w:basedOn w:val="Fuentedeprrafopredeter"/>
+    <w:uiPriority w:val="99"/>
+    <w:semiHidden/>
+    <w:unhideWhenUsed/>
+    <w:rsid w:val="003F546B"/>
+    <w:rPr>
+      <w:color w:val="954F72" w:themeColor="followedHyperlink"/>
+      <w:u w:val="single"/>
     </w:rPr>
   </w:style>
 </w:styles>

</xml_diff>